<commit_message>
Modified figures 2 and 3 based on Marc's suggestions
</commit_message>
<xml_diff>
--- a/SEC_Writings/SEC_Santangelo-et-al_Proc-B_2018_Main-Text.docx
+++ b/SEC_Writings/SEC_Santangelo-et-al_Proc-B_2018_Main-Text.docx
@@ -4545,7 +4545,19 @@
         <w:rPr>
           <w:rFonts w:ascii="Times New Roman" w:hAnsi="Times New Roman" w:cs="Times New Roman"/>
         </w:rPr>
-        <w:t xml:space="preserve">manipulated by varying the strength of founder events, determined as the proportion of alleles sampled from the parent population (i.e. smaller proportion = stronger founder event). We initially simulated 10 different founding proportions (0.01; 0.02; 0.035; 0.05; 0.075; 0.1; 0.2; 0.5; 0.75; 1.0) to explore the formation of clines under a broad range of serial founder events. </w:t>
+        <w:t>manipulated by varying the strength of founder events, determined as the proportion of alleles sampled from the parent population (i.e. smaller propo</w:t>
+      </w:r>
+      <w:r>
+        <w:rPr>
+          <w:rFonts w:ascii="Times New Roman" w:hAnsi="Times New Roman" w:cs="Times New Roman"/>
+        </w:rPr>
+        <w:t xml:space="preserve">rtion = stronger founder event) and is equivalent to sampling a finite number of individuals. </w:t>
+      </w:r>
+      <w:r>
+        <w:rPr>
+          <w:rFonts w:ascii="Times New Roman" w:hAnsi="Times New Roman" w:cs="Times New Roman"/>
+        </w:rPr>
+        <w:t xml:space="preserve">We initially simulated 10 different founding proportions (0.01; 0.02; 0.035; 0.05; 0.075; 0.1; 0.2; 0.5; 0.75; 1.0) to explore the formation of clines under a broad range of serial founder events. </w:t>
       </w:r>
       <w:r>
         <w:rPr>
@@ -5424,7 +5436,21 @@
           <w:rFonts w:ascii="Times New Roman" w:hAnsi="Times New Roman" w:cs="Times New Roman"/>
           <w:i/>
         </w:rPr>
-        <w:t>What are the interactive effects of genetic drift and selection in the formation of clines in HCN?</w:t>
+        <w:t>What are the interactive effects o</w:t>
+      </w:r>
+      <w:r>
+        <w:rPr>
+          <w:rFonts w:ascii="Times New Roman" w:hAnsi="Times New Roman" w:cs="Times New Roman"/>
+          <w:i/>
+        </w:rPr>
+        <w:t>f genetic drift and selection on</w:t>
+      </w:r>
+      <w:r>
+        <w:rPr>
+          <w:rFonts w:ascii="Times New Roman" w:hAnsi="Times New Roman" w:cs="Times New Roman"/>
+          <w:i/>
+        </w:rPr>
+        <w:t xml:space="preserve"> the formation of clines in HCN?</w:t>
       </w:r>
     </w:p>
     <w:p>
@@ -8142,6 +8168,7 @@
         <w:t xml:space="preserve">the formation of </w:t>
       </w:r>
       <w:commentRangeStart w:id="43"/>
+      <w:commentRangeStart w:id="44"/>
       <w:r>
         <w:rPr>
           <w:rFonts w:ascii="Times New Roman" w:hAnsi="Times New Roman" w:cs="Times New Roman"/>
@@ -8154,6 +8181,13 @@
           <w:rStyle w:val="CommentReference"/>
         </w:rPr>
         <w:commentReference w:id="43"/>
+      </w:r>
+      <w:commentRangeEnd w:id="44"/>
+      <w:r>
+        <w:rPr>
+          <w:rStyle w:val="CommentReference"/>
+        </w:rPr>
+        <w:commentReference w:id="44"/>
       </w:r>
       <w:r>
         <w:rPr>
@@ -10805,7 +10839,7 @@
         </w:rPr>
         <w:t xml:space="preserve">d to urban populations having lower HCN frequencies, consistent in direction with phenotypic clines in HCN observed across cities </w:t>
       </w:r>
-      <w:commentRangeStart w:id="44"/>
+      <w:commentRangeStart w:id="45"/>
       <w:r>
         <w:rPr>
           <w:rFonts w:ascii="Times New Roman" w:hAnsi="Times New Roman" w:cs="Times New Roman"/>
@@ -10852,13 +10886,13 @@
         </w:rPr>
         <w:fldChar w:fldCharType="end"/>
       </w:r>
-      <w:commentRangeEnd w:id="44"/>
+      <w:commentRangeEnd w:id="45"/>
       <w:r>
         <w:rPr>
           <w:rStyle w:val="CommentReference"/>
           <w:rFonts w:ascii="Times New Roman" w:hAnsi="Times New Roman" w:cs="Times New Roman"/>
         </w:rPr>
-        <w:commentReference w:id="44"/>
+        <w:commentReference w:id="45"/>
       </w:r>
       <w:r>
         <w:rPr>
@@ -10978,19 +11012,19 @@
           <w:rFonts w:ascii="Times New Roman" w:hAnsi="Times New Roman" w:cs="Times New Roman"/>
         </w:rPr>
       </w:pPr>
-      <w:commentRangeStart w:id="45"/>
+      <w:commentRangeStart w:id="46"/>
       <w:r>
         <w:rPr>
           <w:rFonts w:ascii="Times New Roman" w:hAnsi="Times New Roman" w:cs="Times New Roman"/>
         </w:rPr>
         <w:t xml:space="preserve">While </w:t>
       </w:r>
-      <w:commentRangeEnd w:id="45"/>
+      <w:commentRangeEnd w:id="46"/>
       <w:r>
         <w:rPr>
           <w:rStyle w:val="CommentReference"/>
         </w:rPr>
-        <w:commentReference w:id="45"/>
+        <w:commentReference w:id="46"/>
       </w:r>
       <w:r>
         <w:rPr>
@@ -11098,19 +11132,19 @@
         </w:rPr>
         <w:t xml:space="preserve"> text </w:t>
       </w:r>
-      <w:commentRangeStart w:id="46"/>
+      <w:commentRangeStart w:id="47"/>
       <w:r>
         <w:rPr>
           <w:rFonts w:ascii="Times New Roman" w:hAnsi="Times New Roman" w:cs="Times New Roman"/>
         </w:rPr>
         <w:t>SX</w:t>
       </w:r>
-      <w:commentRangeEnd w:id="46"/>
+      <w:commentRangeEnd w:id="47"/>
       <w:r>
         <w:rPr>
           <w:rStyle w:val="CommentReference"/>
         </w:rPr>
-        <w:commentReference w:id="46"/>
+        <w:commentReference w:id="47"/>
       </w:r>
       <w:r>
         <w:rPr>
@@ -11727,7 +11761,7 @@
         </w:rPr>
         <w:t xml:space="preserve"> insects (</w:t>
       </w:r>
-      <w:commentRangeStart w:id="47"/>
+      <w:commentRangeStart w:id="48"/>
       <w:r>
         <w:rPr>
           <w:rFonts w:ascii="Times New Roman" w:hAnsi="Times New Roman" w:cs="Times New Roman"/>
@@ -11741,12 +11775,12 @@
         </w:rPr>
         <w:t>this issue</w:t>
       </w:r>
-      <w:commentRangeEnd w:id="47"/>
+      <w:commentRangeEnd w:id="48"/>
       <w:r>
         <w:rPr>
           <w:rStyle w:val="CommentReference"/>
         </w:rPr>
-        <w:commentReference w:id="47"/>
+        <w:commentReference w:id="48"/>
       </w:r>
       <w:r>
         <w:rPr>
@@ -11766,19 +11800,19 @@
         </w:rPr>
         <w:t>B</w:t>
       </w:r>
-      <w:commentRangeStart w:id="48"/>
+      <w:commentRangeStart w:id="49"/>
       <w:r>
         <w:rPr>
           <w:rFonts w:ascii="Times New Roman" w:hAnsi="Times New Roman" w:cs="Times New Roman"/>
         </w:rPr>
         <w:t xml:space="preserve">arnes et al. 2010 </w:t>
       </w:r>
-      <w:commentRangeEnd w:id="48"/>
+      <w:commentRangeEnd w:id="49"/>
       <w:r>
         <w:rPr>
           <w:rStyle w:val="CommentReference"/>
         </w:rPr>
-        <w:commentReference w:id="48"/>
+        <w:commentReference w:id="49"/>
       </w:r>
       <w:r>
         <w:rPr>
@@ -12619,19 +12653,19 @@
         </w:rPr>
         <w:t xml:space="preserve">, suggests that non-additive traits are especially susceptible to deterministic changes in frequency via stochastic forces. This pattern arises because random changes in the frequency of alleles at individual loci underlying non-adaptive phenotypes disproportionately affects phenotype frequencies since phenotypes depend also on alleles present at other loci. Thus, phenotypes that result from interactions among multiple genes or metabolic pathways (e.g. HCN) should be most vulnerable to deterministic changes via drift. </w:t>
       </w:r>
-      <w:commentRangeStart w:id="49"/>
+      <w:commentRangeStart w:id="50"/>
       <w:r>
         <w:rPr>
           <w:rFonts w:ascii="Times New Roman" w:hAnsi="Times New Roman" w:cs="Times New Roman"/>
         </w:rPr>
         <w:t xml:space="preserve">We further predict that the extent to which non-additive traits are subject to directional changes via drift will increase with the number of interacting loci due to a greater number of possible allelic combinations that can influence resulting phenotypes. </w:t>
       </w:r>
-      <w:commentRangeEnd w:id="49"/>
+      <w:commentRangeEnd w:id="50"/>
       <w:r>
         <w:rPr>
           <w:rStyle w:val="CommentReference"/>
         </w:rPr>
-        <w:commentReference w:id="49"/>
+        <w:commentReference w:id="50"/>
       </w:r>
       <w:r>
         <w:rPr>
@@ -12752,7 +12786,7 @@
         </w:rPr>
         <w:t xml:space="preserve"> and is a common approach used in other systems </w:t>
       </w:r>
-      <w:del w:id="50" w:author="Marc Johnson" w:date="2018-01-18T16:04:00Z">
+      <w:del w:id="51" w:author="Marc Johnson" w:date="2018-01-18T16:04:00Z">
         <w:r>
           <w:rPr>
             <w:rFonts w:ascii="Times New Roman" w:hAnsi="Times New Roman" w:cs="Times New Roman"/>
@@ -12895,19 +12929,19 @@
         </w:rPr>
         <w:t xml:space="preserve">direction strongly suggests that other mechanisms are generating clines since drift should not display directionality at </w:t>
       </w:r>
-      <w:commentRangeStart w:id="51"/>
+      <w:commentRangeStart w:id="52"/>
       <w:r>
         <w:rPr>
           <w:rFonts w:ascii="Times New Roman" w:hAnsi="Times New Roman" w:cs="Times New Roman"/>
         </w:rPr>
         <w:t xml:space="preserve">individual loci. </w:t>
       </w:r>
-      <w:commentRangeEnd w:id="51"/>
+      <w:commentRangeEnd w:id="52"/>
       <w:r>
         <w:rPr>
           <w:rStyle w:val="CommentReference"/>
         </w:rPr>
-        <w:commentReference w:id="51"/>
+        <w:commentReference w:id="52"/>
       </w:r>
       <w:r>
         <w:rPr>
@@ -13242,7 +13276,7 @@
         </w:rPr>
         <w:t xml:space="preserve">to </w:t>
       </w:r>
-      <w:commentRangeStart w:id="52"/>
+      <w:commentRangeStart w:id="53"/>
       <w:r>
         <w:rPr>
           <w:rFonts w:ascii="Times New Roman" w:hAnsi="Times New Roman" w:cs="Times New Roman"/>
@@ -13255,12 +13289,12 @@
         </w:rPr>
         <w:t>.</w:t>
       </w:r>
-      <w:commentRangeEnd w:id="52"/>
+      <w:commentRangeEnd w:id="53"/>
       <w:r>
         <w:rPr>
           <w:rStyle w:val="CommentReference"/>
         </w:rPr>
-        <w:commentReference w:id="52"/>
+        <w:commentReference w:id="53"/>
       </w:r>
       <w:r>
         <w:rPr>
@@ -13308,7 +13342,7 @@
         <w:lastRenderedPageBreak/>
         <w:t xml:space="preserve">We thank </w:t>
       </w:r>
-      <w:commentRangeStart w:id="53"/>
+      <w:commentRangeStart w:id="54"/>
       <w:r>
         <w:rPr>
           <w:rFonts w:ascii="Times New Roman" w:hAnsi="Times New Roman" w:cs="Times New Roman"/>
@@ -13316,13 +13350,13 @@
         </w:rPr>
         <w:t>XXX</w:t>
       </w:r>
-      <w:commentRangeEnd w:id="53"/>
+      <w:commentRangeEnd w:id="54"/>
       <w:r>
         <w:rPr>
           <w:rStyle w:val="CommentReference"/>
           <w:color w:val="FF0000"/>
         </w:rPr>
-        <w:commentReference w:id="53"/>
+        <w:commentReference w:id="54"/>
       </w:r>
       <w:r>
         <w:rPr>
@@ -13528,19 +13562,19 @@
         </w:rPr>
         <w:t xml:space="preserve"> recessive epistasis underlying the production of HCN has consequences for how drift is expected to influence the frequency of HCN in natural populations. The black dot represents the point at which the frequencies of both dominant alleles are at 0.5. </w:t>
       </w:r>
-      <w:commentRangeStart w:id="54"/>
+      <w:commentRangeStart w:id="55"/>
       <w:r>
         <w:rPr>
           <w:rFonts w:ascii="Times New Roman" w:hAnsi="Times New Roman" w:cs="Times New Roman"/>
         </w:rPr>
         <w:t>When both loci are drifting</w:t>
       </w:r>
-      <w:commentRangeEnd w:id="54"/>
+      <w:commentRangeEnd w:id="55"/>
       <w:r>
         <w:rPr>
           <w:rStyle w:val="CommentReference"/>
         </w:rPr>
-        <w:commentReference w:id="54"/>
+        <w:commentReference w:id="55"/>
       </w:r>
       <w:r>
         <w:rPr>
@@ -13548,7 +13582,7 @@
         </w:rPr>
         <w:t>, t</w:t>
       </w:r>
-      <w:commentRangeStart w:id="55"/>
+      <w:commentRangeStart w:id="56"/>
       <w:r>
         <w:rPr>
           <w:rFonts w:ascii="Times New Roman" w:hAnsi="Times New Roman" w:cs="Times New Roman"/>
@@ -13573,12 +13607,12 @@
         </w:rPr>
         <w:t>able inset</w:t>
       </w:r>
-      <w:commentRangeEnd w:id="55"/>
+      <w:commentRangeEnd w:id="56"/>
       <w:r>
         <w:rPr>
           <w:rStyle w:val="CommentReference"/>
         </w:rPr>
-        <w:commentReference w:id="55"/>
+        <w:commentReference w:id="56"/>
       </w:r>
       <w:r>
         <w:rPr>
@@ -14020,8 +14054,8 @@
                 <w:color w:val="000000"/>
               </w:rPr>
             </w:pPr>
-            <w:commentRangeStart w:id="56"/>
             <w:commentRangeStart w:id="57"/>
+            <w:commentRangeStart w:id="58"/>
             <w:r>
               <w:rPr>
                 <w:rFonts w:ascii="Times New Roman" w:eastAsia="Times New Roman" w:hAnsi="Times New Roman" w:cs="Times New Roman"/>
@@ -14036,19 +14070,19 @@
               </w:rPr>
               <w:t xml:space="preserve">alleles </w:t>
             </w:r>
-            <w:commentRangeEnd w:id="56"/>
-            <w:r>
-              <w:rPr>
-                <w:rStyle w:val="CommentReference"/>
-              </w:rPr>
-              <w:commentReference w:id="56"/>
-            </w:r>
             <w:commentRangeEnd w:id="57"/>
             <w:r>
               <w:rPr>
                 <w:rStyle w:val="CommentReference"/>
               </w:rPr>
               <w:commentReference w:id="57"/>
+            </w:r>
+            <w:commentRangeEnd w:id="58"/>
+            <w:r>
+              <w:rPr>
+                <w:rStyle w:val="CommentReference"/>
+              </w:rPr>
+              <w:commentReference w:id="58"/>
             </w:r>
             <w:r>
               <w:rPr>
@@ -14077,6 +14111,13 @@
                 <w:color w:val="000000"/>
               </w:rPr>
               <w:t xml:space="preserve"> in stronger effects of drift. </w:t>
+            </w:r>
+            <w:r>
+              <w:rPr>
+                <w:rFonts w:ascii="Times New Roman" w:eastAsia="Times New Roman" w:hAnsi="Times New Roman" w:cs="Times New Roman"/>
+                <w:color w:val="000000"/>
+              </w:rPr>
+              <w:t>This is equivalent to sampling a finite number of individuals.</w:t>
             </w:r>
           </w:p>
         </w:tc>
@@ -14574,15 +14615,13 @@
       <w:r>
         <w:rPr>
           <w:rFonts w:ascii="Times New Roman" w:hAnsi="Times New Roman" w:cs="Times New Roman"/>
-          <w:noProof/>
-          <w:lang w:val="en-US"/>
         </w:rPr>
         <w:lastRenderedPageBreak/>
         <w:drawing>
-          <wp:inline distT="0" distB="0" distL="0" distR="0" wp14:anchorId="65EFFAB9" wp14:editId="309EF204">
-            <wp:extent cx="5943600" cy="3945890"/>
+          <wp:inline distT="0" distB="0" distL="0" distR="0" wp14:anchorId="0A0EA318" wp14:editId="54D2757E">
+            <wp:extent cx="5943600" cy="3877945"/>
             <wp:effectExtent l="0" t="0" r="0" b="0"/>
-            <wp:docPr id="10" name="Picture 10"/>
+            <wp:docPr id="4" name="Picture 4"/>
             <wp:cNvGraphicFramePr>
               <a:graphicFrameLocks xmlns:a="http://schemas.openxmlformats.org/drawingml/2006/main" noChangeAspect="1"/>
             </wp:cNvGraphicFramePr>
@@ -14602,7 +14641,7 @@
                   <pic:spPr>
                     <a:xfrm>
                       <a:off x="0" y="0"/>
-                      <a:ext cx="5943600" cy="3945890"/>
+                      <a:ext cx="5943600" cy="3877945"/>
                     </a:xfrm>
                     <a:prstGeom prst="rect">
                       <a:avLst/>
@@ -14972,20 +15011,28 @@
           <w:rFonts w:ascii="Times New Roman" w:hAnsi="Times New Roman" w:cs="Times New Roman"/>
         </w:rPr>
       </w:pPr>
-      <w:commentRangeStart w:id="58"/>
-      <w:commentRangeStart w:id="59"/>
-      <w:r>
-        <w:rPr>
-          <w:rFonts w:ascii="Times New Roman" w:hAnsi="Times New Roman" w:cs="Times New Roman"/>
+      <w:r>
+        <w:rPr>
+          <w:rStyle w:val="CommentReference"/>
+        </w:rPr>
+        <w:lastRenderedPageBreak/>
+        <w:commentReference w:id="60"/>
+      </w:r>
+      <w:r>
+        <w:rPr>
           <w:noProof/>
-          <w:lang w:val="en-US"/>
-        </w:rPr>
-        <w:lastRenderedPageBreak/>
+        </w:rPr>
+        <w:t xml:space="preserve"> </w:t>
+      </w:r>
+      <w:r>
+        <w:rPr>
+          <w:rFonts w:ascii="Times New Roman" w:hAnsi="Times New Roman" w:cs="Times New Roman"/>
+        </w:rPr>
         <w:drawing>
-          <wp:inline distT="0" distB="0" distL="0" distR="0" wp14:anchorId="0448A64C" wp14:editId="722062C2">
-            <wp:extent cx="5943600" cy="2767330"/>
+          <wp:inline distT="0" distB="0" distL="0" distR="0" wp14:anchorId="72F1BDB3" wp14:editId="3F077975">
+            <wp:extent cx="5943600" cy="2761615"/>
             <wp:effectExtent l="0" t="0" r="0" b="0"/>
-            <wp:docPr id="79" name="Picture 79"/>
+            <wp:docPr id="5" name="Picture 5"/>
             <wp:cNvGraphicFramePr>
               <a:graphicFrameLocks xmlns:a="http://schemas.openxmlformats.org/drawingml/2006/main" noChangeAspect="1"/>
             </wp:cNvGraphicFramePr>
@@ -15005,7 +15052,7 @@
                   <pic:spPr>
                     <a:xfrm>
                       <a:off x="0" y="0"/>
-                      <a:ext cx="5943600" cy="2767330"/>
+                      <a:ext cx="5943600" cy="2761615"/>
                     </a:xfrm>
                     <a:prstGeom prst="rect">
                       <a:avLst/>
@@ -15017,19 +15064,17 @@
           </wp:inline>
         </w:drawing>
       </w:r>
-      <w:commentRangeEnd w:id="58"/>
-      <w:commentRangeEnd w:id="59"/>
+      <w:r>
+        <w:rPr>
+          <w:rFonts w:ascii="Times New Roman" w:hAnsi="Times New Roman" w:cs="Times New Roman"/>
+        </w:rPr>
+        <w:t xml:space="preserve"> </w:t>
+      </w:r>
       <w:r>
         <w:rPr>
           <w:rStyle w:val="CommentReference"/>
         </w:rPr>
-        <w:commentReference w:id="58"/>
-      </w:r>
-      <w:r>
-        <w:rPr>
-          <w:rStyle w:val="CommentReference"/>
-        </w:rPr>
-        <w:commentReference w:id="59"/>
+        <w:commentReference w:id="61"/>
       </w:r>
     </w:p>
     <w:p>
@@ -15089,21 +15134,49 @@
         <w:rPr>
           <w:rFonts w:ascii="Times New Roman" w:hAnsi="Times New Roman" w:cs="Times New Roman"/>
         </w:rPr>
-        <w:t xml:space="preserve">), which favoured HCN+ genotypes in rural populations and </w:t>
-      </w:r>
-      <w:proofErr w:type="spellStart"/>
-      <w:r>
-        <w:rPr>
-          <w:rFonts w:ascii="Times New Roman" w:hAnsi="Times New Roman" w:cs="Times New Roman"/>
-        </w:rPr>
-        <w:t>acyanogenic</w:t>
-      </w:r>
-      <w:proofErr w:type="spellEnd"/>
-      <w:r>
-        <w:rPr>
-          <w:rFonts w:ascii="Times New Roman" w:hAnsi="Times New Roman" w:cs="Times New Roman"/>
-        </w:rPr>
-        <w:t xml:space="preserve"> HCN– genotypes in urban populations. The selection coefficient varied linearly across the matrix such that HCN+ and HCN– genotypes had equal fitness in the central population of the landscape (i.e. population 20). </w:t>
+        <w:t>), which favoured HCN–</w:t>
+      </w:r>
+      <w:r>
+        <w:rPr>
+          <w:rFonts w:ascii="Times New Roman" w:hAnsi="Times New Roman" w:cs="Times New Roman"/>
+        </w:rPr>
+        <w:t xml:space="preserve"> genotypes in </w:t>
+      </w:r>
+      <w:r>
+        <w:rPr>
+          <w:rFonts w:ascii="Times New Roman" w:hAnsi="Times New Roman" w:cs="Times New Roman"/>
+        </w:rPr>
+        <w:t>urban</w:t>
+      </w:r>
+      <w:r>
+        <w:rPr>
+          <w:rFonts w:ascii="Times New Roman" w:hAnsi="Times New Roman" w:cs="Times New Roman"/>
+        </w:rPr>
+        <w:t xml:space="preserve"> populations and </w:t>
+      </w:r>
+      <w:r>
+        <w:rPr>
+          <w:rFonts w:ascii="Times New Roman" w:hAnsi="Times New Roman" w:cs="Times New Roman"/>
+        </w:rPr>
+        <w:t>HCN+</w:t>
+      </w:r>
+      <w:r>
+        <w:rPr>
+          <w:rFonts w:ascii="Times New Roman" w:hAnsi="Times New Roman" w:cs="Times New Roman"/>
+        </w:rPr>
+        <w:t xml:space="preserve"> genotypes in </w:t>
+      </w:r>
+      <w:r>
+        <w:rPr>
+          <w:rFonts w:ascii="Times New Roman" w:hAnsi="Times New Roman" w:cs="Times New Roman"/>
+        </w:rPr>
+        <w:t>rural</w:t>
+      </w:r>
+      <w:r>
+        <w:rPr>
+          <w:rFonts w:ascii="Times New Roman" w:hAnsi="Times New Roman" w:cs="Times New Roman"/>
+        </w:rPr>
+        <w:t xml:space="preserve"> populations. The selection coefficient varied linearly across the matrix such that HCN+ and HCN– genotypes had equal fitness in the central population of the landscape (i.e. population 20). </w:t>
       </w:r>
     </w:p>
     <w:p>
@@ -15337,7 +15410,7 @@
               </w:rPr>
               <w:t>Selection coefficient</w:t>
             </w:r>
-            <w:ins w:id="60" w:author="Marc Johnson" w:date="2018-01-18T12:20:00Z">
+            <w:ins w:id="62" w:author="Marc Johnson" w:date="2018-01-18T12:20:00Z">
               <w:r>
                 <w:rPr>
                   <w:rFonts w:ascii="Times New Roman" w:eastAsia="Times New Roman" w:hAnsi="Times New Roman" w:cs="Times New Roman"/>
@@ -17405,7 +17478,7 @@
     <w:p>
       <w:pPr>
         <w:rPr>
-          <w:ins w:id="61" w:author="James Santangelo" w:date="2018-01-17T11:28:00Z"/>
+          <w:ins w:id="63" w:author="James Santangelo" w:date="2018-01-17T11:28:00Z"/>
           <w:rFonts w:ascii="Times New Roman" w:hAnsi="Times New Roman" w:cs="Times New Roman"/>
         </w:rPr>
       </w:pPr>
@@ -17439,7 +17512,7 @@
     <w:p>
       <w:pPr>
         <w:rPr>
-          <w:ins w:id="62" w:author="James Santangelo" w:date="2018-01-17T11:28:00Z"/>
+          <w:ins w:id="64" w:author="James Santangelo" w:date="2018-01-17T11:28:00Z"/>
           <w:rFonts w:ascii="Times New Roman" w:hAnsi="Times New Roman" w:cs="Times New Roman"/>
         </w:rPr>
         <w:sectPr>
@@ -17874,7 +17947,6 @@
           <w:rFonts w:ascii="Times New Roman" w:hAnsi="Times New Roman" w:cs="Times New Roman"/>
         </w:rPr>
       </w:pPr>
-      <w:commentRangeStart w:id="63"/>
       <w:r>
         <w:rPr>
           <w:rFonts w:ascii="Times New Roman" w:hAnsi="Times New Roman" w:cs="Times New Roman"/>
@@ -17883,9 +17955,9 @@
         </w:rPr>
         <w:lastRenderedPageBreak/>
         <w:drawing>
-          <wp:inline distT="0" distB="0" distL="0" distR="0" wp14:anchorId="0F878BDC" wp14:editId="1D58AF5C">
-            <wp:extent cx="4051935" cy="6546949"/>
-            <wp:effectExtent l="0" t="0" r="12065" b="6350"/>
+          <wp:inline distT="0" distB="0" distL="0" distR="0" wp14:anchorId="0F878BDC" wp14:editId="19B48C78">
+            <wp:extent cx="3839420" cy="6203576"/>
+            <wp:effectExtent l="0" t="0" r="0" b="0"/>
             <wp:docPr id="12" name="Picture 12"/>
             <wp:cNvGraphicFramePr>
               <a:graphicFrameLocks xmlns:a="http://schemas.openxmlformats.org/drawingml/2006/main" noChangeAspect="1"/>
@@ -17906,7 +17978,7 @@
                   <pic:spPr>
                     <a:xfrm>
                       <a:off x="0" y="0"/>
-                      <a:ext cx="4056386" cy="6554140"/>
+                      <a:ext cx="3846090" cy="6214354"/>
                     </a:xfrm>
                     <a:prstGeom prst="rect">
                       <a:avLst/>
@@ -17918,13 +17990,6 @@
           </wp:inline>
         </w:drawing>
       </w:r>
-      <w:commentRangeEnd w:id="63"/>
-      <w:r>
-        <w:rPr>
-          <w:rStyle w:val="CommentReference"/>
-        </w:rPr>
-        <w:commentReference w:id="63"/>
-      </w:r>
     </w:p>
     <w:p>
       <w:pPr>
@@ -17986,7 +18051,33 @@
         <w:rPr>
           <w:rFonts w:ascii="Times New Roman" w:hAnsi="Times New Roman" w:cs="Times New Roman"/>
         </w:rPr>
-        <w:t>positive and negative clines. (</w:t>
+        <w:t xml:space="preserve">positive and negative clines. </w:t>
+      </w:r>
+      <w:r>
+        <w:rPr>
+          <w:rFonts w:ascii="Times New Roman" w:hAnsi="Times New Roman" w:cs="Times New Roman"/>
+        </w:rPr>
+        <w:t xml:space="preserve">The strength of founder events </w:t>
+      </w:r>
+      <w:proofErr w:type="gramStart"/>
+      <w:r>
+        <w:rPr>
+          <w:rFonts w:ascii="Times New Roman" w:hAnsi="Times New Roman" w:cs="Times New Roman"/>
+        </w:rPr>
+        <w:t>are</w:t>
+      </w:r>
+      <w:proofErr w:type="gramEnd"/>
+      <w:r>
+        <w:rPr>
+          <w:rFonts w:ascii="Times New Roman" w:hAnsi="Times New Roman" w:cs="Times New Roman"/>
+        </w:rPr>
+        <w:t xml:space="preserve"> represented as the proportion of alleles sampled to form the newly colonized population, which is equivalent to sampling a finite number of individuals. </w:t>
+      </w:r>
+      <w:r>
+        <w:rPr>
+          <w:rFonts w:ascii="Times New Roman" w:hAnsi="Times New Roman" w:cs="Times New Roman"/>
+        </w:rPr>
+        <w:t>(</w:t>
       </w:r>
       <w:r>
         <w:rPr>
@@ -18234,7 +18325,7 @@
           <w:rFonts w:ascii="Times New Roman" w:hAnsi="Times New Roman" w:cs="Times New Roman"/>
         </w:rPr>
       </w:pPr>
-      <w:commentRangeStart w:id="64"/>
+      <w:commentRangeStart w:id="65"/>
       <w:r>
         <w:rPr>
           <w:rFonts w:ascii="Times New Roman" w:hAnsi="Times New Roman" w:cs="Times New Roman"/>
@@ -18278,12 +18369,12 @@
           </wp:inline>
         </w:drawing>
       </w:r>
-      <w:commentRangeEnd w:id="64"/>
+      <w:commentRangeEnd w:id="65"/>
       <w:r>
         <w:rPr>
           <w:rStyle w:val="CommentReference"/>
         </w:rPr>
-        <w:commentReference w:id="64"/>
+        <w:commentReference w:id="65"/>
       </w:r>
     </w:p>
     <w:p>
@@ -18395,7 +18486,7 @@
         </w:rPr>
         <w:t>) no founder effects</w:t>
       </w:r>
-      <w:ins w:id="65" w:author="Marc Johnson" w:date="2018-01-18T14:01:00Z">
+      <w:ins w:id="66" w:author="Marc Johnson" w:date="2018-01-18T14:01:00Z">
         <w:r>
           <w:rPr>
             <w:rFonts w:ascii="Times New Roman" w:hAnsi="Times New Roman" w:cs="Times New Roman"/>
@@ -18409,7 +18500,7 @@
         </w:rPr>
         <w:t xml:space="preserve"> </w:t>
       </w:r>
-      <w:commentRangeStart w:id="66"/>
+      <w:commentRangeStart w:id="67"/>
       <w:r>
         <w:rPr>
           <w:rFonts w:ascii="Times New Roman" w:hAnsi="Times New Roman" w:cs="Times New Roman"/>
@@ -18429,12 +18520,12 @@
         </w:rPr>
         <w:t>) intermediate founder effects</w:t>
       </w:r>
-      <w:commentRangeEnd w:id="66"/>
+      <w:commentRangeEnd w:id="67"/>
       <w:r>
         <w:rPr>
           <w:rStyle w:val="CommentReference"/>
         </w:rPr>
-        <w:commentReference w:id="66"/>
+        <w:commentReference w:id="67"/>
       </w:r>
       <w:r>
         <w:rPr>
@@ -18462,7 +18553,7 @@
           <w:rFonts w:ascii="Times New Roman" w:hAnsi="Times New Roman" w:cs="Times New Roman"/>
         </w:rPr>
       </w:pPr>
-      <w:commentRangeStart w:id="67"/>
+      <w:commentRangeStart w:id="68"/>
       <w:r>
         <w:rPr>
           <w:rFonts w:ascii="Times New Roman" w:hAnsi="Times New Roman" w:cs="Times New Roman"/>
@@ -18506,22 +18597,22 @@
           </wp:inline>
         </w:drawing>
       </w:r>
-      <w:commentRangeEnd w:id="67"/>
+      <w:commentRangeEnd w:id="68"/>
       <w:r>
         <w:rPr>
           <w:rStyle w:val="CommentReference"/>
         </w:rPr>
-        <w:commentReference w:id="67"/>
-      </w:r>
-    </w:p>
-    <w:p>
-      <w:pPr>
-        <w:rPr>
-          <w:rFonts w:ascii="Times New Roman" w:hAnsi="Times New Roman" w:cs="Times New Roman"/>
-        </w:rPr>
-      </w:pPr>
-      <w:commentRangeStart w:id="68"/>
+        <w:commentReference w:id="68"/>
+      </w:r>
+    </w:p>
+    <w:p>
+      <w:pPr>
+        <w:rPr>
+          <w:rFonts w:ascii="Times New Roman" w:hAnsi="Times New Roman" w:cs="Times New Roman"/>
+        </w:rPr>
+      </w:pPr>
       <w:commentRangeStart w:id="69"/>
+      <w:commentRangeStart w:id="70"/>
       <w:r>
         <w:rPr>
           <w:rFonts w:ascii="Times New Roman" w:hAnsi="Times New Roman" w:cs="Times New Roman"/>
@@ -18529,19 +18620,19 @@
         </w:rPr>
         <w:t xml:space="preserve">Figure </w:t>
       </w:r>
-      <w:commentRangeEnd w:id="68"/>
+      <w:commentRangeEnd w:id="69"/>
       <w:r>
         <w:rPr>
           <w:rStyle w:val="CommentReference"/>
         </w:rPr>
-        <w:commentReference w:id="68"/>
-      </w:r>
-      <w:commentRangeEnd w:id="69"/>
+        <w:commentReference w:id="69"/>
+      </w:r>
+      <w:commentRangeEnd w:id="70"/>
       <w:r>
         <w:rPr>
           <w:rStyle w:val="CommentReference"/>
         </w:rPr>
-        <w:commentReference w:id="69"/>
+        <w:commentReference w:id="70"/>
       </w:r>
       <w:r>
         <w:rPr>
@@ -19543,7 +19634,7 @@
       </w:r>
     </w:p>
   </w:comment>
-  <w:comment w:id="44" w:author="James Santangelo" w:date="2018-01-11T16:42:00Z" w:initials="JS">
+  <w:comment w:id="44" w:author="James Santangelo [2]" w:date="2018-01-20T14:27:00Z" w:initials="JS">
     <w:p>
       <w:pPr>
         <w:pStyle w:val="CommentText"/>
@@ -19555,11 +19646,27 @@
         <w:annotationRef/>
       </w:r>
       <w:r>
+        <w:t xml:space="preserve">I switched the orientation of figures 2 and 3, as you suggested in subsequent comments. This is easier than re-running the analysis, which would take a few days. </w:t>
+      </w:r>
+    </w:p>
+  </w:comment>
+  <w:comment w:id="45" w:author="James Santangelo" w:date="2018-01-11T16:42:00Z" w:initials="JS">
+    <w:p>
+      <w:pPr>
+        <w:pStyle w:val="CommentText"/>
+      </w:pPr>
+      <w:r>
+        <w:rPr>
+          <w:rStyle w:val="CommentReference"/>
+        </w:rPr>
+        <w:annotationRef/>
+      </w:r>
+      <w:r>
         <w:t>Have to manually insert Johnson et al. citation</w:t>
       </w:r>
     </w:p>
   </w:comment>
-  <w:comment w:id="45" w:author="James Santangelo" w:date="2018-01-15T11:38:00Z" w:initials="JS">
+  <w:comment w:id="46" w:author="James Santangelo" w:date="2018-01-15T11:38:00Z" w:initials="JS">
     <w:p>
       <w:pPr>
         <w:pStyle w:val="CommentText"/>
@@ -19575,7 +19682,7 @@
       </w:r>
     </w:p>
   </w:comment>
-  <w:comment w:id="46" w:author="James Santangelo [2]" w:date="2018-01-20T13:10:00Z" w:initials="JS">
+  <w:comment w:id="47" w:author="James Santangelo [2]" w:date="2018-01-20T13:10:00Z" w:initials="JS">
     <w:p>
       <w:pPr>
         <w:pStyle w:val="CommentText"/>
@@ -19591,7 +19698,7 @@
       </w:r>
     </w:p>
   </w:comment>
-  <w:comment w:id="47" w:author="James Santangelo" w:date="2018-01-13T13:52:00Z" w:initials="JS">
+  <w:comment w:id="48" w:author="James Santangelo" w:date="2018-01-13T13:52:00Z" w:initials="JS">
     <w:p>
       <w:pPr>
         <w:pStyle w:val="CommentText"/>
@@ -19607,7 +19714,7 @@
       </w:r>
     </w:p>
   </w:comment>
-  <w:comment w:id="48" w:author="Marc Johnson" w:date="2018-01-18T15:36:00Z" w:initials="MJ">
+  <w:comment w:id="49" w:author="Marc Johnson" w:date="2018-01-18T15:36:00Z" w:initials="MJ">
     <w:p>
       <w:pPr>
         <w:pStyle w:val="p1"/>
@@ -19668,7 +19775,7 @@
       </w:pPr>
     </w:p>
   </w:comment>
-  <w:comment w:id="49" w:author="James Santangelo" w:date="2018-01-15T11:45:00Z" w:initials="JS">
+  <w:comment w:id="50" w:author="James Santangelo" w:date="2018-01-15T11:45:00Z" w:initials="JS">
     <w:p>
       <w:pPr>
         <w:pStyle w:val="CommentText"/>
@@ -19684,7 +19791,7 @@
       </w:r>
     </w:p>
   </w:comment>
-  <w:comment w:id="51" w:author="Marc Johnson" w:date="2018-01-18T16:05:00Z" w:initials="MJ">
+  <w:comment w:id="52" w:author="Marc Johnson" w:date="2018-01-18T16:05:00Z" w:initials="MJ">
     <w:p>
       <w:pPr>
         <w:pStyle w:val="CommentText"/>
@@ -19700,7 +19807,7 @@
       </w:r>
     </w:p>
   </w:comment>
-  <w:comment w:id="52" w:author="James Santangelo" w:date="2018-01-17T17:26:00Z" w:initials="JS">
+  <w:comment w:id="53" w:author="James Santangelo" w:date="2018-01-17T17:26:00Z" w:initials="JS">
     <w:p>
       <w:pPr>
         <w:pStyle w:val="CommentText"/>
@@ -19716,7 +19823,7 @@
       </w:r>
     </w:p>
   </w:comment>
-  <w:comment w:id="53" w:author="James Santangelo" w:date="2018-01-17T17:35:00Z" w:initials="JS">
+  <w:comment w:id="54" w:author="James Santangelo" w:date="2018-01-17T17:35:00Z" w:initials="JS">
     <w:p>
       <w:pPr>
         <w:pStyle w:val="CommentText"/>
@@ -19732,7 +19839,7 @@
       </w:r>
     </w:p>
   </w:comment>
-  <w:comment w:id="54" w:author="James Santangelo [2]" w:date="2018-01-20T13:20:00Z" w:initials="JS">
+  <w:comment w:id="55" w:author="James Santangelo [2]" w:date="2018-01-20T13:20:00Z" w:initials="JS">
     <w:p>
       <w:pPr>
         <w:pStyle w:val="CommentText"/>
@@ -19756,7 +19863,7 @@
       </w:r>
     </w:p>
   </w:comment>
-  <w:comment w:id="55" w:author="Marc Johnson" w:date="2018-01-18T12:04:00Z" w:initials="MJ">
+  <w:comment w:id="56" w:author="Marc Johnson" w:date="2018-01-18T12:04:00Z" w:initials="MJ">
     <w:p>
       <w:pPr>
         <w:pStyle w:val="CommentText"/>
@@ -19780,7 +19887,7 @@
       </w:r>
     </w:p>
   </w:comment>
-  <w:comment w:id="56" w:author="Marc Johnson" w:date="2018-01-18T12:09:00Z" w:initials="MJ">
+  <w:comment w:id="57" w:author="Marc Johnson" w:date="2018-01-18T12:09:00Z" w:initials="MJ">
     <w:p>
       <w:pPr>
         <w:pStyle w:val="CommentText"/>
@@ -19809,7 +19916,7 @@
       <w:proofErr w:type="spellEnd"/>
     </w:p>
   </w:comment>
-  <w:comment w:id="57" w:author="James Santangelo [2]" w:date="2018-01-20T13:23:00Z" w:initials="JS">
+  <w:comment w:id="58" w:author="James Santangelo [2]" w:date="2018-01-20T13:23:00Z" w:initials="JS">
     <w:p>
       <w:pPr>
         <w:pStyle w:val="CommentText"/>
@@ -19842,9 +19949,22 @@
       <w:r>
         <w:t xml:space="preserve"> and recessive) that are sampled each generation. </w:t>
       </w:r>
+      <w:r>
+        <w:t xml:space="preserve">I have added a sentence here, in the methods text and the </w:t>
+      </w:r>
+      <w:proofErr w:type="spellStart"/>
+      <w:r>
+        <w:t>relavent</w:t>
+      </w:r>
+      <w:proofErr w:type="spellEnd"/>
+      <w:r>
+        <w:t xml:space="preserve"> figure legend to clarify. </w:t>
+      </w:r>
+      <w:bookmarkStart w:id="59" w:name="_GoBack"/>
+      <w:bookmarkEnd w:id="59"/>
     </w:p>
   </w:comment>
-  <w:comment w:id="58" w:author="Marc Johnson" w:date="2018-01-18T14:04:00Z" w:initials="MJ">
+  <w:comment w:id="60" w:author="Marc Johnson" w:date="2018-01-18T14:04:00Z" w:initials="MJ">
     <w:p>
       <w:pPr>
         <w:pStyle w:val="CommentText"/>
@@ -19863,7 +19983,7 @@
       </w:r>
     </w:p>
   </w:comment>
-  <w:comment w:id="59" w:author="Marc Johnson" w:date="2018-01-18T12:18:00Z" w:initials="MJ">
+  <w:comment w:id="61" w:author="Marc Johnson" w:date="2018-01-18T12:18:00Z" w:initials="MJ">
     <w:p>
       <w:pPr>
         <w:pStyle w:val="CommentText"/>
@@ -19879,7 +19999,7 @@
       </w:r>
     </w:p>
   </w:comment>
-  <w:comment w:id="63" w:author="Marc Johnson" w:date="2018-01-18T13:52:00Z" w:initials="MJ">
+  <w:comment w:id="65" w:author="Marc Johnson" w:date="2018-01-18T13:58:00Z" w:initials="MJ">
     <w:p>
       <w:pPr>
         <w:pStyle w:val="CommentText"/>
@@ -19891,11 +20011,37 @@
         <w:annotationRef/>
       </w:r>
       <w:r>
-        <w:t>See earlier comment about “proportion of founding alleles”. This is going to be confusing to most readers. This should either be changed to number of individuals, or say somewhere very clearly that this is equivalent to the number of individuals</w:t>
+        <w:t xml:space="preserve">I think Rob has mentioned this previously, but the x-axis is going to cause confusion because you modeled things from rural to urban, and in figs 2 and 3 you show it as rural to urban, but now you have reversed the direction. Why not switch the access around? </w:t>
+      </w:r>
+    </w:p>
+    <w:p>
+      <w:pPr>
+        <w:pStyle w:val="CommentText"/>
+      </w:pPr>
+    </w:p>
+    <w:p>
+      <w:pPr>
+        <w:pStyle w:val="CommentText"/>
+      </w:pPr>
+      <w:r>
+        <w:t>Based on the regression slopes being positive I’m guessing you must have run the regressions with urban set to 0 and rural set to 40</w:t>
+      </w:r>
+    </w:p>
+    <w:p>
+      <w:pPr>
+        <w:pStyle w:val="CommentText"/>
+      </w:pPr>
+    </w:p>
+    <w:p>
+      <w:pPr>
+        <w:pStyle w:val="CommentText"/>
+      </w:pPr>
+      <w:r>
+        <w:t>Alternatively, you could switch the orientations of figs 2 and 3.</w:t>
       </w:r>
     </w:p>
   </w:comment>
-  <w:comment w:id="64" w:author="Marc Johnson" w:date="2018-01-18T13:58:00Z" w:initials="MJ">
+  <w:comment w:id="67" w:author="Marc Johnson" w:date="2018-01-18T14:01:00Z" w:initials="MJ">
     <w:p>
       <w:pPr>
         <w:pStyle w:val="CommentText"/>
@@ -19907,113 +20053,69 @@
         <w:annotationRef/>
       </w:r>
       <w:r>
-        <w:t xml:space="preserve">I think Rob has mentioned this previously, but the x-axis is going to cause confusion because you modeled things from rural to urban, and in figs 2 and 3 you show it as rural to urban, but now you have reversed the direction. Why not switch the access around? </w:t>
-      </w:r>
-    </w:p>
+        <w:t xml:space="preserve">Should this be c? Also, you should keep the y-axis </w:t>
+      </w:r>
+      <w:proofErr w:type="gramStart"/>
+      <w:r>
+        <w:t>consistent</w:t>
+      </w:r>
+      <w:proofErr w:type="gramEnd"/>
+      <w:r>
+        <w:t xml:space="preserve"> so these can be compared more fairly, otherwise c looks super stronger, but really the slope is much shallower</w:t>
+      </w:r>
+    </w:p>
+  </w:comment>
+  <w:comment w:id="68" w:author="Marc Johnson" w:date="2018-01-18T14:09:00Z" w:initials="MJ">
     <w:p>
       <w:pPr>
         <w:pStyle w:val="CommentText"/>
       </w:pPr>
-    </w:p>
+      <w:r>
+        <w:rPr>
+          <w:rStyle w:val="CommentReference"/>
+        </w:rPr>
+        <w:annotationRef/>
+      </w:r>
+      <w:r>
+        <w:t>Keep the y-axis the same in a and b</w:t>
+      </w:r>
+    </w:p>
+  </w:comment>
+  <w:comment w:id="69" w:author="Marc Johnson" w:date="2018-01-18T14:06:00Z" w:initials="MJ">
     <w:p>
       <w:pPr>
         <w:pStyle w:val="CommentText"/>
       </w:pPr>
       <w:r>
-        <w:t>Based on the regression slopes being positive I’m guessing you must have run the regressions with urban set to 0 and rural set to 40</w:t>
-      </w:r>
-    </w:p>
+        <w:rPr>
+          <w:rStyle w:val="CommentReference"/>
+        </w:rPr>
+        <w:annotationRef/>
+      </w:r>
+      <w:r>
+        <w:t>I don’t think we’ll be allowed 7 figures and 2 tables</w:t>
+      </w:r>
+    </w:p>
+  </w:comment>
+  <w:comment w:id="70" w:author="James Santangelo [2]" w:date="2018-01-20T13:27:00Z" w:initials="JS">
     <w:p>
       <w:pPr>
         <w:pStyle w:val="CommentText"/>
       </w:pPr>
-    </w:p>
-    <w:p>
-      <w:pPr>
-        <w:pStyle w:val="CommentText"/>
-      </w:pPr>
-      <w:r>
-        <w:t>Alternatively, you could switch the orientations of figs 2 and 3.</w:t>
-      </w:r>
-    </w:p>
-  </w:comment>
-  <w:comment w:id="66" w:author="Marc Johnson" w:date="2018-01-18T14:01:00Z" w:initials="MJ">
-    <w:p>
-      <w:pPr>
-        <w:pStyle w:val="CommentText"/>
-      </w:pPr>
       <w:r>
         <w:rPr>
           <w:rStyle w:val="CommentReference"/>
         </w:rPr>
         <w:annotationRef/>
       </w:r>
-      <w:r>
-        <w:t xml:space="preserve">Should this be c? Also, you should keep the y-axis </w:t>
-      </w:r>
       <w:proofErr w:type="gramStart"/>
       <w:r>
-        <w:t>consistent</w:t>
+        <w:t>Yeah</w:t>
       </w:r>
       <w:proofErr w:type="gramEnd"/>
       <w:r>
-        <w:t xml:space="preserve"> so these can be compared more fairly, otherwise c looks super stronger, but really the slope is much shallower</w:t>
-      </w:r>
-    </w:p>
-  </w:comment>
-  <w:comment w:id="67" w:author="Marc Johnson" w:date="2018-01-18T14:09:00Z" w:initials="MJ">
-    <w:p>
-      <w:pPr>
-        <w:pStyle w:val="CommentText"/>
-      </w:pPr>
-      <w:r>
-        <w:rPr>
-          <w:rStyle w:val="CommentReference"/>
-        </w:rPr>
-        <w:annotationRef/>
-      </w:r>
-      <w:r>
-        <w:t>Keep the y-axis the same in a and b</w:t>
-      </w:r>
-    </w:p>
-  </w:comment>
-  <w:comment w:id="68" w:author="Marc Johnson" w:date="2018-01-18T14:06:00Z" w:initials="MJ">
-    <w:p>
-      <w:pPr>
-        <w:pStyle w:val="CommentText"/>
-      </w:pPr>
-      <w:r>
-        <w:rPr>
-          <w:rStyle w:val="CommentReference"/>
-        </w:rPr>
-        <w:annotationRef/>
-      </w:r>
-      <w:r>
-        <w:t>I don’t think we’ll be allowed 7 figures and 2 tables</w:t>
-      </w:r>
-    </w:p>
-  </w:comment>
-  <w:comment w:id="69" w:author="James Santangelo [2]" w:date="2018-01-20T13:27:00Z" w:initials="JS">
-    <w:p>
-      <w:pPr>
-        <w:pStyle w:val="CommentText"/>
-      </w:pPr>
-      <w:r>
-        <w:rPr>
-          <w:rStyle w:val="CommentReference"/>
-        </w:rPr>
-        <w:annotationRef/>
-      </w:r>
-      <w:proofErr w:type="gramStart"/>
-      <w:r>
-        <w:t>Yeah</w:t>
-      </w:r>
-      <w:proofErr w:type="gramEnd"/>
-      <w:r>
         <w:t xml:space="preserve"> I was worried about that. </w:t>
       </w:r>
-      <w:bookmarkStart w:id="70" w:name="_GoBack"/>
-      <w:bookmarkEnd w:id="70"/>
     </w:p>
   </w:comment>
   <w:comment w:id="71" w:author="Marc Johnson" w:date="2018-01-18T14:10:00Z" w:initials="MJ">
@@ -20092,6 +20194,7 @@
   <w15:commentEx w15:paraId="555FBF9A" w15:done="0"/>
   <w15:commentEx w15:paraId="5140264A" w15:done="0"/>
   <w15:commentEx w15:paraId="39B7CB89" w15:done="0"/>
+  <w15:commentEx w15:paraId="445B5DB0" w15:paraIdParent="39B7CB89" w15:done="0"/>
   <w15:commentEx w15:paraId="23AF450F" w15:done="0"/>
   <w15:commentEx w15:paraId="15F919CF" w15:done="0"/>
   <w15:commentEx w15:paraId="4CEE3999" w15:done="0"/>
@@ -20107,7 +20210,6 @@
   <w15:commentEx w15:paraId="72A9AFC0" w15:paraIdParent="35F6E5A9" w15:done="0"/>
   <w15:commentEx w15:paraId="0C3E0D24" w15:done="0"/>
   <w15:commentEx w15:paraId="564841F1" w15:done="0"/>
-  <w15:commentEx w15:paraId="363A1165" w15:done="0"/>
   <w15:commentEx w15:paraId="75EFFFD9" w15:done="0"/>
   <w15:commentEx w15:paraId="7F690532" w15:done="0"/>
   <w15:commentEx w15:paraId="19D88168" w15:done="0"/>
@@ -20146,6 +20248,7 @@
   <w16cid:commentId w16cid:paraId="555FBF9A" w16cid:durableId="1E0DBC44"/>
   <w16cid:commentId w16cid:paraId="5140264A" w16cid:durableId="1E0DACDF"/>
   <w16cid:commentId w16cid:paraId="39B7CB89" w16cid:durableId="1E0DACE0"/>
+  <w16cid:commentId w16cid:paraId="445B5DB0" w16cid:durableId="1E0DD057"/>
   <w16cid:commentId w16cid:paraId="23AF450F" w16cid:durableId="1E0DACE6"/>
   <w16cid:commentId w16cid:paraId="15F919CF" w16cid:durableId="1E0DACE7"/>
   <w16cid:commentId w16cid:paraId="4CEE3999" w16cid:durableId="1E0DBE4B"/>
@@ -20159,9 +20262,6 @@
   <w16cid:commentId w16cid:paraId="3AE00E6C" w16cid:durableId="1E0DACF4"/>
   <w16cid:commentId w16cid:paraId="35F6E5A9" w16cid:durableId="1E0DACF6"/>
   <w16cid:commentId w16cid:paraId="72A9AFC0" w16cid:durableId="1E0DC142"/>
-  <w16cid:commentId w16cid:paraId="0C3E0D24" w16cid:durableId="1E0DACF7"/>
-  <w16cid:commentId w16cid:paraId="564841F1" w16cid:durableId="1E0DACF8"/>
-  <w16cid:commentId w16cid:paraId="363A1165" w16cid:durableId="1E0DACFA"/>
   <w16cid:commentId w16cid:paraId="75EFFFD9" w16cid:durableId="1E0DACFB"/>
   <w16cid:commentId w16cid:paraId="7F690532" w16cid:durableId="1E0DACFC"/>
   <w16cid:commentId w16cid:paraId="19D88168" w16cid:durableId="1E0DACFD"/>
@@ -20924,7 +21024,6 @@
   <w:style w:type="character" w:default="1" w:styleId="DefaultParagraphFont">
     <w:name w:val="Default Paragraph Font"/>
     <w:uiPriority w:val="1"/>
-    <w:semiHidden/>
     <w:unhideWhenUsed/>
   </w:style>
   <w:style w:type="table" w:default="1" w:styleId="TableNormal">
@@ -21396,7 +21495,7 @@
 </file>
 
 <file path=customXml/itemProps1.xml><?xml version="1.0" encoding="utf-8"?>
-<ds:datastoreItem xmlns:ds="http://schemas.openxmlformats.org/officeDocument/2006/customXml" ds:itemID="{B8B8FC89-04E0-4C46-89B2-067633499260}">
+<ds:datastoreItem xmlns:ds="http://schemas.openxmlformats.org/officeDocument/2006/customXml" ds:itemID="{6CCCD891-E47A-BE4E-8EA1-9D7807A8A442}">
   <ds:schemaRefs>
     <ds:schemaRef ds:uri="http://schemas.openxmlformats.org/officeDocument/2006/bibliography"/>
   </ds:schemaRefs>

</xml_diff>

<commit_message>
Finished modifying figures as per Marc's suggestions
</commit_message>
<xml_diff>
--- a/SEC_Writings/SEC_Santangelo-et-al_Proc-B_2018_Main-Text.docx
+++ b/SEC_Writings/SEC_Santangelo-et-al_Proc-B_2018_Main-Text.docx
@@ -9337,6 +9337,12 @@
         <w:rPr>
           <w:rFonts w:ascii="Times New Roman" w:hAnsi="Times New Roman" w:cs="Times New Roman"/>
         </w:rPr>
+        <w:t xml:space="preserve">dotted line in </w:t>
+      </w:r>
+      <w:r>
+        <w:rPr>
+          <w:rFonts w:ascii="Times New Roman" w:hAnsi="Times New Roman" w:cs="Times New Roman"/>
+        </w:rPr>
         <w:t xml:space="preserve">figure </w:t>
       </w:r>
       <w:proofErr w:type="spellStart"/>
@@ -9358,7 +9364,13 @@
         <w:rPr>
           <w:rFonts w:ascii="Times New Roman" w:hAnsi="Times New Roman" w:cs="Times New Roman"/>
         </w:rPr>
-        <w:t>). In contrast, when founder effects are absent (</w:t>
+        <w:t>). By</w:t>
+      </w:r>
+      <w:r>
+        <w:rPr>
+          <w:rFonts w:ascii="Times New Roman" w:hAnsi="Times New Roman" w:cs="Times New Roman"/>
+        </w:rPr>
+        <w:t xml:space="preserve"> contrast, when founder effects are absent (</w:t>
       </w:r>
       <w:r>
         <w:rPr>
@@ -9397,6 +9409,12 @@
         <w:rPr>
           <w:rFonts w:ascii="Times New Roman" w:hAnsi="Times New Roman" w:cs="Times New Roman"/>
         </w:rPr>
+        <w:t xml:space="preserve">dashed line </w:t>
+      </w:r>
+      <w:r>
+        <w:rPr>
+          <w:rFonts w:ascii="Times New Roman" w:hAnsi="Times New Roman" w:cs="Times New Roman"/>
+        </w:rPr>
         <w:t xml:space="preserve">figure </w:t>
       </w:r>
       <w:proofErr w:type="spellStart"/>
@@ -9411,7 +9429,7 @@
           <w:rFonts w:ascii="Times New Roman" w:hAnsi="Times New Roman" w:cs="Times New Roman"/>
           <w:i/>
         </w:rPr>
-        <w:t>c</w:t>
+        <w:t>b</w:t>
       </w:r>
       <w:proofErr w:type="spellEnd"/>
       <w:r>
@@ -9493,6 +9511,12 @@
         <w:rPr>
           <w:rFonts w:ascii="Times New Roman" w:hAnsi="Times New Roman" w:cs="Times New Roman"/>
         </w:rPr>
+        <w:t xml:space="preserve">solid line in </w:t>
+      </w:r>
+      <w:r>
+        <w:rPr>
+          <w:rFonts w:ascii="Times New Roman" w:hAnsi="Times New Roman" w:cs="Times New Roman"/>
+        </w:rPr>
         <w:t xml:space="preserve">figure </w:t>
       </w:r>
       <w:proofErr w:type="spellStart"/>
@@ -9507,7 +9531,7 @@
           <w:rFonts w:ascii="Times New Roman" w:hAnsi="Times New Roman" w:cs="Times New Roman"/>
           <w:i/>
         </w:rPr>
-        <w:t>d</w:t>
+        <w:t>b</w:t>
       </w:r>
       <w:proofErr w:type="spellEnd"/>
       <w:r>
@@ -15016,7 +15040,7 @@
           <w:rStyle w:val="CommentReference"/>
         </w:rPr>
         <w:lastRenderedPageBreak/>
-        <w:commentReference w:id="60"/>
+        <w:commentReference w:id="59"/>
       </w:r>
       <w:r>
         <w:rPr>
@@ -15074,7 +15098,7 @@
         <w:rPr>
           <w:rStyle w:val="CommentReference"/>
         </w:rPr>
-        <w:commentReference w:id="61"/>
+        <w:commentReference w:id="60"/>
       </w:r>
     </w:p>
     <w:p>
@@ -15410,17 +15434,15 @@
               </w:rPr>
               <w:t>Selection coefficient</w:t>
             </w:r>
-            <w:ins w:id="62" w:author="Marc Johnson" w:date="2018-01-18T12:20:00Z">
-              <w:r>
-                <w:rPr>
-                  <w:rFonts w:ascii="Times New Roman" w:eastAsia="Times New Roman" w:hAnsi="Times New Roman" w:cs="Times New Roman"/>
-                  <w:b/>
-                  <w:bCs/>
-                  <w:color w:val="000000"/>
-                </w:rPr>
-                <w:t>s</w:t>
-              </w:r>
-            </w:ins>
+            <w:r>
+              <w:rPr>
+                <w:rFonts w:ascii="Times New Roman" w:eastAsia="Times New Roman" w:hAnsi="Times New Roman" w:cs="Times New Roman"/>
+                <w:b/>
+                <w:bCs/>
+                <w:color w:val="000000"/>
+              </w:rPr>
+              <w:t>s</w:t>
+            </w:r>
           </w:p>
         </w:tc>
         <w:tc>
@@ -17478,7 +17500,6 @@
     <w:p>
       <w:pPr>
         <w:rPr>
-          <w:ins w:id="63" w:author="James Santangelo" w:date="2018-01-17T11:28:00Z"/>
           <w:rFonts w:ascii="Times New Roman" w:hAnsi="Times New Roman" w:cs="Times New Roman"/>
         </w:rPr>
       </w:pPr>
@@ -17512,7 +17533,6 @@
     <w:p>
       <w:pPr>
         <w:rPr>
-          <w:ins w:id="64" w:author="James Santangelo" w:date="2018-01-17T11:28:00Z"/>
           <w:rFonts w:ascii="Times New Roman" w:hAnsi="Times New Roman" w:cs="Times New Roman"/>
         </w:rPr>
         <w:sectPr>
@@ -17950,15 +17970,13 @@
       <w:r>
         <w:rPr>
           <w:rFonts w:ascii="Times New Roman" w:hAnsi="Times New Roman" w:cs="Times New Roman"/>
-          <w:noProof/>
-          <w:lang w:val="en-US"/>
         </w:rPr>
         <w:lastRenderedPageBreak/>
         <w:drawing>
-          <wp:inline distT="0" distB="0" distL="0" distR="0" wp14:anchorId="0F878BDC" wp14:editId="19B48C78">
-            <wp:extent cx="3839420" cy="6203576"/>
-            <wp:effectExtent l="0" t="0" r="0" b="0"/>
-            <wp:docPr id="12" name="Picture 12"/>
+          <wp:inline distT="0" distB="0" distL="0" distR="0" wp14:anchorId="7FDDAA04" wp14:editId="78359C5E">
+            <wp:extent cx="3946939" cy="6382871"/>
+            <wp:effectExtent l="0" t="0" r="3175" b="5715"/>
+            <wp:docPr id="7" name="Picture 7"/>
             <wp:cNvGraphicFramePr>
               <a:graphicFrameLocks xmlns:a="http://schemas.openxmlformats.org/drawingml/2006/main" noChangeAspect="1"/>
             </wp:cNvGraphicFramePr>
@@ -17978,7 +17996,7 @@
                   <pic:spPr>
                     <a:xfrm>
                       <a:off x="0" y="0"/>
-                      <a:ext cx="3846090" cy="6214354"/>
+                      <a:ext cx="3949031" cy="6386254"/>
                     </a:xfrm>
                     <a:prstGeom prst="rect">
                       <a:avLst/>
@@ -18325,19 +18343,34 @@
           <w:rFonts w:ascii="Times New Roman" w:hAnsi="Times New Roman" w:cs="Times New Roman"/>
         </w:rPr>
       </w:pPr>
-      <w:commentRangeStart w:id="65"/>
-      <w:r>
-        <w:rPr>
-          <w:rFonts w:ascii="Times New Roman" w:hAnsi="Times New Roman" w:cs="Times New Roman"/>
+      <w:r>
+        <w:rPr>
+          <w:rStyle w:val="CommentReference"/>
+        </w:rPr>
+        <w:lastRenderedPageBreak/>
+        <w:commentReference w:id="61"/>
+      </w:r>
+      <w:r>
+        <w:rPr>
+          <w:rStyle w:val="CommentReference"/>
+        </w:rPr>
+        <w:commentReference w:id="62"/>
+      </w:r>
+      <w:r>
+        <w:rPr>
           <w:noProof/>
-          <w:lang w:val="en-US"/>
-        </w:rPr>
-        <w:lastRenderedPageBreak/>
+        </w:rPr>
+        <w:t xml:space="preserve"> </w:t>
+      </w:r>
+      <w:r>
+        <w:rPr>
+          <w:noProof/>
+        </w:rPr>
         <w:drawing>
-          <wp:inline distT="0" distB="0" distL="0" distR="0" wp14:anchorId="0DCB84BE" wp14:editId="316D3C09">
-            <wp:extent cx="5943600" cy="4401185"/>
+          <wp:inline distT="0" distB="0" distL="0" distR="0" wp14:anchorId="30046902" wp14:editId="3C2C3D57">
+            <wp:extent cx="8229600" cy="3675380"/>
             <wp:effectExtent l="0" t="0" r="0" b="0"/>
-            <wp:docPr id="13" name="Picture 13"/>
+            <wp:docPr id="16" name="Picture 16"/>
             <wp:cNvGraphicFramePr>
               <a:graphicFrameLocks xmlns:a="http://schemas.openxmlformats.org/drawingml/2006/main" noChangeAspect="1"/>
             </wp:cNvGraphicFramePr>
@@ -18357,7 +18390,7 @@
                   <pic:spPr>
                     <a:xfrm>
                       <a:off x="0" y="0"/>
-                      <a:ext cx="5943600" cy="4401185"/>
+                      <a:ext cx="8229600" cy="3675380"/>
                     </a:xfrm>
                     <a:prstGeom prst="rect">
                       <a:avLst/>
@@ -18369,13 +18402,8 @@
           </wp:inline>
         </w:drawing>
       </w:r>
-      <w:commentRangeEnd w:id="65"/>
-      <w:r>
-        <w:rPr>
-          <w:rStyle w:val="CommentReference"/>
-        </w:rPr>
-        <w:commentReference w:id="65"/>
-      </w:r>
+      <w:bookmarkStart w:id="63" w:name="_GoBack"/>
+      <w:bookmarkEnd w:id="63"/>
     </w:p>
     <w:p>
       <w:pPr>
@@ -18434,7 +18462,32 @@
         <w:rPr>
           <w:rFonts w:ascii="Times New Roman" w:hAnsi="Times New Roman" w:cs="Times New Roman"/>
         </w:rPr>
-        <w:t xml:space="preserve"> to 40) under strong founder effects (proportion of founding alleles = 0.01, grey squares), intermediate founder effects (proportion = 0.2, black circles) and no founder effects (proportion = 1.0, open triangles). Also shown are linear regressions of mean within-population HCN frequency across 1000 simulation</w:t>
+        <w:t xml:space="preserve"> to 40) under strong founder effects (proportion of founding alleles = 0.01, grey squares), intermediate founder effects (proportion = 0.2, black circles) and no founder effects (proportion = 1.0, open triangles). </w:t>
+      </w:r>
+      <w:r>
+        <w:rPr>
+          <w:rFonts w:ascii="Times New Roman" w:hAnsi="Times New Roman" w:cs="Times New Roman"/>
+        </w:rPr>
+        <w:t>(</w:t>
+      </w:r>
+      <w:r>
+        <w:rPr>
+          <w:rFonts w:ascii="Times New Roman" w:hAnsi="Times New Roman" w:cs="Times New Roman"/>
+          <w:i/>
+        </w:rPr>
+        <w:t>b</w:t>
+      </w:r>
+      <w:r>
+        <w:rPr>
+          <w:rFonts w:ascii="Times New Roman" w:hAnsi="Times New Roman" w:cs="Times New Roman"/>
+        </w:rPr>
+        <w:t>) L</w:t>
+      </w:r>
+      <w:r>
+        <w:rPr>
+          <w:rFonts w:ascii="Times New Roman" w:hAnsi="Times New Roman" w:cs="Times New Roman"/>
+        </w:rPr>
+        <w:t>inear regressions of mean within-population HCN frequency across 1000 simulation</w:t>
       </w:r>
       <w:r>
         <w:rPr>
@@ -18452,41 +18505,45 @@
         <w:rPr>
           <w:rFonts w:ascii="Times New Roman" w:hAnsi="Times New Roman" w:cs="Times New Roman"/>
         </w:rPr>
-        <w:t>n in the landscape matrix for (</w:t>
-      </w:r>
-      <w:r>
-        <w:rPr>
-          <w:rFonts w:ascii="Times New Roman" w:hAnsi="Times New Roman" w:cs="Times New Roman"/>
-          <w:i/>
-        </w:rPr>
-        <w:t>b</w:t>
-      </w:r>
-      <w:r>
-        <w:rPr>
-          <w:rFonts w:ascii="Times New Roman" w:hAnsi="Times New Roman" w:cs="Times New Roman"/>
-        </w:rPr>
-        <w:t xml:space="preserve">) strong founder </w:t>
-      </w:r>
-      <w:r>
-        <w:rPr>
-          <w:rFonts w:ascii="Times New Roman" w:hAnsi="Times New Roman" w:cs="Times New Roman"/>
-        </w:rPr>
-        <w:t>effects, (</w:t>
-      </w:r>
-      <w:r>
-        <w:rPr>
-          <w:rFonts w:ascii="Times New Roman" w:hAnsi="Times New Roman" w:cs="Times New Roman"/>
-          <w:i/>
-        </w:rPr>
-        <w:t>c</w:t>
-      </w:r>
-      <w:r>
-        <w:rPr>
-          <w:rFonts w:ascii="Times New Roman" w:hAnsi="Times New Roman" w:cs="Times New Roman"/>
-        </w:rPr>
-        <w:t>) no founder effects</w:t>
-      </w:r>
-      <w:ins w:id="66" w:author="Marc Johnson" w:date="2018-01-18T14:01:00Z">
+        <w:t>n in the landscape matrix for</w:t>
+      </w:r>
+      <w:r>
+        <w:rPr>
+          <w:rFonts w:ascii="Times New Roman" w:hAnsi="Times New Roman" w:cs="Times New Roman"/>
+        </w:rPr>
+        <w:t xml:space="preserve"> strong founder </w:t>
+      </w:r>
+      <w:r>
+        <w:rPr>
+          <w:rFonts w:ascii="Times New Roman" w:hAnsi="Times New Roman" w:cs="Times New Roman"/>
+        </w:rPr>
+        <w:t>effects</w:t>
+      </w:r>
+      <w:r>
+        <w:rPr>
+          <w:rFonts w:ascii="Times New Roman" w:hAnsi="Times New Roman" w:cs="Times New Roman"/>
+        </w:rPr>
+        <w:t xml:space="preserve"> (grey squares with dotted regression line)</w:t>
+      </w:r>
+      <w:r>
+        <w:rPr>
+          <w:rFonts w:ascii="Times New Roman" w:hAnsi="Times New Roman" w:cs="Times New Roman"/>
+        </w:rPr>
+        <w:t>,</w:t>
+      </w:r>
+      <w:r>
+        <w:rPr>
+          <w:rFonts w:ascii="Times New Roman" w:hAnsi="Times New Roman" w:cs="Times New Roman"/>
+        </w:rPr>
+        <w:t xml:space="preserve"> no founder effects</w:t>
+      </w:r>
+      <w:r>
+        <w:rPr>
+          <w:rFonts w:ascii="Times New Roman" w:hAnsi="Times New Roman" w:cs="Times New Roman"/>
+        </w:rPr>
+        <w:t xml:space="preserve"> (open triangle with dashed regression line)</w:t>
+      </w:r>
+      <w:ins w:id="64" w:author="Marc Johnson" w:date="2018-01-18T14:01:00Z">
         <w:r>
           <w:rPr>
             <w:rFonts w:ascii="Times New Roman" w:hAnsi="Times New Roman" w:cs="Times New Roman"/>
@@ -18500,32 +18557,39 @@
         </w:rPr>
         <w:t xml:space="preserve"> </w:t>
       </w:r>
-      <w:commentRangeStart w:id="67"/>
-      <w:r>
-        <w:rPr>
-          <w:rFonts w:ascii="Times New Roman" w:hAnsi="Times New Roman" w:cs="Times New Roman"/>
-        </w:rPr>
-        <w:t>and (</w:t>
-      </w:r>
-      <w:r>
-        <w:rPr>
-          <w:rFonts w:ascii="Times New Roman" w:hAnsi="Times New Roman" w:cs="Times New Roman"/>
-          <w:i/>
-        </w:rPr>
-        <w:t>d</w:t>
-      </w:r>
-      <w:r>
-        <w:rPr>
-          <w:rFonts w:ascii="Times New Roman" w:hAnsi="Times New Roman" w:cs="Times New Roman"/>
-        </w:rPr>
-        <w:t>) intermediate founder effects</w:t>
-      </w:r>
-      <w:commentRangeEnd w:id="67"/>
+      <w:commentRangeStart w:id="65"/>
+      <w:commentRangeStart w:id="66"/>
+      <w:r>
+        <w:rPr>
+          <w:rFonts w:ascii="Times New Roman" w:hAnsi="Times New Roman" w:cs="Times New Roman"/>
+        </w:rPr>
+        <w:t>and</w:t>
+      </w:r>
+      <w:r>
+        <w:rPr>
+          <w:rFonts w:ascii="Times New Roman" w:hAnsi="Times New Roman" w:cs="Times New Roman"/>
+        </w:rPr>
+        <w:t xml:space="preserve"> intermediate founder effects</w:t>
+      </w:r>
+      <w:commentRangeEnd w:id="65"/>
       <w:r>
         <w:rPr>
           <w:rStyle w:val="CommentReference"/>
         </w:rPr>
-        <w:commentReference w:id="67"/>
+        <w:commentReference w:id="65"/>
+      </w:r>
+      <w:commentRangeEnd w:id="66"/>
+      <w:r>
+        <w:rPr>
+          <w:rStyle w:val="CommentReference"/>
+        </w:rPr>
+        <w:commentReference w:id="66"/>
+      </w:r>
+      <w:r>
+        <w:rPr>
+          <w:rFonts w:ascii="Times New Roman" w:hAnsi="Times New Roman" w:cs="Times New Roman"/>
+        </w:rPr>
+        <w:t xml:space="preserve"> (black circle with solid regression line)</w:t>
       </w:r>
       <w:r>
         <w:rPr>
@@ -18540,7 +18604,7 @@
           <w:rFonts w:ascii="Times New Roman" w:hAnsi="Times New Roman" w:cs="Times New Roman"/>
         </w:rPr>
         <w:sectPr>
-          <w:pgSz w:w="12240" w:h="15840"/>
+          <w:pgSz w:w="15840" w:h="12240" w:orient="landscape"/>
           <w:pgMar w:top="1440" w:right="1440" w:bottom="1440" w:left="1440" w:header="708" w:footer="708" w:gutter="0"/>
           <w:cols w:space="708"/>
           <w:docGrid w:linePitch="360"/>
@@ -18553,19 +18617,22 @@
           <w:rFonts w:ascii="Times New Roman" w:hAnsi="Times New Roman" w:cs="Times New Roman"/>
         </w:rPr>
       </w:pPr>
-      <w:commentRangeStart w:id="68"/>
-      <w:r>
-        <w:rPr>
-          <w:rFonts w:ascii="Times New Roman" w:hAnsi="Times New Roman" w:cs="Times New Roman"/>
+      <w:r>
+        <w:rPr>
           <w:noProof/>
-          <w:lang w:val="en-US"/>
         </w:rPr>
         <w:lastRenderedPageBreak/>
+        <w:t xml:space="preserve"> </w:t>
+      </w:r>
+      <w:r>
+        <w:rPr>
+          <w:noProof/>
+        </w:rPr>
         <w:drawing>
-          <wp:inline distT="0" distB="0" distL="0" distR="0" wp14:anchorId="7422C01B" wp14:editId="495C7005">
-            <wp:extent cx="6858000" cy="5593080"/>
+          <wp:inline distT="0" distB="0" distL="0" distR="0" wp14:anchorId="1E9F89BE" wp14:editId="1D12EC9D">
+            <wp:extent cx="6858000" cy="5565775"/>
             <wp:effectExtent l="0" t="0" r="0" b="0"/>
-            <wp:docPr id="14" name="Picture 14"/>
+            <wp:docPr id="9" name="Picture 9"/>
             <wp:cNvGraphicFramePr>
               <a:graphicFrameLocks xmlns:a="http://schemas.openxmlformats.org/drawingml/2006/main" noChangeAspect="1"/>
             </wp:cNvGraphicFramePr>
@@ -18585,7 +18652,7 @@
                   <pic:spPr>
                     <a:xfrm>
                       <a:off x="0" y="0"/>
-                      <a:ext cx="6858000" cy="5593080"/>
+                      <a:ext cx="6858000" cy="5565775"/>
                     </a:xfrm>
                     <a:prstGeom prst="rect">
                       <a:avLst/>
@@ -18597,6 +18664,29 @@
           </wp:inline>
         </w:drawing>
       </w:r>
+    </w:p>
+    <w:p>
+      <w:pPr>
+        <w:rPr>
+          <w:rFonts w:ascii="Times New Roman" w:hAnsi="Times New Roman" w:cs="Times New Roman"/>
+        </w:rPr>
+      </w:pPr>
+      <w:commentRangeStart w:id="67"/>
+      <w:commentRangeStart w:id="68"/>
+      <w:r>
+        <w:rPr>
+          <w:rFonts w:ascii="Times New Roman" w:hAnsi="Times New Roman" w:cs="Times New Roman"/>
+          <w:b/>
+        </w:rPr>
+        <w:t xml:space="preserve">Figure </w:t>
+      </w:r>
+      <w:commentRangeEnd w:id="67"/>
+      <w:r>
+        <w:rPr>
+          <w:rStyle w:val="CommentReference"/>
+        </w:rPr>
+        <w:commentReference w:id="67"/>
+      </w:r>
       <w:commentRangeEnd w:id="68"/>
       <w:r>
         <w:rPr>
@@ -18604,21 +18694,135 @@
         </w:rPr>
         <w:commentReference w:id="68"/>
       </w:r>
-    </w:p>
-    <w:p>
-      <w:pPr>
-        <w:rPr>
-          <w:rFonts w:ascii="Times New Roman" w:hAnsi="Times New Roman" w:cs="Times New Roman"/>
-        </w:rPr>
-      </w:pPr>
+      <w:r>
+        <w:rPr>
+          <w:rFonts w:ascii="Times New Roman" w:hAnsi="Times New Roman" w:cs="Times New Roman"/>
+          <w:b/>
+        </w:rPr>
+        <w:t xml:space="preserve">7: </w:t>
+      </w:r>
+      <w:r>
+        <w:rPr>
+          <w:rFonts w:ascii="Times New Roman" w:hAnsi="Times New Roman" w:cs="Times New Roman"/>
+        </w:rPr>
+        <w:t>Selection influenced the formation of spatial clines in HCN in both the a</w:t>
+      </w:r>
+      <w:r>
+        <w:rPr>
+          <w:rFonts w:ascii="Times New Roman" w:hAnsi="Times New Roman" w:cs="Times New Roman"/>
+        </w:rPr>
+        <w:t>bsence (</w:t>
+      </w:r>
+      <w:r>
+        <w:rPr>
+          <w:rFonts w:ascii="Times New Roman" w:hAnsi="Times New Roman" w:cs="Times New Roman"/>
+          <w:i/>
+        </w:rPr>
+        <w:t>a</w:t>
+      </w:r>
+      <w:r>
+        <w:rPr>
+          <w:rFonts w:ascii="Times New Roman" w:hAnsi="Times New Roman" w:cs="Times New Roman"/>
+        </w:rPr>
+        <w:t xml:space="preserve"> and </w:t>
+      </w:r>
+      <w:r>
+        <w:rPr>
+          <w:rFonts w:ascii="Times New Roman" w:hAnsi="Times New Roman" w:cs="Times New Roman"/>
+          <w:i/>
+        </w:rPr>
+        <w:t>c</w:t>
+      </w:r>
+      <w:r>
+        <w:rPr>
+          <w:rFonts w:ascii="Times New Roman" w:hAnsi="Times New Roman" w:cs="Times New Roman"/>
+        </w:rPr>
+        <w:t>) and presence (</w:t>
+      </w:r>
+      <w:r>
+        <w:rPr>
+          <w:rFonts w:ascii="Times New Roman" w:hAnsi="Times New Roman" w:cs="Times New Roman"/>
+          <w:i/>
+        </w:rPr>
+        <w:t>b</w:t>
+      </w:r>
+      <w:r>
+        <w:rPr>
+          <w:rFonts w:ascii="Times New Roman" w:hAnsi="Times New Roman" w:cs="Times New Roman"/>
+        </w:rPr>
+        <w:t xml:space="preserve"> and </w:t>
+      </w:r>
+      <w:r>
+        <w:rPr>
+          <w:rFonts w:ascii="Times New Roman" w:hAnsi="Times New Roman" w:cs="Times New Roman"/>
+          <w:i/>
+        </w:rPr>
+        <w:t>d</w:t>
+      </w:r>
+      <w:r>
+        <w:rPr>
+          <w:rFonts w:ascii="Times New Roman" w:hAnsi="Times New Roman" w:cs="Times New Roman"/>
+        </w:rPr>
+        <w:t>) of opposing gradients in drift. Selection favours HCN+ genotypes in rural populations and HCN– genot</w:t>
+      </w:r>
+      <w:r>
+        <w:rPr>
+          <w:rFonts w:ascii="Times New Roman" w:hAnsi="Times New Roman" w:cs="Times New Roman"/>
+        </w:rPr>
+        <w:t>ypes in urban populations. In (</w:t>
+      </w:r>
+      <w:r>
+        <w:rPr>
+          <w:rFonts w:ascii="Times New Roman" w:hAnsi="Times New Roman" w:cs="Times New Roman"/>
+          <w:i/>
+        </w:rPr>
+        <w:t>b</w:t>
+      </w:r>
+      <w:r>
+        <w:rPr>
+          <w:rFonts w:ascii="Times New Roman" w:hAnsi="Times New Roman" w:cs="Times New Roman"/>
+        </w:rPr>
+        <w:t>) and (</w:t>
+      </w:r>
+      <w:r>
+        <w:rPr>
+          <w:rFonts w:ascii="Times New Roman" w:hAnsi="Times New Roman" w:cs="Times New Roman"/>
+          <w:i/>
+        </w:rPr>
+        <w:t>d</w:t>
+      </w:r>
+      <w:r>
+        <w:rPr>
+          <w:rFonts w:ascii="Times New Roman" w:hAnsi="Times New Roman" w:cs="Times New Roman"/>
+        </w:rPr>
+        <w:t xml:space="preserve">), we imposed a spatial gradient in carrying capacity such that the minimum </w:t>
+      </w:r>
+      <w:r>
+        <w:rPr>
+          <w:rFonts w:ascii="Times New Roman" w:hAnsi="Times New Roman" w:cs="Times New Roman"/>
+          <w:i/>
+        </w:rPr>
+        <w:t xml:space="preserve">rural </w:t>
+      </w:r>
+      <w:r>
+        <w:rPr>
+          <w:rFonts w:ascii="Times New Roman" w:hAnsi="Times New Roman" w:cs="Times New Roman"/>
+        </w:rPr>
+        <w:t>population size was 10. As such, the stochastic loss of dominant alleles in smaller rural populations is countered by their higher</w:t>
+      </w:r>
+      <w:r>
+        <w:rPr>
+          <w:rFonts w:ascii="Times New Roman" w:hAnsi="Times New Roman" w:cs="Times New Roman"/>
+        </w:rPr>
+        <w:t xml:space="preserve"> fitness. In both the </w:t>
+      </w:r>
       <w:commentRangeStart w:id="69"/>
       <w:commentRangeStart w:id="70"/>
       <w:r>
         <w:rPr>
           <w:rFonts w:ascii="Times New Roman" w:hAnsi="Times New Roman" w:cs="Times New Roman"/>
-          <w:b/>
-        </w:rPr>
-        <w:t xml:space="preserve">Figure </w:t>
+        </w:rPr>
+        <w:t xml:space="preserve">absence </w:t>
       </w:r>
       <w:commentRangeEnd w:id="69"/>
       <w:r>
@@ -18633,150 +18837,6 @@
           <w:rStyle w:val="CommentReference"/>
         </w:rPr>
         <w:commentReference w:id="70"/>
-      </w:r>
-      <w:r>
-        <w:rPr>
-          <w:rFonts w:ascii="Times New Roman" w:hAnsi="Times New Roman" w:cs="Times New Roman"/>
-          <w:b/>
-        </w:rPr>
-        <w:t xml:space="preserve">7: </w:t>
-      </w:r>
-      <w:r>
-        <w:rPr>
-          <w:rFonts w:ascii="Times New Roman" w:hAnsi="Times New Roman" w:cs="Times New Roman"/>
-        </w:rPr>
-        <w:t>Selection influenced the formation of spatial clines in HCN in both the a</w:t>
-      </w:r>
-      <w:r>
-        <w:rPr>
-          <w:rFonts w:ascii="Times New Roman" w:hAnsi="Times New Roman" w:cs="Times New Roman"/>
-        </w:rPr>
-        <w:t>bsence (</w:t>
-      </w:r>
-      <w:r>
-        <w:rPr>
-          <w:rFonts w:ascii="Times New Roman" w:hAnsi="Times New Roman" w:cs="Times New Roman"/>
-          <w:i/>
-        </w:rPr>
-        <w:t>a</w:t>
-      </w:r>
-      <w:r>
-        <w:rPr>
-          <w:rFonts w:ascii="Times New Roman" w:hAnsi="Times New Roman" w:cs="Times New Roman"/>
-        </w:rPr>
-        <w:t xml:space="preserve"> and </w:t>
-      </w:r>
-      <w:r>
-        <w:rPr>
-          <w:rFonts w:ascii="Times New Roman" w:hAnsi="Times New Roman" w:cs="Times New Roman"/>
-          <w:i/>
-        </w:rPr>
-        <w:t>c</w:t>
-      </w:r>
-      <w:r>
-        <w:rPr>
-          <w:rFonts w:ascii="Times New Roman" w:hAnsi="Times New Roman" w:cs="Times New Roman"/>
-        </w:rPr>
-        <w:t>) and presence (</w:t>
-      </w:r>
-      <w:r>
-        <w:rPr>
-          <w:rFonts w:ascii="Times New Roman" w:hAnsi="Times New Roman" w:cs="Times New Roman"/>
-          <w:i/>
-        </w:rPr>
-        <w:t>b</w:t>
-      </w:r>
-      <w:r>
-        <w:rPr>
-          <w:rFonts w:ascii="Times New Roman" w:hAnsi="Times New Roman" w:cs="Times New Roman"/>
-        </w:rPr>
-        <w:t xml:space="preserve"> and </w:t>
-      </w:r>
-      <w:r>
-        <w:rPr>
-          <w:rFonts w:ascii="Times New Roman" w:hAnsi="Times New Roman" w:cs="Times New Roman"/>
-          <w:i/>
-        </w:rPr>
-        <w:t>d</w:t>
-      </w:r>
-      <w:r>
-        <w:rPr>
-          <w:rFonts w:ascii="Times New Roman" w:hAnsi="Times New Roman" w:cs="Times New Roman"/>
-        </w:rPr>
-        <w:t>) of opposing gradients in drift. Selection favours HCN+ genotypes in rural populations and HCN– genot</w:t>
-      </w:r>
-      <w:r>
-        <w:rPr>
-          <w:rFonts w:ascii="Times New Roman" w:hAnsi="Times New Roman" w:cs="Times New Roman"/>
-        </w:rPr>
-        <w:t>ypes in urban populations. In (</w:t>
-      </w:r>
-      <w:r>
-        <w:rPr>
-          <w:rFonts w:ascii="Times New Roman" w:hAnsi="Times New Roman" w:cs="Times New Roman"/>
-          <w:i/>
-        </w:rPr>
-        <w:t>b</w:t>
-      </w:r>
-      <w:r>
-        <w:rPr>
-          <w:rFonts w:ascii="Times New Roman" w:hAnsi="Times New Roman" w:cs="Times New Roman"/>
-        </w:rPr>
-        <w:t>) and (</w:t>
-      </w:r>
-      <w:r>
-        <w:rPr>
-          <w:rFonts w:ascii="Times New Roman" w:hAnsi="Times New Roman" w:cs="Times New Roman"/>
-          <w:i/>
-        </w:rPr>
-        <w:t>d</w:t>
-      </w:r>
-      <w:r>
-        <w:rPr>
-          <w:rFonts w:ascii="Times New Roman" w:hAnsi="Times New Roman" w:cs="Times New Roman"/>
-        </w:rPr>
-        <w:t xml:space="preserve">), we imposed a spatial gradient in carrying capacity such that the minimum </w:t>
-      </w:r>
-      <w:r>
-        <w:rPr>
-          <w:rFonts w:ascii="Times New Roman" w:hAnsi="Times New Roman" w:cs="Times New Roman"/>
-          <w:i/>
-        </w:rPr>
-        <w:t xml:space="preserve">rural </w:t>
-      </w:r>
-      <w:r>
-        <w:rPr>
-          <w:rFonts w:ascii="Times New Roman" w:hAnsi="Times New Roman" w:cs="Times New Roman"/>
-        </w:rPr>
-        <w:t>population size was 10. As such, the stochastic loss of dominant alleles in smaller rural populations is countered by their higher</w:t>
-      </w:r>
-      <w:r>
-        <w:rPr>
-          <w:rFonts w:ascii="Times New Roman" w:hAnsi="Times New Roman" w:cs="Times New Roman"/>
-        </w:rPr>
-        <w:t xml:space="preserve"> fitness. In both the </w:t>
-      </w:r>
-      <w:commentRangeStart w:id="71"/>
-      <w:commentRangeStart w:id="72"/>
-      <w:r>
-        <w:rPr>
-          <w:rFonts w:ascii="Times New Roman" w:hAnsi="Times New Roman" w:cs="Times New Roman"/>
-        </w:rPr>
-        <w:t xml:space="preserve">absence </w:t>
-      </w:r>
-      <w:commentRangeEnd w:id="71"/>
-      <w:r>
-        <w:rPr>
-          <w:rStyle w:val="CommentReference"/>
-        </w:rPr>
-        <w:commentReference w:id="71"/>
-      </w:r>
-      <w:commentRangeEnd w:id="72"/>
-      <w:r>
-        <w:rPr>
-          <w:rStyle w:val="CommentReference"/>
-        </w:rPr>
-        <w:commentReference w:id="72"/>
       </w:r>
       <w:r>
         <w:rPr>
@@ -18949,37 +19009,6 @@
       <w:pPr>
         <w:spacing w:line="480" w:lineRule="auto"/>
         <w:ind w:firstLine="360"/>
-        <w:rPr>
-          <w:rFonts w:ascii="Times New Roman" w:hAnsi="Times New Roman" w:cs="Times New Roman"/>
-        </w:rPr>
-      </w:pPr>
-    </w:p>
-    <w:p>
-      <w:pPr>
-        <w:spacing w:line="480" w:lineRule="auto"/>
-        <w:ind w:firstLine="360"/>
-        <w:rPr>
-          <w:rFonts w:ascii="Times New Roman" w:hAnsi="Times New Roman" w:cs="Times New Roman"/>
-        </w:rPr>
-      </w:pPr>
-    </w:p>
-    <w:p>
-      <w:pPr>
-        <w:tabs>
-          <w:tab w:val="left" w:pos="5421"/>
-        </w:tabs>
-        <w:spacing w:line="480" w:lineRule="auto"/>
-        <w:rPr>
-          <w:rFonts w:ascii="Times New Roman" w:hAnsi="Times New Roman" w:cs="Times New Roman"/>
-        </w:rPr>
-      </w:pPr>
-    </w:p>
-    <w:p>
-      <w:pPr>
-        <w:tabs>
-          <w:tab w:val="left" w:pos="5421"/>
-        </w:tabs>
-        <w:spacing w:line="480" w:lineRule="auto"/>
         <w:rPr>
           <w:rFonts w:ascii="Times New Roman" w:hAnsi="Times New Roman" w:cs="Times New Roman"/>
         </w:rPr>
@@ -19960,11 +19989,9 @@
       <w:r>
         <w:t xml:space="preserve"> figure legend to clarify. </w:t>
       </w:r>
-      <w:bookmarkStart w:id="59" w:name="_GoBack"/>
-      <w:bookmarkEnd w:id="59"/>
     </w:p>
   </w:comment>
-  <w:comment w:id="60" w:author="Marc Johnson" w:date="2018-01-18T14:04:00Z" w:initials="MJ">
+  <w:comment w:id="59" w:author="Marc Johnson" w:date="2018-01-18T14:04:00Z" w:initials="MJ">
     <w:p>
       <w:pPr>
         <w:pStyle w:val="CommentText"/>
@@ -19983,7 +20010,7 @@
       </w:r>
     </w:p>
   </w:comment>
-  <w:comment w:id="61" w:author="Marc Johnson" w:date="2018-01-18T12:18:00Z" w:initials="MJ">
+  <w:comment w:id="60" w:author="Marc Johnson" w:date="2018-01-18T12:18:00Z" w:initials="MJ">
     <w:p>
       <w:pPr>
         <w:pStyle w:val="CommentText"/>
@@ -19999,7 +20026,7 @@
       </w:r>
     </w:p>
   </w:comment>
-  <w:comment w:id="65" w:author="Marc Johnson" w:date="2018-01-18T13:58:00Z" w:initials="MJ">
+  <w:comment w:id="61" w:author="Marc Johnson" w:date="2018-01-18T13:58:00Z" w:initials="MJ">
     <w:p>
       <w:pPr>
         <w:pStyle w:val="CommentText"/>
@@ -20041,7 +20068,7 @@
       </w:r>
     </w:p>
   </w:comment>
-  <w:comment w:id="67" w:author="Marc Johnson" w:date="2018-01-18T14:01:00Z" w:initials="MJ">
+  <w:comment w:id="62" w:author="James Santangelo [2]" w:date="2018-01-20T16:05:00Z" w:initials="JS">
     <w:p>
       <w:pPr>
         <w:pStyle w:val="CommentText"/>
@@ -20053,6 +20080,22 @@
         <w:annotationRef/>
       </w:r>
       <w:r>
+        <w:t xml:space="preserve">I switched the orientation of figures 2 and 3 since re-running the analyses would take too much time. </w:t>
+      </w:r>
+    </w:p>
+  </w:comment>
+  <w:comment w:id="65" w:author="Marc Johnson" w:date="2018-01-18T14:01:00Z" w:initials="MJ">
+    <w:p>
+      <w:pPr>
+        <w:pStyle w:val="CommentText"/>
+      </w:pPr>
+      <w:r>
+        <w:rPr>
+          <w:rStyle w:val="CommentReference"/>
+        </w:rPr>
+        <w:annotationRef/>
+      </w:r>
+      <w:r>
         <w:t xml:space="preserve">Should this be c? Also, you should keep the y-axis </w:t>
       </w:r>
       <w:proofErr w:type="gramStart"/>
@@ -20065,7 +20108,7 @@
       </w:r>
     </w:p>
   </w:comment>
-  <w:comment w:id="68" w:author="Marc Johnson" w:date="2018-01-18T14:09:00Z" w:initials="MJ">
+  <w:comment w:id="66" w:author="James Santangelo [2]" w:date="2018-01-20T16:06:00Z" w:initials="JS">
     <w:p>
       <w:pPr>
         <w:pStyle w:val="CommentText"/>
@@ -20077,11 +20120,11 @@
         <w:annotationRef/>
       </w:r>
       <w:r>
-        <w:t>Keep the y-axis the same in a and b</w:t>
+        <w:t xml:space="preserve">My solution was to combine the three figures into one. It looked terrible just changing the y-axes to the same scale. </w:t>
       </w:r>
     </w:p>
   </w:comment>
-  <w:comment w:id="69" w:author="Marc Johnson" w:date="2018-01-18T14:06:00Z" w:initials="MJ">
+  <w:comment w:id="67" w:author="Marc Johnson" w:date="2018-01-18T14:06:00Z" w:initials="MJ">
     <w:p>
       <w:pPr>
         <w:pStyle w:val="CommentText"/>
@@ -20095,51 +20138,51 @@
       <w:r>
         <w:t>I don’t think we’ll be allowed 7 figures and 2 tables</w:t>
       </w:r>
+    </w:p>
+  </w:comment>
+  <w:comment w:id="68" w:author="James Santangelo [2]" w:date="2018-01-20T13:27:00Z" w:initials="JS">
+    <w:p>
+      <w:pPr>
+        <w:pStyle w:val="CommentText"/>
+      </w:pPr>
+      <w:r>
+        <w:rPr>
+          <w:rStyle w:val="CommentReference"/>
+        </w:rPr>
+        <w:annotationRef/>
+      </w:r>
+      <w:proofErr w:type="gramStart"/>
+      <w:r>
+        <w:t>Yeah</w:t>
+      </w:r>
+      <w:proofErr w:type="gramEnd"/>
+      <w:r>
+        <w:t xml:space="preserve"> I was worried about that. </w:t>
+      </w:r>
+    </w:p>
+  </w:comment>
+  <w:comment w:id="69" w:author="Marc Johnson" w:date="2018-01-18T14:10:00Z" w:initials="MJ">
+    <w:p>
+      <w:pPr>
+        <w:pStyle w:val="CommentText"/>
+      </w:pPr>
+      <w:r>
+        <w:rPr>
+          <w:rStyle w:val="CommentReference"/>
+        </w:rPr>
+        <w:annotationRef/>
+      </w:r>
+      <w:r>
+        <w:t xml:space="preserve">Is there no gradient here, or is it going in the same </w:t>
+      </w:r>
+      <w:proofErr w:type="gramStart"/>
+      <w:r>
+        <w:t>direction</w:t>
+      </w:r>
+      <w:proofErr w:type="gramEnd"/>
     </w:p>
   </w:comment>
   <w:comment w:id="70" w:author="James Santangelo [2]" w:date="2018-01-20T13:27:00Z" w:initials="JS">
-    <w:p>
-      <w:pPr>
-        <w:pStyle w:val="CommentText"/>
-      </w:pPr>
-      <w:r>
-        <w:rPr>
-          <w:rStyle w:val="CommentReference"/>
-        </w:rPr>
-        <w:annotationRef/>
-      </w:r>
-      <w:proofErr w:type="gramStart"/>
-      <w:r>
-        <w:t>Yeah</w:t>
-      </w:r>
-      <w:proofErr w:type="gramEnd"/>
-      <w:r>
-        <w:t xml:space="preserve"> I was worried about that. </w:t>
-      </w:r>
-    </w:p>
-  </w:comment>
-  <w:comment w:id="71" w:author="Marc Johnson" w:date="2018-01-18T14:10:00Z" w:initials="MJ">
-    <w:p>
-      <w:pPr>
-        <w:pStyle w:val="CommentText"/>
-      </w:pPr>
-      <w:r>
-        <w:rPr>
-          <w:rStyle w:val="CommentReference"/>
-        </w:rPr>
-        <w:annotationRef/>
-      </w:r>
-      <w:r>
-        <w:t xml:space="preserve">Is there no gradient here, or is it going in the same </w:t>
-      </w:r>
-      <w:proofErr w:type="gramStart"/>
-      <w:r>
-        <w:t>direction</w:t>
-      </w:r>
-      <w:proofErr w:type="gramEnd"/>
-    </w:p>
-  </w:comment>
-  <w:comment w:id="72" w:author="James Santangelo [2]" w:date="2018-01-20T13:27:00Z" w:initials="JS">
     <w:p>
       <w:pPr>
         <w:pStyle w:val="CommentText"/>
@@ -20211,8 +20254,9 @@
   <w15:commentEx w15:paraId="0C3E0D24" w15:done="0"/>
   <w15:commentEx w15:paraId="564841F1" w15:done="0"/>
   <w15:commentEx w15:paraId="75EFFFD9" w15:done="0"/>
+  <w15:commentEx w15:paraId="320F5AC4" w15:paraIdParent="75EFFFD9" w15:done="0"/>
   <w15:commentEx w15:paraId="7F690532" w15:done="0"/>
-  <w15:commentEx w15:paraId="19D88168" w15:done="0"/>
+  <w15:commentEx w15:paraId="25E33CF5" w15:paraIdParent="7F690532" w15:done="0"/>
   <w15:commentEx w15:paraId="5B0B5595" w15:done="0"/>
   <w15:commentEx w15:paraId="21FB82EB" w15:paraIdParent="5B0B5595" w15:done="0"/>
   <w15:commentEx w15:paraId="6570260F" w15:done="0"/>
@@ -20262,9 +20306,8 @@
   <w16cid:commentId w16cid:paraId="3AE00E6C" w16cid:durableId="1E0DACF4"/>
   <w16cid:commentId w16cid:paraId="35F6E5A9" w16cid:durableId="1E0DACF6"/>
   <w16cid:commentId w16cid:paraId="72A9AFC0" w16cid:durableId="1E0DC142"/>
-  <w16cid:commentId w16cid:paraId="75EFFFD9" w16cid:durableId="1E0DACFB"/>
   <w16cid:commentId w16cid:paraId="7F690532" w16cid:durableId="1E0DACFC"/>
-  <w16cid:commentId w16cid:paraId="19D88168" w16cid:durableId="1E0DACFD"/>
+  <w16cid:commentId w16cid:paraId="25E33CF5" w16cid:durableId="1E0DE775"/>
   <w16cid:commentId w16cid:paraId="5B0B5595" w16cid:durableId="1E0DACFE"/>
   <w16cid:commentId w16cid:paraId="21FB82EB" w16cid:durableId="1E0DC25C"/>
   <w16cid:commentId w16cid:paraId="6570260F" w16cid:durableId="1E0DACFF"/>
@@ -21495,7 +21538,7 @@
 </file>
 
 <file path=customXml/itemProps1.xml><?xml version="1.0" encoding="utf-8"?>
-<ds:datastoreItem xmlns:ds="http://schemas.openxmlformats.org/officeDocument/2006/customXml" ds:itemID="{6CCCD891-E47A-BE4E-8EA1-9D7807A8A442}">
+<ds:datastoreItem xmlns:ds="http://schemas.openxmlformats.org/officeDocument/2006/customXml" ds:itemID="{A98E5D9E-DCCA-B94A-9F7B-FAC6B96814CE}">
   <ds:schemaRefs>
     <ds:schemaRef ds:uri="http://schemas.openxmlformats.org/officeDocument/2006/bibliography"/>
   </ds:schemaRefs>

</xml_diff>

<commit_message>
Small change to intro based on Marc's comment
</commit_message>
<xml_diff>
--- a/SEC_Writings/SEC_Santangelo-et-al_Proc-B_2018_Main-Text.docx
+++ b/SEC_Writings/SEC_Santangelo-et-al_Proc-B_2018_Main-Text.docx
@@ -1301,6 +1301,7 @@
         <w:t xml:space="preserve">trait clines via neutral processes is that </w:t>
       </w:r>
       <w:commentRangeStart w:id="3"/>
+      <w:commentRangeStart w:id="4"/>
       <w:r>
         <w:rPr>
           <w:rFonts w:ascii="Times New Roman" w:hAnsi="Times New Roman" w:cs="Times New Roman"/>
@@ -1344,11 +1345,67 @@
         </w:rPr>
         <w:commentReference w:id="3"/>
       </w:r>
-      <w:r>
-        <w:rPr>
-          <w:rFonts w:ascii="Times New Roman" w:hAnsi="Times New Roman" w:cs="Times New Roman"/>
-        </w:rPr>
-        <w:t xml:space="preserve">. Thus, the presence of multiple independent clines in the same direction (i.e. parallel clines) is strong evidence for the role of natural selection, as putative adaptations are unlikely to evolve repeatedly via stochastic forces </w:t>
+      <w:commentRangeEnd w:id="4"/>
+      <w:r>
+        <w:rPr>
+          <w:rStyle w:val="CommentReference"/>
+        </w:rPr>
+        <w:commentReference w:id="4"/>
+      </w:r>
+      <w:r>
+        <w:rPr>
+          <w:rFonts w:ascii="Times New Roman" w:hAnsi="Times New Roman" w:cs="Times New Roman"/>
+        </w:rPr>
+        <w:t xml:space="preserve">. </w:t>
+      </w:r>
+      <w:r>
+        <w:rPr>
+          <w:rFonts w:ascii="Times New Roman" w:hAnsi="Times New Roman" w:cs="Times New Roman"/>
+        </w:rPr>
+        <w:t xml:space="preserve">For example, if the initial frequency of underlying alleles is 0.5, then each locus is equally likely to drift upward as it is to drift downward, resulting in no </w:t>
+      </w:r>
+      <w:proofErr w:type="spellStart"/>
+      <w:r>
+        <w:rPr>
+          <w:rFonts w:ascii="Times New Roman" w:hAnsi="Times New Roman" w:cs="Times New Roman"/>
+        </w:rPr>
+        <w:t>consistant</w:t>
+      </w:r>
+      <w:proofErr w:type="spellEnd"/>
+      <w:r>
+        <w:rPr>
+          <w:rFonts w:ascii="Times New Roman" w:hAnsi="Times New Roman" w:cs="Times New Roman"/>
+        </w:rPr>
+        <w:t xml:space="preserve"> change in </w:t>
+      </w:r>
+      <w:proofErr w:type="spellStart"/>
+      <w:r>
+        <w:rPr>
+          <w:rFonts w:ascii="Times New Roman" w:hAnsi="Times New Roman" w:cs="Times New Roman"/>
+        </w:rPr>
+        <w:t>allel</w:t>
+      </w:r>
+      <w:proofErr w:type="spellEnd"/>
+      <w:r>
+        <w:rPr>
+          <w:rFonts w:ascii="Times New Roman" w:hAnsi="Times New Roman" w:cs="Times New Roman"/>
+        </w:rPr>
+        <w:t xml:space="preserve"> frequency when averaged across all clines. </w:t>
+      </w:r>
+      <w:bookmarkStart w:id="5" w:name="_GoBack"/>
+      <w:bookmarkEnd w:id="5"/>
+      <w:r>
+        <w:rPr>
+          <w:rFonts w:ascii="Times New Roman" w:hAnsi="Times New Roman" w:cs="Times New Roman"/>
+        </w:rPr>
+        <w:t xml:space="preserve">Thus, the presence of multiple independent clines in the same direction (i.e. parallel clines) is strong evidence for the role of natural </w:t>
+      </w:r>
+      <w:r>
+        <w:rPr>
+          <w:rFonts w:ascii="Times New Roman" w:hAnsi="Times New Roman" w:cs="Times New Roman"/>
+        </w:rPr>
+        <w:lastRenderedPageBreak/>
+        <w:t xml:space="preserve">selection, as putative adaptations are unlikely to evolve repeatedly via stochastic forces </w:t>
       </w:r>
       <w:r>
         <w:rPr>
@@ -1397,14 +1454,7 @@
         <w:rPr>
           <w:rFonts w:ascii="Times New Roman" w:hAnsi="Times New Roman" w:cs="Times New Roman"/>
         </w:rPr>
-        <w:t xml:space="preserve">epistasis, clines may occur more frequently in a particular </w:t>
-      </w:r>
-      <w:r>
-        <w:rPr>
-          <w:rFonts w:ascii="Times New Roman" w:hAnsi="Times New Roman" w:cs="Times New Roman"/>
-        </w:rPr>
-        <w:lastRenderedPageBreak/>
-        <w:t xml:space="preserve">direction because stochastic changes in allele frequencies at one locus may have a disproportionate effect on phenotype frequencies. For example, stochastic forces have caused the repeated loss of the Mendelian inherited, </w:t>
+        <w:t xml:space="preserve">epistasis, clines may occur more frequently in a particular direction because stochastic changes in allele frequencies at one locus may have a disproportionate effect on phenotype frequencies. For example, stochastic forces have caused the repeated loss of the Mendelian inherited, </w:t>
       </w:r>
       <w:proofErr w:type="spellStart"/>
       <w:r>
@@ -1679,15 +1729,15 @@
           <w:rFonts w:ascii="Times New Roman" w:hAnsi="Times New Roman" w:cs="Times New Roman"/>
         </w:rPr>
       </w:pPr>
-      <w:commentRangeStart w:id="4"/>
-      <w:commentRangeStart w:id="5"/>
+      <w:commentRangeStart w:id="6"/>
+      <w:commentRangeStart w:id="7"/>
       <w:r>
         <w:rPr>
           <w:rFonts w:ascii="Times New Roman" w:hAnsi="Times New Roman" w:cs="Times New Roman"/>
         </w:rPr>
         <w:t>Urbanization</w:t>
       </w:r>
-      <w:commentRangeEnd w:id="4"/>
+      <w:commentRangeEnd w:id="6"/>
       <w:r>
         <w:rPr>
           <w:rStyle w:val="CommentReference"/>
@@ -1695,9 +1745,9 @@
           <w:sz w:val="24"/>
           <w:szCs w:val="24"/>
         </w:rPr>
-        <w:commentReference w:id="4"/>
-      </w:r>
-      <w:commentRangeEnd w:id="5"/>
+        <w:commentReference w:id="6"/>
+      </w:r>
+      <w:commentRangeEnd w:id="7"/>
       <w:r>
         <w:rPr>
           <w:rStyle w:val="CommentReference"/>
@@ -1705,7 +1755,7 @@
           <w:sz w:val="24"/>
           <w:szCs w:val="24"/>
         </w:rPr>
-        <w:commentReference w:id="5"/>
+        <w:commentReference w:id="7"/>
       </w:r>
       <w:r>
         <w:rPr>
@@ -1876,6 +1926,7 @@
           <w:rFonts w:ascii="Times New Roman" w:hAnsi="Times New Roman" w:cs="Times New Roman"/>
           <w:i/>
         </w:rPr>
+        <w:lastRenderedPageBreak/>
         <w:t>salamandra</w:t>
       </w:r>
       <w:proofErr w:type="spellEnd"/>
@@ -1926,14 +1977,7 @@
         <w:rPr>
           <w:rFonts w:ascii="Times New Roman" w:hAnsi="Times New Roman" w:cs="Times New Roman"/>
         </w:rPr>
-        <w:t xml:space="preserve"> due to increased genetic drift and reduced gene flow among urban populations. While the influence of urbanization on non-adaptive evolutionary processes is </w:t>
-      </w:r>
-      <w:r>
-        <w:rPr>
-          <w:rFonts w:ascii="Times New Roman" w:hAnsi="Times New Roman" w:cs="Times New Roman"/>
-        </w:rPr>
-        <w:lastRenderedPageBreak/>
-        <w:t xml:space="preserve">well-studied </w:t>
+        <w:t xml:space="preserve"> due to increased genetic drift and reduced gene flow among urban populations. While the influence of urbanization on non-adaptive evolutionary processes is well-studied </w:t>
       </w:r>
       <w:r>
         <w:rPr>
@@ -2510,7 +2554,14 @@
         <w:rPr>
           <w:rFonts w:ascii="Times New Roman" w:hAnsi="Times New Roman" w:cs="Times New Roman"/>
         </w:rPr>
-        <w:t>, which has resulted in the identification of</w:t>
+        <w:t xml:space="preserve">, which has resulted in </w:t>
+      </w:r>
+      <w:r>
+        <w:rPr>
+          <w:rFonts w:ascii="Times New Roman" w:hAnsi="Times New Roman" w:cs="Times New Roman"/>
+        </w:rPr>
+        <w:lastRenderedPageBreak/>
+        <w:t>the identification of</w:t>
       </w:r>
       <w:r>
         <w:rPr>
@@ -2620,7 +2671,6 @@
         <w:rPr>
           <w:rFonts w:ascii="Times New Roman" w:hAnsi="Times New Roman" w:cs="Times New Roman"/>
         </w:rPr>
-        <w:lastRenderedPageBreak/>
         <w:t>consistently found</w:t>
       </w:r>
       <w:r>
@@ -2735,27 +2785,27 @@
         </w:rPr>
         <w:t xml:space="preserve">) and plants require a dominant allele at both loci to produce HCN. As such, this trait exhibits </w:t>
       </w:r>
-      <w:commentRangeStart w:id="6"/>
-      <w:commentRangeStart w:id="7"/>
+      <w:commentRangeStart w:id="8"/>
+      <w:commentRangeStart w:id="9"/>
       <w:r>
         <w:rPr>
           <w:rFonts w:ascii="Times New Roman" w:hAnsi="Times New Roman" w:cs="Times New Roman"/>
         </w:rPr>
         <w:t xml:space="preserve">duplicate </w:t>
       </w:r>
-      <w:commentRangeEnd w:id="6"/>
+      <w:commentRangeEnd w:id="8"/>
       <w:r>
         <w:rPr>
           <w:rStyle w:val="CommentReference"/>
         </w:rPr>
-        <w:commentReference w:id="6"/>
-      </w:r>
-      <w:commentRangeEnd w:id="7"/>
+        <w:commentReference w:id="8"/>
+      </w:r>
+      <w:commentRangeEnd w:id="9"/>
       <w:r>
         <w:rPr>
           <w:rStyle w:val="CommentReference"/>
         </w:rPr>
-        <w:commentReference w:id="7"/>
+        <w:commentReference w:id="9"/>
       </w:r>
       <w:r>
         <w:rPr>
@@ -3007,19 +3057,19 @@
         </w:rPr>
         <w:t xml:space="preserve"> formation. </w:t>
       </w:r>
-      <w:commentRangeStart w:id="8"/>
+      <w:commentRangeStart w:id="10"/>
       <w:r>
         <w:rPr>
           <w:rFonts w:ascii="Times New Roman" w:hAnsi="Times New Roman" w:cs="Times New Roman"/>
         </w:rPr>
         <w:t>Our results show that stochastic changes in allele frequency can have the appearance of deterministic changes in the phenotype and we argue that this result extends beyond HCN to many phenotypes that are controlled by multiple genes.</w:t>
       </w:r>
-      <w:commentRangeEnd w:id="8"/>
+      <w:commentRangeEnd w:id="10"/>
       <w:r>
         <w:rPr>
           <w:rStyle w:val="CommentReference"/>
         </w:rPr>
-        <w:commentReference w:id="8"/>
+        <w:commentReference w:id="10"/>
       </w:r>
     </w:p>
     <w:p>
@@ -3044,6 +3094,7 @@
           <w:rFonts w:ascii="Times New Roman" w:hAnsi="Times New Roman" w:cs="Times New Roman"/>
           <w:b/>
         </w:rPr>
+        <w:lastRenderedPageBreak/>
         <w:t>Methods</w:t>
       </w:r>
     </w:p>
@@ -3083,7 +3134,6 @@
         <w:rPr>
           <w:rFonts w:ascii="Times New Roman" w:hAnsi="Times New Roman" w:cs="Times New Roman"/>
         </w:rPr>
-        <w:lastRenderedPageBreak/>
         <w:t xml:space="preserve">To examine the formation of spatial clines in HCN, we created a series of spatially-explicit simulations in Python 2.7 to track the frequency of HCN within populations through time and across space. We represented a transect from urban to rural habitats as a one-dimensional, linear matrix with 40 cells, consistent with the number of populations sampled across cities by </w:t>
       </w:r>
       <w:r>
@@ -3529,14 +3579,8 @@
         <w:rPr>
           <w:rFonts w:ascii="Times New Roman" w:hAnsi="Times New Roman" w:cs="Times New Roman"/>
         </w:rPr>
-        <w:t xml:space="preserve">The first scenario represents a case where clover populations were initially similar but increased fragmentation associated with urbanization reduced urban population sizes and increased the </w:t>
-      </w:r>
-      <w:r>
-        <w:rPr>
-          <w:rFonts w:ascii="Times New Roman" w:hAnsi="Times New Roman" w:cs="Times New Roman"/>
-        </w:rPr>
         <w:lastRenderedPageBreak/>
-        <w:t>strength of drift. We imposed a gradient in the carrying capacity (</w:t>
+        <w:t>The first scenario represents a case where clover populations were initially similar but increased fragmentation associated with urbanization reduced urban population sizes and increased the strength of drift. We imposed a gradient in the carrying capacity (</w:t>
       </w:r>
       <w:r>
         <w:rPr>
@@ -4106,27 +4150,27 @@
         </w:rPr>
         <w:t xml:space="preserve">hese values represent the </w:t>
       </w:r>
-      <w:commentRangeStart w:id="9"/>
-      <w:commentRangeStart w:id="10"/>
+      <w:commentRangeStart w:id="11"/>
+      <w:commentRangeStart w:id="12"/>
       <w:r>
         <w:rPr>
           <w:rFonts w:ascii="Times New Roman" w:hAnsi="Times New Roman" w:cs="Times New Roman"/>
         </w:rPr>
         <w:t xml:space="preserve">maximum </w:t>
       </w:r>
-      <w:commentRangeEnd w:id="9"/>
+      <w:commentRangeEnd w:id="11"/>
       <w:r>
         <w:rPr>
           <w:rStyle w:val="CommentReference"/>
         </w:rPr>
-        <w:commentReference w:id="9"/>
-      </w:r>
-      <w:commentRangeEnd w:id="10"/>
+        <w:commentReference w:id="11"/>
+      </w:r>
+      <w:commentRangeEnd w:id="12"/>
       <w:r>
         <w:rPr>
           <w:rStyle w:val="CommentReference"/>
         </w:rPr>
-        <w:commentReference w:id="10"/>
+        <w:commentReference w:id="12"/>
       </w:r>
       <w:r>
         <w:rPr>
@@ -4214,7 +4258,6 @@
         <w:rPr>
           <w:rFonts w:ascii="Times New Roman" w:hAnsi="Times New Roman" w:cs="Times New Roman"/>
         </w:rPr>
-        <w:lastRenderedPageBreak/>
         <w:t xml:space="preserve">In the second scenario, the simulations </w:t>
       </w:r>
       <w:r>
@@ -4485,8 +4528,8 @@
         </w:rPr>
         <w:t xml:space="preserve">27 generations to reach a carrying capacity of 1000 (growth rate [r] = 1.5). </w:t>
       </w:r>
-      <w:commentRangeStart w:id="11"/>
-      <w:commentRangeStart w:id="12"/>
+      <w:commentRangeStart w:id="13"/>
+      <w:commentRangeStart w:id="14"/>
       <w:r>
         <w:rPr>
           <w:rFonts w:ascii="Times New Roman" w:hAnsi="Times New Roman" w:cs="Times New Roman"/>
@@ -4505,19 +4548,19 @@
         </w:rPr>
         <w:t>generations beginning when all patches on the landscape contained populations.</w:t>
       </w:r>
-      <w:commentRangeEnd w:id="11"/>
+      <w:commentRangeEnd w:id="13"/>
       <w:r>
         <w:rPr>
           <w:rStyle w:val="CommentReference"/>
         </w:rPr>
-        <w:commentReference w:id="11"/>
-      </w:r>
-      <w:commentRangeEnd w:id="12"/>
+        <w:commentReference w:id="13"/>
+      </w:r>
+      <w:commentRangeEnd w:id="14"/>
       <w:r>
         <w:rPr>
           <w:rStyle w:val="CommentReference"/>
         </w:rPr>
-        <w:commentReference w:id="12"/>
+        <w:commentReference w:id="14"/>
       </w:r>
     </w:p>
     <w:p>
@@ -4541,6 +4584,7 @@
           <w:rFonts w:ascii="Times New Roman" w:hAnsi="Times New Roman" w:cs="Times New Roman"/>
           <w:i/>
         </w:rPr>
+        <w:lastRenderedPageBreak/>
         <w:t xml:space="preserve">Question 2: </w:t>
       </w:r>
       <w:r>
@@ -4578,7 +4622,6 @@
         <w:rPr>
           <w:rFonts w:ascii="Times New Roman" w:hAnsi="Times New Roman" w:cs="Times New Roman"/>
         </w:rPr>
-        <w:lastRenderedPageBreak/>
         <w:t xml:space="preserve">We used two-locus selection models to explore the effects of selection in generating and maintaining </w:t>
       </w:r>
       <w:proofErr w:type="spellStart"/>
@@ -4754,7 +4797,7 @@
         </w:rPr>
         <w:t xml:space="preserve">. For each simulation, we defined a maximum strength of selection that favoured HCN+ genotypes in the rural-most population and HCN– genotypes in the urban-most population. </w:t>
       </w:r>
-      <w:commentRangeStart w:id="13"/>
+      <w:commentRangeStart w:id="15"/>
       <w:r>
         <w:rPr>
           <w:rFonts w:ascii="Times New Roman" w:hAnsi="Times New Roman" w:cs="Times New Roman"/>
@@ -4767,12 +4810,12 @@
         </w:rPr>
         <w:t>figure 3</w:t>
       </w:r>
-      <w:commentRangeEnd w:id="13"/>
+      <w:commentRangeEnd w:id="15"/>
       <w:r>
         <w:rPr>
           <w:rStyle w:val="CommentReference"/>
         </w:rPr>
-        <w:commentReference w:id="13"/>
+        <w:commentReference w:id="15"/>
       </w:r>
       <w:r>
         <w:rPr>
@@ -4999,7 +5042,14 @@
         <w:rPr>
           <w:rFonts w:ascii="Times New Roman" w:hAnsi="Times New Roman" w:cs="Times New Roman"/>
         </w:rPr>
-        <w:t xml:space="preserve">as genotypes with particular allele combinations are favored, resulting in gamete frequencies that differ from their expectation based on allele frequencies </w:t>
+        <w:t xml:space="preserve">as genotypes with particular allele combinations are favored, resulting in gamete frequencies that </w:t>
+      </w:r>
+      <w:r>
+        <w:rPr>
+          <w:rFonts w:ascii="Times New Roman" w:hAnsi="Times New Roman" w:cs="Times New Roman"/>
+        </w:rPr>
+        <w:lastRenderedPageBreak/>
+        <w:t xml:space="preserve">differ from their expectation based on allele frequencies </w:t>
       </w:r>
       <w:r>
         <w:rPr>
@@ -5043,480 +5093,486 @@
           <w:rFonts w:ascii="Times New Roman" w:hAnsi="Times New Roman" w:cs="Times New Roman"/>
           <w:i/>
         </w:rPr>
+        <w:t xml:space="preserve">CYP79D15 </w:t>
+      </w:r>
+      <w:r>
+        <w:rPr>
+          <w:rFonts w:ascii="Times New Roman" w:hAnsi="Times New Roman" w:cs="Times New Roman"/>
+        </w:rPr>
+        <w:t xml:space="preserve">and </w:t>
+      </w:r>
+      <w:r>
+        <w:rPr>
+          <w:rFonts w:ascii="Times New Roman" w:hAnsi="Times New Roman" w:cs="Times New Roman"/>
+          <w:i/>
+        </w:rPr>
+        <w:t xml:space="preserve">Li </w:t>
+      </w:r>
+      <w:r>
+        <w:rPr>
+          <w:rFonts w:ascii="Times New Roman" w:hAnsi="Times New Roman" w:cs="Times New Roman"/>
+        </w:rPr>
+        <w:t xml:space="preserve">loci are </w:t>
+      </w:r>
+      <w:r>
+        <w:rPr>
+          <w:rFonts w:ascii="Times New Roman" w:hAnsi="Times New Roman" w:cs="Times New Roman"/>
+        </w:rPr>
+        <w:t xml:space="preserve">physically </w:t>
+      </w:r>
+      <w:r>
+        <w:rPr>
+          <w:rFonts w:ascii="Times New Roman" w:hAnsi="Times New Roman" w:cs="Times New Roman"/>
+        </w:rPr>
+        <w:t xml:space="preserve">unlinked </w:t>
+      </w:r>
+      <w:commentRangeStart w:id="16"/>
+      <w:r>
+        <w:rPr>
+          <w:rFonts w:ascii="Times New Roman" w:hAnsi="Times New Roman" w:cs="Times New Roman"/>
+        </w:rPr>
+        <w:fldChar w:fldCharType="begin" w:fldLock="1"/>
+      </w:r>
+      <w:r>
+        <w:rPr>
+          <w:rFonts w:ascii="Times New Roman" w:hAnsi="Times New Roman" w:cs="Times New Roman"/>
+        </w:rPr>
+        <w:instrText>ADDIN CSL_CITATION { "citationItems" : [ { "id" : "ITEM-1", "itemData" : { "DOI" : "10.2307/2259979", "author" : [ { "dropping-particle" : "", "family" : "Burdon", "given" : "J J", "non-dropping-particle" : "", "parse-names" : false, "suffix" : "" } ], "container-title" : "The Journal of Ecology", "id" : "ITEM-1", "issue" : "1", "issued" : { "date-parts" : [ [ "1983" ] ] }, "page" : "307-330", "title" : "Biological flora of the British Isles: Trifolium repens L.", "type" : "article-journal", "volume" : "71" }, "uris" : [ "http://www.mendeley.com/documents/?uuid=d8af134a-bedc-4cbe-9015-c82ef1a97ea8" ] } ], "mendeley" : { "formattedCitation" : "[30]", "plainTextFormattedCitation" : "[30]", "previouslyFormattedCitation" : "[30]" }, "properties" : {  }, "schema" : "https://github.com/citation-style-language/schema/raw/master/csl-citation.json" }</w:instrText>
+      </w:r>
+      <w:r>
+        <w:rPr>
+          <w:rFonts w:ascii="Times New Roman" w:hAnsi="Times New Roman" w:cs="Times New Roman"/>
+        </w:rPr>
+        <w:fldChar w:fldCharType="separate"/>
+      </w:r>
+      <w:r>
+        <w:rPr>
+          <w:rFonts w:ascii="Times New Roman" w:hAnsi="Times New Roman" w:cs="Times New Roman"/>
+          <w:noProof/>
+        </w:rPr>
+        <w:t>[30]</w:t>
+      </w:r>
+      <w:r>
+        <w:rPr>
+          <w:rFonts w:ascii="Times New Roman" w:hAnsi="Times New Roman" w:cs="Times New Roman"/>
+        </w:rPr>
+        <w:fldChar w:fldCharType="end"/>
+      </w:r>
+      <w:commentRangeEnd w:id="16"/>
+      <w:r>
+        <w:rPr>
+          <w:rStyle w:val="CommentReference"/>
+        </w:rPr>
+        <w:commentReference w:id="16"/>
+      </w:r>
+      <w:r>
+        <w:rPr>
+          <w:rFonts w:ascii="Times New Roman" w:hAnsi="Times New Roman" w:cs="Times New Roman"/>
+        </w:rPr>
+        <w:t>, theory predicts that free recombination (recombination fraction = 0.5) between these loci would limit the accumulation of significant LD</w:t>
+      </w:r>
+      <w:r>
+        <w:rPr>
+          <w:rFonts w:ascii="Times New Roman" w:hAnsi="Times New Roman" w:cs="Times New Roman"/>
+        </w:rPr>
+        <w:t>,</w:t>
+      </w:r>
+      <w:r>
+        <w:rPr>
+          <w:rFonts w:ascii="Times New Roman" w:hAnsi="Times New Roman" w:cs="Times New Roman"/>
+        </w:rPr>
+        <w:t xml:space="preserve"> even under selection </w:t>
+      </w:r>
+      <w:r>
+        <w:rPr>
+          <w:rFonts w:ascii="Times New Roman" w:hAnsi="Times New Roman" w:cs="Times New Roman"/>
+        </w:rPr>
+        <w:fldChar w:fldCharType="begin" w:fldLock="1"/>
+      </w:r>
+      <w:r>
+        <w:rPr>
+          <w:rFonts w:ascii="Times New Roman" w:hAnsi="Times New Roman" w:cs="Times New Roman"/>
+        </w:rPr>
+        <w:instrText>ADDIN CSL_CITATION { "citationItems" : [ { "id" : "ITEM-1", "itemData" : { "author" : [ { "dropping-particle" : "", "family" : "Felsenstein", "given" : "Joseph", "non-dropping-particle" : "", "parse-names" : false, "suffix" : "" } ], "container-title" : "Genetics", "id" : "ITEM-1", "issue" : "August", "issued" : { "date-parts" : [ [ "1965" ] ] }, "page" : "349-363", "title" : "The effect of linkage on directional selection", "type" : "article-journal", "volume" : "52" }, "uris" : [ "http://www.mendeley.com/documents/?uuid=5d9758b4-5aff-4fd7-a201-3ba443b8d84b" ] } ], "mendeley" : { "formattedCitation" : "[44]", "plainTextFormattedCitation" : "[44]", "previouslyFormattedCitation" : "[44]" }, "properties" : {  }, "schema" : "https://github.com/citation-style-language/schema/raw/master/csl-citation.json" }</w:instrText>
+      </w:r>
+      <w:r>
+        <w:rPr>
+          <w:rFonts w:ascii="Times New Roman" w:hAnsi="Times New Roman" w:cs="Times New Roman"/>
+        </w:rPr>
+        <w:fldChar w:fldCharType="separate"/>
+      </w:r>
+      <w:r>
+        <w:rPr>
+          <w:rFonts w:ascii="Times New Roman" w:hAnsi="Times New Roman" w:cs="Times New Roman"/>
+          <w:noProof/>
+        </w:rPr>
+        <w:t>[44]</w:t>
+      </w:r>
+      <w:r>
+        <w:rPr>
+          <w:rFonts w:ascii="Times New Roman" w:hAnsi="Times New Roman" w:cs="Times New Roman"/>
+        </w:rPr>
+        <w:fldChar w:fldCharType="end"/>
+      </w:r>
+      <w:r>
+        <w:rPr>
+          <w:rFonts w:ascii="Times New Roman" w:hAnsi="Times New Roman" w:cs="Times New Roman"/>
+        </w:rPr>
+        <w:t>. Simulations exploring the build-up of LD under varying selection regimes acting for or against cyanogenic genotypes confirmed that even strong selection (</w:t>
+      </w:r>
+      <w:r>
+        <w:rPr>
+          <w:rFonts w:ascii="Times New Roman" w:hAnsi="Times New Roman" w:cs="Times New Roman"/>
+          <w:i/>
+        </w:rPr>
+        <w:t xml:space="preserve">s </w:t>
+      </w:r>
+      <w:r>
+        <w:rPr>
+          <w:rFonts w:ascii="Times New Roman" w:hAnsi="Times New Roman" w:cs="Times New Roman"/>
+        </w:rPr>
+        <w:t xml:space="preserve">= 0.1) results in little accumulation of LD </w:t>
+      </w:r>
+      <w:r>
+        <w:rPr>
+          <w:rFonts w:ascii="Times New Roman" w:hAnsi="Times New Roman" w:cs="Times New Roman"/>
+        </w:rPr>
+        <w:t xml:space="preserve">between loci underlying </w:t>
+      </w:r>
+      <w:proofErr w:type="spellStart"/>
+      <w:r>
+        <w:rPr>
+          <w:rFonts w:ascii="Times New Roman" w:hAnsi="Times New Roman" w:cs="Times New Roman"/>
+        </w:rPr>
+        <w:t>cyanogenesis</w:t>
+      </w:r>
+      <w:proofErr w:type="spellEnd"/>
+      <w:r>
+        <w:rPr>
+          <w:rFonts w:ascii="Times New Roman" w:hAnsi="Times New Roman" w:cs="Times New Roman"/>
+        </w:rPr>
+        <w:t xml:space="preserve"> </w:t>
+      </w:r>
+      <w:r>
+        <w:rPr>
+          <w:rFonts w:ascii="Times New Roman" w:hAnsi="Times New Roman" w:cs="Times New Roman"/>
+        </w:rPr>
+        <w:t>(see supplementary materials</w:t>
+      </w:r>
+      <w:r>
+        <w:rPr>
+          <w:rFonts w:ascii="Times New Roman" w:hAnsi="Times New Roman" w:cs="Times New Roman"/>
+        </w:rPr>
+        <w:t xml:space="preserve"> text </w:t>
+      </w:r>
+      <w:proofErr w:type="spellStart"/>
+      <w:r>
+        <w:rPr>
+          <w:rFonts w:ascii="Times New Roman" w:hAnsi="Times New Roman" w:cs="Times New Roman"/>
+        </w:rPr>
+        <w:t>S</w:t>
+      </w:r>
+      <w:r>
+        <w:rPr>
+          <w:rFonts w:ascii="Times New Roman" w:hAnsi="Times New Roman" w:cs="Times New Roman"/>
+        </w:rPr>
+        <w:t>2</w:t>
+      </w:r>
+      <w:proofErr w:type="spellEnd"/>
+      <w:r>
+        <w:rPr>
+          <w:rFonts w:ascii="Times New Roman" w:hAnsi="Times New Roman" w:cs="Times New Roman"/>
+        </w:rPr>
+        <w:t>)</w:t>
+      </w:r>
+      <w:r>
+        <w:rPr>
+          <w:rFonts w:ascii="Times New Roman" w:hAnsi="Times New Roman" w:cs="Times New Roman"/>
+        </w:rPr>
+        <w:t xml:space="preserve">. We therefore ignored the effects of LD in our simulations and gamete frequencies each generation were calculated directly from allele frequencies, with recombinant gametes being produced with equal frequency (0.25) from heterozygous genotypes. </w:t>
+      </w:r>
+    </w:p>
+    <w:p>
+      <w:pPr>
+        <w:spacing w:line="360" w:lineRule="auto"/>
+        <w:rPr>
+          <w:rFonts w:ascii="Times New Roman" w:hAnsi="Times New Roman" w:cs="Times New Roman"/>
+          <w:i/>
+        </w:rPr>
+      </w:pPr>
+    </w:p>
+    <w:p>
+      <w:pPr>
+        <w:spacing w:line="360" w:lineRule="auto"/>
+        <w:rPr>
+          <w:rFonts w:ascii="Times New Roman" w:hAnsi="Times New Roman" w:cs="Times New Roman"/>
+          <w:i/>
+        </w:rPr>
+      </w:pPr>
+      <w:r>
+        <w:rPr>
+          <w:rFonts w:ascii="Times New Roman" w:hAnsi="Times New Roman" w:cs="Times New Roman"/>
+          <w:i/>
+        </w:rPr>
+        <w:t xml:space="preserve">Question 3: </w:t>
+      </w:r>
+      <w:r>
+        <w:rPr>
+          <w:rFonts w:ascii="Times New Roman" w:hAnsi="Times New Roman" w:cs="Times New Roman"/>
+          <w:i/>
+        </w:rPr>
+        <w:t>What are the interactive effects o</w:t>
+      </w:r>
+      <w:r>
+        <w:rPr>
+          <w:rFonts w:ascii="Times New Roman" w:hAnsi="Times New Roman" w:cs="Times New Roman"/>
+          <w:i/>
+        </w:rPr>
+        <w:t>f genetic drift and selection on</w:t>
+      </w:r>
+      <w:r>
+        <w:rPr>
+          <w:rFonts w:ascii="Times New Roman" w:hAnsi="Times New Roman" w:cs="Times New Roman"/>
+          <w:i/>
+        </w:rPr>
+        <w:t xml:space="preserve"> the formation of clines in HCN?</w:t>
+      </w:r>
+    </w:p>
+    <w:p>
+      <w:pPr>
+        <w:spacing w:line="480" w:lineRule="auto"/>
+        <w:rPr>
+          <w:rFonts w:ascii="Times New Roman" w:hAnsi="Times New Roman" w:cs="Times New Roman"/>
+        </w:rPr>
+      </w:pPr>
+      <w:r>
+        <w:rPr>
+          <w:rFonts w:ascii="Times New Roman" w:hAnsi="Times New Roman" w:cs="Times New Roman"/>
+        </w:rPr>
+        <w:t xml:space="preserve">We </w:t>
+      </w:r>
+      <w:r>
+        <w:rPr>
+          <w:rFonts w:ascii="Times New Roman" w:hAnsi="Times New Roman" w:cs="Times New Roman"/>
+        </w:rPr>
+        <w:t>sought to understand the</w:t>
+      </w:r>
+      <w:r>
+        <w:rPr>
+          <w:rFonts w:ascii="Times New Roman" w:hAnsi="Times New Roman" w:cs="Times New Roman"/>
+        </w:rPr>
+        <w:t xml:space="preserve"> combined effects of drift, selection and </w:t>
+      </w:r>
+      <w:r>
+        <w:rPr>
+          <w:rFonts w:ascii="Times New Roman" w:hAnsi="Times New Roman" w:cs="Times New Roman"/>
+        </w:rPr>
+        <w:t>gene flow</w:t>
+      </w:r>
+      <w:r>
+        <w:rPr>
+          <w:rFonts w:ascii="Times New Roman" w:hAnsi="Times New Roman" w:cs="Times New Roman"/>
+        </w:rPr>
+        <w:t xml:space="preserve"> on the formation of clines in HCN</w:t>
+      </w:r>
+      <w:r>
+        <w:rPr>
+          <w:rFonts w:ascii="Times New Roman" w:hAnsi="Times New Roman" w:cs="Times New Roman"/>
+        </w:rPr>
+        <w:t>, and specifically</w:t>
+      </w:r>
+      <w:r>
+        <w:rPr>
+          <w:rFonts w:ascii="Times New Roman" w:hAnsi="Times New Roman" w:cs="Times New Roman"/>
+        </w:rPr>
+        <w:t xml:space="preserve"> </w:t>
+      </w:r>
+      <w:r>
+        <w:rPr>
+          <w:rFonts w:ascii="Times New Roman" w:hAnsi="Times New Roman" w:cs="Times New Roman"/>
+        </w:rPr>
+        <w:t xml:space="preserve">the extent to which selection can counter </w:t>
+      </w:r>
+      <w:commentRangeStart w:id="17"/>
+      <w:commentRangeStart w:id="18"/>
+      <w:r>
+        <w:rPr>
+          <w:rFonts w:ascii="Times New Roman" w:hAnsi="Times New Roman" w:cs="Times New Roman"/>
+        </w:rPr>
+        <w:t>the</w:t>
+      </w:r>
+      <w:commentRangeEnd w:id="17"/>
+      <w:r>
+        <w:rPr>
+          <w:rStyle w:val="CommentReference"/>
+        </w:rPr>
+        <w:commentReference w:id="17"/>
+      </w:r>
+      <w:commentRangeEnd w:id="18"/>
+      <w:r>
+        <w:rPr>
+          <w:rStyle w:val="CommentReference"/>
+        </w:rPr>
+        <w:commentReference w:id="18"/>
+      </w:r>
+      <w:r>
+        <w:rPr>
+          <w:rFonts w:ascii="Times New Roman" w:hAnsi="Times New Roman" w:cs="Times New Roman"/>
+        </w:rPr>
+        <w:t xml:space="preserve"> formation of clines under drift. </w:t>
+      </w:r>
+      <w:r>
+        <w:rPr>
+          <w:rFonts w:ascii="Times New Roman" w:hAnsi="Times New Roman" w:cs="Times New Roman"/>
+        </w:rPr>
+        <w:t>We imposed drift gradients similar to those described above (see “Question 1”)</w:t>
+      </w:r>
+      <w:r>
+        <w:rPr>
+          <w:rFonts w:ascii="Times New Roman" w:hAnsi="Times New Roman" w:cs="Times New Roman"/>
+        </w:rPr>
+        <w:t>,</w:t>
+      </w:r>
+      <w:r>
+        <w:rPr>
+          <w:rFonts w:ascii="Times New Roman" w:hAnsi="Times New Roman" w:cs="Times New Roman"/>
+        </w:rPr>
+        <w:t xml:space="preserve"> but with the gradients running in the opposite direction. In other words, we first imposed a strong gradient in drift such that </w:t>
+      </w:r>
+      <w:r>
+        <w:rPr>
+          <w:rFonts w:ascii="Times New Roman" w:hAnsi="Times New Roman" w:cs="Times New Roman"/>
+        </w:rPr>
+        <w:t xml:space="preserve">the minimum </w:t>
+      </w:r>
+      <w:r>
+        <w:rPr>
+          <w:rFonts w:ascii="Times New Roman" w:hAnsi="Times New Roman" w:cs="Times New Roman"/>
+        </w:rPr>
+        <w:t>rural</w:t>
+      </w:r>
+      <w:r>
+        <w:rPr>
+          <w:rFonts w:ascii="Times New Roman" w:hAnsi="Times New Roman" w:cs="Times New Roman"/>
+          <w:i/>
+        </w:rPr>
+        <w:t xml:space="preserve"> </w:t>
+      </w:r>
+      <w:r>
+        <w:rPr>
+          <w:rFonts w:ascii="Times New Roman" w:hAnsi="Times New Roman" w:cs="Times New Roman"/>
+        </w:rPr>
+        <w:t xml:space="preserve">population size was 10 </w:t>
+      </w:r>
+      <w:r>
+        <w:rPr>
+          <w:rFonts w:ascii="Times New Roman" w:hAnsi="Times New Roman" w:cs="Times New Roman"/>
+        </w:rPr>
+        <w:t xml:space="preserve">while the urban-most population had a size of </w:t>
+      </w:r>
+      <w:r>
+        <w:rPr>
+          <w:rFonts w:ascii="Times New Roman" w:hAnsi="Times New Roman" w:cs="Times New Roman"/>
+          <w:i/>
+        </w:rPr>
+        <w:t xml:space="preserve">N </w:t>
+      </w:r>
+      <w:r>
+        <w:rPr>
+          <w:rFonts w:ascii="Times New Roman" w:hAnsi="Times New Roman" w:cs="Times New Roman"/>
+        </w:rPr>
+        <w:t>= 1000. For drift scenario 2, colonization occurred from urban to rural populations</w:t>
+      </w:r>
+      <w:r>
+        <w:rPr>
+          <w:rFonts w:ascii="Times New Roman" w:hAnsi="Times New Roman" w:cs="Times New Roman"/>
+        </w:rPr>
+        <w:t xml:space="preserve"> (rather than rural to </w:t>
+      </w:r>
+      <w:r>
+        <w:rPr>
+          <w:rFonts w:ascii="Times New Roman" w:hAnsi="Times New Roman" w:cs="Times New Roman"/>
+        </w:rPr>
+        <w:t xml:space="preserve">urban as above). </w:t>
+      </w:r>
+      <w:r>
+        <w:rPr>
+          <w:rFonts w:ascii="Times New Roman" w:hAnsi="Times New Roman" w:cs="Times New Roman"/>
+        </w:rPr>
+        <w:t>W</w:t>
+      </w:r>
+      <w:r>
+        <w:rPr>
+          <w:rFonts w:ascii="Times New Roman" w:hAnsi="Times New Roman" w:cs="Times New Roman"/>
+        </w:rPr>
+        <w:t xml:space="preserve">e </w:t>
+      </w:r>
+      <w:r>
+        <w:rPr>
+          <w:rFonts w:ascii="Times New Roman" w:hAnsi="Times New Roman" w:cs="Times New Roman"/>
+        </w:rPr>
+        <w:t>simulated</w:t>
+      </w:r>
+      <w:r>
+        <w:rPr>
+          <w:rFonts w:ascii="Times New Roman" w:hAnsi="Times New Roman" w:cs="Times New Roman"/>
+        </w:rPr>
+        <w:t xml:space="preserve"> three founding proportions from among the 10 </w:t>
+      </w:r>
+      <w:r>
+        <w:rPr>
+          <w:rFonts w:ascii="Times New Roman" w:hAnsi="Times New Roman" w:cs="Times New Roman"/>
+        </w:rPr>
+        <w:t xml:space="preserve">described </w:t>
+      </w:r>
+      <w:r>
+        <w:rPr>
+          <w:rFonts w:ascii="Times New Roman" w:hAnsi="Times New Roman" w:cs="Times New Roman"/>
+        </w:rPr>
+        <w:t xml:space="preserve">above: 0.01, 0.2, and 1.0, representing strong, intermediate, and no effects of drift through founder effects, respectively. These were chosen as they sufficiently capture the variation in the effects of founding events on the formation of clines. </w:t>
+      </w:r>
+      <w:r>
+        <w:rPr>
+          <w:rFonts w:ascii="Times New Roman" w:hAnsi="Times New Roman" w:cs="Times New Roman"/>
+        </w:rPr>
+        <w:t xml:space="preserve">In all cases, </w:t>
+      </w:r>
+      <w:r>
+        <w:rPr>
+          <w:rFonts w:ascii="Times New Roman" w:hAnsi="Times New Roman" w:cs="Times New Roman"/>
+        </w:rPr>
+        <w:t xml:space="preserve">selection </w:t>
+      </w:r>
+      <w:r>
+        <w:rPr>
+          <w:rFonts w:ascii="Times New Roman" w:hAnsi="Times New Roman" w:cs="Times New Roman"/>
+        </w:rPr>
+        <w:t xml:space="preserve">favoured </w:t>
+      </w:r>
+      <w:r>
+        <w:rPr>
+          <w:rFonts w:ascii="Times New Roman" w:hAnsi="Times New Roman" w:cs="Times New Roman"/>
+        </w:rPr>
+        <w:t>HCN+ genotypes in rural populations and HCN– genotypes in urban populations</w:t>
+      </w:r>
+      <w:r>
+        <w:rPr>
+          <w:rFonts w:ascii="Times New Roman" w:hAnsi="Times New Roman" w:cs="Times New Roman"/>
+        </w:rPr>
+        <w:t>, as described above</w:t>
+      </w:r>
+      <w:r>
+        <w:rPr>
+          <w:rFonts w:ascii="Times New Roman" w:hAnsi="Times New Roman" w:cs="Times New Roman"/>
+        </w:rPr>
+        <w:t xml:space="preserve">. As such, the stochastic loss of dominant alleles in smaller rural </w:t>
+      </w:r>
+      <w:r>
+        <w:rPr>
+          <w:rFonts w:ascii="Times New Roman" w:hAnsi="Times New Roman" w:cs="Times New Roman"/>
+        </w:rPr>
         <w:lastRenderedPageBreak/>
-        <w:t xml:space="preserve">CYP79D15 </w:t>
-      </w:r>
-      <w:r>
-        <w:rPr>
-          <w:rFonts w:ascii="Times New Roman" w:hAnsi="Times New Roman" w:cs="Times New Roman"/>
-        </w:rPr>
-        <w:t xml:space="preserve">and </w:t>
-      </w:r>
-      <w:r>
-        <w:rPr>
-          <w:rFonts w:ascii="Times New Roman" w:hAnsi="Times New Roman" w:cs="Times New Roman"/>
-          <w:i/>
-        </w:rPr>
-        <w:t xml:space="preserve">Li </w:t>
-      </w:r>
-      <w:r>
-        <w:rPr>
-          <w:rFonts w:ascii="Times New Roman" w:hAnsi="Times New Roman" w:cs="Times New Roman"/>
-        </w:rPr>
-        <w:t xml:space="preserve">loci are </w:t>
-      </w:r>
-      <w:r>
-        <w:rPr>
-          <w:rFonts w:ascii="Times New Roman" w:hAnsi="Times New Roman" w:cs="Times New Roman"/>
-        </w:rPr>
-        <w:t xml:space="preserve">physically </w:t>
-      </w:r>
-      <w:r>
-        <w:rPr>
-          <w:rFonts w:ascii="Times New Roman" w:hAnsi="Times New Roman" w:cs="Times New Roman"/>
-        </w:rPr>
-        <w:t xml:space="preserve">unlinked </w:t>
-      </w:r>
-      <w:commentRangeStart w:id="14"/>
-      <w:r>
-        <w:rPr>
-          <w:rFonts w:ascii="Times New Roman" w:hAnsi="Times New Roman" w:cs="Times New Roman"/>
-        </w:rPr>
-        <w:fldChar w:fldCharType="begin" w:fldLock="1"/>
-      </w:r>
-      <w:r>
-        <w:rPr>
-          <w:rFonts w:ascii="Times New Roman" w:hAnsi="Times New Roman" w:cs="Times New Roman"/>
-        </w:rPr>
-        <w:instrText>ADDIN CSL_CITATION { "citationItems" : [ { "id" : "ITEM-1", "itemData" : { "DOI" : "10.2307/2259979", "author" : [ { "dropping-particle" : "", "family" : "Burdon", "given" : "J J", "non-dropping-particle" : "", "parse-names" : false, "suffix" : "" } ], "container-title" : "The Journal of Ecology", "id" : "ITEM-1", "issue" : "1", "issued" : { "date-parts" : [ [ "1983" ] ] }, "page" : "307-330", "title" : "Biological flora of the British Isles: Trifolium repens L.", "type" : "article-journal", "volume" : "71" }, "uris" : [ "http://www.mendeley.com/documents/?uuid=d8af134a-bedc-4cbe-9015-c82ef1a97ea8" ] } ], "mendeley" : { "formattedCitation" : "[30]", "plainTextFormattedCitation" : "[30]", "previouslyFormattedCitation" : "[30]" }, "properties" : {  }, "schema" : "https://github.com/citation-style-language/schema/raw/master/csl-citation.json" }</w:instrText>
-      </w:r>
-      <w:r>
-        <w:rPr>
-          <w:rFonts w:ascii="Times New Roman" w:hAnsi="Times New Roman" w:cs="Times New Roman"/>
-        </w:rPr>
-        <w:fldChar w:fldCharType="separate"/>
-      </w:r>
-      <w:r>
-        <w:rPr>
-          <w:rFonts w:ascii="Times New Roman" w:hAnsi="Times New Roman" w:cs="Times New Roman"/>
-          <w:noProof/>
-        </w:rPr>
-        <w:t>[30]</w:t>
-      </w:r>
-      <w:r>
-        <w:rPr>
-          <w:rFonts w:ascii="Times New Roman" w:hAnsi="Times New Roman" w:cs="Times New Roman"/>
-        </w:rPr>
-        <w:fldChar w:fldCharType="end"/>
-      </w:r>
-      <w:commentRangeEnd w:id="14"/>
-      <w:r>
-        <w:rPr>
-          <w:rStyle w:val="CommentReference"/>
-        </w:rPr>
-        <w:commentReference w:id="14"/>
-      </w:r>
-      <w:r>
-        <w:rPr>
-          <w:rFonts w:ascii="Times New Roman" w:hAnsi="Times New Roman" w:cs="Times New Roman"/>
-        </w:rPr>
-        <w:t>, theory predicts that free recombination (recombination fraction = 0.5) between these loci would limit the accumulation of significant LD</w:t>
-      </w:r>
-      <w:r>
-        <w:rPr>
-          <w:rFonts w:ascii="Times New Roman" w:hAnsi="Times New Roman" w:cs="Times New Roman"/>
-        </w:rPr>
-        <w:t>,</w:t>
-      </w:r>
-      <w:r>
-        <w:rPr>
-          <w:rFonts w:ascii="Times New Roman" w:hAnsi="Times New Roman" w:cs="Times New Roman"/>
-        </w:rPr>
-        <w:t xml:space="preserve"> even under selection </w:t>
-      </w:r>
-      <w:r>
-        <w:rPr>
-          <w:rFonts w:ascii="Times New Roman" w:hAnsi="Times New Roman" w:cs="Times New Roman"/>
-        </w:rPr>
-        <w:fldChar w:fldCharType="begin" w:fldLock="1"/>
-      </w:r>
-      <w:r>
-        <w:rPr>
-          <w:rFonts w:ascii="Times New Roman" w:hAnsi="Times New Roman" w:cs="Times New Roman"/>
-        </w:rPr>
-        <w:instrText>ADDIN CSL_CITATION { "citationItems" : [ { "id" : "ITEM-1", "itemData" : { "author" : [ { "dropping-particle" : "", "family" : "Felsenstein", "given" : "Joseph", "non-dropping-particle" : "", "parse-names" : false, "suffix" : "" } ], "container-title" : "Genetics", "id" : "ITEM-1", "issue" : "August", "issued" : { "date-parts" : [ [ "1965" ] ] }, "page" : "349-363", "title" : "The effect of linkage on directional selection", "type" : "article-journal", "volume" : "52" }, "uris" : [ "http://www.mendeley.com/documents/?uuid=5d9758b4-5aff-4fd7-a201-3ba443b8d84b" ] } ], "mendeley" : { "formattedCitation" : "[44]", "plainTextFormattedCitation" : "[44]", "previouslyFormattedCitation" : "[44]" }, "properties" : {  }, "schema" : "https://github.com/citation-style-language/schema/raw/master/csl-citation.json" }</w:instrText>
-      </w:r>
-      <w:r>
-        <w:rPr>
-          <w:rFonts w:ascii="Times New Roman" w:hAnsi="Times New Roman" w:cs="Times New Roman"/>
-        </w:rPr>
-        <w:fldChar w:fldCharType="separate"/>
-      </w:r>
-      <w:r>
-        <w:rPr>
-          <w:rFonts w:ascii="Times New Roman" w:hAnsi="Times New Roman" w:cs="Times New Roman"/>
-          <w:noProof/>
-        </w:rPr>
-        <w:t>[44]</w:t>
-      </w:r>
-      <w:r>
-        <w:rPr>
-          <w:rFonts w:ascii="Times New Roman" w:hAnsi="Times New Roman" w:cs="Times New Roman"/>
-        </w:rPr>
-        <w:fldChar w:fldCharType="end"/>
-      </w:r>
-      <w:r>
-        <w:rPr>
-          <w:rFonts w:ascii="Times New Roman" w:hAnsi="Times New Roman" w:cs="Times New Roman"/>
-        </w:rPr>
-        <w:t>. Simulations exploring the build-up of LD under varying selection regimes acting for or against cyanogenic genotypes confirmed that even strong selection (</w:t>
-      </w:r>
-      <w:r>
-        <w:rPr>
-          <w:rFonts w:ascii="Times New Roman" w:hAnsi="Times New Roman" w:cs="Times New Roman"/>
-          <w:i/>
-        </w:rPr>
-        <w:t xml:space="preserve">s </w:t>
-      </w:r>
-      <w:r>
-        <w:rPr>
-          <w:rFonts w:ascii="Times New Roman" w:hAnsi="Times New Roman" w:cs="Times New Roman"/>
-        </w:rPr>
-        <w:t xml:space="preserve">= 0.1) results in little accumulation of LD </w:t>
-      </w:r>
-      <w:r>
-        <w:rPr>
-          <w:rFonts w:ascii="Times New Roman" w:hAnsi="Times New Roman" w:cs="Times New Roman"/>
-        </w:rPr>
-        <w:t xml:space="preserve">between loci underlying </w:t>
-      </w:r>
-      <w:proofErr w:type="spellStart"/>
-      <w:r>
-        <w:rPr>
-          <w:rFonts w:ascii="Times New Roman" w:hAnsi="Times New Roman" w:cs="Times New Roman"/>
-        </w:rPr>
-        <w:t>cyanogenesis</w:t>
-      </w:r>
-      <w:proofErr w:type="spellEnd"/>
-      <w:r>
-        <w:rPr>
-          <w:rFonts w:ascii="Times New Roman" w:hAnsi="Times New Roman" w:cs="Times New Roman"/>
-        </w:rPr>
-        <w:t xml:space="preserve"> </w:t>
-      </w:r>
-      <w:r>
-        <w:rPr>
-          <w:rFonts w:ascii="Times New Roman" w:hAnsi="Times New Roman" w:cs="Times New Roman"/>
-        </w:rPr>
-        <w:t>(see supplementary materials</w:t>
-      </w:r>
-      <w:r>
-        <w:rPr>
-          <w:rFonts w:ascii="Times New Roman" w:hAnsi="Times New Roman" w:cs="Times New Roman"/>
-        </w:rPr>
-        <w:t xml:space="preserve"> text </w:t>
-      </w:r>
-      <w:proofErr w:type="spellStart"/>
-      <w:r>
-        <w:rPr>
-          <w:rFonts w:ascii="Times New Roman" w:hAnsi="Times New Roman" w:cs="Times New Roman"/>
-        </w:rPr>
-        <w:t>S</w:t>
-      </w:r>
-      <w:r>
-        <w:rPr>
-          <w:rFonts w:ascii="Times New Roman" w:hAnsi="Times New Roman" w:cs="Times New Roman"/>
-        </w:rPr>
-        <w:t>2</w:t>
-      </w:r>
-      <w:proofErr w:type="spellEnd"/>
-      <w:r>
-        <w:rPr>
-          <w:rFonts w:ascii="Times New Roman" w:hAnsi="Times New Roman" w:cs="Times New Roman"/>
-        </w:rPr>
-        <w:t>)</w:t>
-      </w:r>
-      <w:r>
-        <w:rPr>
-          <w:rFonts w:ascii="Times New Roman" w:hAnsi="Times New Roman" w:cs="Times New Roman"/>
-        </w:rPr>
-        <w:t xml:space="preserve">. We therefore ignored the effects of LD in our simulations and gamete frequencies each generation were calculated directly from allele frequencies, with recombinant gametes being produced with equal frequency (0.25) from heterozygous genotypes. </w:t>
-      </w:r>
-    </w:p>
-    <w:p>
-      <w:pPr>
-        <w:spacing w:line="360" w:lineRule="auto"/>
-        <w:rPr>
-          <w:rFonts w:ascii="Times New Roman" w:hAnsi="Times New Roman" w:cs="Times New Roman"/>
-          <w:i/>
-        </w:rPr>
-      </w:pPr>
-    </w:p>
-    <w:p>
-      <w:pPr>
-        <w:spacing w:line="360" w:lineRule="auto"/>
-        <w:rPr>
-          <w:rFonts w:ascii="Times New Roman" w:hAnsi="Times New Roman" w:cs="Times New Roman"/>
-          <w:i/>
-        </w:rPr>
-      </w:pPr>
-      <w:r>
-        <w:rPr>
-          <w:rFonts w:ascii="Times New Roman" w:hAnsi="Times New Roman" w:cs="Times New Roman"/>
-          <w:i/>
-        </w:rPr>
-        <w:t xml:space="preserve">Question 3: </w:t>
-      </w:r>
-      <w:r>
-        <w:rPr>
-          <w:rFonts w:ascii="Times New Roman" w:hAnsi="Times New Roman" w:cs="Times New Roman"/>
-          <w:i/>
-        </w:rPr>
-        <w:t>What are the interactive effects o</w:t>
-      </w:r>
-      <w:r>
-        <w:rPr>
-          <w:rFonts w:ascii="Times New Roman" w:hAnsi="Times New Roman" w:cs="Times New Roman"/>
-          <w:i/>
-        </w:rPr>
-        <w:t>f genetic drift and selection on</w:t>
-      </w:r>
-      <w:r>
-        <w:rPr>
-          <w:rFonts w:ascii="Times New Roman" w:hAnsi="Times New Roman" w:cs="Times New Roman"/>
-          <w:i/>
-        </w:rPr>
-        <w:t xml:space="preserve"> the formation of clines in HCN?</w:t>
-      </w:r>
-    </w:p>
-    <w:p>
-      <w:pPr>
-        <w:spacing w:line="480" w:lineRule="auto"/>
-        <w:rPr>
-          <w:rFonts w:ascii="Times New Roman" w:hAnsi="Times New Roman" w:cs="Times New Roman"/>
-        </w:rPr>
-      </w:pPr>
-      <w:r>
-        <w:rPr>
-          <w:rFonts w:ascii="Times New Roman" w:hAnsi="Times New Roman" w:cs="Times New Roman"/>
-        </w:rPr>
-        <w:t xml:space="preserve">We </w:t>
-      </w:r>
-      <w:r>
-        <w:rPr>
-          <w:rFonts w:ascii="Times New Roman" w:hAnsi="Times New Roman" w:cs="Times New Roman"/>
-        </w:rPr>
-        <w:t>sought to understand the</w:t>
-      </w:r>
-      <w:r>
-        <w:rPr>
-          <w:rFonts w:ascii="Times New Roman" w:hAnsi="Times New Roman" w:cs="Times New Roman"/>
-        </w:rPr>
-        <w:t xml:space="preserve"> combined effects of drift, selection and </w:t>
-      </w:r>
-      <w:r>
-        <w:rPr>
-          <w:rFonts w:ascii="Times New Roman" w:hAnsi="Times New Roman" w:cs="Times New Roman"/>
-        </w:rPr>
-        <w:t>gene flow</w:t>
-      </w:r>
-      <w:r>
-        <w:rPr>
-          <w:rFonts w:ascii="Times New Roman" w:hAnsi="Times New Roman" w:cs="Times New Roman"/>
-        </w:rPr>
-        <w:t xml:space="preserve"> on the formation of clines in HCN</w:t>
-      </w:r>
-      <w:r>
-        <w:rPr>
-          <w:rFonts w:ascii="Times New Roman" w:hAnsi="Times New Roman" w:cs="Times New Roman"/>
-        </w:rPr>
-        <w:t>, and specifically</w:t>
-      </w:r>
-      <w:r>
-        <w:rPr>
-          <w:rFonts w:ascii="Times New Roman" w:hAnsi="Times New Roman" w:cs="Times New Roman"/>
-        </w:rPr>
-        <w:t xml:space="preserve"> </w:t>
-      </w:r>
-      <w:r>
-        <w:rPr>
-          <w:rFonts w:ascii="Times New Roman" w:hAnsi="Times New Roman" w:cs="Times New Roman"/>
-        </w:rPr>
-        <w:t xml:space="preserve">the extent to which selection can counter </w:t>
-      </w:r>
-      <w:commentRangeStart w:id="15"/>
-      <w:commentRangeStart w:id="16"/>
-      <w:r>
-        <w:rPr>
-          <w:rFonts w:ascii="Times New Roman" w:hAnsi="Times New Roman" w:cs="Times New Roman"/>
-        </w:rPr>
-        <w:t>the</w:t>
-      </w:r>
-      <w:commentRangeEnd w:id="15"/>
-      <w:r>
-        <w:rPr>
-          <w:rStyle w:val="CommentReference"/>
-        </w:rPr>
-        <w:commentReference w:id="15"/>
-      </w:r>
-      <w:commentRangeEnd w:id="16"/>
-      <w:r>
-        <w:rPr>
-          <w:rStyle w:val="CommentReference"/>
-        </w:rPr>
-        <w:commentReference w:id="16"/>
-      </w:r>
-      <w:r>
-        <w:rPr>
-          <w:rFonts w:ascii="Times New Roman" w:hAnsi="Times New Roman" w:cs="Times New Roman"/>
-        </w:rPr>
-        <w:t xml:space="preserve"> formation of clines under drift. </w:t>
-      </w:r>
-      <w:r>
-        <w:rPr>
-          <w:rFonts w:ascii="Times New Roman" w:hAnsi="Times New Roman" w:cs="Times New Roman"/>
-        </w:rPr>
-        <w:t>We imposed drift gradients similar to those described above (see “Question 1”)</w:t>
-      </w:r>
-      <w:r>
-        <w:rPr>
-          <w:rFonts w:ascii="Times New Roman" w:hAnsi="Times New Roman" w:cs="Times New Roman"/>
-        </w:rPr>
-        <w:t>,</w:t>
-      </w:r>
-      <w:r>
-        <w:rPr>
-          <w:rFonts w:ascii="Times New Roman" w:hAnsi="Times New Roman" w:cs="Times New Roman"/>
-        </w:rPr>
-        <w:t xml:space="preserve"> but with the gradients running in the opposite direction. In other words, we first imposed a strong gradient in drift such that </w:t>
-      </w:r>
-      <w:r>
-        <w:rPr>
-          <w:rFonts w:ascii="Times New Roman" w:hAnsi="Times New Roman" w:cs="Times New Roman"/>
-        </w:rPr>
-        <w:t xml:space="preserve">the minimum </w:t>
-      </w:r>
-      <w:r>
-        <w:rPr>
-          <w:rFonts w:ascii="Times New Roman" w:hAnsi="Times New Roman" w:cs="Times New Roman"/>
-        </w:rPr>
-        <w:t>rural</w:t>
-      </w:r>
-      <w:r>
-        <w:rPr>
-          <w:rFonts w:ascii="Times New Roman" w:hAnsi="Times New Roman" w:cs="Times New Roman"/>
-          <w:i/>
-        </w:rPr>
-        <w:t xml:space="preserve"> </w:t>
-      </w:r>
-      <w:r>
-        <w:rPr>
-          <w:rFonts w:ascii="Times New Roman" w:hAnsi="Times New Roman" w:cs="Times New Roman"/>
-        </w:rPr>
-        <w:t xml:space="preserve">population size was 10 </w:t>
-      </w:r>
-      <w:r>
-        <w:rPr>
-          <w:rFonts w:ascii="Times New Roman" w:hAnsi="Times New Roman" w:cs="Times New Roman"/>
-        </w:rPr>
-        <w:t xml:space="preserve">while the urban-most population had a size of </w:t>
-      </w:r>
-      <w:r>
-        <w:rPr>
-          <w:rFonts w:ascii="Times New Roman" w:hAnsi="Times New Roman" w:cs="Times New Roman"/>
-          <w:i/>
-        </w:rPr>
-        <w:t xml:space="preserve">N </w:t>
-      </w:r>
-      <w:r>
-        <w:rPr>
-          <w:rFonts w:ascii="Times New Roman" w:hAnsi="Times New Roman" w:cs="Times New Roman"/>
-        </w:rPr>
-        <w:t>= 1000. For drift scenario 2, colonization occurred from urban to rural populations</w:t>
-      </w:r>
-      <w:r>
-        <w:rPr>
-          <w:rFonts w:ascii="Times New Roman" w:hAnsi="Times New Roman" w:cs="Times New Roman"/>
-        </w:rPr>
-        <w:t xml:space="preserve"> (rather than rural to </w:t>
-      </w:r>
-      <w:r>
-        <w:rPr>
-          <w:rFonts w:ascii="Times New Roman" w:hAnsi="Times New Roman" w:cs="Times New Roman"/>
-        </w:rPr>
-        <w:t xml:space="preserve">urban as above). </w:t>
-      </w:r>
-      <w:r>
-        <w:rPr>
-          <w:rFonts w:ascii="Times New Roman" w:hAnsi="Times New Roman" w:cs="Times New Roman"/>
-        </w:rPr>
-        <w:t>W</w:t>
-      </w:r>
-      <w:r>
-        <w:rPr>
-          <w:rFonts w:ascii="Times New Roman" w:hAnsi="Times New Roman" w:cs="Times New Roman"/>
-        </w:rPr>
-        <w:t xml:space="preserve">e </w:t>
-      </w:r>
-      <w:r>
-        <w:rPr>
-          <w:rFonts w:ascii="Times New Roman" w:hAnsi="Times New Roman" w:cs="Times New Roman"/>
-        </w:rPr>
-        <w:t>simulated</w:t>
-      </w:r>
-      <w:r>
-        <w:rPr>
-          <w:rFonts w:ascii="Times New Roman" w:hAnsi="Times New Roman" w:cs="Times New Roman"/>
-        </w:rPr>
-        <w:t xml:space="preserve"> three founding proportions from among the 10 </w:t>
-      </w:r>
-      <w:r>
-        <w:rPr>
-          <w:rFonts w:ascii="Times New Roman" w:hAnsi="Times New Roman" w:cs="Times New Roman"/>
-        </w:rPr>
-        <w:t xml:space="preserve">described </w:t>
-      </w:r>
-      <w:r>
-        <w:rPr>
-          <w:rFonts w:ascii="Times New Roman" w:hAnsi="Times New Roman" w:cs="Times New Roman"/>
-        </w:rPr>
-        <w:t xml:space="preserve">above: 0.01, 0.2, and 1.0, representing strong, intermediate, and no effects of drift through founder effects, respectively. These were chosen as they sufficiently capture the variation in the effects of founding events on the formation of clines. </w:t>
-      </w:r>
-      <w:r>
-        <w:rPr>
-          <w:rFonts w:ascii="Times New Roman" w:hAnsi="Times New Roman" w:cs="Times New Roman"/>
-        </w:rPr>
-        <w:t xml:space="preserve">In all cases, </w:t>
-      </w:r>
-      <w:r>
-        <w:rPr>
-          <w:rFonts w:ascii="Times New Roman" w:hAnsi="Times New Roman" w:cs="Times New Roman"/>
-        </w:rPr>
-        <w:t xml:space="preserve">selection </w:t>
-      </w:r>
-      <w:r>
-        <w:rPr>
-          <w:rFonts w:ascii="Times New Roman" w:hAnsi="Times New Roman" w:cs="Times New Roman"/>
-        </w:rPr>
-        <w:t xml:space="preserve">favoured </w:t>
-      </w:r>
-      <w:r>
-        <w:rPr>
-          <w:rFonts w:ascii="Times New Roman" w:hAnsi="Times New Roman" w:cs="Times New Roman"/>
-        </w:rPr>
-        <w:t>HCN+ genotypes in rural populations and HCN– genotypes in urban populations</w:t>
-      </w:r>
-      <w:r>
-        <w:rPr>
-          <w:rFonts w:ascii="Times New Roman" w:hAnsi="Times New Roman" w:cs="Times New Roman"/>
-        </w:rPr>
-        <w:t>, as described above</w:t>
-      </w:r>
-      <w:r>
-        <w:rPr>
-          <w:rFonts w:ascii="Times New Roman" w:hAnsi="Times New Roman" w:cs="Times New Roman"/>
-        </w:rPr>
-        <w:t>. As such, the stochastic loss of dominant alleles in smaller rural populations is countered by their higher fitness.</w:t>
+        <w:t>populations is countered by their higher fitness.</w:t>
       </w:r>
       <w:r>
         <w:rPr>
@@ -5534,14 +5590,7 @@
         <w:rPr>
           <w:rFonts w:ascii="Times New Roman" w:hAnsi="Times New Roman" w:cs="Times New Roman"/>
         </w:rPr>
-        <w:t xml:space="preserve">levels of gene </w:t>
-      </w:r>
-      <w:r>
-        <w:rPr>
-          <w:rFonts w:ascii="Times New Roman" w:hAnsi="Times New Roman" w:cs="Times New Roman"/>
-        </w:rPr>
-        <w:lastRenderedPageBreak/>
-        <w:t>flow</w:t>
+        <w:t>levels of gene flow</w:t>
       </w:r>
       <w:r>
         <w:rPr>
@@ -8105,27 +8154,27 @@
         </w:rPr>
         <w:t xml:space="preserve">the formation of </w:t>
       </w:r>
-      <w:commentRangeStart w:id="17"/>
-      <w:commentRangeStart w:id="18"/>
+      <w:commentRangeStart w:id="19"/>
+      <w:commentRangeStart w:id="20"/>
       <w:r>
         <w:rPr>
           <w:rFonts w:ascii="Times New Roman" w:hAnsi="Times New Roman" w:cs="Times New Roman"/>
         </w:rPr>
         <w:t xml:space="preserve">positive clines </w:t>
       </w:r>
-      <w:commentRangeEnd w:id="17"/>
+      <w:commentRangeEnd w:id="19"/>
       <w:r>
         <w:rPr>
           <w:rStyle w:val="CommentReference"/>
         </w:rPr>
-        <w:commentReference w:id="17"/>
-      </w:r>
-      <w:commentRangeEnd w:id="18"/>
+        <w:commentReference w:id="19"/>
+      </w:r>
+      <w:commentRangeEnd w:id="20"/>
       <w:r>
         <w:rPr>
           <w:rStyle w:val="CommentReference"/>
         </w:rPr>
-        <w:commentReference w:id="18"/>
+        <w:commentReference w:id="20"/>
       </w:r>
       <w:r>
         <w:rPr>
@@ -12557,19 +12606,19 @@
         </w:rPr>
         <w:t xml:space="preserve">, suggests that non-additive traits are especially susceptible to deterministic changes in frequency via stochastic forces. This pattern arises because random changes in the frequency of alleles at individual loci underlying non-adaptive phenotypes disproportionately affects phenotype frequencies since phenotypes depend also on alleles present at other loci. Thus, phenotypes that result from interactions among multiple genes or metabolic pathways (e.g. HCN) should be most vulnerable to deterministic changes via drift. </w:t>
       </w:r>
-      <w:commentRangeStart w:id="19"/>
+      <w:commentRangeStart w:id="21"/>
       <w:r>
         <w:rPr>
           <w:rFonts w:ascii="Times New Roman" w:hAnsi="Times New Roman" w:cs="Times New Roman"/>
         </w:rPr>
         <w:t xml:space="preserve">We further predict that the extent to which non-additive traits are subject to directional changes via drift will increase with the number of interacting loci due to a greater number of possible allelic combinations that can influence resulting phenotypes. </w:t>
       </w:r>
-      <w:commentRangeEnd w:id="19"/>
+      <w:commentRangeEnd w:id="21"/>
       <w:r>
         <w:rPr>
           <w:rStyle w:val="CommentReference"/>
         </w:rPr>
-        <w:commentReference w:id="19"/>
+        <w:commentReference w:id="21"/>
       </w:r>
       <w:r>
         <w:rPr>
@@ -13153,7 +13202,7 @@
         </w:rPr>
         <w:t xml:space="preserve">to </w:t>
       </w:r>
-      <w:commentRangeStart w:id="20"/>
+      <w:commentRangeStart w:id="22"/>
       <w:r>
         <w:rPr>
           <w:rFonts w:ascii="Times New Roman" w:hAnsi="Times New Roman" w:cs="Times New Roman"/>
@@ -13166,12 +13215,12 @@
         </w:rPr>
         <w:t>.</w:t>
       </w:r>
-      <w:commentRangeEnd w:id="20"/>
+      <w:commentRangeEnd w:id="22"/>
       <w:r>
         <w:rPr>
           <w:rStyle w:val="CommentReference"/>
         </w:rPr>
-        <w:commentReference w:id="20"/>
+        <w:commentReference w:id="22"/>
       </w:r>
       <w:r>
         <w:rPr>
@@ -13218,7 +13267,7 @@
         </w:rPr>
         <w:t xml:space="preserve">We thank </w:t>
       </w:r>
-      <w:commentRangeStart w:id="21"/>
+      <w:commentRangeStart w:id="23"/>
       <w:r>
         <w:rPr>
           <w:rFonts w:ascii="Times New Roman" w:hAnsi="Times New Roman" w:cs="Times New Roman"/>
@@ -13226,13 +13275,13 @@
         </w:rPr>
         <w:t>XXX</w:t>
       </w:r>
-      <w:commentRangeEnd w:id="21"/>
+      <w:commentRangeEnd w:id="23"/>
       <w:r>
         <w:rPr>
           <w:rStyle w:val="CommentReference"/>
           <w:color w:val="FF0000"/>
         </w:rPr>
-        <w:commentReference w:id="21"/>
+        <w:commentReference w:id="23"/>
       </w:r>
       <w:r>
         <w:rPr>
@@ -17376,18 +17425,7 @@
           <w:iCs/>
           <w:noProof/>
         </w:rPr>
-        <w:t>Evolution</w:t>
-      </w:r>
-      <w:bookmarkStart w:id="22" w:name="_GoBack"/>
-      <w:bookmarkEnd w:id="22"/>
-      <w:r>
-        <w:rPr>
-          <w:rFonts w:ascii="Times New Roman" w:hAnsi="Times New Roman" w:cs="Times New Roman"/>
-          <w:i/>
-          <w:iCs/>
-          <w:noProof/>
-        </w:rPr>
-        <w:t>.</w:t>
+        <w:t>Evolution.</w:t>
       </w:r>
       <w:r>
         <w:rPr>
@@ -17633,19 +17671,19 @@
         </w:rPr>
         <w:t xml:space="preserve"> recessive epistasis underlying the production of HCN has consequences for how drift is expected to influence the frequency of HCN in natural populations. The black dot represents the point at which the frequencies of both dominant alleles are at 0.5. </w:t>
       </w:r>
-      <w:commentRangeStart w:id="23"/>
+      <w:commentRangeStart w:id="24"/>
       <w:r>
         <w:rPr>
           <w:rFonts w:ascii="Times New Roman" w:hAnsi="Times New Roman" w:cs="Times New Roman"/>
         </w:rPr>
         <w:t>When both loci are drifting</w:t>
       </w:r>
-      <w:commentRangeEnd w:id="23"/>
+      <w:commentRangeEnd w:id="24"/>
       <w:r>
         <w:rPr>
           <w:rStyle w:val="CommentReference"/>
         </w:rPr>
-        <w:commentReference w:id="23"/>
+        <w:commentReference w:id="24"/>
       </w:r>
       <w:r>
         <w:rPr>
@@ -17653,7 +17691,7 @@
         </w:rPr>
         <w:t>, t</w:t>
       </w:r>
-      <w:commentRangeStart w:id="24"/>
+      <w:commentRangeStart w:id="25"/>
       <w:r>
         <w:rPr>
           <w:rFonts w:ascii="Times New Roman" w:hAnsi="Times New Roman" w:cs="Times New Roman"/>
@@ -17678,12 +17716,12 @@
         </w:rPr>
         <w:t>able inset</w:t>
       </w:r>
-      <w:commentRangeEnd w:id="24"/>
+      <w:commentRangeEnd w:id="25"/>
       <w:r>
         <w:rPr>
           <w:rStyle w:val="CommentReference"/>
         </w:rPr>
-        <w:commentReference w:id="24"/>
+        <w:commentReference w:id="25"/>
       </w:r>
       <w:r>
         <w:rPr>
@@ -18125,8 +18163,8 @@
                 <w:color w:val="000000"/>
               </w:rPr>
             </w:pPr>
-            <w:commentRangeStart w:id="25"/>
             <w:commentRangeStart w:id="26"/>
+            <w:commentRangeStart w:id="27"/>
             <w:r>
               <w:rPr>
                 <w:rFonts w:ascii="Times New Roman" w:eastAsia="Times New Roman" w:hAnsi="Times New Roman" w:cs="Times New Roman"/>
@@ -18141,19 +18179,19 @@
               </w:rPr>
               <w:t xml:space="preserve">alleles </w:t>
             </w:r>
-            <w:commentRangeEnd w:id="25"/>
-            <w:r>
-              <w:rPr>
-                <w:rStyle w:val="CommentReference"/>
-              </w:rPr>
-              <w:commentReference w:id="25"/>
-            </w:r>
             <w:commentRangeEnd w:id="26"/>
             <w:r>
               <w:rPr>
                 <w:rStyle w:val="CommentReference"/>
               </w:rPr>
               <w:commentReference w:id="26"/>
+            </w:r>
+            <w:commentRangeEnd w:id="27"/>
+            <w:r>
+              <w:rPr>
+                <w:rStyle w:val="CommentReference"/>
+              </w:rPr>
+              <w:commentReference w:id="27"/>
             </w:r>
             <w:r>
               <w:rPr>
@@ -22365,13 +22403,13 @@
           <w:rStyle w:val="CommentReference"/>
         </w:rPr>
         <w:lastRenderedPageBreak/>
-        <w:commentReference w:id="27"/>
+        <w:commentReference w:id="28"/>
       </w:r>
       <w:r>
         <w:rPr>
           <w:rStyle w:val="CommentReference"/>
         </w:rPr>
-        <w:commentReference w:id="28"/>
+        <w:commentReference w:id="29"/>
       </w:r>
       <w:r>
         <w:rPr>
@@ -22558,7 +22596,7 @@
         </w:rPr>
         <w:t xml:space="preserve"> (open triangle with dashed regression line)</w:t>
       </w:r>
-      <w:ins w:id="29" w:author="Marc Johnson" w:date="2018-01-18T14:01:00Z">
+      <w:ins w:id="30" w:author="Marc Johnson" w:date="2018-01-18T14:01:00Z">
         <w:r>
           <w:rPr>
             <w:rFonts w:ascii="Times New Roman" w:hAnsi="Times New Roman" w:cs="Times New Roman"/>
@@ -22572,8 +22610,8 @@
         </w:rPr>
         <w:t xml:space="preserve"> </w:t>
       </w:r>
-      <w:commentRangeStart w:id="30"/>
       <w:commentRangeStart w:id="31"/>
+      <w:commentRangeStart w:id="32"/>
       <w:r>
         <w:rPr>
           <w:rFonts w:ascii="Times New Roman" w:hAnsi="Times New Roman" w:cs="Times New Roman"/>
@@ -22586,19 +22624,19 @@
         </w:rPr>
         <w:t xml:space="preserve"> intermediate founder effects</w:t>
       </w:r>
-      <w:commentRangeEnd w:id="30"/>
+      <w:commentRangeEnd w:id="31"/>
       <w:r>
         <w:rPr>
           <w:rStyle w:val="CommentReference"/>
         </w:rPr>
-        <w:commentReference w:id="30"/>
-      </w:r>
-      <w:commentRangeEnd w:id="31"/>
+        <w:commentReference w:id="31"/>
+      </w:r>
+      <w:commentRangeEnd w:id="32"/>
       <w:r>
         <w:rPr>
           <w:rStyle w:val="CommentReference"/>
         </w:rPr>
-        <w:commentReference w:id="31"/>
+        <w:commentReference w:id="32"/>
       </w:r>
       <w:r>
         <w:rPr>
@@ -22686,8 +22724,8 @@
           <w:rFonts w:ascii="Times New Roman" w:hAnsi="Times New Roman" w:cs="Times New Roman"/>
         </w:rPr>
       </w:pPr>
-      <w:commentRangeStart w:id="32"/>
       <w:commentRangeStart w:id="33"/>
+      <w:commentRangeStart w:id="34"/>
       <w:r>
         <w:rPr>
           <w:rFonts w:ascii="Times New Roman" w:hAnsi="Times New Roman" w:cs="Times New Roman"/>
@@ -22695,19 +22733,19 @@
         </w:rPr>
         <w:t xml:space="preserve">Figure </w:t>
       </w:r>
-      <w:commentRangeEnd w:id="32"/>
+      <w:commentRangeEnd w:id="33"/>
       <w:r>
         <w:rPr>
           <w:rStyle w:val="CommentReference"/>
         </w:rPr>
-        <w:commentReference w:id="32"/>
-      </w:r>
-      <w:commentRangeEnd w:id="33"/>
+        <w:commentReference w:id="33"/>
+      </w:r>
+      <w:commentRangeEnd w:id="34"/>
       <w:r>
         <w:rPr>
           <w:rStyle w:val="CommentReference"/>
         </w:rPr>
-        <w:commentReference w:id="33"/>
+        <w:commentReference w:id="34"/>
       </w:r>
       <w:r>
         <w:rPr>
@@ -22831,27 +22869,27 @@
         </w:rPr>
         <w:t xml:space="preserve"> fitness. In both the </w:t>
       </w:r>
-      <w:commentRangeStart w:id="34"/>
       <w:commentRangeStart w:id="35"/>
+      <w:commentRangeStart w:id="36"/>
       <w:r>
         <w:rPr>
           <w:rFonts w:ascii="Times New Roman" w:hAnsi="Times New Roman" w:cs="Times New Roman"/>
         </w:rPr>
         <w:t xml:space="preserve">absence </w:t>
       </w:r>
-      <w:commentRangeEnd w:id="34"/>
+      <w:commentRangeEnd w:id="35"/>
       <w:r>
         <w:rPr>
           <w:rStyle w:val="CommentReference"/>
         </w:rPr>
-        <w:commentReference w:id="34"/>
-      </w:r>
-      <w:commentRangeEnd w:id="35"/>
+        <w:commentReference w:id="35"/>
+      </w:r>
+      <w:commentRangeEnd w:id="36"/>
       <w:r>
         <w:rPr>
           <w:rStyle w:val="CommentReference"/>
         </w:rPr>
-        <w:commentReference w:id="35"/>
+        <w:commentReference w:id="36"/>
       </w:r>
       <w:r>
         <w:rPr>
@@ -23129,7 +23167,7 @@
       <w:proofErr w:type="gramEnd"/>
     </w:p>
   </w:comment>
-  <w:comment w:id="4" w:author="Rob Ness" w:date="2017-12-18T19:30:00Z" w:initials="RN">
+  <w:comment w:id="4" w:author="James Santangelo [2]" w:date="2018-01-21T15:01:00Z" w:initials="JS">
     <w:p>
       <w:pPr>
         <w:pStyle w:val="CommentText"/>
@@ -23141,12 +23179,28 @@
         <w:annotationRef/>
       </w:r>
       <w:r>
+        <w:t xml:space="preserve">Added an example sentence for clarification. </w:t>
+      </w:r>
+    </w:p>
+  </w:comment>
+  <w:comment w:id="6" w:author="Rob Ness" w:date="2017-12-18T19:30:00Z" w:initials="RN">
+    <w:p>
+      <w:pPr>
+        <w:pStyle w:val="CommentText"/>
+      </w:pPr>
+      <w:r>
         <w:rPr>
           <w:rStyle w:val="CommentReference"/>
         </w:rPr>
         <w:annotationRef/>
       </w:r>
       <w:r>
+        <w:rPr>
+          <w:rStyle w:val="CommentReference"/>
+        </w:rPr>
+        <w:annotationRef/>
+      </w:r>
+      <w:r>
         <w:t xml:space="preserve">Do you think </w:t>
       </w:r>
       <w:proofErr w:type="spellStart"/>
@@ -23180,7 +23234,7 @@
       </w:r>
     </w:p>
   </w:comment>
-  <w:comment w:id="5" w:author="James Santangelo" w:date="2017-12-23T11:20:00Z" w:initials="JS">
+  <w:comment w:id="7" w:author="James Santangelo" w:date="2017-12-23T11:20:00Z" w:initials="JS">
     <w:p>
       <w:pPr>
         <w:pStyle w:val="CommentText"/>
@@ -23227,7 +23281,7 @@
       </w:pPr>
     </w:p>
   </w:comment>
-  <w:comment w:id="6" w:author="Marc Johnson" w:date="2018-01-18T09:34:00Z" w:initials="MJ">
+  <w:comment w:id="8" w:author="Marc Johnson" w:date="2018-01-18T09:34:00Z" w:initials="MJ">
     <w:p>
       <w:pPr>
         <w:pStyle w:val="CommentText"/>
@@ -23259,7 +23313,7 @@
       </w:r>
     </w:p>
   </w:comment>
-  <w:comment w:id="7" w:author="James Santangelo [2]" w:date="2018-01-20T12:13:00Z" w:initials="JS">
+  <w:comment w:id="9" w:author="James Santangelo [2]" w:date="2018-01-20T12:13:00Z" w:initials="JS">
     <w:p>
       <w:pPr>
         <w:pStyle w:val="CommentText"/>
@@ -23294,7 +23348,7 @@
       </w:r>
     </w:p>
   </w:comment>
-  <w:comment w:id="8" w:author="Marc Johnson" w:date="2018-01-18T09:38:00Z" w:initials="MJ">
+  <w:comment w:id="10" w:author="Marc Johnson" w:date="2018-01-18T09:38:00Z" w:initials="MJ">
     <w:p>
       <w:pPr>
         <w:pStyle w:val="CommentText"/>
@@ -23310,7 +23364,7 @@
       </w:r>
     </w:p>
   </w:comment>
-  <w:comment w:id="9" w:author="Marc Johnson" w:date="2018-01-18T10:47:00Z" w:initials="MJ">
+  <w:comment w:id="11" w:author="Marc Johnson" w:date="2018-01-18T10:47:00Z" w:initials="MJ">
     <w:p>
       <w:pPr>
         <w:pStyle w:val="CommentText"/>
@@ -23326,7 +23380,7 @@
       </w:r>
     </w:p>
   </w:comment>
-  <w:comment w:id="10" w:author="James Santangelo [2]" w:date="2018-01-20T12:35:00Z" w:initials="JS">
+  <w:comment w:id="12" w:author="James Santangelo [2]" w:date="2018-01-20T12:35:00Z" w:initials="JS">
     <w:p>
       <w:pPr>
         <w:pStyle w:val="CommentText"/>
@@ -23342,7 +23396,7 @@
       </w:r>
     </w:p>
   </w:comment>
-  <w:comment w:id="11" w:author="Marc Johnson" w:date="2018-01-18T10:53:00Z" w:initials="MJ">
+  <w:comment w:id="13" w:author="Marc Johnson" w:date="2018-01-18T10:53:00Z" w:initials="MJ">
     <w:p>
       <w:pPr>
         <w:pStyle w:val="CommentText"/>
@@ -23366,7 +23420,7 @@
       </w:r>
     </w:p>
   </w:comment>
-  <w:comment w:id="12" w:author="James Santangelo [2]" w:date="2018-01-20T12:37:00Z" w:initials="JS">
+  <w:comment w:id="14" w:author="James Santangelo [2]" w:date="2018-01-20T12:37:00Z" w:initials="JS">
     <w:p>
       <w:pPr>
         <w:pStyle w:val="CommentText"/>
@@ -23382,7 +23436,7 @@
       </w:r>
     </w:p>
   </w:comment>
-  <w:comment w:id="13" w:author="Marc Johnson" w:date="2018-01-18T10:57:00Z" w:initials="MJ">
+  <w:comment w:id="15" w:author="Marc Johnson" w:date="2018-01-18T10:57:00Z" w:initials="MJ">
     <w:p>
       <w:pPr>
         <w:pStyle w:val="CommentText"/>
@@ -23398,7 +23452,7 @@
       </w:r>
     </w:p>
   </w:comment>
-  <w:comment w:id="14" w:author="James Santangelo [2]" w:date="2018-01-21T13:05:00Z" w:initials="JS">
+  <w:comment w:id="16" w:author="James Santangelo [2]" w:date="2018-01-21T13:05:00Z" w:initials="JS">
     <w:p>
       <w:pPr>
         <w:pStyle w:val="CommentText"/>
@@ -23422,7 +23476,7 @@
       </w:r>
     </w:p>
   </w:comment>
-  <w:comment w:id="15" w:author="Marc Johnson" w:date="2018-01-18T11:37:00Z" w:initials="MJ">
+  <w:comment w:id="17" w:author="Marc Johnson" w:date="2018-01-18T11:37:00Z" w:initials="MJ">
     <w:p>
       <w:pPr>
         <w:pStyle w:val="CommentText"/>
@@ -23450,7 +23504,7 @@
       </w:r>
     </w:p>
   </w:comment>
-  <w:comment w:id="16" w:author="James Santangelo [2]" w:date="2018-01-20T13:00:00Z" w:initials="JS">
+  <w:comment w:id="18" w:author="James Santangelo [2]" w:date="2018-01-20T13:00:00Z" w:initials="JS">
     <w:p>
       <w:pPr>
         <w:pStyle w:val="CommentText"/>
@@ -23466,7 +23520,7 @@
       </w:r>
     </w:p>
   </w:comment>
-  <w:comment w:id="17" w:author="Marc Johnson" w:date="2018-01-18T14:14:00Z" w:initials="MJ">
+  <w:comment w:id="19" w:author="Marc Johnson" w:date="2018-01-18T14:14:00Z" w:initials="MJ">
     <w:p>
       <w:pPr>
         <w:pStyle w:val="CommentText"/>
@@ -23482,7 +23536,7 @@
       </w:r>
     </w:p>
   </w:comment>
-  <w:comment w:id="18" w:author="James Santangelo [2]" w:date="2018-01-20T14:27:00Z" w:initials="JS">
+  <w:comment w:id="20" w:author="James Santangelo [2]" w:date="2018-01-20T14:27:00Z" w:initials="JS">
     <w:p>
       <w:pPr>
         <w:pStyle w:val="CommentText"/>
@@ -23498,7 +23552,7 @@
       </w:r>
     </w:p>
   </w:comment>
-  <w:comment w:id="19" w:author="James Santangelo" w:date="2018-01-15T11:45:00Z" w:initials="JS">
+  <w:comment w:id="21" w:author="James Santangelo" w:date="2018-01-15T11:45:00Z" w:initials="JS">
     <w:p>
       <w:pPr>
         <w:pStyle w:val="CommentText"/>
@@ -23514,7 +23568,7 @@
       </w:r>
     </w:p>
   </w:comment>
-  <w:comment w:id="20" w:author="James Santangelo" w:date="2018-01-17T17:26:00Z" w:initials="JS">
+  <w:comment w:id="22" w:author="James Santangelo" w:date="2018-01-17T17:26:00Z" w:initials="JS">
     <w:p>
       <w:pPr>
         <w:pStyle w:val="CommentText"/>
@@ -23530,7 +23584,7 @@
       </w:r>
     </w:p>
   </w:comment>
-  <w:comment w:id="21" w:author="James Santangelo" w:date="2018-01-17T17:35:00Z" w:initials="JS">
+  <w:comment w:id="23" w:author="James Santangelo" w:date="2018-01-17T17:35:00Z" w:initials="JS">
     <w:p>
       <w:pPr>
         <w:pStyle w:val="CommentText"/>
@@ -23546,7 +23600,7 @@
       </w:r>
     </w:p>
   </w:comment>
-  <w:comment w:id="23" w:author="James Santangelo [2]" w:date="2018-01-20T13:20:00Z" w:initials="JS">
+  <w:comment w:id="24" w:author="James Santangelo [2]" w:date="2018-01-20T13:20:00Z" w:initials="JS">
     <w:p>
       <w:pPr>
         <w:pStyle w:val="CommentText"/>
@@ -23570,7 +23624,7 @@
       </w:r>
     </w:p>
   </w:comment>
-  <w:comment w:id="24" w:author="Marc Johnson" w:date="2018-01-18T12:04:00Z" w:initials="MJ">
+  <w:comment w:id="25" w:author="Marc Johnson" w:date="2018-01-18T12:04:00Z" w:initials="MJ">
     <w:p>
       <w:pPr>
         <w:pStyle w:val="CommentText"/>
@@ -23594,7 +23648,7 @@
       </w:r>
     </w:p>
   </w:comment>
-  <w:comment w:id="25" w:author="Marc Johnson" w:date="2018-01-18T12:09:00Z" w:initials="MJ">
+  <w:comment w:id="26" w:author="Marc Johnson" w:date="2018-01-18T12:09:00Z" w:initials="MJ">
     <w:p>
       <w:pPr>
         <w:pStyle w:val="CommentText"/>
@@ -23623,7 +23677,7 @@
       <w:proofErr w:type="spellEnd"/>
     </w:p>
   </w:comment>
-  <w:comment w:id="26" w:author="James Santangelo [2]" w:date="2018-01-20T13:23:00Z" w:initials="JS">
+  <w:comment w:id="27" w:author="James Santangelo [2]" w:date="2018-01-20T13:23:00Z" w:initials="JS">
     <w:p>
       <w:pPr>
         <w:pStyle w:val="CommentText"/>
@@ -23663,7 +23717,7 @@
       </w:r>
     </w:p>
   </w:comment>
-  <w:comment w:id="27" w:author="Marc Johnson" w:date="2018-01-18T13:58:00Z" w:initials="MJ">
+  <w:comment w:id="28" w:author="Marc Johnson" w:date="2018-01-18T13:58:00Z" w:initials="MJ">
     <w:p>
       <w:pPr>
         <w:pStyle w:val="CommentText"/>
@@ -23705,7 +23759,7 @@
       </w:r>
     </w:p>
   </w:comment>
-  <w:comment w:id="28" w:author="James Santangelo [2]" w:date="2018-01-20T16:05:00Z" w:initials="JS">
+  <w:comment w:id="29" w:author="James Santangelo [2]" w:date="2018-01-20T16:05:00Z" w:initials="JS">
     <w:p>
       <w:pPr>
         <w:pStyle w:val="CommentText"/>
@@ -23721,7 +23775,7 @@
       </w:r>
     </w:p>
   </w:comment>
-  <w:comment w:id="30" w:author="Marc Johnson" w:date="2018-01-18T14:01:00Z" w:initials="MJ">
+  <w:comment w:id="31" w:author="Marc Johnson" w:date="2018-01-18T14:01:00Z" w:initials="MJ">
     <w:p>
       <w:pPr>
         <w:pStyle w:val="CommentText"/>
@@ -23745,7 +23799,7 @@
       </w:r>
     </w:p>
   </w:comment>
-  <w:comment w:id="31" w:author="James Santangelo [2]" w:date="2018-01-20T16:06:00Z" w:initials="JS">
+  <w:comment w:id="32" w:author="James Santangelo [2]" w:date="2018-01-20T16:06:00Z" w:initials="JS">
     <w:p>
       <w:pPr>
         <w:pStyle w:val="CommentText"/>
@@ -23761,7 +23815,7 @@
       </w:r>
     </w:p>
   </w:comment>
-  <w:comment w:id="32" w:author="Marc Johnson" w:date="2018-01-18T14:06:00Z" w:initials="MJ">
+  <w:comment w:id="33" w:author="Marc Johnson" w:date="2018-01-18T14:06:00Z" w:initials="MJ">
     <w:p>
       <w:pPr>
         <w:pStyle w:val="CommentText"/>
@@ -23777,7 +23831,7 @@
       </w:r>
     </w:p>
   </w:comment>
-  <w:comment w:id="33" w:author="James Santangelo [2]" w:date="2018-01-20T13:27:00Z" w:initials="JS">
+  <w:comment w:id="34" w:author="James Santangelo [2]" w:date="2018-01-20T13:27:00Z" w:initials="JS">
     <w:p>
       <w:pPr>
         <w:pStyle w:val="CommentText"/>
@@ -23798,7 +23852,7 @@
       </w:r>
     </w:p>
   </w:comment>
-  <w:comment w:id="34" w:author="Marc Johnson" w:date="2018-01-18T14:10:00Z" w:initials="MJ">
+  <w:comment w:id="35" w:author="Marc Johnson" w:date="2018-01-18T14:10:00Z" w:initials="MJ">
     <w:p>
       <w:pPr>
         <w:pStyle w:val="CommentText"/>
@@ -23819,7 +23873,7 @@
       <w:proofErr w:type="gramEnd"/>
     </w:p>
   </w:comment>
-  <w:comment w:id="35" w:author="James Santangelo [2]" w:date="2018-01-20T13:27:00Z" w:initials="JS">
+  <w:comment w:id="36" w:author="James Santangelo [2]" w:date="2018-01-20T13:27:00Z" w:initials="JS">
     <w:p>
       <w:pPr>
         <w:pStyle w:val="CommentText"/>
@@ -23852,6 +23906,7 @@
   <w15:commentEx w15:paraId="56F63835" w15:done="0"/>
   <w15:commentEx w15:paraId="2C78C22D" w15:done="0"/>
   <w15:commentEx w15:paraId="2225C946" w15:done="0"/>
+  <w15:commentEx w15:paraId="1B6B34F2" w15:paraIdParent="2225C946" w15:done="0"/>
   <w15:commentEx w15:paraId="4DCFE517" w15:done="0"/>
   <w15:commentEx w15:paraId="4146EF8B" w15:paraIdParent="4DCFE517" w15:done="0"/>
   <w15:commentEx w15:paraId="68C235E9" w15:done="0"/>
@@ -23891,6 +23946,7 @@
   <w16cid:commentId w16cid:paraId="56F63835" w16cid:durableId="1E0F0B95"/>
   <w16cid:commentId w16cid:paraId="2C78C22D" w16cid:durableId="1E0DACBF"/>
   <w16cid:commentId w16cid:paraId="2225C946" w16cid:durableId="1E0DACC6"/>
+  <w16cid:commentId w16cid:paraId="1B6B34F2" w16cid:durableId="1E0F29C9"/>
   <w16cid:commentId w16cid:paraId="4DCFE517" w16cid:durableId="1E0DACC8"/>
   <w16cid:commentId w16cid:paraId="4146EF8B" w16cid:durableId="1E0DACC9"/>
   <w16cid:commentId w16cid:paraId="68C235E9" w16cid:durableId="1E0DACCA"/>
@@ -25145,7 +25201,7 @@
 </file>
 
 <file path=customXml/itemProps1.xml><?xml version="1.0" encoding="utf-8"?>
-<ds:datastoreItem xmlns:ds="http://schemas.openxmlformats.org/officeDocument/2006/customXml" ds:itemID="{A539DA17-04C7-0048-8FA9-7D2EF4124EFA}">
+<ds:datastoreItem xmlns:ds="http://schemas.openxmlformats.org/officeDocument/2006/customXml" ds:itemID="{74848781-34BF-5C49-97F4-DF8199DC00DD}">
   <ds:schemaRefs>
     <ds:schemaRef ds:uri="http://schemas.openxmlformats.org/officeDocument/2006/bibliography"/>
   </ds:schemaRefs>

</xml_diff>

<commit_message>
Adding supplemental text and figure, S3, S4, S5
</commit_message>
<xml_diff>
--- a/SEC_Writings/SEC_Santangelo-et-al_Proc-B_2018_Main-Text.docx
+++ b/SEC_Writings/SEC_Santangelo-et-al_Proc-B_2018_Main-Text.docx
@@ -1392,8 +1392,6 @@
         </w:rPr>
         <w:t xml:space="preserve"> frequency when averaged across all clines. </w:t>
       </w:r>
-      <w:bookmarkStart w:id="5" w:name="_GoBack"/>
-      <w:bookmarkEnd w:id="5"/>
       <w:r>
         <w:rPr>
           <w:rFonts w:ascii="Times New Roman" w:hAnsi="Times New Roman" w:cs="Times New Roman"/>
@@ -1729,15 +1727,15 @@
           <w:rFonts w:ascii="Times New Roman" w:hAnsi="Times New Roman" w:cs="Times New Roman"/>
         </w:rPr>
       </w:pPr>
+      <w:commentRangeStart w:id="5"/>
       <w:commentRangeStart w:id="6"/>
-      <w:commentRangeStart w:id="7"/>
       <w:r>
         <w:rPr>
           <w:rFonts w:ascii="Times New Roman" w:hAnsi="Times New Roman" w:cs="Times New Roman"/>
         </w:rPr>
         <w:t>Urbanization</w:t>
       </w:r>
-      <w:commentRangeEnd w:id="6"/>
+      <w:commentRangeEnd w:id="5"/>
       <w:r>
         <w:rPr>
           <w:rStyle w:val="CommentReference"/>
@@ -1745,9 +1743,9 @@
           <w:sz w:val="24"/>
           <w:szCs w:val="24"/>
         </w:rPr>
-        <w:commentReference w:id="6"/>
-      </w:r>
-      <w:commentRangeEnd w:id="7"/>
+        <w:commentReference w:id="5"/>
+      </w:r>
+      <w:commentRangeEnd w:id="6"/>
       <w:r>
         <w:rPr>
           <w:rStyle w:val="CommentReference"/>
@@ -1755,7 +1753,7 @@
           <w:sz w:val="24"/>
           <w:szCs w:val="24"/>
         </w:rPr>
-        <w:commentReference w:id="7"/>
+        <w:commentReference w:id="6"/>
       </w:r>
       <w:r>
         <w:rPr>
@@ -2785,27 +2783,27 @@
         </w:rPr>
         <w:t xml:space="preserve">) and plants require a dominant allele at both loci to produce HCN. As such, this trait exhibits </w:t>
       </w:r>
+      <w:commentRangeStart w:id="7"/>
       <w:commentRangeStart w:id="8"/>
-      <w:commentRangeStart w:id="9"/>
       <w:r>
         <w:rPr>
           <w:rFonts w:ascii="Times New Roman" w:hAnsi="Times New Roman" w:cs="Times New Roman"/>
         </w:rPr>
         <w:t xml:space="preserve">duplicate </w:t>
       </w:r>
+      <w:commentRangeEnd w:id="7"/>
+      <w:r>
+        <w:rPr>
+          <w:rStyle w:val="CommentReference"/>
+        </w:rPr>
+        <w:commentReference w:id="7"/>
+      </w:r>
       <w:commentRangeEnd w:id="8"/>
       <w:r>
         <w:rPr>
           <w:rStyle w:val="CommentReference"/>
         </w:rPr>
         <w:commentReference w:id="8"/>
-      </w:r>
-      <w:commentRangeEnd w:id="9"/>
-      <w:r>
-        <w:rPr>
-          <w:rStyle w:val="CommentReference"/>
-        </w:rPr>
-        <w:commentReference w:id="9"/>
       </w:r>
       <w:r>
         <w:rPr>
@@ -3057,19 +3055,19 @@
         </w:rPr>
         <w:t xml:space="preserve"> formation. </w:t>
       </w:r>
-      <w:commentRangeStart w:id="10"/>
+      <w:commentRangeStart w:id="9"/>
       <w:r>
         <w:rPr>
           <w:rFonts w:ascii="Times New Roman" w:hAnsi="Times New Roman" w:cs="Times New Roman"/>
         </w:rPr>
         <w:t>Our results show that stochastic changes in allele frequency can have the appearance of deterministic changes in the phenotype and we argue that this result extends beyond HCN to many phenotypes that are controlled by multiple genes.</w:t>
       </w:r>
-      <w:commentRangeEnd w:id="10"/>
+      <w:commentRangeEnd w:id="9"/>
       <w:r>
         <w:rPr>
           <w:rStyle w:val="CommentReference"/>
         </w:rPr>
-        <w:commentReference w:id="10"/>
+        <w:commentReference w:id="9"/>
       </w:r>
     </w:p>
     <w:p>
@@ -3440,6 +3438,20 @@
         <w:t>S1</w:t>
       </w:r>
       <w:proofErr w:type="spellEnd"/>
+      <w:r>
+        <w:rPr>
+          <w:rFonts w:ascii="Times New Roman" w:hAnsi="Times New Roman" w:cs="Times New Roman"/>
+        </w:rPr>
+        <w:t xml:space="preserve">, figure </w:t>
+      </w:r>
+      <w:proofErr w:type="spellStart"/>
+      <w:r>
+        <w:rPr>
+          <w:rFonts w:ascii="Times New Roman" w:hAnsi="Times New Roman" w:cs="Times New Roman"/>
+        </w:rPr>
+        <w:t>S1</w:t>
+      </w:r>
+      <w:proofErr w:type="spellEnd"/>
       <w:proofErr w:type="gramStart"/>
       <w:r>
         <w:rPr>
@@ -4150,27 +4162,27 @@
         </w:rPr>
         <w:t xml:space="preserve">hese values represent the </w:t>
       </w:r>
+      <w:commentRangeStart w:id="10"/>
       <w:commentRangeStart w:id="11"/>
-      <w:commentRangeStart w:id="12"/>
       <w:r>
         <w:rPr>
           <w:rFonts w:ascii="Times New Roman" w:hAnsi="Times New Roman" w:cs="Times New Roman"/>
         </w:rPr>
         <w:t xml:space="preserve">maximum </w:t>
       </w:r>
+      <w:commentRangeEnd w:id="10"/>
+      <w:r>
+        <w:rPr>
+          <w:rStyle w:val="CommentReference"/>
+        </w:rPr>
+        <w:commentReference w:id="10"/>
+      </w:r>
       <w:commentRangeEnd w:id="11"/>
       <w:r>
         <w:rPr>
           <w:rStyle w:val="CommentReference"/>
         </w:rPr>
         <w:commentReference w:id="11"/>
-      </w:r>
-      <w:commentRangeEnd w:id="12"/>
-      <w:r>
-        <w:rPr>
-          <w:rStyle w:val="CommentReference"/>
-        </w:rPr>
-        <w:commentReference w:id="12"/>
       </w:r>
       <w:r>
         <w:rPr>
@@ -4528,8 +4540,8 @@
         </w:rPr>
         <w:t xml:space="preserve">27 generations to reach a carrying capacity of 1000 (growth rate [r] = 1.5). </w:t>
       </w:r>
+      <w:commentRangeStart w:id="12"/>
       <w:commentRangeStart w:id="13"/>
-      <w:commentRangeStart w:id="14"/>
       <w:r>
         <w:rPr>
           <w:rFonts w:ascii="Times New Roman" w:hAnsi="Times New Roman" w:cs="Times New Roman"/>
@@ -4548,19 +4560,19 @@
         </w:rPr>
         <w:t>generations beginning when all patches on the landscape contained populations.</w:t>
       </w:r>
+      <w:commentRangeEnd w:id="12"/>
+      <w:r>
+        <w:rPr>
+          <w:rStyle w:val="CommentReference"/>
+        </w:rPr>
+        <w:commentReference w:id="12"/>
+      </w:r>
       <w:commentRangeEnd w:id="13"/>
       <w:r>
         <w:rPr>
           <w:rStyle w:val="CommentReference"/>
         </w:rPr>
         <w:commentReference w:id="13"/>
-      </w:r>
-      <w:commentRangeEnd w:id="14"/>
-      <w:r>
-        <w:rPr>
-          <w:rStyle w:val="CommentReference"/>
-        </w:rPr>
-        <w:commentReference w:id="14"/>
       </w:r>
     </w:p>
     <w:p>
@@ -4797,7 +4809,7 @@
         </w:rPr>
         <w:t xml:space="preserve">. For each simulation, we defined a maximum strength of selection that favoured HCN+ genotypes in the rural-most population and HCN– genotypes in the urban-most population. </w:t>
       </w:r>
-      <w:commentRangeStart w:id="15"/>
+      <w:commentRangeStart w:id="14"/>
       <w:r>
         <w:rPr>
           <w:rFonts w:ascii="Times New Roman" w:hAnsi="Times New Roman" w:cs="Times New Roman"/>
@@ -4810,12 +4822,12 @@
         </w:rPr>
         <w:t>figure 3</w:t>
       </w:r>
-      <w:commentRangeEnd w:id="15"/>
+      <w:commentRangeEnd w:id="14"/>
       <w:r>
         <w:rPr>
           <w:rStyle w:val="CommentReference"/>
         </w:rPr>
-        <w:commentReference w:id="15"/>
+        <w:commentReference w:id="14"/>
       </w:r>
       <w:r>
         <w:rPr>
@@ -5126,37 +5138,306 @@
         </w:rPr>
         <w:t xml:space="preserve">unlinked </w:t>
       </w:r>
+      <w:commentRangeStart w:id="15"/>
+      <w:r>
+        <w:rPr>
+          <w:rFonts w:ascii="Times New Roman" w:hAnsi="Times New Roman" w:cs="Times New Roman"/>
+        </w:rPr>
+        <w:fldChar w:fldCharType="begin" w:fldLock="1"/>
+      </w:r>
+      <w:r>
+        <w:rPr>
+          <w:rFonts w:ascii="Times New Roman" w:hAnsi="Times New Roman" w:cs="Times New Roman"/>
+        </w:rPr>
+        <w:instrText>ADDIN CSL_CITATION { "citationItems" : [ { "id" : "ITEM-1", "itemData" : { "DOI" : "10.2307/2259979", "author" : [ { "dropping-particle" : "", "family" : "Burdon", "given" : "J J", "non-dropping-particle" : "", "parse-names" : false, "suffix" : "" } ], "container-title" : "The Journal of Ecology", "id" : "ITEM-1", "issue" : "1", "issued" : { "date-parts" : [ [ "1983" ] ] }, "page" : "307-330", "title" : "Biological flora of the British Isles: Trifolium repens L.", "type" : "article-journal", "volume" : "71" }, "uris" : [ "http://www.mendeley.com/documents/?uuid=d8af134a-bedc-4cbe-9015-c82ef1a97ea8" ] } ], "mendeley" : { "formattedCitation" : "[30]", "plainTextFormattedCitation" : "[30]", "previouslyFormattedCitation" : "[30]" }, "properties" : {  }, "schema" : "https://github.com/citation-style-language/schema/raw/master/csl-citation.json" }</w:instrText>
+      </w:r>
+      <w:r>
+        <w:rPr>
+          <w:rFonts w:ascii="Times New Roman" w:hAnsi="Times New Roman" w:cs="Times New Roman"/>
+        </w:rPr>
+        <w:fldChar w:fldCharType="separate"/>
+      </w:r>
+      <w:r>
+        <w:rPr>
+          <w:rFonts w:ascii="Times New Roman" w:hAnsi="Times New Roman" w:cs="Times New Roman"/>
+          <w:noProof/>
+        </w:rPr>
+        <w:t>[30]</w:t>
+      </w:r>
+      <w:r>
+        <w:rPr>
+          <w:rFonts w:ascii="Times New Roman" w:hAnsi="Times New Roman" w:cs="Times New Roman"/>
+        </w:rPr>
+        <w:fldChar w:fldCharType="end"/>
+      </w:r>
+      <w:commentRangeEnd w:id="15"/>
+      <w:r>
+        <w:rPr>
+          <w:rStyle w:val="CommentReference"/>
+        </w:rPr>
+        <w:commentReference w:id="15"/>
+      </w:r>
+      <w:r>
+        <w:rPr>
+          <w:rFonts w:ascii="Times New Roman" w:hAnsi="Times New Roman" w:cs="Times New Roman"/>
+        </w:rPr>
+        <w:t>, theory predicts that free recombination (recombination fraction = 0.5) between these loci would limit the accumulation of significant LD</w:t>
+      </w:r>
+      <w:r>
+        <w:rPr>
+          <w:rFonts w:ascii="Times New Roman" w:hAnsi="Times New Roman" w:cs="Times New Roman"/>
+        </w:rPr>
+        <w:t>,</w:t>
+      </w:r>
+      <w:r>
+        <w:rPr>
+          <w:rFonts w:ascii="Times New Roman" w:hAnsi="Times New Roman" w:cs="Times New Roman"/>
+        </w:rPr>
+        <w:t xml:space="preserve"> even under selection </w:t>
+      </w:r>
+      <w:r>
+        <w:rPr>
+          <w:rFonts w:ascii="Times New Roman" w:hAnsi="Times New Roman" w:cs="Times New Roman"/>
+        </w:rPr>
+        <w:fldChar w:fldCharType="begin" w:fldLock="1"/>
+      </w:r>
+      <w:r>
+        <w:rPr>
+          <w:rFonts w:ascii="Times New Roman" w:hAnsi="Times New Roman" w:cs="Times New Roman"/>
+        </w:rPr>
+        <w:instrText>ADDIN CSL_CITATION { "citationItems" : [ { "id" : "ITEM-1", "itemData" : { "author" : [ { "dropping-particle" : "", "family" : "Felsenstein", "given" : "Joseph", "non-dropping-particle" : "", "parse-names" : false, "suffix" : "" } ], "container-title" : "Genetics", "id" : "ITEM-1", "issue" : "August", "issued" : { "date-parts" : [ [ "1965" ] ] }, "page" : "349-363", "title" : "The effect of linkage on directional selection", "type" : "article-journal", "volume" : "52" }, "uris" : [ "http://www.mendeley.com/documents/?uuid=5d9758b4-5aff-4fd7-a201-3ba443b8d84b" ] } ], "mendeley" : { "formattedCitation" : "[44]", "plainTextFormattedCitation" : "[44]", "previouslyFormattedCitation" : "[44]" }, "properties" : {  }, "schema" : "https://github.com/citation-style-language/schema/raw/master/csl-citation.json" }</w:instrText>
+      </w:r>
+      <w:r>
+        <w:rPr>
+          <w:rFonts w:ascii="Times New Roman" w:hAnsi="Times New Roman" w:cs="Times New Roman"/>
+        </w:rPr>
+        <w:fldChar w:fldCharType="separate"/>
+      </w:r>
+      <w:r>
+        <w:rPr>
+          <w:rFonts w:ascii="Times New Roman" w:hAnsi="Times New Roman" w:cs="Times New Roman"/>
+          <w:noProof/>
+        </w:rPr>
+        <w:t>[44]</w:t>
+      </w:r>
+      <w:r>
+        <w:rPr>
+          <w:rFonts w:ascii="Times New Roman" w:hAnsi="Times New Roman" w:cs="Times New Roman"/>
+        </w:rPr>
+        <w:fldChar w:fldCharType="end"/>
+      </w:r>
+      <w:r>
+        <w:rPr>
+          <w:rFonts w:ascii="Times New Roman" w:hAnsi="Times New Roman" w:cs="Times New Roman"/>
+        </w:rPr>
+        <w:t>. Simulations exploring the build-up of LD under varying selection regimes acting for or against cyanogenic genotypes confirmed that even strong selection (</w:t>
+      </w:r>
+      <w:r>
+        <w:rPr>
+          <w:rFonts w:ascii="Times New Roman" w:hAnsi="Times New Roman" w:cs="Times New Roman"/>
+          <w:i/>
+        </w:rPr>
+        <w:t xml:space="preserve">s </w:t>
+      </w:r>
+      <w:r>
+        <w:rPr>
+          <w:rFonts w:ascii="Times New Roman" w:hAnsi="Times New Roman" w:cs="Times New Roman"/>
+        </w:rPr>
+        <w:t xml:space="preserve">= 0.1) results in little accumulation of LD </w:t>
+      </w:r>
+      <w:r>
+        <w:rPr>
+          <w:rFonts w:ascii="Times New Roman" w:hAnsi="Times New Roman" w:cs="Times New Roman"/>
+        </w:rPr>
+        <w:t xml:space="preserve">between loci underlying </w:t>
+      </w:r>
+      <w:proofErr w:type="spellStart"/>
+      <w:r>
+        <w:rPr>
+          <w:rFonts w:ascii="Times New Roman" w:hAnsi="Times New Roman" w:cs="Times New Roman"/>
+        </w:rPr>
+        <w:t>cyanogenesis</w:t>
+      </w:r>
+      <w:proofErr w:type="spellEnd"/>
+      <w:r>
+        <w:rPr>
+          <w:rFonts w:ascii="Times New Roman" w:hAnsi="Times New Roman" w:cs="Times New Roman"/>
+        </w:rPr>
+        <w:t xml:space="preserve"> </w:t>
+      </w:r>
+      <w:r>
+        <w:rPr>
+          <w:rFonts w:ascii="Times New Roman" w:hAnsi="Times New Roman" w:cs="Times New Roman"/>
+        </w:rPr>
+        <w:t xml:space="preserve">(see </w:t>
+      </w:r>
+      <w:r>
+        <w:rPr>
+          <w:rFonts w:ascii="Times New Roman" w:hAnsi="Times New Roman" w:cs="Times New Roman"/>
+        </w:rPr>
+        <w:t xml:space="preserve">online </w:t>
+      </w:r>
+      <w:r>
+        <w:rPr>
+          <w:rFonts w:ascii="Times New Roman" w:hAnsi="Times New Roman" w:cs="Times New Roman"/>
+        </w:rPr>
+        <w:t>supplementary materials</w:t>
+      </w:r>
+      <w:r>
+        <w:rPr>
+          <w:rFonts w:ascii="Times New Roman" w:hAnsi="Times New Roman" w:cs="Times New Roman"/>
+        </w:rPr>
+        <w:t xml:space="preserve"> text </w:t>
+      </w:r>
+      <w:proofErr w:type="spellStart"/>
+      <w:r>
+        <w:rPr>
+          <w:rFonts w:ascii="Times New Roman" w:hAnsi="Times New Roman" w:cs="Times New Roman"/>
+        </w:rPr>
+        <w:t>S</w:t>
+      </w:r>
+      <w:r>
+        <w:rPr>
+          <w:rFonts w:ascii="Times New Roman" w:hAnsi="Times New Roman" w:cs="Times New Roman"/>
+        </w:rPr>
+        <w:t>2</w:t>
+      </w:r>
+      <w:proofErr w:type="spellEnd"/>
+      <w:r>
+        <w:rPr>
+          <w:rFonts w:ascii="Times New Roman" w:hAnsi="Times New Roman" w:cs="Times New Roman"/>
+        </w:rPr>
+        <w:t xml:space="preserve">, figure </w:t>
+      </w:r>
+      <w:proofErr w:type="spellStart"/>
+      <w:r>
+        <w:rPr>
+          <w:rFonts w:ascii="Times New Roman" w:hAnsi="Times New Roman" w:cs="Times New Roman"/>
+        </w:rPr>
+        <w:t>S2</w:t>
+      </w:r>
+      <w:proofErr w:type="spellEnd"/>
+      <w:r>
+        <w:rPr>
+          <w:rFonts w:ascii="Times New Roman" w:hAnsi="Times New Roman" w:cs="Times New Roman"/>
+        </w:rPr>
+        <w:t>)</w:t>
+      </w:r>
+      <w:r>
+        <w:rPr>
+          <w:rFonts w:ascii="Times New Roman" w:hAnsi="Times New Roman" w:cs="Times New Roman"/>
+        </w:rPr>
+        <w:t xml:space="preserve">. We therefore ignored the effects of LD in our simulations and gamete frequencies each generation were calculated directly from allele frequencies, with recombinant gametes being produced with equal frequency (0.25) from heterozygous genotypes. </w:t>
+      </w:r>
+    </w:p>
+    <w:p>
+      <w:pPr>
+        <w:spacing w:line="360" w:lineRule="auto"/>
+        <w:rPr>
+          <w:rFonts w:ascii="Times New Roman" w:hAnsi="Times New Roman" w:cs="Times New Roman"/>
+          <w:i/>
+        </w:rPr>
+      </w:pPr>
+    </w:p>
+    <w:p>
+      <w:pPr>
+        <w:spacing w:line="360" w:lineRule="auto"/>
+        <w:rPr>
+          <w:rFonts w:ascii="Times New Roman" w:hAnsi="Times New Roman" w:cs="Times New Roman"/>
+          <w:i/>
+        </w:rPr>
+      </w:pPr>
+      <w:r>
+        <w:rPr>
+          <w:rFonts w:ascii="Times New Roman" w:hAnsi="Times New Roman" w:cs="Times New Roman"/>
+          <w:i/>
+        </w:rPr>
+        <w:t xml:space="preserve">Question 3: </w:t>
+      </w:r>
+      <w:r>
+        <w:rPr>
+          <w:rFonts w:ascii="Times New Roman" w:hAnsi="Times New Roman" w:cs="Times New Roman"/>
+          <w:i/>
+        </w:rPr>
+        <w:t>What are the interactive effects o</w:t>
+      </w:r>
+      <w:r>
+        <w:rPr>
+          <w:rFonts w:ascii="Times New Roman" w:hAnsi="Times New Roman" w:cs="Times New Roman"/>
+          <w:i/>
+        </w:rPr>
+        <w:t>f genetic drift and selection on</w:t>
+      </w:r>
+      <w:r>
+        <w:rPr>
+          <w:rFonts w:ascii="Times New Roman" w:hAnsi="Times New Roman" w:cs="Times New Roman"/>
+          <w:i/>
+        </w:rPr>
+        <w:t xml:space="preserve"> the formation of clines in HCN?</w:t>
+      </w:r>
+    </w:p>
+    <w:p>
+      <w:pPr>
+        <w:spacing w:line="480" w:lineRule="auto"/>
+        <w:rPr>
+          <w:rFonts w:ascii="Times New Roman" w:hAnsi="Times New Roman" w:cs="Times New Roman"/>
+        </w:rPr>
+      </w:pPr>
+      <w:r>
+        <w:rPr>
+          <w:rFonts w:ascii="Times New Roman" w:hAnsi="Times New Roman" w:cs="Times New Roman"/>
+        </w:rPr>
+        <w:t xml:space="preserve">We </w:t>
+      </w:r>
+      <w:r>
+        <w:rPr>
+          <w:rFonts w:ascii="Times New Roman" w:hAnsi="Times New Roman" w:cs="Times New Roman"/>
+        </w:rPr>
+        <w:t>sought to understand the</w:t>
+      </w:r>
+      <w:r>
+        <w:rPr>
+          <w:rFonts w:ascii="Times New Roman" w:hAnsi="Times New Roman" w:cs="Times New Roman"/>
+        </w:rPr>
+        <w:t xml:space="preserve"> combined effects of drift, selection and </w:t>
+      </w:r>
+      <w:r>
+        <w:rPr>
+          <w:rFonts w:ascii="Times New Roman" w:hAnsi="Times New Roman" w:cs="Times New Roman"/>
+        </w:rPr>
+        <w:t>gene flow</w:t>
+      </w:r>
+      <w:r>
+        <w:rPr>
+          <w:rFonts w:ascii="Times New Roman" w:hAnsi="Times New Roman" w:cs="Times New Roman"/>
+        </w:rPr>
+        <w:t xml:space="preserve"> on the formation of clines in HCN</w:t>
+      </w:r>
+      <w:r>
+        <w:rPr>
+          <w:rFonts w:ascii="Times New Roman" w:hAnsi="Times New Roman" w:cs="Times New Roman"/>
+        </w:rPr>
+        <w:t>, and specifically</w:t>
+      </w:r>
+      <w:r>
+        <w:rPr>
+          <w:rFonts w:ascii="Times New Roman" w:hAnsi="Times New Roman" w:cs="Times New Roman"/>
+        </w:rPr>
+        <w:t xml:space="preserve"> </w:t>
+      </w:r>
+      <w:r>
+        <w:rPr>
+          <w:rFonts w:ascii="Times New Roman" w:hAnsi="Times New Roman" w:cs="Times New Roman"/>
+        </w:rPr>
+        <w:t xml:space="preserve">the extent to which selection can counter </w:t>
+      </w:r>
       <w:commentRangeStart w:id="16"/>
-      <w:r>
-        <w:rPr>
-          <w:rFonts w:ascii="Times New Roman" w:hAnsi="Times New Roman" w:cs="Times New Roman"/>
-        </w:rPr>
-        <w:fldChar w:fldCharType="begin" w:fldLock="1"/>
-      </w:r>
-      <w:r>
-        <w:rPr>
-          <w:rFonts w:ascii="Times New Roman" w:hAnsi="Times New Roman" w:cs="Times New Roman"/>
-        </w:rPr>
-        <w:instrText>ADDIN CSL_CITATION { "citationItems" : [ { "id" : "ITEM-1", "itemData" : { "DOI" : "10.2307/2259979", "author" : [ { "dropping-particle" : "", "family" : "Burdon", "given" : "J J", "non-dropping-particle" : "", "parse-names" : false, "suffix" : "" } ], "container-title" : "The Journal of Ecology", "id" : "ITEM-1", "issue" : "1", "issued" : { "date-parts" : [ [ "1983" ] ] }, "page" : "307-330", "title" : "Biological flora of the British Isles: Trifolium repens L.", "type" : "article-journal", "volume" : "71" }, "uris" : [ "http://www.mendeley.com/documents/?uuid=d8af134a-bedc-4cbe-9015-c82ef1a97ea8" ] } ], "mendeley" : { "formattedCitation" : "[30]", "plainTextFormattedCitation" : "[30]", "previouslyFormattedCitation" : "[30]" }, "properties" : {  }, "schema" : "https://github.com/citation-style-language/schema/raw/master/csl-citation.json" }</w:instrText>
-      </w:r>
-      <w:r>
-        <w:rPr>
-          <w:rFonts w:ascii="Times New Roman" w:hAnsi="Times New Roman" w:cs="Times New Roman"/>
-        </w:rPr>
-        <w:fldChar w:fldCharType="separate"/>
-      </w:r>
-      <w:r>
-        <w:rPr>
-          <w:rFonts w:ascii="Times New Roman" w:hAnsi="Times New Roman" w:cs="Times New Roman"/>
-          <w:noProof/>
-        </w:rPr>
-        <w:t>[30]</w:t>
-      </w:r>
-      <w:r>
-        <w:rPr>
-          <w:rFonts w:ascii="Times New Roman" w:hAnsi="Times New Roman" w:cs="Times New Roman"/>
-        </w:rPr>
-        <w:fldChar w:fldCharType="end"/>
+      <w:commentRangeStart w:id="17"/>
+      <w:r>
+        <w:rPr>
+          <w:rFonts w:ascii="Times New Roman" w:hAnsi="Times New Roman" w:cs="Times New Roman"/>
+        </w:rPr>
+        <w:t>the</w:t>
       </w:r>
       <w:commentRangeEnd w:id="16"/>
       <w:r>
@@ -5165,11 +5446,24 @@
         </w:rPr>
         <w:commentReference w:id="16"/>
       </w:r>
-      <w:r>
-        <w:rPr>
-          <w:rFonts w:ascii="Times New Roman" w:hAnsi="Times New Roman" w:cs="Times New Roman"/>
-        </w:rPr>
-        <w:t>, theory predicts that free recombination (recombination fraction = 0.5) between these loci would limit the accumulation of significant LD</w:t>
+      <w:commentRangeEnd w:id="17"/>
+      <w:r>
+        <w:rPr>
+          <w:rStyle w:val="CommentReference"/>
+        </w:rPr>
+        <w:commentReference w:id="17"/>
+      </w:r>
+      <w:r>
+        <w:rPr>
+          <w:rFonts w:ascii="Times New Roman" w:hAnsi="Times New Roman" w:cs="Times New Roman"/>
+        </w:rPr>
+        <w:t xml:space="preserve"> formation of clines under drift. </w:t>
+      </w:r>
+      <w:r>
+        <w:rPr>
+          <w:rFonts w:ascii="Times New Roman" w:hAnsi="Times New Roman" w:cs="Times New Roman"/>
+        </w:rPr>
+        <w:t>We imposed drift gradients similar to those described above (see “Question 1”)</w:t>
       </w:r>
       <w:r>
         <w:rPr>
@@ -5181,544 +5475,302 @@
         <w:rPr>
           <w:rFonts w:ascii="Times New Roman" w:hAnsi="Times New Roman" w:cs="Times New Roman"/>
         </w:rPr>
-        <w:t xml:space="preserve"> even under selection </w:t>
-      </w:r>
-      <w:r>
-        <w:rPr>
-          <w:rFonts w:ascii="Times New Roman" w:hAnsi="Times New Roman" w:cs="Times New Roman"/>
-        </w:rPr>
-        <w:fldChar w:fldCharType="begin" w:fldLock="1"/>
-      </w:r>
-      <w:r>
-        <w:rPr>
-          <w:rFonts w:ascii="Times New Roman" w:hAnsi="Times New Roman" w:cs="Times New Roman"/>
-        </w:rPr>
-        <w:instrText>ADDIN CSL_CITATION { "citationItems" : [ { "id" : "ITEM-1", "itemData" : { "author" : [ { "dropping-particle" : "", "family" : "Felsenstein", "given" : "Joseph", "non-dropping-particle" : "", "parse-names" : false, "suffix" : "" } ], "container-title" : "Genetics", "id" : "ITEM-1", "issue" : "August", "issued" : { "date-parts" : [ [ "1965" ] ] }, "page" : "349-363", "title" : "The effect of linkage on directional selection", "type" : "article-journal", "volume" : "52" }, "uris" : [ "http://www.mendeley.com/documents/?uuid=5d9758b4-5aff-4fd7-a201-3ba443b8d84b" ] } ], "mendeley" : { "formattedCitation" : "[44]", "plainTextFormattedCitation" : "[44]", "previouslyFormattedCitation" : "[44]" }, "properties" : {  }, "schema" : "https://github.com/citation-style-language/schema/raw/master/csl-citation.json" }</w:instrText>
-      </w:r>
-      <w:r>
-        <w:rPr>
-          <w:rFonts w:ascii="Times New Roman" w:hAnsi="Times New Roman" w:cs="Times New Roman"/>
-        </w:rPr>
-        <w:fldChar w:fldCharType="separate"/>
-      </w:r>
-      <w:r>
-        <w:rPr>
-          <w:rFonts w:ascii="Times New Roman" w:hAnsi="Times New Roman" w:cs="Times New Roman"/>
-          <w:noProof/>
-        </w:rPr>
-        <w:t>[44]</w:t>
-      </w:r>
-      <w:r>
-        <w:rPr>
-          <w:rFonts w:ascii="Times New Roman" w:hAnsi="Times New Roman" w:cs="Times New Roman"/>
-        </w:rPr>
-        <w:fldChar w:fldCharType="end"/>
-      </w:r>
-      <w:r>
-        <w:rPr>
-          <w:rFonts w:ascii="Times New Roman" w:hAnsi="Times New Roman" w:cs="Times New Roman"/>
-        </w:rPr>
-        <w:t>. Simulations exploring the build-up of LD under varying selection regimes acting for or against cyanogenic genotypes confirmed that even strong selection (</w:t>
-      </w:r>
-      <w:r>
-        <w:rPr>
-          <w:rFonts w:ascii="Times New Roman" w:hAnsi="Times New Roman" w:cs="Times New Roman"/>
-          <w:i/>
-        </w:rPr>
-        <w:t xml:space="preserve">s </w:t>
-      </w:r>
-      <w:r>
-        <w:rPr>
-          <w:rFonts w:ascii="Times New Roman" w:hAnsi="Times New Roman" w:cs="Times New Roman"/>
-        </w:rPr>
-        <w:t xml:space="preserve">= 0.1) results in little accumulation of LD </w:t>
-      </w:r>
-      <w:r>
-        <w:rPr>
-          <w:rFonts w:ascii="Times New Roman" w:hAnsi="Times New Roman" w:cs="Times New Roman"/>
-        </w:rPr>
-        <w:t xml:space="preserve">between loci underlying </w:t>
+        <w:t xml:space="preserve"> but with the gradients running in the opposite direction. In other words, we first imposed a strong gradient in drift such that </w:t>
+      </w:r>
+      <w:r>
+        <w:rPr>
+          <w:rFonts w:ascii="Times New Roman" w:hAnsi="Times New Roman" w:cs="Times New Roman"/>
+        </w:rPr>
+        <w:t xml:space="preserve">the minimum </w:t>
+      </w:r>
+      <w:r>
+        <w:rPr>
+          <w:rFonts w:ascii="Times New Roman" w:hAnsi="Times New Roman" w:cs="Times New Roman"/>
+        </w:rPr>
+        <w:t>rural</w:t>
+      </w:r>
+      <w:r>
+        <w:rPr>
+          <w:rFonts w:ascii="Times New Roman" w:hAnsi="Times New Roman" w:cs="Times New Roman"/>
+          <w:i/>
+        </w:rPr>
+        <w:t xml:space="preserve"> </w:t>
+      </w:r>
+      <w:r>
+        <w:rPr>
+          <w:rFonts w:ascii="Times New Roman" w:hAnsi="Times New Roman" w:cs="Times New Roman"/>
+        </w:rPr>
+        <w:t xml:space="preserve">population size was 10 </w:t>
+      </w:r>
+      <w:r>
+        <w:rPr>
+          <w:rFonts w:ascii="Times New Roman" w:hAnsi="Times New Roman" w:cs="Times New Roman"/>
+        </w:rPr>
+        <w:t xml:space="preserve">while the urban-most population had a size of </w:t>
+      </w:r>
+      <w:r>
+        <w:rPr>
+          <w:rFonts w:ascii="Times New Roman" w:hAnsi="Times New Roman" w:cs="Times New Roman"/>
+          <w:i/>
+        </w:rPr>
+        <w:t xml:space="preserve">N </w:t>
+      </w:r>
+      <w:r>
+        <w:rPr>
+          <w:rFonts w:ascii="Times New Roman" w:hAnsi="Times New Roman" w:cs="Times New Roman"/>
+        </w:rPr>
+        <w:t>= 1000. For drift scenario 2, colonization occurred from urban to rural populations</w:t>
+      </w:r>
+      <w:r>
+        <w:rPr>
+          <w:rFonts w:ascii="Times New Roman" w:hAnsi="Times New Roman" w:cs="Times New Roman"/>
+        </w:rPr>
+        <w:t xml:space="preserve"> (rather than rural to </w:t>
+      </w:r>
+      <w:r>
+        <w:rPr>
+          <w:rFonts w:ascii="Times New Roman" w:hAnsi="Times New Roman" w:cs="Times New Roman"/>
+        </w:rPr>
+        <w:t xml:space="preserve">urban as above). </w:t>
+      </w:r>
+      <w:r>
+        <w:rPr>
+          <w:rFonts w:ascii="Times New Roman" w:hAnsi="Times New Roman" w:cs="Times New Roman"/>
+        </w:rPr>
+        <w:t>W</w:t>
+      </w:r>
+      <w:r>
+        <w:rPr>
+          <w:rFonts w:ascii="Times New Roman" w:hAnsi="Times New Roman" w:cs="Times New Roman"/>
+        </w:rPr>
+        <w:t xml:space="preserve">e </w:t>
+      </w:r>
+      <w:r>
+        <w:rPr>
+          <w:rFonts w:ascii="Times New Roman" w:hAnsi="Times New Roman" w:cs="Times New Roman"/>
+        </w:rPr>
+        <w:t>simulated</w:t>
+      </w:r>
+      <w:r>
+        <w:rPr>
+          <w:rFonts w:ascii="Times New Roman" w:hAnsi="Times New Roman" w:cs="Times New Roman"/>
+        </w:rPr>
+        <w:t xml:space="preserve"> three founding proportions from among the 10 </w:t>
+      </w:r>
+      <w:r>
+        <w:rPr>
+          <w:rFonts w:ascii="Times New Roman" w:hAnsi="Times New Roman" w:cs="Times New Roman"/>
+        </w:rPr>
+        <w:t xml:space="preserve">described </w:t>
+      </w:r>
+      <w:r>
+        <w:rPr>
+          <w:rFonts w:ascii="Times New Roman" w:hAnsi="Times New Roman" w:cs="Times New Roman"/>
+        </w:rPr>
+        <w:t xml:space="preserve">above: 0.01, 0.2, and 1.0, representing strong, intermediate, and no effects of drift through founder effects, respectively. These were chosen as they sufficiently capture the variation in the effects of founding events on the formation of clines. </w:t>
+      </w:r>
+      <w:r>
+        <w:rPr>
+          <w:rFonts w:ascii="Times New Roman" w:hAnsi="Times New Roman" w:cs="Times New Roman"/>
+        </w:rPr>
+        <w:t xml:space="preserve">In all cases, </w:t>
+      </w:r>
+      <w:r>
+        <w:rPr>
+          <w:rFonts w:ascii="Times New Roman" w:hAnsi="Times New Roman" w:cs="Times New Roman"/>
+        </w:rPr>
+        <w:t xml:space="preserve">selection </w:t>
+      </w:r>
+      <w:r>
+        <w:rPr>
+          <w:rFonts w:ascii="Times New Roman" w:hAnsi="Times New Roman" w:cs="Times New Roman"/>
+        </w:rPr>
+        <w:t xml:space="preserve">favoured </w:t>
+      </w:r>
+      <w:r>
+        <w:rPr>
+          <w:rFonts w:ascii="Times New Roman" w:hAnsi="Times New Roman" w:cs="Times New Roman"/>
+        </w:rPr>
+        <w:t xml:space="preserve">HCN+ genotypes in rural populations and HCN– genotypes in urban </w:t>
+      </w:r>
+      <w:r>
+        <w:rPr>
+          <w:rFonts w:ascii="Times New Roman" w:hAnsi="Times New Roman" w:cs="Times New Roman"/>
+        </w:rPr>
+        <w:lastRenderedPageBreak/>
+        <w:t>populations</w:t>
+      </w:r>
+      <w:r>
+        <w:rPr>
+          <w:rFonts w:ascii="Times New Roman" w:hAnsi="Times New Roman" w:cs="Times New Roman"/>
+        </w:rPr>
+        <w:t>, as described above</w:t>
+      </w:r>
+      <w:r>
+        <w:rPr>
+          <w:rFonts w:ascii="Times New Roman" w:hAnsi="Times New Roman" w:cs="Times New Roman"/>
+        </w:rPr>
+        <w:t>. As such, the stochastic loss of dominant alleles in smaller rural populations is countered by their higher fitness.</w:t>
+      </w:r>
+      <w:r>
+        <w:rPr>
+          <w:rFonts w:ascii="Times New Roman" w:hAnsi="Times New Roman" w:cs="Times New Roman"/>
+        </w:rPr>
+        <w:t xml:space="preserve"> We additionally included </w:t>
+      </w:r>
+      <w:r>
+        <w:rPr>
+          <w:rFonts w:ascii="Times New Roman" w:hAnsi="Times New Roman" w:cs="Times New Roman"/>
+        </w:rPr>
+        <w:t xml:space="preserve">three </w:t>
+      </w:r>
+      <w:r>
+        <w:rPr>
+          <w:rFonts w:ascii="Times New Roman" w:hAnsi="Times New Roman" w:cs="Times New Roman"/>
+        </w:rPr>
+        <w:t>levels of gene flow</w:t>
+      </w:r>
+      <w:r>
+        <w:rPr>
+          <w:rFonts w:ascii="Times New Roman" w:hAnsi="Times New Roman" w:cs="Times New Roman"/>
+        </w:rPr>
+        <w:t xml:space="preserve">: </w:t>
+      </w:r>
+      <w:r>
+        <w:rPr>
+          <w:rFonts w:ascii="Times New Roman" w:hAnsi="Times New Roman" w:cs="Times New Roman"/>
+          <w:i/>
+        </w:rPr>
+        <w:t>m</w:t>
+      </w:r>
+      <w:r>
+        <w:rPr>
+          <w:rFonts w:ascii="Times New Roman" w:hAnsi="Times New Roman" w:cs="Times New Roman"/>
+        </w:rPr>
+        <w:t xml:space="preserve"> = 0, 0.01, and 0.05, representing no, low, and high </w:t>
+      </w:r>
+      <w:r>
+        <w:rPr>
+          <w:rFonts w:ascii="Times New Roman" w:hAnsi="Times New Roman" w:cs="Times New Roman"/>
+        </w:rPr>
+        <w:t>gene flow</w:t>
+      </w:r>
+      <w:r>
+        <w:rPr>
+          <w:rFonts w:ascii="Times New Roman" w:hAnsi="Times New Roman" w:cs="Times New Roman"/>
+        </w:rPr>
+        <w:t>, respectively</w:t>
+      </w:r>
+      <w:r>
+        <w:rPr>
+          <w:rFonts w:ascii="Times New Roman" w:hAnsi="Times New Roman" w:cs="Times New Roman"/>
+        </w:rPr>
+        <w:t xml:space="preserve">. </w:t>
+      </w:r>
+      <w:r>
+        <w:rPr>
+          <w:rFonts w:ascii="Times New Roman" w:hAnsi="Times New Roman" w:cs="Times New Roman"/>
+        </w:rPr>
+        <w:t>W</w:t>
+      </w:r>
+      <w:r>
+        <w:rPr>
+          <w:rFonts w:ascii="Times New Roman" w:hAnsi="Times New Roman" w:cs="Times New Roman"/>
+        </w:rPr>
+        <w:t xml:space="preserve">e </w:t>
+      </w:r>
+      <w:r>
+        <w:rPr>
+          <w:rFonts w:ascii="Times New Roman" w:hAnsi="Times New Roman" w:cs="Times New Roman"/>
+        </w:rPr>
+        <w:t>focus on the</w:t>
+      </w:r>
+      <w:r>
+        <w:rPr>
+          <w:rFonts w:ascii="Times New Roman" w:hAnsi="Times New Roman" w:cs="Times New Roman"/>
+        </w:rPr>
+        <w:t xml:space="preserve"> drift-selection balance for drift scenario 1</w:t>
+      </w:r>
+      <w:r>
+        <w:rPr>
+          <w:rFonts w:ascii="Times New Roman" w:hAnsi="Times New Roman" w:cs="Times New Roman"/>
+        </w:rPr>
+        <w:t xml:space="preserve"> because the</w:t>
+      </w:r>
+      <w:r>
+        <w:rPr>
+          <w:rFonts w:ascii="Times New Roman" w:hAnsi="Times New Roman" w:cs="Times New Roman"/>
+        </w:rPr>
+        <w:t xml:space="preserve"> results from drift scenario 2 were qualitative</w:t>
+      </w:r>
+      <w:r>
+        <w:rPr>
+          <w:rFonts w:ascii="Times New Roman" w:hAnsi="Times New Roman" w:cs="Times New Roman"/>
+        </w:rPr>
+        <w:t>ly</w:t>
+      </w:r>
+      <w:r>
+        <w:rPr>
+          <w:rFonts w:ascii="Times New Roman" w:hAnsi="Times New Roman" w:cs="Times New Roman"/>
+        </w:rPr>
+        <w:t xml:space="preserve"> similar </w:t>
+      </w:r>
+      <w:r>
+        <w:rPr>
+          <w:rFonts w:ascii="Times New Roman" w:hAnsi="Times New Roman" w:cs="Times New Roman"/>
+        </w:rPr>
+        <w:t>and are presented</w:t>
+      </w:r>
+      <w:r>
+        <w:rPr>
+          <w:rFonts w:ascii="Times New Roman" w:hAnsi="Times New Roman" w:cs="Times New Roman"/>
+        </w:rPr>
+        <w:t xml:space="preserve"> in the online supplementary materials</w:t>
+      </w:r>
+      <w:r>
+        <w:rPr>
+          <w:rFonts w:ascii="Times New Roman" w:hAnsi="Times New Roman" w:cs="Times New Roman"/>
+        </w:rPr>
+        <w:t xml:space="preserve"> </w:t>
+      </w:r>
+      <w:r>
+        <w:rPr>
+          <w:rFonts w:ascii="Times New Roman" w:hAnsi="Times New Roman" w:cs="Times New Roman"/>
+        </w:rPr>
+        <w:t>(</w:t>
+      </w:r>
+      <w:r>
+        <w:rPr>
+          <w:rFonts w:ascii="Times New Roman" w:hAnsi="Times New Roman" w:cs="Times New Roman"/>
+        </w:rPr>
+        <w:t xml:space="preserve">text </w:t>
       </w:r>
       <w:proofErr w:type="spellStart"/>
       <w:r>
         <w:rPr>
           <w:rFonts w:ascii="Times New Roman" w:hAnsi="Times New Roman" w:cs="Times New Roman"/>
         </w:rPr>
-        <w:t>cyanogenesis</w:t>
+        <w:t>S</w:t>
+      </w:r>
+      <w:r>
+        <w:rPr>
+          <w:rFonts w:ascii="Times New Roman" w:hAnsi="Times New Roman" w:cs="Times New Roman"/>
+        </w:rPr>
+        <w:t>3</w:t>
       </w:r>
       <w:proofErr w:type="spellEnd"/>
       <w:r>
         <w:rPr>
           <w:rFonts w:ascii="Times New Roman" w:hAnsi="Times New Roman" w:cs="Times New Roman"/>
         </w:rPr>
-        <w:t xml:space="preserve"> </w:t>
-      </w:r>
-      <w:r>
-        <w:rPr>
-          <w:rFonts w:ascii="Times New Roman" w:hAnsi="Times New Roman" w:cs="Times New Roman"/>
-        </w:rPr>
-        <w:t>(see supplementary materials</w:t>
-      </w:r>
-      <w:r>
-        <w:rPr>
-          <w:rFonts w:ascii="Times New Roman" w:hAnsi="Times New Roman" w:cs="Times New Roman"/>
-        </w:rPr>
-        <w:t xml:space="preserve"> text </w:t>
+        <w:t xml:space="preserve">, figure </w:t>
       </w:r>
       <w:proofErr w:type="spellStart"/>
       <w:r>
         <w:rPr>
           <w:rFonts w:ascii="Times New Roman" w:hAnsi="Times New Roman" w:cs="Times New Roman"/>
         </w:rPr>
-        <w:t>S</w:t>
-      </w:r>
-      <w:r>
-        <w:rPr>
-          <w:rFonts w:ascii="Times New Roman" w:hAnsi="Times New Roman" w:cs="Times New Roman"/>
-        </w:rPr>
-        <w:t>2</w:t>
-      </w:r>
-      <w:proofErr w:type="spellEnd"/>
-      <w:r>
-        <w:rPr>
-          <w:rFonts w:ascii="Times New Roman" w:hAnsi="Times New Roman" w:cs="Times New Roman"/>
-        </w:rPr>
-        <w:t>)</w:t>
-      </w:r>
-      <w:r>
-        <w:rPr>
-          <w:rFonts w:ascii="Times New Roman" w:hAnsi="Times New Roman" w:cs="Times New Roman"/>
-        </w:rPr>
-        <w:t xml:space="preserve">. We therefore ignored the effects of LD in our simulations and gamete frequencies each generation were calculated directly from allele frequencies, with recombinant gametes being produced with equal frequency (0.25) from heterozygous genotypes. </w:t>
-      </w:r>
-    </w:p>
-    <w:p>
-      <w:pPr>
-        <w:spacing w:line="360" w:lineRule="auto"/>
-        <w:rPr>
-          <w:rFonts w:ascii="Times New Roman" w:hAnsi="Times New Roman" w:cs="Times New Roman"/>
-          <w:i/>
-        </w:rPr>
-      </w:pPr>
-    </w:p>
-    <w:p>
-      <w:pPr>
-        <w:spacing w:line="360" w:lineRule="auto"/>
-        <w:rPr>
-          <w:rFonts w:ascii="Times New Roman" w:hAnsi="Times New Roman" w:cs="Times New Roman"/>
-          <w:i/>
-        </w:rPr>
-      </w:pPr>
-      <w:r>
-        <w:rPr>
-          <w:rFonts w:ascii="Times New Roman" w:hAnsi="Times New Roman" w:cs="Times New Roman"/>
-          <w:i/>
-        </w:rPr>
-        <w:t xml:space="preserve">Question 3: </w:t>
-      </w:r>
-      <w:r>
-        <w:rPr>
-          <w:rFonts w:ascii="Times New Roman" w:hAnsi="Times New Roman" w:cs="Times New Roman"/>
-          <w:i/>
-        </w:rPr>
-        <w:t>What are the interactive effects o</w:t>
-      </w:r>
-      <w:r>
-        <w:rPr>
-          <w:rFonts w:ascii="Times New Roman" w:hAnsi="Times New Roman" w:cs="Times New Roman"/>
-          <w:i/>
-        </w:rPr>
-        <w:t>f genetic drift and selection on</w:t>
-      </w:r>
-      <w:r>
-        <w:rPr>
-          <w:rFonts w:ascii="Times New Roman" w:hAnsi="Times New Roman" w:cs="Times New Roman"/>
-          <w:i/>
-        </w:rPr>
-        <w:t xml:space="preserve"> the formation of clines in HCN?</w:t>
-      </w:r>
-    </w:p>
-    <w:p>
-      <w:pPr>
-        <w:spacing w:line="480" w:lineRule="auto"/>
-        <w:rPr>
-          <w:rFonts w:ascii="Times New Roman" w:hAnsi="Times New Roman" w:cs="Times New Roman"/>
-        </w:rPr>
-      </w:pPr>
-      <w:r>
-        <w:rPr>
-          <w:rFonts w:ascii="Times New Roman" w:hAnsi="Times New Roman" w:cs="Times New Roman"/>
-        </w:rPr>
-        <w:t xml:space="preserve">We </w:t>
-      </w:r>
-      <w:r>
-        <w:rPr>
-          <w:rFonts w:ascii="Times New Roman" w:hAnsi="Times New Roman" w:cs="Times New Roman"/>
-        </w:rPr>
-        <w:t>sought to understand the</w:t>
-      </w:r>
-      <w:r>
-        <w:rPr>
-          <w:rFonts w:ascii="Times New Roman" w:hAnsi="Times New Roman" w:cs="Times New Roman"/>
-        </w:rPr>
-        <w:t xml:space="preserve"> combined effects of drift, selection and </w:t>
-      </w:r>
-      <w:r>
-        <w:rPr>
-          <w:rFonts w:ascii="Times New Roman" w:hAnsi="Times New Roman" w:cs="Times New Roman"/>
-        </w:rPr>
-        <w:t>gene flow</w:t>
-      </w:r>
-      <w:r>
-        <w:rPr>
-          <w:rFonts w:ascii="Times New Roman" w:hAnsi="Times New Roman" w:cs="Times New Roman"/>
-        </w:rPr>
-        <w:t xml:space="preserve"> on the formation of clines in HCN</w:t>
-      </w:r>
-      <w:r>
-        <w:rPr>
-          <w:rFonts w:ascii="Times New Roman" w:hAnsi="Times New Roman" w:cs="Times New Roman"/>
-        </w:rPr>
-        <w:t>, and specifically</w:t>
-      </w:r>
-      <w:r>
-        <w:rPr>
-          <w:rFonts w:ascii="Times New Roman" w:hAnsi="Times New Roman" w:cs="Times New Roman"/>
-        </w:rPr>
-        <w:t xml:space="preserve"> </w:t>
-      </w:r>
-      <w:r>
-        <w:rPr>
-          <w:rFonts w:ascii="Times New Roman" w:hAnsi="Times New Roman" w:cs="Times New Roman"/>
-        </w:rPr>
-        <w:t xml:space="preserve">the extent to which selection can counter </w:t>
-      </w:r>
-      <w:commentRangeStart w:id="17"/>
-      <w:commentRangeStart w:id="18"/>
-      <w:r>
-        <w:rPr>
-          <w:rFonts w:ascii="Times New Roman" w:hAnsi="Times New Roman" w:cs="Times New Roman"/>
-        </w:rPr>
-        <w:t>the</w:t>
-      </w:r>
-      <w:commentRangeEnd w:id="17"/>
-      <w:r>
-        <w:rPr>
-          <w:rStyle w:val="CommentReference"/>
-        </w:rPr>
-        <w:commentReference w:id="17"/>
-      </w:r>
-      <w:commentRangeEnd w:id="18"/>
-      <w:r>
-        <w:rPr>
-          <w:rStyle w:val="CommentReference"/>
-        </w:rPr>
-        <w:commentReference w:id="18"/>
-      </w:r>
-      <w:r>
-        <w:rPr>
-          <w:rFonts w:ascii="Times New Roman" w:hAnsi="Times New Roman" w:cs="Times New Roman"/>
-        </w:rPr>
-        <w:t xml:space="preserve"> formation of clines under drift. </w:t>
-      </w:r>
-      <w:r>
-        <w:rPr>
-          <w:rFonts w:ascii="Times New Roman" w:hAnsi="Times New Roman" w:cs="Times New Roman"/>
-        </w:rPr>
-        <w:t>We imposed drift gradients similar to those described above (see “Question 1”)</w:t>
-      </w:r>
-      <w:r>
-        <w:rPr>
-          <w:rFonts w:ascii="Times New Roman" w:hAnsi="Times New Roman" w:cs="Times New Roman"/>
-        </w:rPr>
-        <w:t>,</w:t>
-      </w:r>
-      <w:r>
-        <w:rPr>
-          <w:rFonts w:ascii="Times New Roman" w:hAnsi="Times New Roman" w:cs="Times New Roman"/>
-        </w:rPr>
-        <w:t xml:space="preserve"> but with the gradients running in the opposite direction. In other words, we first imposed a strong gradient in drift such that </w:t>
-      </w:r>
-      <w:r>
-        <w:rPr>
-          <w:rFonts w:ascii="Times New Roman" w:hAnsi="Times New Roman" w:cs="Times New Roman"/>
-        </w:rPr>
-        <w:t xml:space="preserve">the minimum </w:t>
-      </w:r>
-      <w:r>
-        <w:rPr>
-          <w:rFonts w:ascii="Times New Roman" w:hAnsi="Times New Roman" w:cs="Times New Roman"/>
-        </w:rPr>
-        <w:t>rural</w:t>
-      </w:r>
-      <w:r>
-        <w:rPr>
-          <w:rFonts w:ascii="Times New Roman" w:hAnsi="Times New Roman" w:cs="Times New Roman"/>
-          <w:i/>
-        </w:rPr>
-        <w:t xml:space="preserve"> </w:t>
-      </w:r>
-      <w:r>
-        <w:rPr>
-          <w:rFonts w:ascii="Times New Roman" w:hAnsi="Times New Roman" w:cs="Times New Roman"/>
-        </w:rPr>
-        <w:t xml:space="preserve">population size was 10 </w:t>
-      </w:r>
-      <w:r>
-        <w:rPr>
-          <w:rFonts w:ascii="Times New Roman" w:hAnsi="Times New Roman" w:cs="Times New Roman"/>
-        </w:rPr>
-        <w:t xml:space="preserve">while the urban-most population had a size of </w:t>
-      </w:r>
-      <w:r>
-        <w:rPr>
-          <w:rFonts w:ascii="Times New Roman" w:hAnsi="Times New Roman" w:cs="Times New Roman"/>
-          <w:i/>
-        </w:rPr>
-        <w:t xml:space="preserve">N </w:t>
-      </w:r>
-      <w:r>
-        <w:rPr>
-          <w:rFonts w:ascii="Times New Roman" w:hAnsi="Times New Roman" w:cs="Times New Roman"/>
-        </w:rPr>
-        <w:t>= 1000. For drift scenario 2, colonization occurred from urban to rural populations</w:t>
-      </w:r>
-      <w:r>
-        <w:rPr>
-          <w:rFonts w:ascii="Times New Roman" w:hAnsi="Times New Roman" w:cs="Times New Roman"/>
-        </w:rPr>
-        <w:t xml:space="preserve"> (rather than rural to </w:t>
-      </w:r>
-      <w:r>
-        <w:rPr>
-          <w:rFonts w:ascii="Times New Roman" w:hAnsi="Times New Roman" w:cs="Times New Roman"/>
-        </w:rPr>
-        <w:t xml:space="preserve">urban as above). </w:t>
-      </w:r>
-      <w:r>
-        <w:rPr>
-          <w:rFonts w:ascii="Times New Roman" w:hAnsi="Times New Roman" w:cs="Times New Roman"/>
-        </w:rPr>
-        <w:t>W</w:t>
-      </w:r>
-      <w:r>
-        <w:rPr>
-          <w:rFonts w:ascii="Times New Roman" w:hAnsi="Times New Roman" w:cs="Times New Roman"/>
-        </w:rPr>
-        <w:t xml:space="preserve">e </w:t>
-      </w:r>
-      <w:r>
-        <w:rPr>
-          <w:rFonts w:ascii="Times New Roman" w:hAnsi="Times New Roman" w:cs="Times New Roman"/>
-        </w:rPr>
-        <w:t>simulated</w:t>
-      </w:r>
-      <w:r>
-        <w:rPr>
-          <w:rFonts w:ascii="Times New Roman" w:hAnsi="Times New Roman" w:cs="Times New Roman"/>
-        </w:rPr>
-        <w:t xml:space="preserve"> three founding proportions from among the 10 </w:t>
-      </w:r>
-      <w:r>
-        <w:rPr>
-          <w:rFonts w:ascii="Times New Roman" w:hAnsi="Times New Roman" w:cs="Times New Roman"/>
-        </w:rPr>
-        <w:t xml:space="preserve">described </w:t>
-      </w:r>
-      <w:r>
-        <w:rPr>
-          <w:rFonts w:ascii="Times New Roman" w:hAnsi="Times New Roman" w:cs="Times New Roman"/>
-        </w:rPr>
-        <w:t xml:space="preserve">above: 0.01, 0.2, and 1.0, representing strong, intermediate, and no effects of drift through founder effects, respectively. These were chosen as they sufficiently capture the variation in the effects of founding events on the formation of clines. </w:t>
-      </w:r>
-      <w:r>
-        <w:rPr>
-          <w:rFonts w:ascii="Times New Roman" w:hAnsi="Times New Roman" w:cs="Times New Roman"/>
-        </w:rPr>
-        <w:t xml:space="preserve">In all cases, </w:t>
-      </w:r>
-      <w:r>
-        <w:rPr>
-          <w:rFonts w:ascii="Times New Roman" w:hAnsi="Times New Roman" w:cs="Times New Roman"/>
-        </w:rPr>
-        <w:t xml:space="preserve">selection </w:t>
-      </w:r>
-      <w:r>
-        <w:rPr>
-          <w:rFonts w:ascii="Times New Roman" w:hAnsi="Times New Roman" w:cs="Times New Roman"/>
-        </w:rPr>
-        <w:t xml:space="preserve">favoured </w:t>
-      </w:r>
-      <w:r>
-        <w:rPr>
-          <w:rFonts w:ascii="Times New Roman" w:hAnsi="Times New Roman" w:cs="Times New Roman"/>
-        </w:rPr>
-        <w:t>HCN+ genotypes in rural populations and HCN– genotypes in urban populations</w:t>
-      </w:r>
-      <w:r>
-        <w:rPr>
-          <w:rFonts w:ascii="Times New Roman" w:hAnsi="Times New Roman" w:cs="Times New Roman"/>
-        </w:rPr>
-        <w:t>, as described above</w:t>
-      </w:r>
-      <w:r>
-        <w:rPr>
-          <w:rFonts w:ascii="Times New Roman" w:hAnsi="Times New Roman" w:cs="Times New Roman"/>
-        </w:rPr>
-        <w:t xml:space="preserve">. As such, the stochastic loss of dominant alleles in smaller rural </w:t>
-      </w:r>
-      <w:r>
-        <w:rPr>
-          <w:rFonts w:ascii="Times New Roman" w:hAnsi="Times New Roman" w:cs="Times New Roman"/>
-        </w:rPr>
-        <w:lastRenderedPageBreak/>
-        <w:t>populations is countered by their higher fitness.</w:t>
-      </w:r>
-      <w:r>
-        <w:rPr>
-          <w:rFonts w:ascii="Times New Roman" w:hAnsi="Times New Roman" w:cs="Times New Roman"/>
-        </w:rPr>
-        <w:t xml:space="preserve"> We additionally included </w:t>
-      </w:r>
-      <w:r>
-        <w:rPr>
-          <w:rFonts w:ascii="Times New Roman" w:hAnsi="Times New Roman" w:cs="Times New Roman"/>
-        </w:rPr>
-        <w:t xml:space="preserve">three </w:t>
-      </w:r>
-      <w:r>
-        <w:rPr>
-          <w:rFonts w:ascii="Times New Roman" w:hAnsi="Times New Roman" w:cs="Times New Roman"/>
-        </w:rPr>
-        <w:t>levels of gene flow</w:t>
-      </w:r>
-      <w:r>
-        <w:rPr>
-          <w:rFonts w:ascii="Times New Roman" w:hAnsi="Times New Roman" w:cs="Times New Roman"/>
-        </w:rPr>
-        <w:t xml:space="preserve">: </w:t>
-      </w:r>
-      <w:r>
-        <w:rPr>
-          <w:rFonts w:ascii="Times New Roman" w:hAnsi="Times New Roman" w:cs="Times New Roman"/>
-          <w:i/>
-        </w:rPr>
-        <w:t>m</w:t>
-      </w:r>
-      <w:r>
-        <w:rPr>
-          <w:rFonts w:ascii="Times New Roman" w:hAnsi="Times New Roman" w:cs="Times New Roman"/>
-        </w:rPr>
-        <w:t xml:space="preserve"> = 0, 0.01, and 0.05, representing no, low, and high </w:t>
-      </w:r>
-      <w:r>
-        <w:rPr>
-          <w:rFonts w:ascii="Times New Roman" w:hAnsi="Times New Roman" w:cs="Times New Roman"/>
-        </w:rPr>
-        <w:t>gene flow</w:t>
-      </w:r>
-      <w:r>
-        <w:rPr>
-          <w:rFonts w:ascii="Times New Roman" w:hAnsi="Times New Roman" w:cs="Times New Roman"/>
-        </w:rPr>
-        <w:t>, respectively</w:t>
-      </w:r>
-      <w:r>
-        <w:rPr>
-          <w:rFonts w:ascii="Times New Roman" w:hAnsi="Times New Roman" w:cs="Times New Roman"/>
-        </w:rPr>
-        <w:t xml:space="preserve">. </w:t>
-      </w:r>
-      <w:r>
-        <w:rPr>
-          <w:rFonts w:ascii="Times New Roman" w:hAnsi="Times New Roman" w:cs="Times New Roman"/>
-        </w:rPr>
-        <w:t>W</w:t>
-      </w:r>
-      <w:r>
-        <w:rPr>
-          <w:rFonts w:ascii="Times New Roman" w:hAnsi="Times New Roman" w:cs="Times New Roman"/>
-        </w:rPr>
-        <w:t xml:space="preserve">e </w:t>
-      </w:r>
-      <w:r>
-        <w:rPr>
-          <w:rFonts w:ascii="Times New Roman" w:hAnsi="Times New Roman" w:cs="Times New Roman"/>
-        </w:rPr>
-        <w:t>focus on the</w:t>
-      </w:r>
-      <w:r>
-        <w:rPr>
-          <w:rFonts w:ascii="Times New Roman" w:hAnsi="Times New Roman" w:cs="Times New Roman"/>
-        </w:rPr>
-        <w:t xml:space="preserve"> drift-selection balance for drift scenario 1</w:t>
-      </w:r>
-      <w:r>
-        <w:rPr>
-          <w:rFonts w:ascii="Times New Roman" w:hAnsi="Times New Roman" w:cs="Times New Roman"/>
-        </w:rPr>
-        <w:t xml:space="preserve"> because the</w:t>
-      </w:r>
-      <w:r>
-        <w:rPr>
-          <w:rFonts w:ascii="Times New Roman" w:hAnsi="Times New Roman" w:cs="Times New Roman"/>
-        </w:rPr>
-        <w:t xml:space="preserve"> results from drift scenario 2 were qualitative</w:t>
-      </w:r>
-      <w:r>
-        <w:rPr>
-          <w:rFonts w:ascii="Times New Roman" w:hAnsi="Times New Roman" w:cs="Times New Roman"/>
-        </w:rPr>
-        <w:t>ly</w:t>
-      </w:r>
-      <w:r>
-        <w:rPr>
-          <w:rFonts w:ascii="Times New Roman" w:hAnsi="Times New Roman" w:cs="Times New Roman"/>
-        </w:rPr>
-        <w:t xml:space="preserve"> similar </w:t>
-      </w:r>
-      <w:r>
-        <w:rPr>
-          <w:rFonts w:ascii="Times New Roman" w:hAnsi="Times New Roman" w:cs="Times New Roman"/>
-        </w:rPr>
-        <w:t>and are presented</w:t>
-      </w:r>
-      <w:r>
-        <w:rPr>
-          <w:rFonts w:ascii="Times New Roman" w:hAnsi="Times New Roman" w:cs="Times New Roman"/>
-        </w:rPr>
-        <w:t xml:space="preserve"> in the online supplementary materials</w:t>
-      </w:r>
-      <w:r>
-        <w:rPr>
-          <w:rFonts w:ascii="Times New Roman" w:hAnsi="Times New Roman" w:cs="Times New Roman"/>
-        </w:rPr>
-        <w:t xml:space="preserve"> </w:t>
-      </w:r>
-      <w:r>
-        <w:rPr>
-          <w:rFonts w:ascii="Times New Roman" w:hAnsi="Times New Roman" w:cs="Times New Roman"/>
-        </w:rPr>
-        <w:t>(</w:t>
-      </w:r>
-      <w:r>
-        <w:rPr>
-          <w:rFonts w:ascii="Times New Roman" w:hAnsi="Times New Roman" w:cs="Times New Roman"/>
-        </w:rPr>
-        <w:t xml:space="preserve">text </w:t>
-      </w:r>
-      <w:proofErr w:type="spellStart"/>
-      <w:r>
-        <w:rPr>
-          <w:rFonts w:ascii="Times New Roman" w:hAnsi="Times New Roman" w:cs="Times New Roman"/>
-        </w:rPr>
-        <w:t>S</w:t>
-      </w:r>
-      <w:r>
-        <w:rPr>
-          <w:rFonts w:ascii="Times New Roman" w:hAnsi="Times New Roman" w:cs="Times New Roman"/>
-        </w:rPr>
-        <w:t>3</w:t>
+        <w:t>S3</w:t>
       </w:r>
       <w:proofErr w:type="spellEnd"/>
       <w:r>
@@ -6755,6 +6807,7 @@
         <w:rPr>
           <w:rFonts w:ascii="Times New Roman" w:hAnsi="Times New Roman" w:cs="Times New Roman"/>
         </w:rPr>
+        <w:lastRenderedPageBreak/>
         <w:t>landscape</w:t>
       </w:r>
       <w:r>
@@ -6773,14 +6826,7 @@
         <w:rPr>
           <w:rFonts w:ascii="Times New Roman" w:hAnsi="Times New Roman" w:cs="Times New Roman"/>
         </w:rPr>
-        <w:t xml:space="preserve"> and dominant allele frequencies were weighted by population </w:t>
-      </w:r>
-      <w:r>
-        <w:rPr>
-          <w:rFonts w:ascii="Times New Roman" w:hAnsi="Times New Roman" w:cs="Times New Roman"/>
-        </w:rPr>
-        <w:lastRenderedPageBreak/>
-        <w:t xml:space="preserve">size such that larger populations contributed more migrants to the migrant pool. Specifically, the weighted-mean immigration rate from all populations into population </w:t>
+        <w:t xml:space="preserve"> and dominant allele frequencies were weighted by population size such that larger populations contributed more migrants to the migrant pool. Specifically, the weighted-mean immigration rate from all populations into population </w:t>
       </w:r>
       <m:oMath>
         <m:r>
@@ -7740,7 +7786,14 @@
         <w:rPr>
           <w:rFonts w:ascii="Times New Roman" w:hAnsi="Times New Roman" w:cs="Times New Roman"/>
         </w:rPr>
-        <w:t xml:space="preserve"> until generation 500 </w:t>
+        <w:t xml:space="preserve"> until </w:t>
+      </w:r>
+      <w:r>
+        <w:rPr>
+          <w:rFonts w:ascii="Times New Roman" w:hAnsi="Times New Roman" w:cs="Times New Roman"/>
+        </w:rPr>
+        <w:lastRenderedPageBreak/>
+        <w:t xml:space="preserve">generation 500 </w:t>
       </w:r>
       <w:r>
         <w:rPr>
@@ -7778,20 +7831,27 @@
         <w:rPr>
           <w:rFonts w:ascii="Times New Roman" w:hAnsi="Times New Roman" w:cs="Times New Roman"/>
         </w:rPr>
+        <w:t xml:space="preserve">, figure </w:t>
+      </w:r>
+      <w:proofErr w:type="spellStart"/>
+      <w:r>
+        <w:rPr>
+          <w:rFonts w:ascii="Times New Roman" w:hAnsi="Times New Roman" w:cs="Times New Roman"/>
+        </w:rPr>
+        <w:t>S4</w:t>
+      </w:r>
+      <w:proofErr w:type="spellEnd"/>
+      <w:r>
+        <w:rPr>
+          <w:rFonts w:ascii="Times New Roman" w:hAnsi="Times New Roman" w:cs="Times New Roman"/>
+        </w:rPr>
         <w:t>)</w:t>
       </w:r>
       <w:r>
         <w:rPr>
           <w:rFonts w:ascii="Times New Roman" w:hAnsi="Times New Roman" w:cs="Times New Roman"/>
         </w:rPr>
-        <w:t xml:space="preserve">. For simulations involving serial </w:t>
-      </w:r>
-      <w:r>
-        <w:rPr>
-          <w:rFonts w:ascii="Times New Roman" w:hAnsi="Times New Roman" w:cs="Times New Roman"/>
-        </w:rPr>
-        <w:lastRenderedPageBreak/>
-        <w:t xml:space="preserve">founder effects (i.e. drift scenario 2 above), we ran this regression in the first generation after the entire </w:t>
+        <w:t xml:space="preserve">. For simulations involving serial founder effects (i.e. drift scenario 2 above), we ran this regression in the first generation after the entire </w:t>
       </w:r>
       <w:r>
         <w:rPr>
@@ -8154,27 +8214,27 @@
         </w:rPr>
         <w:t xml:space="preserve">the formation of </w:t>
       </w:r>
+      <w:commentRangeStart w:id="18"/>
       <w:commentRangeStart w:id="19"/>
-      <w:commentRangeStart w:id="20"/>
       <w:r>
         <w:rPr>
           <w:rFonts w:ascii="Times New Roman" w:hAnsi="Times New Roman" w:cs="Times New Roman"/>
         </w:rPr>
         <w:t xml:space="preserve">positive clines </w:t>
       </w:r>
+      <w:commentRangeEnd w:id="18"/>
+      <w:r>
+        <w:rPr>
+          <w:rStyle w:val="CommentReference"/>
+        </w:rPr>
+        <w:commentReference w:id="18"/>
+      </w:r>
       <w:commentRangeEnd w:id="19"/>
       <w:r>
         <w:rPr>
           <w:rStyle w:val="CommentReference"/>
         </w:rPr>
         <w:commentReference w:id="19"/>
-      </w:r>
-      <w:commentRangeEnd w:id="20"/>
-      <w:r>
-        <w:rPr>
-          <w:rStyle w:val="CommentReference"/>
-        </w:rPr>
-        <w:commentReference w:id="20"/>
       </w:r>
       <w:r>
         <w:rPr>
@@ -11056,7 +11116,27 @@
         <w:rPr>
           <w:rFonts w:ascii="Times New Roman" w:hAnsi="Times New Roman" w:cs="Times New Roman"/>
         </w:rPr>
-        <w:t>between 0 (urban) and 1 (rural) for all regressions (see supplementary material</w:t>
+        <w:t>between 0 (urban) and 1 (rural) for all regre</w:t>
+      </w:r>
+      <w:bookmarkStart w:id="20" w:name="_GoBack"/>
+      <w:bookmarkEnd w:id="20"/>
+      <w:r>
+        <w:rPr>
+          <w:rFonts w:ascii="Times New Roman" w:hAnsi="Times New Roman" w:cs="Times New Roman"/>
+        </w:rPr>
+        <w:t xml:space="preserve">ssions (see </w:t>
+      </w:r>
+      <w:r>
+        <w:rPr>
+          <w:rFonts w:ascii="Times New Roman" w:hAnsi="Times New Roman" w:cs="Times New Roman"/>
+        </w:rPr>
+        <w:t xml:space="preserve">online </w:t>
+      </w:r>
+      <w:r>
+        <w:rPr>
+          <w:rFonts w:ascii="Times New Roman" w:hAnsi="Times New Roman" w:cs="Times New Roman"/>
+        </w:rPr>
+        <w:t>supplementary material</w:t>
       </w:r>
       <w:r>
         <w:rPr>
@@ -11076,6 +11156,20 @@
           <w:rFonts w:ascii="Times New Roman" w:hAnsi="Times New Roman" w:cs="Times New Roman"/>
         </w:rPr>
         <w:t>5</w:t>
+      </w:r>
+      <w:proofErr w:type="spellEnd"/>
+      <w:r>
+        <w:rPr>
+          <w:rFonts w:ascii="Times New Roman" w:hAnsi="Times New Roman" w:cs="Times New Roman"/>
+        </w:rPr>
+        <w:t xml:space="preserve">, figure </w:t>
+      </w:r>
+      <w:proofErr w:type="spellStart"/>
+      <w:r>
+        <w:rPr>
+          <w:rFonts w:ascii="Times New Roman" w:hAnsi="Times New Roman" w:cs="Times New Roman"/>
+        </w:rPr>
+        <w:t>S5</w:t>
       </w:r>
       <w:proofErr w:type="spellEnd"/>
       <w:r>
@@ -23183,7 +23277,7 @@
       </w:r>
     </w:p>
   </w:comment>
-  <w:comment w:id="6" w:author="Rob Ness" w:date="2017-12-18T19:30:00Z" w:initials="RN">
+  <w:comment w:id="5" w:author="Rob Ness" w:date="2017-12-18T19:30:00Z" w:initials="RN">
     <w:p>
       <w:pPr>
         <w:pStyle w:val="CommentText"/>
@@ -23234,7 +23328,7 @@
       </w:r>
     </w:p>
   </w:comment>
-  <w:comment w:id="7" w:author="James Santangelo" w:date="2017-12-23T11:20:00Z" w:initials="JS">
+  <w:comment w:id="6" w:author="James Santangelo" w:date="2017-12-23T11:20:00Z" w:initials="JS">
     <w:p>
       <w:pPr>
         <w:pStyle w:val="CommentText"/>
@@ -23281,7 +23375,7 @@
       </w:pPr>
     </w:p>
   </w:comment>
-  <w:comment w:id="8" w:author="Marc Johnson" w:date="2018-01-18T09:34:00Z" w:initials="MJ">
+  <w:comment w:id="7" w:author="Marc Johnson" w:date="2018-01-18T09:34:00Z" w:initials="MJ">
     <w:p>
       <w:pPr>
         <w:pStyle w:val="CommentText"/>
@@ -23313,7 +23407,7 @@
       </w:r>
     </w:p>
   </w:comment>
-  <w:comment w:id="9" w:author="James Santangelo [2]" w:date="2018-01-20T12:13:00Z" w:initials="JS">
+  <w:comment w:id="8" w:author="James Santangelo [2]" w:date="2018-01-20T12:13:00Z" w:initials="JS">
     <w:p>
       <w:pPr>
         <w:pStyle w:val="CommentText"/>
@@ -23348,7 +23442,7 @@
       </w:r>
     </w:p>
   </w:comment>
-  <w:comment w:id="10" w:author="Marc Johnson" w:date="2018-01-18T09:38:00Z" w:initials="MJ">
+  <w:comment w:id="9" w:author="Marc Johnson" w:date="2018-01-18T09:38:00Z" w:initials="MJ">
     <w:p>
       <w:pPr>
         <w:pStyle w:val="CommentText"/>
@@ -23364,7 +23458,7 @@
       </w:r>
     </w:p>
   </w:comment>
-  <w:comment w:id="11" w:author="Marc Johnson" w:date="2018-01-18T10:47:00Z" w:initials="MJ">
+  <w:comment w:id="10" w:author="Marc Johnson" w:date="2018-01-18T10:47:00Z" w:initials="MJ">
     <w:p>
       <w:pPr>
         <w:pStyle w:val="CommentText"/>
@@ -23380,7 +23474,7 @@
       </w:r>
     </w:p>
   </w:comment>
-  <w:comment w:id="12" w:author="James Santangelo [2]" w:date="2018-01-20T12:35:00Z" w:initials="JS">
+  <w:comment w:id="11" w:author="James Santangelo [2]" w:date="2018-01-20T12:35:00Z" w:initials="JS">
     <w:p>
       <w:pPr>
         <w:pStyle w:val="CommentText"/>
@@ -23396,7 +23490,7 @@
       </w:r>
     </w:p>
   </w:comment>
-  <w:comment w:id="13" w:author="Marc Johnson" w:date="2018-01-18T10:53:00Z" w:initials="MJ">
+  <w:comment w:id="12" w:author="Marc Johnson" w:date="2018-01-18T10:53:00Z" w:initials="MJ">
     <w:p>
       <w:pPr>
         <w:pStyle w:val="CommentText"/>
@@ -23420,7 +23514,7 @@
       </w:r>
     </w:p>
   </w:comment>
-  <w:comment w:id="14" w:author="James Santangelo [2]" w:date="2018-01-20T12:37:00Z" w:initials="JS">
+  <w:comment w:id="13" w:author="James Santangelo [2]" w:date="2018-01-20T12:37:00Z" w:initials="JS">
     <w:p>
       <w:pPr>
         <w:pStyle w:val="CommentText"/>
@@ -23436,7 +23530,7 @@
       </w:r>
     </w:p>
   </w:comment>
-  <w:comment w:id="15" w:author="Marc Johnson" w:date="2018-01-18T10:57:00Z" w:initials="MJ">
+  <w:comment w:id="14" w:author="Marc Johnson" w:date="2018-01-18T10:57:00Z" w:initials="MJ">
     <w:p>
       <w:pPr>
         <w:pStyle w:val="CommentText"/>
@@ -23452,7 +23546,7 @@
       </w:r>
     </w:p>
   </w:comment>
-  <w:comment w:id="16" w:author="James Santangelo [2]" w:date="2018-01-21T13:05:00Z" w:initials="JS">
+  <w:comment w:id="15" w:author="James Santangelo [2]" w:date="2018-01-21T13:05:00Z" w:initials="JS">
     <w:p>
       <w:pPr>
         <w:pStyle w:val="CommentText"/>
@@ -23476,7 +23570,7 @@
       </w:r>
     </w:p>
   </w:comment>
-  <w:comment w:id="17" w:author="Marc Johnson" w:date="2018-01-18T11:37:00Z" w:initials="MJ">
+  <w:comment w:id="16" w:author="Marc Johnson" w:date="2018-01-18T11:37:00Z" w:initials="MJ">
     <w:p>
       <w:pPr>
         <w:pStyle w:val="CommentText"/>
@@ -23504,7 +23598,7 @@
       </w:r>
     </w:p>
   </w:comment>
-  <w:comment w:id="18" w:author="James Santangelo [2]" w:date="2018-01-20T13:00:00Z" w:initials="JS">
+  <w:comment w:id="17" w:author="James Santangelo [2]" w:date="2018-01-20T13:00:00Z" w:initials="JS">
     <w:p>
       <w:pPr>
         <w:pStyle w:val="CommentText"/>
@@ -23520,7 +23614,7 @@
       </w:r>
     </w:p>
   </w:comment>
-  <w:comment w:id="19" w:author="Marc Johnson" w:date="2018-01-18T14:14:00Z" w:initials="MJ">
+  <w:comment w:id="18" w:author="Marc Johnson" w:date="2018-01-18T14:14:00Z" w:initials="MJ">
     <w:p>
       <w:pPr>
         <w:pStyle w:val="CommentText"/>
@@ -23536,7 +23630,7 @@
       </w:r>
     </w:p>
   </w:comment>
-  <w:comment w:id="20" w:author="James Santangelo [2]" w:date="2018-01-20T14:27:00Z" w:initials="JS">
+  <w:comment w:id="19" w:author="James Santangelo [2]" w:date="2018-01-20T14:27:00Z" w:initials="JS">
     <w:p>
       <w:pPr>
         <w:pStyle w:val="CommentText"/>
@@ -25201,7 +25295,7 @@
 </file>
 
 <file path=customXml/itemProps1.xml><?xml version="1.0" encoding="utf-8"?>
-<ds:datastoreItem xmlns:ds="http://schemas.openxmlformats.org/officeDocument/2006/customXml" ds:itemID="{74848781-34BF-5C49-97F4-DF8199DC00DD}">
+<ds:datastoreItem xmlns:ds="http://schemas.openxmlformats.org/officeDocument/2006/customXml" ds:itemID="{C38546B9-66A9-A74A-8B44-FC03B7B80610}">
   <ds:schemaRefs>
     <ds:schemaRef ds:uri="http://schemas.openxmlformats.org/officeDocument/2006/bibliography"/>
   </ds:schemaRefs>

</xml_diff>

<commit_message>
Moved table 2 to supplement
</commit_message>
<xml_diff>
--- a/SEC_Writings/SEC_Santangelo-et-al_Proc-B_2018_Main-Text.docx
+++ b/SEC_Writings/SEC_Santangelo-et-al_Proc-B_2018_Main-Text.docx
@@ -37,7 +37,43 @@
           <w:sz w:val="32"/>
           <w:szCs w:val="32"/>
         </w:rPr>
-        <w:t xml:space="preserve"> of genetic drift, natural selection and gene flow in the formation of parallel clines</w:t>
+        <w:t xml:space="preserve"> of genetic drift, </w:t>
+      </w:r>
+      <w:r>
+        <w:rPr>
+          <w:rFonts w:ascii="Times New Roman" w:hAnsi="Times New Roman" w:cs="Times New Roman"/>
+          <w:b/>
+          <w:sz w:val="32"/>
+          <w:szCs w:val="32"/>
+        </w:rPr>
+        <w:t>gene flow</w:t>
+      </w:r>
+      <w:r>
+        <w:rPr>
+          <w:rFonts w:ascii="Times New Roman" w:hAnsi="Times New Roman" w:cs="Times New Roman"/>
+          <w:b/>
+          <w:sz w:val="32"/>
+          <w:szCs w:val="32"/>
+        </w:rPr>
+        <w:t xml:space="preserve"> and </w:t>
+      </w:r>
+      <w:r>
+        <w:rPr>
+          <w:rFonts w:ascii="Times New Roman" w:hAnsi="Times New Roman" w:cs="Times New Roman"/>
+          <w:b/>
+          <w:sz w:val="32"/>
+          <w:szCs w:val="32"/>
+        </w:rPr>
+        <w:t>natural selection</w:t>
+      </w:r>
+      <w:r>
+        <w:rPr>
+          <w:rFonts w:ascii="Times New Roman" w:hAnsi="Times New Roman" w:cs="Times New Roman"/>
+          <w:b/>
+          <w:sz w:val="32"/>
+          <w:szCs w:val="32"/>
+        </w:rPr>
+        <w:t xml:space="preserve"> in the formation of parallel clines</w:t>
       </w:r>
     </w:p>
     <w:p>
@@ -424,7 +460,6 @@
           <w:b/>
         </w:rPr>
       </w:pPr>
-      <w:bookmarkStart w:id="0" w:name="_GoBack"/>
       <w:r>
         <w:rPr>
           <w:rFonts w:ascii="Times New Roman" w:hAnsi="Times New Roman" w:cs="Times New Roman"/>
@@ -837,7 +872,6 @@
         <w:t>Stochastic</w:t>
       </w:r>
     </w:p>
-    <w:bookmarkEnd w:id="0"/>
     <w:p>
       <w:pPr>
         <w:rPr>
@@ -3018,8 +3052,16 @@
         <w:rPr>
           <w:rFonts w:ascii="Times New Roman" w:hAnsi="Times New Roman" w:cs="Times New Roman"/>
         </w:rPr>
-        <w:t>able 1</w:t>
-      </w:r>
+        <w:t xml:space="preserve">able </w:t>
+      </w:r>
+      <w:proofErr w:type="spellStart"/>
+      <w:r>
+        <w:rPr>
+          <w:rFonts w:ascii="Times New Roman" w:hAnsi="Times New Roman" w:cs="Times New Roman"/>
+        </w:rPr>
+        <w:t>S2</w:t>
+      </w:r>
+      <w:proofErr w:type="spellEnd"/>
       <w:r>
         <w:rPr>
           <w:rFonts w:ascii="Times New Roman" w:hAnsi="Times New Roman" w:cs="Times New Roman"/>
@@ -3963,8 +4005,22 @@
         <w:rPr>
           <w:rFonts w:ascii="Times New Roman" w:hAnsi="Times New Roman" w:cs="Times New Roman"/>
         </w:rPr>
-        <w:t>.05; 0.1; 0.2; 0.35; 0.5, 1.0, table 1</w:t>
-      </w:r>
+        <w:t>.05; 0</w:t>
+      </w:r>
+      <w:r>
+        <w:rPr>
+          <w:rFonts w:ascii="Times New Roman" w:hAnsi="Times New Roman" w:cs="Times New Roman"/>
+        </w:rPr>
+        <w:t xml:space="preserve">.1; 0.2; 0.35; 0.5, 1.0, table </w:t>
+      </w:r>
+      <w:proofErr w:type="spellStart"/>
+      <w:r>
+        <w:rPr>
+          <w:rFonts w:ascii="Times New Roman" w:hAnsi="Times New Roman" w:cs="Times New Roman"/>
+        </w:rPr>
+        <w:t>S2</w:t>
+      </w:r>
+      <w:proofErr w:type="spellEnd"/>
       <w:r>
         <w:rPr>
           <w:rFonts w:ascii="Times New Roman" w:hAnsi="Times New Roman" w:cs="Times New Roman"/>
@@ -5416,7 +5472,21 @@
         <w:rPr>
           <w:rFonts w:ascii="Times New Roman" w:hAnsi="Times New Roman" w:cs="Times New Roman"/>
         </w:rPr>
-        <w:t>able 2. For each iteration, we ran a linear regression using within-population HCN frequency as the response variable and distance from the urban-most population (i.e. patch 40) as the predictor. For simulations involving complete colonization of the landscape (i.e. drift scenario 1 above), this regression was performed using HCN frequencies at generation 250, consistent with the age of many large north American cities. Note however that</w:t>
+        <w:t xml:space="preserve">able </w:t>
+      </w:r>
+      <w:proofErr w:type="spellStart"/>
+      <w:r>
+        <w:rPr>
+          <w:rFonts w:ascii="Times New Roman" w:hAnsi="Times New Roman" w:cs="Times New Roman"/>
+        </w:rPr>
+        <w:t>S2</w:t>
+      </w:r>
+      <w:proofErr w:type="spellEnd"/>
+      <w:r>
+        <w:rPr>
+          <w:rFonts w:ascii="Times New Roman" w:hAnsi="Times New Roman" w:cs="Times New Roman"/>
+        </w:rPr>
+        <w:t>. For each iteration, we ran a linear regression using within-population HCN frequency as the response variable and distance from the urban-most population (i.e. patch 40) as the predictor. For simulations involving complete colonization of the landscape (i.e. drift scenario 1 above), this regression was performed using HCN frequencies at generation 250, consistent with the age of many large north American cities. Note however that</w:t>
       </w:r>
       <w:r>
         <w:rPr>
@@ -11278,7 +11348,7 @@
           <w:rFonts w:ascii="Times New Roman" w:hAnsi="Times New Roman" w:cs="Times New Roman"/>
           <w:noProof/>
         </w:rPr>
-        <w:t>, 219–220. (doi:10.1038/142219a0)</w:t>
+        <w:t xml:space="preserve">, 219–220. </w:t>
       </w:r>
     </w:p>
     <w:p>
@@ -11361,15 +11431,7 @@
           <w:noProof/>
         </w:rPr>
         <w:tab/>
-        <w:t xml:space="preserve">Felsenstein J. 1975 Genetic drift in clines which are maintained by migration and natural </w:t>
-      </w:r>
-      <w:r>
-        <w:rPr>
-          <w:rFonts w:ascii="Times New Roman" w:hAnsi="Times New Roman" w:cs="Times New Roman"/>
-          <w:noProof/>
-        </w:rPr>
-        <w:lastRenderedPageBreak/>
-        <w:t xml:space="preserve">selection. </w:t>
+        <w:t xml:space="preserve">Felsenstein J. 1975 Genetic drift in clines which are maintained by migration and natural selection. </w:t>
       </w:r>
       <w:r>
         <w:rPr>
@@ -11422,6 +11484,7 @@
           <w:rFonts w:ascii="Times New Roman" w:hAnsi="Times New Roman" w:cs="Times New Roman"/>
           <w:noProof/>
         </w:rPr>
+        <w:lastRenderedPageBreak/>
         <w:t>4.</w:t>
       </w:r>
       <w:r>
@@ -11462,7 +11525,7 @@
           <w:rFonts w:ascii="Times New Roman" w:hAnsi="Times New Roman" w:cs="Times New Roman"/>
           <w:noProof/>
         </w:rPr>
-        <w:t>, 277–284. (doi:10.1007/BF02986626)</w:t>
+        <w:t xml:space="preserve">, 277–284. </w:t>
       </w:r>
     </w:p>
     <w:p>
@@ -11530,7 +11593,14 @@
           <w:rFonts w:ascii="Times New Roman" w:hAnsi="Times New Roman" w:cs="Times New Roman"/>
           <w:noProof/>
         </w:rPr>
-        <w:t>, 659–676. (doi:10.1086/283036)</w:t>
+        <w:t>, 659–</w:t>
+      </w:r>
+      <w:r>
+        <w:rPr>
+          <w:rFonts w:ascii="Times New Roman" w:hAnsi="Times New Roman" w:cs="Times New Roman"/>
+          <w:noProof/>
+        </w:rPr>
+        <w:t>676.</w:t>
       </w:r>
     </w:p>
     <w:p>
@@ -11659,7 +11729,7 @@
           <w:rFonts w:ascii="Times New Roman" w:hAnsi="Times New Roman" w:cs="Times New Roman"/>
           <w:noProof/>
         </w:rPr>
-        <w:t>, 2411–2414. (doi:10.1534/genetics.106.059881)</w:t>
+        <w:t xml:space="preserve">, 2411–2414. </w:t>
       </w:r>
     </w:p>
     <w:p>
@@ -11720,7 +11790,7 @@
           <w:rFonts w:ascii="Times New Roman" w:hAnsi="Times New Roman" w:cs="Times New Roman"/>
           <w:noProof/>
         </w:rPr>
-        <w:t>, 1999–2017. (doi:10.1111/mec.13162)</w:t>
+        <w:t xml:space="preserve">, 1999–2017. </w:t>
       </w:r>
     </w:p>
     <w:p>
@@ -11781,7 +11851,7 @@
           <w:rFonts w:ascii="Times New Roman" w:hAnsi="Times New Roman" w:cs="Times New Roman"/>
           <w:noProof/>
         </w:rPr>
-        <w:t>, 678–690. (doi:10.1111/j.1469-8137.2009.02892.x)</w:t>
+        <w:t>, 678–690.</w:t>
       </w:r>
     </w:p>
     <w:p>
@@ -11858,7 +11928,7 @@
           <w:rFonts w:ascii="Times New Roman" w:hAnsi="Times New Roman" w:cs="Times New Roman"/>
           <w:noProof/>
         </w:rPr>
-        <w:t>, 1162–1180. (doi:10.1002/ece3.262)</w:t>
+        <w:t xml:space="preserve">, 1162–1180. </w:t>
       </w:r>
     </w:p>
     <w:p>
@@ -11934,7 +12004,7 @@
           <w:rFonts w:ascii="Times New Roman" w:hAnsi="Times New Roman" w:cs="Times New Roman"/>
           <w:noProof/>
         </w:rPr>
-        <w:t>, 1398–1416. (doi:10.2307/2409456)</w:t>
+        <w:t>, 1398–1416.</w:t>
       </w:r>
     </w:p>
     <w:p>
@@ -11995,7 +12065,7 @@
           <w:rFonts w:ascii="Times New Roman" w:hAnsi="Times New Roman" w:cs="Times New Roman"/>
           <w:noProof/>
         </w:rPr>
-        <w:t>, 546–556. (doi:10.1111/j.1469-8137.2009.02937.x)</w:t>
+        <w:t>, 546–556.</w:t>
       </w:r>
     </w:p>
     <w:p>
@@ -12072,7 +12142,7 @@
           <w:rFonts w:ascii="Times New Roman" w:hAnsi="Times New Roman" w:cs="Times New Roman"/>
           <w:noProof/>
         </w:rPr>
-        <w:t>, 440–449. (doi:10.1038/hdy.1992.148)</w:t>
+        <w:t>, 440–449.</w:t>
       </w:r>
     </w:p>
     <w:p>
@@ -12133,7 +12203,14 @@
           <w:rFonts w:ascii="Times New Roman" w:hAnsi="Times New Roman" w:cs="Times New Roman"/>
           <w:noProof/>
         </w:rPr>
-        <w:t>, 2082–2089. (doi:10.1111/gcb.13528)</w:t>
+        <w:t>, 2082–</w:t>
+      </w:r>
+      <w:r>
+        <w:rPr>
+          <w:rFonts w:ascii="Times New Roman" w:hAnsi="Times New Roman" w:cs="Times New Roman"/>
+          <w:noProof/>
+        </w:rPr>
+        <w:t>2089.</w:t>
       </w:r>
     </w:p>
     <w:p>
@@ -12203,7 +12280,7 @@
           <w:rFonts w:ascii="Times New Roman" w:hAnsi="Times New Roman" w:cs="Times New Roman"/>
           <w:noProof/>
         </w:rPr>
-        <w:t>, 1305 LP-1308. (doi:10.1126/science.aah4993)</w:t>
+        <w:t>, 1305 LP-1308.</w:t>
       </w:r>
     </w:p>
     <w:p>
@@ -12224,7 +12301,6 @@
           <w:rFonts w:ascii="Times New Roman" w:hAnsi="Times New Roman" w:cs="Times New Roman"/>
           <w:noProof/>
         </w:rPr>
-        <w:lastRenderedPageBreak/>
         <w:t>16.</w:t>
       </w:r>
       <w:r>
@@ -12274,7 +12350,7 @@
           <w:rFonts w:ascii="Times New Roman" w:hAnsi="Times New Roman" w:cs="Times New Roman"/>
           <w:noProof/>
         </w:rPr>
-        <w:t>, 1009–1022. (doi:10.1111/evo.12925)</w:t>
+        <w:t xml:space="preserve">, 1009–1022. </w:t>
       </w:r>
     </w:p>
     <w:p>
@@ -12328,6 +12404,7 @@
           <w:bCs/>
           <w:noProof/>
         </w:rPr>
+        <w:lastRenderedPageBreak/>
         <w:t>22</w:t>
       </w:r>
       <w:r>
@@ -12335,7 +12412,7 @@
           <w:rFonts w:ascii="Times New Roman" w:hAnsi="Times New Roman" w:cs="Times New Roman"/>
           <w:noProof/>
         </w:rPr>
-        <w:t>, 3629–3637. (doi:10.1111/mec.12288)</w:t>
+        <w:t xml:space="preserve">, 3629–3637. </w:t>
       </w:r>
     </w:p>
     <w:p>
@@ -12434,7 +12511,14 @@
           <w:rFonts w:ascii="Times New Roman" w:hAnsi="Times New Roman" w:cs="Times New Roman"/>
           <w:noProof/>
         </w:rPr>
-        <w:t>, 842–848. (doi:10.1111/j.1558-5646.2010.01132.x)</w:t>
+        <w:t>, 842–</w:t>
+      </w:r>
+      <w:r>
+        <w:rPr>
+          <w:rFonts w:ascii="Times New Roman" w:hAnsi="Times New Roman" w:cs="Times New Roman"/>
+          <w:noProof/>
+        </w:rPr>
+        <w:t>848.</w:t>
       </w:r>
     </w:p>
     <w:p>
@@ -12511,7 +12595,7 @@
           <w:rFonts w:ascii="Times New Roman" w:hAnsi="Times New Roman" w:cs="Times New Roman"/>
           <w:noProof/>
         </w:rPr>
-        <w:t>, 4242–4254. (doi:10.1111/j.1365-294X.2010.04816.x)</w:t>
+        <w:t xml:space="preserve">, 4242–4254. </w:t>
       </w:r>
     </w:p>
     <w:p>
@@ -12572,7 +12656,7 @@
           <w:rFonts w:ascii="Times New Roman" w:hAnsi="Times New Roman" w:cs="Times New Roman"/>
           <w:noProof/>
         </w:rPr>
-        <w:t>, 546–564. (doi:10.1111/eva.12357)</w:t>
+        <w:t>, 546–564.</w:t>
       </w:r>
     </w:p>
     <w:p>
@@ -12633,7 +12717,7 @@
           <w:rFonts w:ascii="Times New Roman" w:hAnsi="Times New Roman" w:cs="Times New Roman"/>
           <w:noProof/>
         </w:rPr>
-        <w:t>, 599–606. (doi:10.1007/s10592-006-9202-1)</w:t>
+        <w:t xml:space="preserve">, 599–606. </w:t>
       </w:r>
     </w:p>
     <w:p>
@@ -12694,7 +12778,7 @@
           <w:rFonts w:ascii="Times New Roman" w:hAnsi="Times New Roman" w:cs="Times New Roman"/>
           <w:noProof/>
         </w:rPr>
-        <w:t>, 20162180. (doi:10.1111/j.1574-6941.2012.01443.x)</w:t>
+        <w:t xml:space="preserve">, 20162180. </w:t>
       </w:r>
     </w:p>
     <w:p>
@@ -12755,7 +12839,7 @@
           <w:rFonts w:ascii="Times New Roman" w:hAnsi="Times New Roman" w:cs="Times New Roman"/>
           <w:noProof/>
         </w:rPr>
-        <w:t>, 203–215. (doi:10.1111/j.1420-9101.2005.00976.x)</w:t>
+        <w:t xml:space="preserve">, 203–215. </w:t>
       </w:r>
     </w:p>
     <w:p>
@@ -12816,7 +12900,7 @@
           <w:rFonts w:ascii="Times New Roman" w:hAnsi="Times New Roman" w:cs="Times New Roman"/>
           <w:noProof/>
         </w:rPr>
-        <w:t>, 458–472. (doi:10.2307/2405995)</w:t>
+        <w:t>, 458–472.</w:t>
       </w:r>
     </w:p>
     <w:p>
@@ -12852,7 +12936,6 @@
           <w:rFonts w:ascii="Times New Roman" w:hAnsi="Times New Roman" w:cs="Times New Roman"/>
           <w:noProof/>
         </w:rPr>
-        <w:lastRenderedPageBreak/>
         <w:t>(</w:t>
       </w:r>
       <w:r>
@@ -12960,7 +13043,7 @@
           <w:rFonts w:ascii="Times New Roman" w:hAnsi="Times New Roman" w:cs="Times New Roman"/>
           <w:noProof/>
         </w:rPr>
-        <w:t>, 307–330. (doi:10.2307/2259979)</w:t>
+        <w:t xml:space="preserve">, 307–330. </w:t>
       </w:r>
     </w:p>
     <w:p>
@@ -13146,7 +13229,7 @@
           <w:rFonts w:ascii="Times New Roman" w:hAnsi="Times New Roman" w:cs="Times New Roman"/>
           <w:noProof/>
         </w:rPr>
-        <w:t>, 169–184. (doi:10.1038/hdy.1958.22)</w:t>
+        <w:t xml:space="preserve">, 169–184. </w:t>
       </w:r>
     </w:p>
     <w:p>
@@ -13167,6 +13250,7 @@
           <w:rFonts w:ascii="Times New Roman" w:hAnsi="Times New Roman" w:cs="Times New Roman"/>
           <w:noProof/>
         </w:rPr>
+        <w:lastRenderedPageBreak/>
         <w:t>31.</w:t>
       </w:r>
       <w:r>
@@ -13223,7 +13307,7 @@
           <w:rFonts w:ascii="Times New Roman" w:hAnsi="Times New Roman" w:cs="Times New Roman"/>
           <w:noProof/>
         </w:rPr>
-        <w:t>, 61–78. (doi:10.1038/hdy.1954.5)</w:t>
+        <w:t>, 61–78.</w:t>
       </w:r>
     </w:p>
     <w:p>
@@ -13300,7 +13384,7 @@
           <w:rFonts w:ascii="Times New Roman" w:hAnsi="Times New Roman" w:cs="Times New Roman"/>
           <w:noProof/>
         </w:rPr>
-        <w:t>, 377–384. (doi:10.1038/hdy.1954.40)</w:t>
+        <w:t xml:space="preserve">, 377–384. </w:t>
       </w:r>
     </w:p>
     <w:p>
@@ -13377,7 +13461,7 @@
           <w:rFonts w:ascii="Times New Roman" w:hAnsi="Times New Roman" w:cs="Times New Roman"/>
           <w:noProof/>
         </w:rPr>
-        <w:t>, 291–293. (doi:10.1038/hdy.1976.89)</w:t>
+        <w:t>, 291–293.</w:t>
       </w:r>
     </w:p>
     <w:p>
@@ -13438,7 +13522,7 @@
           <w:rFonts w:ascii="Times New Roman" w:hAnsi="Times New Roman" w:cs="Times New Roman"/>
           <w:noProof/>
         </w:rPr>
-        <w:t>, 387–390. (doi:10.1038/hdy.1990.48)</w:t>
+        <w:t xml:space="preserve">, 387–390. </w:t>
       </w:r>
     </w:p>
     <w:p>
@@ -13515,7 +13599,7 @@
           <w:rFonts w:ascii="Times New Roman" w:hAnsi="Times New Roman" w:cs="Times New Roman"/>
           <w:noProof/>
         </w:rPr>
-        <w:t>, 2455–2468. (doi:10.1111/j.1365-294X.2012.05486.x)</w:t>
+        <w:t xml:space="preserve">, 2455–2468. </w:t>
       </w:r>
     </w:p>
     <w:p>
@@ -13591,7 +13675,7 @@
           <w:rFonts w:ascii="Times New Roman" w:hAnsi="Times New Roman" w:cs="Times New Roman"/>
           <w:noProof/>
         </w:rPr>
-        <w:t>, 495–504. (doi:10.1038/hdy.2013.71)</w:t>
+        <w:t>, 495–504.</w:t>
       </w:r>
     </w:p>
     <w:p>
@@ -13667,7 +13751,7 @@
           <w:rFonts w:ascii="Times New Roman" w:hAnsi="Times New Roman" w:cs="Times New Roman"/>
           <w:noProof/>
         </w:rPr>
-        <w:t>, 1053–1070. (doi:10.1111/mec.12666)</w:t>
+        <w:t xml:space="preserve">, 1053–1070. </w:t>
       </w:r>
     </w:p>
     <w:p>
@@ -13743,7 +13827,7 @@
           <w:rFonts w:ascii="Times New Roman" w:hAnsi="Times New Roman" w:cs="Times New Roman"/>
           <w:noProof/>
         </w:rPr>
-        <w:t>, 355–365. (doi:10.1038/hdy.1965.49)</w:t>
+        <w:t xml:space="preserve">, 355–365. </w:t>
       </w:r>
     </w:p>
     <w:p>
@@ -13819,7 +13903,7 @@
           <w:rFonts w:ascii="Times New Roman" w:hAnsi="Times New Roman" w:cs="Times New Roman"/>
           <w:noProof/>
         </w:rPr>
-        <w:t>, 111–118. (doi:10.1007/bf00292324)</w:t>
+        <w:t>, 111–118.</w:t>
       </w:r>
     </w:p>
     <w:p>
@@ -13882,14 +13966,6 @@
         </w:rPr>
         <w:t xml:space="preserve">, 308–309. </w:t>
       </w:r>
-      <w:r>
-        <w:rPr>
-          <w:rFonts w:ascii="Times New Roman" w:hAnsi="Times New Roman" w:cs="Times New Roman"/>
-          <w:noProof/>
-        </w:rPr>
-        <w:lastRenderedPageBreak/>
-        <w:t>(doi:10.1126/science.287.5451.308)</w:t>
-      </w:r>
     </w:p>
     <w:p>
       <w:pPr>
@@ -13965,7 +14041,7 @@
           <w:rFonts w:ascii="Times New Roman" w:hAnsi="Times New Roman" w:cs="Times New Roman"/>
           <w:noProof/>
         </w:rPr>
-        <w:t>, 552–564. (doi:10.1111/mec.12057)</w:t>
+        <w:t xml:space="preserve">, 552–564. </w:t>
       </w:r>
     </w:p>
     <w:p>
@@ -14103,7 +14179,7 @@
           <w:rFonts w:ascii="Times New Roman" w:hAnsi="Times New Roman" w:cs="Times New Roman"/>
           <w:noProof/>
         </w:rPr>
-        <w:t>, 1170–1188. (doi:10.1111/j.1365-294X.2007.03659.x)</w:t>
+        <w:t xml:space="preserve">, 1170–1188. </w:t>
       </w:r>
     </w:p>
     <w:p>
@@ -14172,7 +14248,7 @@
           <w:rFonts w:ascii="Times New Roman" w:hAnsi="Times New Roman" w:cs="Times New Roman"/>
           <w:noProof/>
         </w:rPr>
-        <w:t>. (doi:10.1126/science.aam8327)</w:t>
+        <w:t xml:space="preserve">. </w:t>
       </w:r>
     </w:p>
     <w:p>
@@ -14210,7 +14286,17 @@
           <w:iCs/>
           <w:noProof/>
         </w:rPr>
-        <w:t>Biol. Conserv.</w:t>
+        <w:t xml:space="preserve">Biol. </w:t>
+      </w:r>
+      <w:r>
+        <w:rPr>
+          <w:rFonts w:ascii="Times New Roman" w:hAnsi="Times New Roman" w:cs="Times New Roman"/>
+          <w:i/>
+          <w:iCs/>
+          <w:noProof/>
+        </w:rPr>
+        <w:lastRenderedPageBreak/>
+        <w:t>Conserv.</w:t>
       </w:r>
       <w:r>
         <w:rPr>
@@ -14233,7 +14319,7 @@
           <w:rFonts w:ascii="Times New Roman" w:hAnsi="Times New Roman" w:cs="Times New Roman"/>
           <w:noProof/>
         </w:rPr>
-        <w:t>, 247–260. (doi:10.1016/j.biocon.2005.09.005)</w:t>
+        <w:t xml:space="preserve">, 247–260. </w:t>
       </w:r>
     </w:p>
     <w:p>
@@ -14294,7 +14380,7 @@
           <w:rFonts w:ascii="Times New Roman" w:hAnsi="Times New Roman" w:cs="Times New Roman"/>
           <w:noProof/>
         </w:rPr>
-        <w:t>, 1498–1514. (doi:10.1111/mec.14019)</w:t>
+        <w:t xml:space="preserve">, 1498–1514. </w:t>
       </w:r>
     </w:p>
     <w:p>
@@ -14355,7 +14441,7 @@
           <w:rFonts w:ascii="Times New Roman" w:hAnsi="Times New Roman" w:cs="Times New Roman"/>
           <w:noProof/>
         </w:rPr>
-        <w:t>, 787–792. (doi:10.1126/science.3576198)</w:t>
+        <w:t xml:space="preserve">, 787–792. </w:t>
       </w:r>
     </w:p>
     <w:p>
@@ -14416,7 +14502,7 @@
           <w:rFonts w:ascii="Times New Roman" w:hAnsi="Times New Roman" w:cs="Times New Roman"/>
           <w:noProof/>
         </w:rPr>
-        <w:t>, 279–287. (doi:10.1016/j.cell.2016.06.047)</w:t>
+        <w:t xml:space="preserve">, 279–287. </w:t>
       </w:r>
     </w:p>
     <w:p>
@@ -14451,2744 +14537,11 @@
       <w:pPr>
         <w:rPr>
           <w:rFonts w:ascii="Times New Roman" w:hAnsi="Times New Roman" w:cs="Times New Roman"/>
-        </w:rPr>
-      </w:pPr>
-      <w:r>
-        <w:rPr>
-          <w:rFonts w:ascii="Times New Roman" w:hAnsi="Times New Roman" w:cs="Times New Roman"/>
           <w:b/>
         </w:rPr>
-        <w:lastRenderedPageBreak/>
-        <w:t xml:space="preserve">Table 2: </w:t>
-      </w:r>
-      <w:r>
-        <w:rPr>
-          <w:rFonts w:ascii="Times New Roman" w:hAnsi="Times New Roman" w:cs="Times New Roman"/>
-        </w:rPr>
-        <w:t xml:space="preserve">Details for all </w:t>
-      </w:r>
-      <w:r>
-        <w:rPr>
-          <w:rFonts w:ascii="Times New Roman" w:hAnsi="Times New Roman" w:cs="Times New Roman"/>
-        </w:rPr>
-        <w:t>eight</w:t>
-      </w:r>
-      <w:r>
-        <w:rPr>
-          <w:rFonts w:ascii="Times New Roman" w:hAnsi="Times New Roman" w:cs="Times New Roman"/>
-        </w:rPr>
-        <w:t xml:space="preserve"> cases we simulated exploring the combined effects of drift, </w:t>
-      </w:r>
-      <w:r>
-        <w:rPr>
-          <w:rFonts w:ascii="Times New Roman" w:hAnsi="Times New Roman" w:cs="Times New Roman"/>
-        </w:rPr>
-        <w:t>gene flow</w:t>
-      </w:r>
-      <w:r>
-        <w:rPr>
-          <w:rFonts w:ascii="Times New Roman" w:hAnsi="Times New Roman" w:cs="Times New Roman"/>
-        </w:rPr>
-        <w:t xml:space="preserve"> and selection on the formation of clines in </w:t>
-      </w:r>
-      <w:r>
-        <w:rPr>
-          <w:rFonts w:ascii="Times New Roman" w:hAnsi="Times New Roman" w:cs="Times New Roman"/>
-        </w:rPr>
-        <w:t>HCN.</w:t>
-      </w:r>
-      <w:r>
-        <w:rPr>
-          <w:rFonts w:ascii="Times New Roman" w:hAnsi="Times New Roman" w:cs="Times New Roman"/>
-        </w:rPr>
-        <w:t xml:space="preserve"> </w:t>
-      </w:r>
-    </w:p>
-    <w:tbl>
-      <w:tblPr>
-        <w:tblW w:w="5000" w:type="pct"/>
-        <w:jc w:val="center"/>
-        <w:tblLook w:val="04A0" w:firstRow="1" w:lastRow="0" w:firstColumn="1" w:lastColumn="0" w:noHBand="0" w:noVBand="1"/>
-      </w:tblPr>
-      <w:tblGrid>
-        <w:gridCol w:w="2398"/>
-        <w:gridCol w:w="2398"/>
-        <w:gridCol w:w="2397"/>
-        <w:gridCol w:w="2397"/>
-        <w:gridCol w:w="2397"/>
-        <w:gridCol w:w="2403"/>
-      </w:tblGrid>
-      <w:tr>
-        <w:trPr>
-          <w:trHeight w:val="612"/>
-          <w:jc w:val="center"/>
-        </w:trPr>
-        <w:tc>
-          <w:tcPr>
-            <w:tcW w:w="833" w:type="pct"/>
-            <w:tcBorders>
-              <w:top w:val="single" w:sz="4" w:space="0" w:color="auto"/>
-              <w:left w:val="single" w:sz="4" w:space="0" w:color="auto"/>
-              <w:bottom w:val="double" w:sz="4" w:space="0" w:color="auto"/>
-              <w:right w:val="single" w:sz="4" w:space="0" w:color="auto"/>
-            </w:tcBorders>
-            <w:vAlign w:val="center"/>
-          </w:tcPr>
-          <w:p>
-            <w:pPr>
-              <w:jc w:val="center"/>
-              <w:rPr>
-                <w:rFonts w:ascii="Times New Roman" w:eastAsia="Times New Roman" w:hAnsi="Times New Roman" w:cs="Times New Roman"/>
-                <w:b/>
-                <w:bCs/>
-                <w:color w:val="000000"/>
-              </w:rPr>
-            </w:pPr>
-            <w:r>
-              <w:rPr>
-                <w:rFonts w:ascii="Times New Roman" w:eastAsia="Times New Roman" w:hAnsi="Times New Roman" w:cs="Times New Roman"/>
-                <w:b/>
-                <w:bCs/>
-                <w:color w:val="000000"/>
-              </w:rPr>
-              <w:t>Results figure</w:t>
-            </w:r>
-          </w:p>
-        </w:tc>
-        <w:tc>
-          <w:tcPr>
-            <w:tcW w:w="833" w:type="pct"/>
-            <w:tcBorders>
-              <w:top w:val="single" w:sz="4" w:space="0" w:color="auto"/>
-              <w:left w:val="single" w:sz="4" w:space="0" w:color="auto"/>
-              <w:bottom w:val="double" w:sz="4" w:space="0" w:color="auto"/>
-              <w:right w:val="single" w:sz="4" w:space="0" w:color="auto"/>
-            </w:tcBorders>
-            <w:shd w:val="clear" w:color="auto" w:fill="auto"/>
-            <w:vAlign w:val="center"/>
-            <w:hideMark/>
-          </w:tcPr>
-          <w:p>
-            <w:pPr>
-              <w:jc w:val="center"/>
-              <w:rPr>
-                <w:rFonts w:ascii="Times New Roman" w:eastAsia="Times New Roman" w:hAnsi="Times New Roman" w:cs="Times New Roman"/>
-                <w:b/>
-                <w:bCs/>
-                <w:color w:val="000000"/>
-              </w:rPr>
-            </w:pPr>
-            <w:r>
-              <w:rPr>
-                <w:rFonts w:ascii="Times New Roman" w:eastAsia="Times New Roman" w:hAnsi="Times New Roman" w:cs="Times New Roman"/>
-                <w:b/>
-                <w:bCs/>
-                <w:color w:val="000000"/>
-              </w:rPr>
-              <w:t>Mechanisms explored</w:t>
-            </w:r>
-          </w:p>
-        </w:tc>
-        <w:tc>
-          <w:tcPr>
-            <w:tcW w:w="833" w:type="pct"/>
-            <w:tcBorders>
-              <w:top w:val="single" w:sz="4" w:space="0" w:color="auto"/>
-              <w:left w:val="single" w:sz="4" w:space="0" w:color="auto"/>
-              <w:bottom w:val="double" w:sz="4" w:space="0" w:color="auto"/>
-              <w:right w:val="single" w:sz="4" w:space="0" w:color="auto"/>
-            </w:tcBorders>
-            <w:shd w:val="clear" w:color="auto" w:fill="auto"/>
-            <w:vAlign w:val="center"/>
-            <w:hideMark/>
-          </w:tcPr>
-          <w:p>
-            <w:pPr>
-              <w:jc w:val="center"/>
-              <w:rPr>
-                <w:rFonts w:ascii="Times New Roman" w:eastAsia="Times New Roman" w:hAnsi="Times New Roman" w:cs="Times New Roman"/>
-                <w:b/>
-                <w:bCs/>
-                <w:color w:val="000000"/>
-              </w:rPr>
-            </w:pPr>
-            <w:r>
-              <w:rPr>
-                <w:rFonts w:ascii="Times New Roman" w:eastAsia="Times New Roman" w:hAnsi="Times New Roman" w:cs="Times New Roman"/>
-                <w:b/>
-                <w:bCs/>
-                <w:color w:val="000000"/>
-              </w:rPr>
-              <w:t>Parameters controlling drift</w:t>
-            </w:r>
-          </w:p>
-        </w:tc>
-        <w:tc>
-          <w:tcPr>
-            <w:tcW w:w="833" w:type="pct"/>
-            <w:tcBorders>
-              <w:top w:val="single" w:sz="4" w:space="0" w:color="auto"/>
-              <w:left w:val="single" w:sz="4" w:space="0" w:color="auto"/>
-              <w:bottom w:val="double" w:sz="4" w:space="0" w:color="auto"/>
-              <w:right w:val="single" w:sz="4" w:space="0" w:color="auto"/>
-            </w:tcBorders>
-            <w:shd w:val="clear" w:color="auto" w:fill="auto"/>
-            <w:vAlign w:val="center"/>
-            <w:hideMark/>
-          </w:tcPr>
-          <w:p>
-            <w:pPr>
-              <w:jc w:val="center"/>
-              <w:rPr>
-                <w:rFonts w:ascii="Times New Roman" w:eastAsia="Times New Roman" w:hAnsi="Times New Roman" w:cs="Times New Roman"/>
-                <w:b/>
-                <w:bCs/>
-                <w:color w:val="000000"/>
-              </w:rPr>
-            </w:pPr>
-            <w:r>
-              <w:rPr>
-                <w:rFonts w:ascii="Times New Roman" w:eastAsia="Times New Roman" w:hAnsi="Times New Roman" w:cs="Times New Roman"/>
-                <w:b/>
-                <w:bCs/>
-                <w:color w:val="000000"/>
-              </w:rPr>
-              <w:t>Initial allele frequencies</w:t>
-            </w:r>
-          </w:p>
-        </w:tc>
-        <w:tc>
-          <w:tcPr>
-            <w:tcW w:w="833" w:type="pct"/>
-            <w:tcBorders>
-              <w:top w:val="single" w:sz="4" w:space="0" w:color="auto"/>
-              <w:left w:val="single" w:sz="4" w:space="0" w:color="auto"/>
-              <w:bottom w:val="double" w:sz="4" w:space="0" w:color="auto"/>
-              <w:right w:val="single" w:sz="4" w:space="0" w:color="auto"/>
-            </w:tcBorders>
-            <w:shd w:val="clear" w:color="auto" w:fill="auto"/>
-            <w:vAlign w:val="center"/>
-            <w:hideMark/>
-          </w:tcPr>
-          <w:p>
-            <w:pPr>
-              <w:jc w:val="center"/>
-              <w:rPr>
-                <w:rFonts w:ascii="Times New Roman" w:eastAsia="Times New Roman" w:hAnsi="Times New Roman" w:cs="Times New Roman"/>
-                <w:b/>
-                <w:bCs/>
-                <w:color w:val="000000"/>
-              </w:rPr>
-            </w:pPr>
-            <w:r>
-              <w:rPr>
-                <w:rFonts w:ascii="Times New Roman" w:eastAsia="Times New Roman" w:hAnsi="Times New Roman" w:cs="Times New Roman"/>
-                <w:b/>
-                <w:bCs/>
-                <w:color w:val="000000"/>
-              </w:rPr>
-              <w:t>Selection coefficient</w:t>
-            </w:r>
-            <w:r>
-              <w:rPr>
-                <w:rFonts w:ascii="Times New Roman" w:eastAsia="Times New Roman" w:hAnsi="Times New Roman" w:cs="Times New Roman"/>
-                <w:b/>
-                <w:bCs/>
-                <w:color w:val="000000"/>
-              </w:rPr>
-              <w:t>s</w:t>
-            </w:r>
-          </w:p>
-        </w:tc>
-        <w:tc>
-          <w:tcPr>
-            <w:tcW w:w="835" w:type="pct"/>
-            <w:tcBorders>
-              <w:top w:val="single" w:sz="4" w:space="0" w:color="auto"/>
-              <w:left w:val="single" w:sz="4" w:space="0" w:color="auto"/>
-              <w:bottom w:val="double" w:sz="4" w:space="0" w:color="auto"/>
-              <w:right w:val="single" w:sz="4" w:space="0" w:color="auto"/>
-            </w:tcBorders>
-            <w:shd w:val="clear" w:color="auto" w:fill="auto"/>
-            <w:vAlign w:val="center"/>
-            <w:hideMark/>
-          </w:tcPr>
-          <w:p>
-            <w:pPr>
-              <w:jc w:val="center"/>
-              <w:rPr>
-                <w:rFonts w:ascii="Times New Roman" w:eastAsia="Times New Roman" w:hAnsi="Times New Roman" w:cs="Times New Roman"/>
-                <w:b/>
-                <w:bCs/>
-                <w:color w:val="000000"/>
-              </w:rPr>
-            </w:pPr>
-            <w:r>
-              <w:rPr>
-                <w:rFonts w:ascii="Times New Roman" w:eastAsia="Times New Roman" w:hAnsi="Times New Roman" w:cs="Times New Roman"/>
-                <w:b/>
-                <w:bCs/>
-                <w:color w:val="000000"/>
-              </w:rPr>
-              <w:t>Levels of gene flow</w:t>
-            </w:r>
-          </w:p>
-        </w:tc>
-      </w:tr>
-      <w:tr>
-        <w:trPr>
-          <w:jc w:val="center"/>
-        </w:trPr>
-        <w:tc>
-          <w:tcPr>
-            <w:tcW w:w="833" w:type="pct"/>
-            <w:tcBorders>
-              <w:top w:val="double" w:sz="4" w:space="0" w:color="auto"/>
-              <w:left w:val="single" w:sz="4" w:space="0" w:color="auto"/>
-              <w:bottom w:val="single" w:sz="18" w:space="0" w:color="auto"/>
-              <w:right w:val="single" w:sz="4" w:space="0" w:color="auto"/>
-            </w:tcBorders>
-            <w:vAlign w:val="center"/>
-          </w:tcPr>
-          <w:p>
-            <w:pPr>
-              <w:jc w:val="center"/>
-              <w:rPr>
-                <w:rFonts w:ascii="Times New Roman" w:eastAsia="Times New Roman" w:hAnsi="Times New Roman" w:cs="Times New Roman"/>
-                <w:i/>
-                <w:color w:val="000000"/>
-              </w:rPr>
-            </w:pPr>
-          </w:p>
-        </w:tc>
-        <w:tc>
-          <w:tcPr>
-            <w:tcW w:w="4167" w:type="pct"/>
-            <w:gridSpan w:val="5"/>
-            <w:tcBorders>
-              <w:top w:val="double" w:sz="4" w:space="0" w:color="auto"/>
-              <w:left w:val="single" w:sz="4" w:space="0" w:color="auto"/>
-              <w:bottom w:val="single" w:sz="18" w:space="0" w:color="auto"/>
-              <w:right w:val="single" w:sz="4" w:space="0" w:color="auto"/>
-            </w:tcBorders>
-            <w:shd w:val="clear" w:color="auto" w:fill="auto"/>
-            <w:vAlign w:val="center"/>
-          </w:tcPr>
-          <w:p>
-            <w:pPr>
-              <w:jc w:val="center"/>
-              <w:rPr>
-                <w:rFonts w:ascii="Times New Roman" w:eastAsia="Times New Roman" w:hAnsi="Times New Roman" w:cs="Times New Roman"/>
-                <w:i/>
-                <w:color w:val="000000"/>
-              </w:rPr>
-            </w:pPr>
-            <w:r>
-              <w:rPr>
-                <w:rFonts w:ascii="Times New Roman" w:eastAsia="Times New Roman" w:hAnsi="Times New Roman" w:cs="Times New Roman"/>
-                <w:i/>
-                <w:color w:val="000000"/>
-              </w:rPr>
-              <w:t>Drift scenario 1: Gradient in maximum population size</w:t>
-            </w:r>
-          </w:p>
-        </w:tc>
-      </w:tr>
-      <w:tr>
-        <w:trPr>
-          <w:jc w:val="center"/>
-        </w:trPr>
-        <w:tc>
-          <w:tcPr>
-            <w:tcW w:w="833" w:type="pct"/>
-            <w:tcBorders>
-              <w:top w:val="single" w:sz="18" w:space="0" w:color="auto"/>
-              <w:left w:val="single" w:sz="4" w:space="0" w:color="auto"/>
-              <w:bottom w:val="single" w:sz="4" w:space="0" w:color="auto"/>
-              <w:right w:val="single" w:sz="4" w:space="0" w:color="auto"/>
-            </w:tcBorders>
-            <w:vAlign w:val="center"/>
-          </w:tcPr>
-          <w:p>
-            <w:pPr>
-              <w:jc w:val="center"/>
-              <w:rPr>
-                <w:rFonts w:ascii="Times New Roman" w:eastAsia="Times New Roman" w:hAnsi="Times New Roman" w:cs="Times New Roman"/>
-                <w:i/>
-                <w:color w:val="000000"/>
-              </w:rPr>
-            </w:pPr>
-            <w:proofErr w:type="spellStart"/>
-            <w:r>
-              <w:rPr>
-                <w:rFonts w:ascii="Times New Roman" w:eastAsia="Times New Roman" w:hAnsi="Times New Roman" w:cs="Times New Roman"/>
-                <w:color w:val="000000"/>
-              </w:rPr>
-              <w:t>2</w:t>
-            </w:r>
-            <w:r>
-              <w:rPr>
-                <w:rFonts w:ascii="Times New Roman" w:eastAsia="Times New Roman" w:hAnsi="Times New Roman" w:cs="Times New Roman"/>
-                <w:i/>
-                <w:color w:val="000000"/>
-              </w:rPr>
-              <w:t>a</w:t>
-            </w:r>
-            <w:proofErr w:type="spellEnd"/>
-            <w:r>
-              <w:rPr>
-                <w:rFonts w:ascii="Times New Roman" w:eastAsia="Times New Roman" w:hAnsi="Times New Roman" w:cs="Times New Roman"/>
-                <w:i/>
-                <w:color w:val="000000"/>
-              </w:rPr>
-              <w:t>, c</w:t>
-            </w:r>
-          </w:p>
-        </w:tc>
-        <w:tc>
-          <w:tcPr>
-            <w:tcW w:w="833" w:type="pct"/>
-            <w:tcBorders>
-              <w:top w:val="single" w:sz="18" w:space="0" w:color="auto"/>
-              <w:left w:val="single" w:sz="4" w:space="0" w:color="auto"/>
-              <w:bottom w:val="single" w:sz="4" w:space="0" w:color="auto"/>
-              <w:right w:val="single" w:sz="4" w:space="0" w:color="auto"/>
-            </w:tcBorders>
-            <w:shd w:val="clear" w:color="auto" w:fill="auto"/>
-            <w:vAlign w:val="center"/>
-            <w:hideMark/>
-          </w:tcPr>
-          <w:p>
-            <w:pPr>
-              <w:jc w:val="center"/>
-              <w:rPr>
-                <w:rFonts w:ascii="Times New Roman" w:eastAsia="Times New Roman" w:hAnsi="Times New Roman" w:cs="Times New Roman"/>
-                <w:color w:val="000000"/>
-              </w:rPr>
-            </w:pPr>
-            <w:r>
-              <w:rPr>
-                <w:rFonts w:ascii="Times New Roman" w:eastAsia="Times New Roman" w:hAnsi="Times New Roman" w:cs="Times New Roman"/>
-                <w:color w:val="000000"/>
-              </w:rPr>
-              <w:t>Drift</w:t>
-            </w:r>
-          </w:p>
-        </w:tc>
-        <w:tc>
-          <w:tcPr>
-            <w:tcW w:w="833" w:type="pct"/>
-            <w:tcBorders>
-              <w:top w:val="single" w:sz="18" w:space="0" w:color="auto"/>
-              <w:left w:val="single" w:sz="4" w:space="0" w:color="auto"/>
-              <w:bottom w:val="single" w:sz="4" w:space="0" w:color="auto"/>
-              <w:right w:val="single" w:sz="4" w:space="0" w:color="auto"/>
-            </w:tcBorders>
-            <w:shd w:val="clear" w:color="auto" w:fill="auto"/>
-            <w:vAlign w:val="center"/>
-            <w:hideMark/>
-          </w:tcPr>
-          <w:p>
-            <w:pPr>
-              <w:jc w:val="center"/>
-              <w:rPr>
-                <w:rFonts w:ascii="Times New Roman" w:eastAsia="Times New Roman" w:hAnsi="Times New Roman" w:cs="Times New Roman"/>
-                <w:color w:val="000000"/>
-              </w:rPr>
-            </w:pPr>
-            <w:r>
-              <w:rPr>
-                <w:rFonts w:ascii="Times New Roman" w:eastAsia="Times New Roman" w:hAnsi="Times New Roman" w:cs="Times New Roman"/>
-                <w:color w:val="000000"/>
-              </w:rPr>
-              <w:t xml:space="preserve">Max </w:t>
-            </w:r>
-            <w:r>
-              <w:rPr>
-                <w:rFonts w:ascii="Times New Roman" w:eastAsia="Times New Roman" w:hAnsi="Times New Roman" w:cs="Times New Roman"/>
-                <w:i/>
-                <w:color w:val="000000"/>
-              </w:rPr>
-              <w:t>K</w:t>
-            </w:r>
-            <w:r>
-              <w:rPr>
-                <w:rFonts w:ascii="Times New Roman" w:eastAsia="Times New Roman" w:hAnsi="Times New Roman" w:cs="Times New Roman"/>
-                <w:color w:val="000000"/>
-              </w:rPr>
-              <w:t xml:space="preserve"> = 1000 (Rural);</w:t>
-            </w:r>
-          </w:p>
-          <w:p>
-            <w:pPr>
-              <w:jc w:val="center"/>
-              <w:rPr>
-                <w:rFonts w:ascii="Times New Roman" w:eastAsia="Times New Roman" w:hAnsi="Times New Roman" w:cs="Times New Roman"/>
-                <w:color w:val="000000"/>
-              </w:rPr>
-            </w:pPr>
-            <w:r>
-              <w:rPr>
-                <w:rFonts w:ascii="Times New Roman" w:eastAsia="Times New Roman" w:hAnsi="Times New Roman" w:cs="Times New Roman"/>
-                <w:color w:val="000000"/>
-              </w:rPr>
-              <w:t xml:space="preserve">Min </w:t>
-            </w:r>
-            <w:r>
-              <w:rPr>
-                <w:rFonts w:ascii="Times New Roman" w:eastAsia="Times New Roman" w:hAnsi="Times New Roman" w:cs="Times New Roman"/>
-                <w:i/>
-                <w:color w:val="000000"/>
-              </w:rPr>
-              <w:t>K</w:t>
-            </w:r>
-            <w:r>
-              <w:rPr>
-                <w:rFonts w:ascii="Times New Roman" w:eastAsia="Times New Roman" w:hAnsi="Times New Roman" w:cs="Times New Roman"/>
-                <w:color w:val="000000"/>
-              </w:rPr>
-              <w:t xml:space="preserve"> = 10; 100; 500; 1000 (Urban)</w:t>
-            </w:r>
-          </w:p>
-        </w:tc>
-        <w:tc>
-          <w:tcPr>
-            <w:tcW w:w="833" w:type="pct"/>
-            <w:tcBorders>
-              <w:top w:val="single" w:sz="18" w:space="0" w:color="auto"/>
-              <w:left w:val="single" w:sz="4" w:space="0" w:color="auto"/>
-              <w:bottom w:val="single" w:sz="4" w:space="0" w:color="auto"/>
-              <w:right w:val="single" w:sz="4" w:space="0" w:color="auto"/>
-            </w:tcBorders>
-            <w:shd w:val="clear" w:color="auto" w:fill="auto"/>
-            <w:vAlign w:val="center"/>
-            <w:hideMark/>
-          </w:tcPr>
-          <w:p>
-            <w:pPr>
-              <w:jc w:val="center"/>
-              <w:rPr>
-                <w:rFonts w:ascii="Times New Roman" w:eastAsia="Times New Roman" w:hAnsi="Times New Roman" w:cs="Times New Roman"/>
-                <w:color w:val="000000"/>
-              </w:rPr>
-            </w:pPr>
-            <w:r>
-              <w:rPr>
-                <w:rFonts w:ascii="Times New Roman" w:eastAsia="Times New Roman" w:hAnsi="Times New Roman" w:cs="Times New Roman"/>
-                <w:i/>
-                <w:iCs/>
-                <w:color w:val="000000"/>
-              </w:rPr>
-              <w:t>CYP79D15</w:t>
-            </w:r>
-            <w:r>
-              <w:rPr>
-                <w:rFonts w:ascii="Times New Roman" w:eastAsia="Times New Roman" w:hAnsi="Times New Roman" w:cs="Times New Roman"/>
-                <w:color w:val="000000"/>
-              </w:rPr>
-              <w:t xml:space="preserve"> = 0.5</w:t>
-            </w:r>
-          </w:p>
-          <w:p>
-            <w:pPr>
-              <w:jc w:val="center"/>
-              <w:rPr>
-                <w:rFonts w:ascii="Times New Roman" w:eastAsia="Times New Roman" w:hAnsi="Times New Roman" w:cs="Times New Roman"/>
-                <w:color w:val="000000"/>
-              </w:rPr>
-            </w:pPr>
-            <w:r>
-              <w:rPr>
-                <w:rFonts w:ascii="Times New Roman" w:eastAsia="Times New Roman" w:hAnsi="Times New Roman" w:cs="Times New Roman"/>
-                <w:i/>
-                <w:iCs/>
-                <w:color w:val="000000"/>
-              </w:rPr>
-              <w:t>Li</w:t>
-            </w:r>
-            <w:r>
-              <w:rPr>
-                <w:rFonts w:ascii="Times New Roman" w:eastAsia="Times New Roman" w:hAnsi="Times New Roman" w:cs="Times New Roman"/>
-                <w:color w:val="000000"/>
-              </w:rPr>
-              <w:t xml:space="preserve"> = 0.5</w:t>
-            </w:r>
-          </w:p>
-        </w:tc>
-        <w:tc>
-          <w:tcPr>
-            <w:tcW w:w="833" w:type="pct"/>
-            <w:tcBorders>
-              <w:top w:val="single" w:sz="18" w:space="0" w:color="auto"/>
-              <w:left w:val="single" w:sz="4" w:space="0" w:color="auto"/>
-              <w:bottom w:val="single" w:sz="4" w:space="0" w:color="auto"/>
-              <w:right w:val="single" w:sz="4" w:space="0" w:color="auto"/>
-            </w:tcBorders>
-            <w:shd w:val="clear" w:color="auto" w:fill="auto"/>
-            <w:vAlign w:val="center"/>
-            <w:hideMark/>
-          </w:tcPr>
-          <w:p>
-            <w:pPr>
-              <w:jc w:val="center"/>
-              <w:rPr>
-                <w:rFonts w:ascii="Times New Roman" w:eastAsia="Times New Roman" w:hAnsi="Times New Roman" w:cs="Times New Roman"/>
-                <w:color w:val="000000"/>
-              </w:rPr>
-            </w:pPr>
-            <w:r>
-              <w:rPr>
-                <w:rFonts w:ascii="Times New Roman" w:eastAsia="Times New Roman" w:hAnsi="Times New Roman" w:cs="Times New Roman"/>
-                <w:color w:val="000000"/>
-              </w:rPr>
-              <w:t>None</w:t>
-            </w:r>
-          </w:p>
-        </w:tc>
-        <w:tc>
-          <w:tcPr>
-            <w:tcW w:w="835" w:type="pct"/>
-            <w:tcBorders>
-              <w:top w:val="single" w:sz="18" w:space="0" w:color="auto"/>
-              <w:left w:val="single" w:sz="4" w:space="0" w:color="auto"/>
-              <w:bottom w:val="single" w:sz="4" w:space="0" w:color="auto"/>
-              <w:right w:val="single" w:sz="4" w:space="0" w:color="auto"/>
-            </w:tcBorders>
-            <w:shd w:val="clear" w:color="auto" w:fill="auto"/>
-            <w:vAlign w:val="center"/>
-            <w:hideMark/>
-          </w:tcPr>
-          <w:p>
-            <w:pPr>
-              <w:jc w:val="center"/>
-              <w:rPr>
-                <w:rFonts w:ascii="Times New Roman" w:eastAsia="Times New Roman" w:hAnsi="Times New Roman" w:cs="Times New Roman"/>
-                <w:color w:val="000000"/>
-              </w:rPr>
-            </w:pPr>
-            <w:r>
-              <w:rPr>
-                <w:rFonts w:ascii="Times New Roman" w:eastAsia="Times New Roman" w:hAnsi="Times New Roman" w:cs="Times New Roman"/>
-                <w:color w:val="000000"/>
-              </w:rPr>
-              <w:t>None</w:t>
-            </w:r>
-          </w:p>
-        </w:tc>
-      </w:tr>
-      <w:tr>
-        <w:trPr>
-          <w:jc w:val="center"/>
-        </w:trPr>
-        <w:tc>
-          <w:tcPr>
-            <w:tcW w:w="833" w:type="pct"/>
-            <w:tcBorders>
-              <w:top w:val="nil"/>
-              <w:left w:val="single" w:sz="4" w:space="0" w:color="auto"/>
-              <w:bottom w:val="single" w:sz="4" w:space="0" w:color="auto"/>
-              <w:right w:val="single" w:sz="4" w:space="0" w:color="auto"/>
-            </w:tcBorders>
-            <w:vAlign w:val="center"/>
-          </w:tcPr>
-          <w:p>
-            <w:pPr>
-              <w:jc w:val="center"/>
-              <w:rPr>
-                <w:rFonts w:ascii="Times New Roman" w:eastAsia="Times New Roman" w:hAnsi="Times New Roman" w:cs="Times New Roman"/>
-                <w:color w:val="000000"/>
-              </w:rPr>
-            </w:pPr>
-            <w:proofErr w:type="spellStart"/>
-            <w:r>
-              <w:rPr>
-                <w:rFonts w:ascii="Times New Roman" w:eastAsia="Times New Roman" w:hAnsi="Times New Roman" w:cs="Times New Roman"/>
-                <w:color w:val="000000"/>
-              </w:rPr>
-              <w:t>2</w:t>
-            </w:r>
-            <w:r>
-              <w:rPr>
-                <w:rFonts w:ascii="Times New Roman" w:eastAsia="Times New Roman" w:hAnsi="Times New Roman" w:cs="Times New Roman"/>
-                <w:i/>
-                <w:color w:val="000000"/>
-              </w:rPr>
-              <w:t>b</w:t>
-            </w:r>
-            <w:proofErr w:type="spellEnd"/>
-            <w:r>
-              <w:rPr>
-                <w:rFonts w:ascii="Times New Roman" w:eastAsia="Times New Roman" w:hAnsi="Times New Roman" w:cs="Times New Roman"/>
-                <w:i/>
-                <w:color w:val="000000"/>
-              </w:rPr>
-              <w:t>, d</w:t>
-            </w:r>
-          </w:p>
-        </w:tc>
-        <w:tc>
-          <w:tcPr>
-            <w:tcW w:w="833" w:type="pct"/>
-            <w:tcBorders>
-              <w:top w:val="nil"/>
-              <w:left w:val="single" w:sz="4" w:space="0" w:color="auto"/>
-              <w:bottom w:val="single" w:sz="4" w:space="0" w:color="auto"/>
-              <w:right w:val="single" w:sz="4" w:space="0" w:color="auto"/>
-            </w:tcBorders>
-            <w:shd w:val="clear" w:color="auto" w:fill="auto"/>
-            <w:vAlign w:val="center"/>
-            <w:hideMark/>
-          </w:tcPr>
-          <w:p>
-            <w:pPr>
-              <w:jc w:val="center"/>
-              <w:rPr>
-                <w:rFonts w:ascii="Times New Roman" w:eastAsia="Times New Roman" w:hAnsi="Times New Roman" w:cs="Times New Roman"/>
-                <w:color w:val="000000"/>
-              </w:rPr>
-            </w:pPr>
-            <w:r>
-              <w:rPr>
-                <w:rFonts w:ascii="Times New Roman" w:eastAsia="Times New Roman" w:hAnsi="Times New Roman" w:cs="Times New Roman"/>
-                <w:color w:val="000000"/>
-              </w:rPr>
-              <w:t>Drift, gene flow</w:t>
-            </w:r>
-          </w:p>
-        </w:tc>
-        <w:tc>
-          <w:tcPr>
-            <w:tcW w:w="833" w:type="pct"/>
-            <w:tcBorders>
-              <w:top w:val="nil"/>
-              <w:left w:val="single" w:sz="4" w:space="0" w:color="auto"/>
-              <w:bottom w:val="single" w:sz="4" w:space="0" w:color="auto"/>
-              <w:right w:val="single" w:sz="4" w:space="0" w:color="auto"/>
-            </w:tcBorders>
-            <w:shd w:val="clear" w:color="auto" w:fill="auto"/>
-            <w:vAlign w:val="center"/>
-            <w:hideMark/>
-          </w:tcPr>
-          <w:p>
-            <w:pPr>
-              <w:jc w:val="center"/>
-              <w:rPr>
-                <w:rFonts w:ascii="Times New Roman" w:eastAsia="Times New Roman" w:hAnsi="Times New Roman" w:cs="Times New Roman"/>
-                <w:color w:val="000000"/>
-              </w:rPr>
-            </w:pPr>
-            <w:r>
-              <w:rPr>
-                <w:rFonts w:ascii="Times New Roman" w:eastAsia="Times New Roman" w:hAnsi="Times New Roman" w:cs="Times New Roman"/>
-                <w:color w:val="000000"/>
-              </w:rPr>
-              <w:t xml:space="preserve">Max </w:t>
-            </w:r>
-            <w:r>
-              <w:rPr>
-                <w:rFonts w:ascii="Times New Roman" w:eastAsia="Times New Roman" w:hAnsi="Times New Roman" w:cs="Times New Roman"/>
-                <w:i/>
-                <w:color w:val="000000"/>
-              </w:rPr>
-              <w:t>K</w:t>
-            </w:r>
-            <w:r>
-              <w:rPr>
-                <w:rFonts w:ascii="Times New Roman" w:eastAsia="Times New Roman" w:hAnsi="Times New Roman" w:cs="Times New Roman"/>
-                <w:color w:val="000000"/>
-              </w:rPr>
-              <w:t xml:space="preserve"> = 1000 (Rural);</w:t>
-            </w:r>
-          </w:p>
-          <w:p>
-            <w:pPr>
-              <w:jc w:val="center"/>
-              <w:rPr>
-                <w:rFonts w:ascii="Times New Roman" w:eastAsia="Times New Roman" w:hAnsi="Times New Roman" w:cs="Times New Roman"/>
-                <w:color w:val="000000"/>
-              </w:rPr>
-            </w:pPr>
-            <w:r>
-              <w:rPr>
-                <w:rFonts w:ascii="Times New Roman" w:eastAsia="Times New Roman" w:hAnsi="Times New Roman" w:cs="Times New Roman"/>
-                <w:color w:val="000000"/>
-              </w:rPr>
-              <w:t xml:space="preserve">Min </w:t>
-            </w:r>
-            <w:r>
-              <w:rPr>
-                <w:rFonts w:ascii="Times New Roman" w:eastAsia="Times New Roman" w:hAnsi="Times New Roman" w:cs="Times New Roman"/>
-                <w:i/>
-                <w:color w:val="000000"/>
-              </w:rPr>
-              <w:t>K</w:t>
-            </w:r>
-            <w:r>
-              <w:rPr>
-                <w:rFonts w:ascii="Times New Roman" w:eastAsia="Times New Roman" w:hAnsi="Times New Roman" w:cs="Times New Roman"/>
-                <w:color w:val="000000"/>
-              </w:rPr>
-              <w:t xml:space="preserve"> = 10 (Urban)</w:t>
-            </w:r>
-          </w:p>
-        </w:tc>
-        <w:tc>
-          <w:tcPr>
-            <w:tcW w:w="833" w:type="pct"/>
-            <w:tcBorders>
-              <w:top w:val="nil"/>
-              <w:left w:val="single" w:sz="4" w:space="0" w:color="auto"/>
-              <w:bottom w:val="single" w:sz="4" w:space="0" w:color="auto"/>
-              <w:right w:val="single" w:sz="4" w:space="0" w:color="auto"/>
-            </w:tcBorders>
-            <w:shd w:val="clear" w:color="auto" w:fill="auto"/>
-            <w:vAlign w:val="center"/>
-            <w:hideMark/>
-          </w:tcPr>
-          <w:p>
-            <w:pPr>
-              <w:jc w:val="center"/>
-              <w:rPr>
-                <w:rFonts w:ascii="Times New Roman" w:eastAsia="Times New Roman" w:hAnsi="Times New Roman" w:cs="Times New Roman"/>
-                <w:color w:val="000000"/>
-              </w:rPr>
-            </w:pPr>
-            <w:r>
-              <w:rPr>
-                <w:rFonts w:ascii="Times New Roman" w:eastAsia="Times New Roman" w:hAnsi="Times New Roman" w:cs="Times New Roman"/>
-                <w:i/>
-                <w:iCs/>
-                <w:color w:val="000000"/>
-              </w:rPr>
-              <w:t>CYP79D15</w:t>
-            </w:r>
-            <w:r>
-              <w:rPr>
-                <w:rFonts w:ascii="Times New Roman" w:eastAsia="Times New Roman" w:hAnsi="Times New Roman" w:cs="Times New Roman"/>
-                <w:color w:val="000000"/>
-              </w:rPr>
-              <w:t xml:space="preserve"> = 0.5</w:t>
-            </w:r>
-          </w:p>
-          <w:p>
-            <w:pPr>
-              <w:jc w:val="center"/>
-              <w:rPr>
-                <w:rFonts w:ascii="Times New Roman" w:eastAsia="Times New Roman" w:hAnsi="Times New Roman" w:cs="Times New Roman"/>
-                <w:color w:val="000000"/>
-              </w:rPr>
-            </w:pPr>
-            <w:r>
-              <w:rPr>
-                <w:rFonts w:ascii="Times New Roman" w:eastAsia="Times New Roman" w:hAnsi="Times New Roman" w:cs="Times New Roman"/>
-                <w:i/>
-                <w:iCs/>
-                <w:color w:val="000000"/>
-              </w:rPr>
-              <w:t>Li</w:t>
-            </w:r>
-            <w:r>
-              <w:rPr>
-                <w:rFonts w:ascii="Times New Roman" w:eastAsia="Times New Roman" w:hAnsi="Times New Roman" w:cs="Times New Roman"/>
-                <w:color w:val="000000"/>
-              </w:rPr>
-              <w:t xml:space="preserve"> = 0.5</w:t>
-            </w:r>
-          </w:p>
-        </w:tc>
-        <w:tc>
-          <w:tcPr>
-            <w:tcW w:w="833" w:type="pct"/>
-            <w:tcBorders>
-              <w:top w:val="nil"/>
-              <w:left w:val="single" w:sz="4" w:space="0" w:color="auto"/>
-              <w:bottom w:val="single" w:sz="4" w:space="0" w:color="auto"/>
-              <w:right w:val="single" w:sz="4" w:space="0" w:color="auto"/>
-            </w:tcBorders>
-            <w:shd w:val="clear" w:color="auto" w:fill="auto"/>
-            <w:vAlign w:val="center"/>
-            <w:hideMark/>
-          </w:tcPr>
-          <w:p>
-            <w:pPr>
-              <w:jc w:val="center"/>
-              <w:rPr>
-                <w:rFonts w:ascii="Times New Roman" w:eastAsia="Times New Roman" w:hAnsi="Times New Roman" w:cs="Times New Roman"/>
-                <w:color w:val="000000"/>
-              </w:rPr>
-            </w:pPr>
-            <w:r>
-              <w:rPr>
-                <w:rFonts w:ascii="Times New Roman" w:eastAsia="Times New Roman" w:hAnsi="Times New Roman" w:cs="Times New Roman"/>
-                <w:color w:val="000000"/>
-              </w:rPr>
-              <w:t>None</w:t>
-            </w:r>
-          </w:p>
-        </w:tc>
-        <w:tc>
-          <w:tcPr>
-            <w:tcW w:w="835" w:type="pct"/>
-            <w:tcBorders>
-              <w:top w:val="nil"/>
-              <w:left w:val="single" w:sz="4" w:space="0" w:color="auto"/>
-              <w:bottom w:val="single" w:sz="4" w:space="0" w:color="auto"/>
-              <w:right w:val="single" w:sz="4" w:space="0" w:color="auto"/>
-            </w:tcBorders>
-            <w:shd w:val="clear" w:color="auto" w:fill="auto"/>
-            <w:vAlign w:val="center"/>
-            <w:hideMark/>
-          </w:tcPr>
-          <w:p>
-            <w:pPr>
-              <w:jc w:val="center"/>
-              <w:rPr>
-                <w:rFonts w:ascii="Times New Roman" w:eastAsia="Times New Roman" w:hAnsi="Times New Roman" w:cs="Times New Roman"/>
-                <w:color w:val="000000"/>
-              </w:rPr>
-            </w:pPr>
-            <w:r>
-              <w:rPr>
-                <w:rFonts w:ascii="Times New Roman" w:eastAsia="Times New Roman" w:hAnsi="Times New Roman" w:cs="Times New Roman"/>
-                <w:color w:val="000000"/>
-              </w:rPr>
-              <w:t>0; 0.001; 0.0025; 0.005; 0.01; 0.02; 0.035; 0.05; 0.1; 0.2; 0.35; 0.5</w:t>
-            </w:r>
-            <w:r>
-              <w:rPr>
-                <w:rFonts w:ascii="Times New Roman" w:eastAsia="Times New Roman" w:hAnsi="Times New Roman" w:cs="Times New Roman"/>
-                <w:color w:val="000000"/>
-              </w:rPr>
-              <w:t>; 1.0</w:t>
-            </w:r>
-          </w:p>
-        </w:tc>
-      </w:tr>
-      <w:tr>
-        <w:trPr>
-          <w:jc w:val="center"/>
-        </w:trPr>
-        <w:tc>
-          <w:tcPr>
-            <w:tcW w:w="833" w:type="pct"/>
-            <w:tcBorders>
-              <w:top w:val="single" w:sz="4" w:space="0" w:color="auto"/>
-              <w:left w:val="single" w:sz="4" w:space="0" w:color="auto"/>
-              <w:bottom w:val="single" w:sz="4" w:space="0" w:color="auto"/>
-              <w:right w:val="single" w:sz="4" w:space="0" w:color="auto"/>
-            </w:tcBorders>
-            <w:vAlign w:val="center"/>
-          </w:tcPr>
-          <w:p>
-            <w:pPr>
-              <w:jc w:val="center"/>
-              <w:rPr>
-                <w:rFonts w:ascii="Times New Roman" w:eastAsia="Times New Roman" w:hAnsi="Times New Roman" w:cs="Times New Roman"/>
-                <w:color w:val="000000"/>
-              </w:rPr>
-            </w:pPr>
-            <w:proofErr w:type="spellStart"/>
-            <w:r>
-              <w:rPr>
-                <w:rFonts w:ascii="Times New Roman" w:eastAsia="Times New Roman" w:hAnsi="Times New Roman" w:cs="Times New Roman"/>
-                <w:color w:val="000000"/>
-              </w:rPr>
-              <w:t>S</w:t>
-            </w:r>
-            <w:r>
-              <w:rPr>
-                <w:rFonts w:ascii="Times New Roman" w:eastAsia="Times New Roman" w:hAnsi="Times New Roman" w:cs="Times New Roman"/>
-                <w:color w:val="000000"/>
-              </w:rPr>
-              <w:t>4</w:t>
-            </w:r>
-            <w:proofErr w:type="spellEnd"/>
-          </w:p>
-        </w:tc>
-        <w:tc>
-          <w:tcPr>
-            <w:tcW w:w="833" w:type="pct"/>
-            <w:tcBorders>
-              <w:top w:val="single" w:sz="4" w:space="0" w:color="auto"/>
-              <w:left w:val="single" w:sz="4" w:space="0" w:color="auto"/>
-              <w:bottom w:val="single" w:sz="4" w:space="0" w:color="auto"/>
-              <w:right w:val="single" w:sz="4" w:space="0" w:color="auto"/>
-            </w:tcBorders>
-            <w:shd w:val="clear" w:color="auto" w:fill="auto"/>
-            <w:vAlign w:val="center"/>
-          </w:tcPr>
-          <w:p>
-            <w:pPr>
-              <w:jc w:val="center"/>
-              <w:rPr>
-                <w:rFonts w:ascii="Times New Roman" w:eastAsia="Times New Roman" w:hAnsi="Times New Roman" w:cs="Times New Roman"/>
-                <w:color w:val="000000"/>
-              </w:rPr>
-            </w:pPr>
-            <w:r>
-              <w:rPr>
-                <w:rFonts w:ascii="Times New Roman" w:eastAsia="Times New Roman" w:hAnsi="Times New Roman" w:cs="Times New Roman"/>
-                <w:color w:val="000000"/>
-              </w:rPr>
-              <w:t xml:space="preserve">Drift, </w:t>
-            </w:r>
-            <w:r>
-              <w:rPr>
-                <w:rFonts w:ascii="Times New Roman" w:eastAsia="Times New Roman" w:hAnsi="Times New Roman" w:cs="Times New Roman"/>
-                <w:color w:val="000000"/>
-              </w:rPr>
-              <w:t>gene flow</w:t>
-            </w:r>
-            <w:r>
-              <w:rPr>
-                <w:rFonts w:ascii="Times New Roman" w:eastAsia="Times New Roman" w:hAnsi="Times New Roman" w:cs="Times New Roman"/>
-                <w:color w:val="000000"/>
-              </w:rPr>
-              <w:t>, allele frequency variation</w:t>
-            </w:r>
-            <w:r>
-              <w:rPr>
-                <w:rFonts w:ascii="Times New Roman" w:eastAsia="Times New Roman" w:hAnsi="Times New Roman" w:cs="Times New Roman"/>
-                <w:b/>
-                <w:bCs/>
-                <w:color w:val="000000"/>
-              </w:rPr>
-              <w:t>‡</w:t>
-            </w:r>
-          </w:p>
-        </w:tc>
-        <w:tc>
-          <w:tcPr>
-            <w:tcW w:w="833" w:type="pct"/>
-            <w:tcBorders>
-              <w:top w:val="single" w:sz="4" w:space="0" w:color="auto"/>
-              <w:left w:val="single" w:sz="4" w:space="0" w:color="auto"/>
-              <w:bottom w:val="single" w:sz="4" w:space="0" w:color="auto"/>
-              <w:right w:val="single" w:sz="4" w:space="0" w:color="auto"/>
-            </w:tcBorders>
-            <w:shd w:val="clear" w:color="auto" w:fill="auto"/>
-            <w:vAlign w:val="center"/>
-          </w:tcPr>
-          <w:p>
-            <w:pPr>
-              <w:jc w:val="center"/>
-              <w:rPr>
-                <w:rFonts w:ascii="Times New Roman" w:eastAsia="Times New Roman" w:hAnsi="Times New Roman" w:cs="Times New Roman"/>
-                <w:color w:val="000000"/>
-              </w:rPr>
-            </w:pPr>
-            <w:r>
-              <w:rPr>
-                <w:rFonts w:ascii="Times New Roman" w:eastAsia="Times New Roman" w:hAnsi="Times New Roman" w:cs="Times New Roman"/>
-                <w:color w:val="000000"/>
-              </w:rPr>
-              <w:t xml:space="preserve">Max </w:t>
-            </w:r>
-            <w:r>
-              <w:rPr>
-                <w:rFonts w:ascii="Times New Roman" w:eastAsia="Times New Roman" w:hAnsi="Times New Roman" w:cs="Times New Roman"/>
-                <w:i/>
-                <w:color w:val="000000"/>
-              </w:rPr>
-              <w:t>K</w:t>
-            </w:r>
-            <w:r>
-              <w:rPr>
-                <w:rFonts w:ascii="Times New Roman" w:eastAsia="Times New Roman" w:hAnsi="Times New Roman" w:cs="Times New Roman"/>
-                <w:color w:val="000000"/>
-              </w:rPr>
-              <w:t xml:space="preserve"> = 1000 (Rural);</w:t>
-            </w:r>
-          </w:p>
-          <w:p>
-            <w:pPr>
-              <w:jc w:val="center"/>
-              <w:rPr>
-                <w:rFonts w:ascii="Times New Roman" w:eastAsia="Times New Roman" w:hAnsi="Times New Roman" w:cs="Times New Roman"/>
-                <w:color w:val="000000"/>
-              </w:rPr>
-            </w:pPr>
-            <w:r>
-              <w:rPr>
-                <w:rFonts w:ascii="Times New Roman" w:eastAsia="Times New Roman" w:hAnsi="Times New Roman" w:cs="Times New Roman"/>
-                <w:color w:val="000000"/>
-              </w:rPr>
-              <w:t xml:space="preserve">Min </w:t>
-            </w:r>
-            <w:r>
-              <w:rPr>
-                <w:rFonts w:ascii="Times New Roman" w:eastAsia="Times New Roman" w:hAnsi="Times New Roman" w:cs="Times New Roman"/>
-                <w:i/>
-                <w:color w:val="000000"/>
-              </w:rPr>
-              <w:t>K</w:t>
-            </w:r>
-            <w:r>
-              <w:rPr>
-                <w:rFonts w:ascii="Times New Roman" w:eastAsia="Times New Roman" w:hAnsi="Times New Roman" w:cs="Times New Roman"/>
-                <w:color w:val="000000"/>
-              </w:rPr>
-              <w:t xml:space="preserve"> = 10 (Urban)</w:t>
-            </w:r>
-          </w:p>
-        </w:tc>
-        <w:tc>
-          <w:tcPr>
-            <w:tcW w:w="833" w:type="pct"/>
-            <w:tcBorders>
-              <w:top w:val="single" w:sz="4" w:space="0" w:color="auto"/>
-              <w:left w:val="single" w:sz="4" w:space="0" w:color="auto"/>
-              <w:bottom w:val="single" w:sz="4" w:space="0" w:color="auto"/>
-              <w:right w:val="single" w:sz="4" w:space="0" w:color="auto"/>
-            </w:tcBorders>
-            <w:shd w:val="clear" w:color="auto" w:fill="auto"/>
-            <w:vAlign w:val="center"/>
-          </w:tcPr>
-          <w:p>
-            <w:pPr>
-              <w:jc w:val="center"/>
-              <w:rPr>
-                <w:rFonts w:ascii="Times New Roman" w:eastAsia="Times New Roman" w:hAnsi="Times New Roman" w:cs="Times New Roman"/>
-                <w:color w:val="000000"/>
-              </w:rPr>
-            </w:pPr>
-            <w:r>
-              <w:rPr>
-                <w:rFonts w:ascii="Times New Roman" w:eastAsia="Times New Roman" w:hAnsi="Times New Roman" w:cs="Times New Roman"/>
-                <w:i/>
-                <w:iCs/>
-                <w:color w:val="000000"/>
-              </w:rPr>
-              <w:t>CYP79D15</w:t>
-            </w:r>
-            <w:r>
-              <w:rPr>
-                <w:rFonts w:ascii="Times New Roman" w:eastAsia="Times New Roman" w:hAnsi="Times New Roman" w:cs="Times New Roman"/>
-                <w:color w:val="000000"/>
-              </w:rPr>
-              <w:t xml:space="preserve"> = 0.1; 0.5; 0.9</w:t>
-            </w:r>
-          </w:p>
-          <w:p>
-            <w:pPr>
-              <w:jc w:val="center"/>
-              <w:rPr>
-                <w:rFonts w:ascii="Times New Roman" w:eastAsia="Times New Roman" w:hAnsi="Times New Roman" w:cs="Times New Roman"/>
-                <w:color w:val="000000"/>
-              </w:rPr>
-            </w:pPr>
-            <w:r>
-              <w:rPr>
-                <w:rFonts w:ascii="Times New Roman" w:eastAsia="Times New Roman" w:hAnsi="Times New Roman" w:cs="Times New Roman"/>
-                <w:i/>
-                <w:iCs/>
-                <w:color w:val="000000"/>
-              </w:rPr>
-              <w:t>Li</w:t>
-            </w:r>
-            <w:r>
-              <w:rPr>
-                <w:rFonts w:ascii="Times New Roman" w:eastAsia="Times New Roman" w:hAnsi="Times New Roman" w:cs="Times New Roman"/>
-                <w:color w:val="000000"/>
-              </w:rPr>
-              <w:t xml:space="preserve"> = 0.1; 0.5; 0.9</w:t>
-            </w:r>
-          </w:p>
-        </w:tc>
-        <w:tc>
-          <w:tcPr>
-            <w:tcW w:w="833" w:type="pct"/>
-            <w:tcBorders>
-              <w:top w:val="single" w:sz="4" w:space="0" w:color="auto"/>
-              <w:left w:val="single" w:sz="4" w:space="0" w:color="auto"/>
-              <w:bottom w:val="single" w:sz="4" w:space="0" w:color="auto"/>
-              <w:right w:val="single" w:sz="4" w:space="0" w:color="auto"/>
-            </w:tcBorders>
-            <w:shd w:val="clear" w:color="auto" w:fill="auto"/>
-            <w:vAlign w:val="center"/>
-          </w:tcPr>
-          <w:p>
-            <w:pPr>
-              <w:jc w:val="center"/>
-              <w:rPr>
-                <w:rFonts w:ascii="Times New Roman" w:eastAsia="Times New Roman" w:hAnsi="Times New Roman" w:cs="Times New Roman"/>
-                <w:color w:val="000000"/>
-              </w:rPr>
-            </w:pPr>
-            <w:r>
-              <w:rPr>
-                <w:rFonts w:ascii="Times New Roman" w:eastAsia="Times New Roman" w:hAnsi="Times New Roman" w:cs="Times New Roman"/>
-                <w:color w:val="000000"/>
-              </w:rPr>
-              <w:t>None</w:t>
-            </w:r>
-          </w:p>
-        </w:tc>
-        <w:tc>
-          <w:tcPr>
-            <w:tcW w:w="835" w:type="pct"/>
-            <w:tcBorders>
-              <w:top w:val="single" w:sz="4" w:space="0" w:color="auto"/>
-              <w:left w:val="single" w:sz="4" w:space="0" w:color="auto"/>
-              <w:bottom w:val="single" w:sz="4" w:space="0" w:color="auto"/>
-              <w:right w:val="single" w:sz="4" w:space="0" w:color="auto"/>
-            </w:tcBorders>
-            <w:shd w:val="clear" w:color="auto" w:fill="auto"/>
-            <w:vAlign w:val="center"/>
-          </w:tcPr>
-          <w:p>
-            <w:pPr>
-              <w:jc w:val="center"/>
-              <w:rPr>
-                <w:rFonts w:ascii="Times New Roman" w:eastAsia="Times New Roman" w:hAnsi="Times New Roman" w:cs="Times New Roman"/>
-                <w:color w:val="000000"/>
-              </w:rPr>
-            </w:pPr>
-            <w:r>
-              <w:rPr>
-                <w:rFonts w:ascii="Times New Roman" w:eastAsia="Times New Roman" w:hAnsi="Times New Roman" w:cs="Times New Roman"/>
-                <w:color w:val="000000"/>
-              </w:rPr>
-              <w:t>0; 0.01; 0.05</w:t>
-            </w:r>
-          </w:p>
-        </w:tc>
-      </w:tr>
-      <w:tr>
-        <w:trPr>
-          <w:jc w:val="center"/>
-        </w:trPr>
-        <w:tc>
-          <w:tcPr>
-            <w:tcW w:w="833" w:type="pct"/>
-            <w:tcBorders>
-              <w:top w:val="single" w:sz="4" w:space="0" w:color="auto"/>
-              <w:left w:val="single" w:sz="4" w:space="0" w:color="auto"/>
-              <w:bottom w:val="single" w:sz="4" w:space="0" w:color="auto"/>
-              <w:right w:val="single" w:sz="4" w:space="0" w:color="auto"/>
-            </w:tcBorders>
-            <w:vAlign w:val="center"/>
-          </w:tcPr>
-          <w:p>
-            <w:pPr>
-              <w:jc w:val="center"/>
-              <w:rPr>
-                <w:rFonts w:ascii="Times New Roman" w:eastAsia="Times New Roman" w:hAnsi="Times New Roman" w:cs="Times New Roman"/>
-                <w:i/>
-                <w:color w:val="000000"/>
-              </w:rPr>
-            </w:pPr>
-            <w:proofErr w:type="spellStart"/>
-            <w:r>
-              <w:rPr>
-                <w:rFonts w:ascii="Times New Roman" w:eastAsia="Times New Roman" w:hAnsi="Times New Roman" w:cs="Times New Roman"/>
-                <w:color w:val="000000"/>
-              </w:rPr>
-              <w:t>3</w:t>
-            </w:r>
-            <w:r>
-              <w:rPr>
-                <w:rFonts w:ascii="Times New Roman" w:eastAsia="Times New Roman" w:hAnsi="Times New Roman" w:cs="Times New Roman"/>
-                <w:i/>
-                <w:color w:val="000000"/>
-              </w:rPr>
-              <w:t>c</w:t>
-            </w:r>
-            <w:proofErr w:type="spellEnd"/>
-            <w:r>
-              <w:rPr>
-                <w:rFonts w:ascii="Times New Roman" w:eastAsia="Times New Roman" w:hAnsi="Times New Roman" w:cs="Times New Roman"/>
-                <w:i/>
-                <w:color w:val="000000"/>
-              </w:rPr>
-              <w:t>, d</w:t>
-            </w:r>
-          </w:p>
-        </w:tc>
-        <w:tc>
-          <w:tcPr>
-            <w:tcW w:w="833" w:type="pct"/>
-            <w:tcBorders>
-              <w:top w:val="single" w:sz="4" w:space="0" w:color="auto"/>
-              <w:left w:val="single" w:sz="4" w:space="0" w:color="auto"/>
-              <w:bottom w:val="single" w:sz="4" w:space="0" w:color="auto"/>
-              <w:right w:val="single" w:sz="4" w:space="0" w:color="auto"/>
-            </w:tcBorders>
-            <w:shd w:val="clear" w:color="auto" w:fill="auto"/>
-            <w:vAlign w:val="center"/>
-          </w:tcPr>
-          <w:p>
-            <w:pPr>
-              <w:jc w:val="center"/>
-              <w:rPr>
-                <w:rFonts w:ascii="Times New Roman" w:eastAsia="Times New Roman" w:hAnsi="Times New Roman" w:cs="Times New Roman"/>
-                <w:color w:val="000000"/>
-              </w:rPr>
-            </w:pPr>
-            <w:r>
-              <w:rPr>
-                <w:rFonts w:ascii="Times New Roman" w:eastAsia="Times New Roman" w:hAnsi="Times New Roman" w:cs="Times New Roman"/>
-                <w:color w:val="000000"/>
-              </w:rPr>
-              <w:t xml:space="preserve">Drift, selection, </w:t>
-            </w:r>
-            <w:r>
-              <w:rPr>
-                <w:rFonts w:ascii="Times New Roman" w:eastAsia="Times New Roman" w:hAnsi="Times New Roman" w:cs="Times New Roman"/>
-                <w:color w:val="000000"/>
-              </w:rPr>
-              <w:t>gene flow</w:t>
-            </w:r>
-            <w:r>
-              <w:rPr>
-                <w:rFonts w:ascii="Times New Roman" w:hAnsi="Times New Roman" w:cs="Times New Roman"/>
-              </w:rPr>
-              <w:t>†</w:t>
-            </w:r>
-          </w:p>
-        </w:tc>
-        <w:tc>
-          <w:tcPr>
-            <w:tcW w:w="833" w:type="pct"/>
-            <w:tcBorders>
-              <w:top w:val="single" w:sz="4" w:space="0" w:color="auto"/>
-              <w:left w:val="single" w:sz="4" w:space="0" w:color="auto"/>
-              <w:bottom w:val="single" w:sz="4" w:space="0" w:color="auto"/>
-              <w:right w:val="single" w:sz="4" w:space="0" w:color="auto"/>
-            </w:tcBorders>
-            <w:shd w:val="clear" w:color="auto" w:fill="auto"/>
-            <w:vAlign w:val="center"/>
-          </w:tcPr>
-          <w:p>
-            <w:pPr>
-              <w:jc w:val="center"/>
-              <w:rPr>
-                <w:rFonts w:ascii="Times New Roman" w:eastAsia="Times New Roman" w:hAnsi="Times New Roman" w:cs="Times New Roman"/>
-                <w:color w:val="000000"/>
-              </w:rPr>
-            </w:pPr>
-            <w:r>
-              <w:rPr>
-                <w:rFonts w:ascii="Times New Roman" w:eastAsia="Times New Roman" w:hAnsi="Times New Roman" w:cs="Times New Roman"/>
-                <w:color w:val="000000"/>
-              </w:rPr>
-              <w:t xml:space="preserve">Min </w:t>
-            </w:r>
-            <w:r>
-              <w:rPr>
-                <w:rFonts w:ascii="Times New Roman" w:eastAsia="Times New Roman" w:hAnsi="Times New Roman" w:cs="Times New Roman"/>
-                <w:i/>
-                <w:iCs/>
-                <w:color w:val="000000"/>
-              </w:rPr>
-              <w:t>K</w:t>
-            </w:r>
-            <w:r>
-              <w:rPr>
-                <w:rFonts w:ascii="Times New Roman" w:eastAsia="Times New Roman" w:hAnsi="Times New Roman" w:cs="Times New Roman"/>
-                <w:color w:val="000000"/>
-              </w:rPr>
-              <w:t>: 10 (Rural)</w:t>
-            </w:r>
-          </w:p>
-          <w:p>
-            <w:pPr>
-              <w:jc w:val="center"/>
-              <w:rPr>
-                <w:rFonts w:ascii="Times New Roman" w:eastAsia="Times New Roman" w:hAnsi="Times New Roman" w:cs="Times New Roman"/>
-                <w:color w:val="000000"/>
-              </w:rPr>
-            </w:pPr>
-            <w:r>
-              <w:rPr>
-                <w:rFonts w:ascii="Times New Roman" w:eastAsia="Times New Roman" w:hAnsi="Times New Roman" w:cs="Times New Roman"/>
-                <w:color w:val="000000"/>
-              </w:rPr>
-              <w:t xml:space="preserve">Max </w:t>
-            </w:r>
-            <w:r>
-              <w:rPr>
-                <w:rFonts w:ascii="Times New Roman" w:eastAsia="Times New Roman" w:hAnsi="Times New Roman" w:cs="Times New Roman"/>
-                <w:i/>
-                <w:color w:val="000000"/>
-              </w:rPr>
-              <w:t>K</w:t>
-            </w:r>
-            <w:r>
-              <w:rPr>
-                <w:rFonts w:ascii="Times New Roman" w:eastAsia="Times New Roman" w:hAnsi="Times New Roman" w:cs="Times New Roman"/>
-                <w:color w:val="000000"/>
-              </w:rPr>
-              <w:t>: 1000 (Urban)</w:t>
-            </w:r>
-          </w:p>
-        </w:tc>
-        <w:tc>
-          <w:tcPr>
-            <w:tcW w:w="833" w:type="pct"/>
-            <w:tcBorders>
-              <w:top w:val="single" w:sz="4" w:space="0" w:color="auto"/>
-              <w:left w:val="single" w:sz="4" w:space="0" w:color="auto"/>
-              <w:bottom w:val="single" w:sz="4" w:space="0" w:color="auto"/>
-              <w:right w:val="single" w:sz="4" w:space="0" w:color="auto"/>
-            </w:tcBorders>
-            <w:shd w:val="clear" w:color="auto" w:fill="auto"/>
-            <w:vAlign w:val="center"/>
-          </w:tcPr>
-          <w:p>
-            <w:pPr>
-              <w:jc w:val="center"/>
-              <w:rPr>
-                <w:rFonts w:ascii="Times New Roman" w:eastAsia="Times New Roman" w:hAnsi="Times New Roman" w:cs="Times New Roman"/>
-                <w:color w:val="000000"/>
-              </w:rPr>
-            </w:pPr>
-            <w:r>
-              <w:rPr>
-                <w:rFonts w:ascii="Times New Roman" w:eastAsia="Times New Roman" w:hAnsi="Times New Roman" w:cs="Times New Roman"/>
-                <w:i/>
-                <w:iCs/>
-                <w:color w:val="000000"/>
-              </w:rPr>
-              <w:t>CYP79D15</w:t>
-            </w:r>
-            <w:r>
-              <w:rPr>
-                <w:rFonts w:ascii="Times New Roman" w:eastAsia="Times New Roman" w:hAnsi="Times New Roman" w:cs="Times New Roman"/>
-                <w:color w:val="000000"/>
-              </w:rPr>
-              <w:t xml:space="preserve"> = 0.5</w:t>
-            </w:r>
-          </w:p>
-          <w:p>
-            <w:pPr>
-              <w:jc w:val="center"/>
-              <w:rPr>
-                <w:rFonts w:ascii="Times New Roman" w:eastAsia="Times New Roman" w:hAnsi="Times New Roman" w:cs="Times New Roman"/>
-                <w:color w:val="000000"/>
-              </w:rPr>
-            </w:pPr>
-            <w:r>
-              <w:rPr>
-                <w:rFonts w:ascii="Times New Roman" w:eastAsia="Times New Roman" w:hAnsi="Times New Roman" w:cs="Times New Roman"/>
-                <w:i/>
-                <w:iCs/>
-                <w:color w:val="000000"/>
-              </w:rPr>
-              <w:t>Li</w:t>
-            </w:r>
-            <w:r>
-              <w:rPr>
-                <w:rFonts w:ascii="Times New Roman" w:eastAsia="Times New Roman" w:hAnsi="Times New Roman" w:cs="Times New Roman"/>
-                <w:color w:val="000000"/>
-              </w:rPr>
-              <w:t xml:space="preserve"> = 0.5</w:t>
-            </w:r>
-          </w:p>
-        </w:tc>
-        <w:tc>
-          <w:tcPr>
-            <w:tcW w:w="833" w:type="pct"/>
-            <w:tcBorders>
-              <w:top w:val="single" w:sz="4" w:space="0" w:color="auto"/>
-              <w:left w:val="single" w:sz="4" w:space="0" w:color="auto"/>
-              <w:bottom w:val="single" w:sz="4" w:space="0" w:color="auto"/>
-              <w:right w:val="single" w:sz="4" w:space="0" w:color="auto"/>
-            </w:tcBorders>
-            <w:shd w:val="clear" w:color="auto" w:fill="auto"/>
-            <w:vAlign w:val="center"/>
-          </w:tcPr>
-          <w:p>
-            <w:pPr>
-              <w:jc w:val="center"/>
-              <w:rPr>
-                <w:rFonts w:ascii="Times New Roman" w:eastAsia="Times New Roman" w:hAnsi="Times New Roman" w:cs="Times New Roman"/>
-                <w:color w:val="000000"/>
-              </w:rPr>
-            </w:pPr>
-            <w:r>
-              <w:rPr>
-                <w:rFonts w:ascii="Times New Roman" w:eastAsia="Times New Roman" w:hAnsi="Times New Roman" w:cs="Times New Roman"/>
-                <w:color w:val="000000"/>
-              </w:rPr>
-              <w:t>0; 0.001; 0.0025; 0.005; 0.0075; 0.01; 0.025; 0.05; 0.1; 0.2</w:t>
-            </w:r>
-          </w:p>
-        </w:tc>
-        <w:tc>
-          <w:tcPr>
-            <w:tcW w:w="835" w:type="pct"/>
-            <w:tcBorders>
-              <w:top w:val="single" w:sz="4" w:space="0" w:color="auto"/>
-              <w:left w:val="single" w:sz="4" w:space="0" w:color="auto"/>
-              <w:bottom w:val="single" w:sz="4" w:space="0" w:color="auto"/>
-              <w:right w:val="single" w:sz="4" w:space="0" w:color="auto"/>
-            </w:tcBorders>
-            <w:shd w:val="clear" w:color="auto" w:fill="auto"/>
-            <w:vAlign w:val="center"/>
-          </w:tcPr>
-          <w:p>
-            <w:pPr>
-              <w:jc w:val="center"/>
-              <w:rPr>
-                <w:rFonts w:ascii="Times New Roman" w:eastAsia="Times New Roman" w:hAnsi="Times New Roman" w:cs="Times New Roman"/>
-                <w:color w:val="000000"/>
-              </w:rPr>
-            </w:pPr>
-            <w:r>
-              <w:rPr>
-                <w:rFonts w:ascii="Times New Roman" w:eastAsia="Times New Roman" w:hAnsi="Times New Roman" w:cs="Times New Roman"/>
-                <w:color w:val="000000"/>
-              </w:rPr>
-              <w:t>0; 0.01; 0.05</w:t>
-            </w:r>
-          </w:p>
-        </w:tc>
-      </w:tr>
-      <w:tr>
-        <w:trPr>
-          <w:jc w:val="center"/>
-        </w:trPr>
-        <w:tc>
-          <w:tcPr>
-            <w:tcW w:w="833" w:type="pct"/>
-            <w:tcBorders>
-              <w:top w:val="single" w:sz="4" w:space="0" w:color="auto"/>
-              <w:left w:val="single" w:sz="4" w:space="0" w:color="auto"/>
-              <w:bottom w:val="single" w:sz="18" w:space="0" w:color="auto"/>
-              <w:right w:val="single" w:sz="4" w:space="0" w:color="auto"/>
-            </w:tcBorders>
-            <w:vAlign w:val="center"/>
-          </w:tcPr>
-          <w:p>
-            <w:pPr>
-              <w:jc w:val="center"/>
-              <w:rPr>
-                <w:rFonts w:ascii="Times New Roman" w:eastAsia="Times New Roman" w:hAnsi="Times New Roman" w:cs="Times New Roman"/>
-                <w:i/>
-                <w:color w:val="000000"/>
-              </w:rPr>
-            </w:pPr>
-          </w:p>
-        </w:tc>
-        <w:tc>
-          <w:tcPr>
-            <w:tcW w:w="4167" w:type="pct"/>
-            <w:gridSpan w:val="5"/>
-            <w:tcBorders>
-              <w:top w:val="single" w:sz="4" w:space="0" w:color="auto"/>
-              <w:left w:val="single" w:sz="4" w:space="0" w:color="auto"/>
-              <w:bottom w:val="single" w:sz="18" w:space="0" w:color="auto"/>
-              <w:right w:val="single" w:sz="4" w:space="0" w:color="auto"/>
-            </w:tcBorders>
-            <w:shd w:val="clear" w:color="auto" w:fill="auto"/>
-            <w:vAlign w:val="center"/>
-          </w:tcPr>
-          <w:p>
-            <w:pPr>
-              <w:jc w:val="center"/>
-              <w:rPr>
-                <w:rFonts w:ascii="Times New Roman" w:eastAsia="Times New Roman" w:hAnsi="Times New Roman" w:cs="Times New Roman"/>
-                <w:i/>
-                <w:color w:val="000000"/>
-              </w:rPr>
-            </w:pPr>
-            <w:r>
-              <w:rPr>
-                <w:rFonts w:ascii="Times New Roman" w:eastAsia="Times New Roman" w:hAnsi="Times New Roman" w:cs="Times New Roman"/>
-                <w:i/>
-                <w:color w:val="000000"/>
-              </w:rPr>
-              <w:t>Drift scenario 2: Colonization through serial founder events</w:t>
-            </w:r>
-          </w:p>
-        </w:tc>
-      </w:tr>
-      <w:tr>
-        <w:trPr>
-          <w:jc w:val="center"/>
-        </w:trPr>
-        <w:tc>
-          <w:tcPr>
-            <w:tcW w:w="833" w:type="pct"/>
-            <w:tcBorders>
-              <w:top w:val="single" w:sz="18" w:space="0" w:color="auto"/>
-              <w:left w:val="single" w:sz="4" w:space="0" w:color="auto"/>
-              <w:bottom w:val="single" w:sz="4" w:space="0" w:color="auto"/>
-              <w:right w:val="single" w:sz="4" w:space="0" w:color="auto"/>
-            </w:tcBorders>
-            <w:vAlign w:val="center"/>
-          </w:tcPr>
-          <w:p>
-            <w:pPr>
-              <w:jc w:val="center"/>
-              <w:rPr>
-                <w:rFonts w:ascii="Times New Roman" w:eastAsia="Times New Roman" w:hAnsi="Times New Roman" w:cs="Times New Roman"/>
-                <w:color w:val="000000"/>
-              </w:rPr>
-            </w:pPr>
-            <w:proofErr w:type="spellStart"/>
-            <w:r>
-              <w:rPr>
-                <w:rFonts w:ascii="Times New Roman" w:eastAsia="Times New Roman" w:hAnsi="Times New Roman" w:cs="Times New Roman"/>
-                <w:color w:val="000000"/>
-              </w:rPr>
-              <w:t>S1</w:t>
-            </w:r>
-            <w:r>
-              <w:rPr>
-                <w:rFonts w:ascii="Times New Roman" w:eastAsia="Times New Roman" w:hAnsi="Times New Roman" w:cs="Times New Roman"/>
-                <w:i/>
-                <w:color w:val="000000"/>
-              </w:rPr>
-              <w:t>a</w:t>
-            </w:r>
-            <w:proofErr w:type="spellEnd"/>
-            <w:r>
-              <w:rPr>
-                <w:rFonts w:ascii="Times New Roman" w:eastAsia="Times New Roman" w:hAnsi="Times New Roman" w:cs="Times New Roman"/>
-                <w:i/>
-                <w:color w:val="000000"/>
-              </w:rPr>
-              <w:t>, b</w:t>
-            </w:r>
-            <w:r>
-              <w:rPr>
-                <w:rFonts w:ascii="Times New Roman" w:eastAsia="Times New Roman" w:hAnsi="Times New Roman" w:cs="Times New Roman"/>
-                <w:color w:val="000000"/>
-              </w:rPr>
-              <w:t xml:space="preserve"> and </w:t>
-            </w:r>
-            <w:proofErr w:type="spellStart"/>
-            <w:r>
-              <w:rPr>
-                <w:rFonts w:ascii="Times New Roman" w:eastAsia="Times New Roman" w:hAnsi="Times New Roman" w:cs="Times New Roman"/>
-                <w:color w:val="000000"/>
-              </w:rPr>
-              <w:t>S2</w:t>
-            </w:r>
-            <w:proofErr w:type="spellEnd"/>
-          </w:p>
-        </w:tc>
-        <w:tc>
-          <w:tcPr>
-            <w:tcW w:w="833" w:type="pct"/>
-            <w:tcBorders>
-              <w:top w:val="single" w:sz="18" w:space="0" w:color="auto"/>
-              <w:left w:val="single" w:sz="4" w:space="0" w:color="auto"/>
-              <w:bottom w:val="single" w:sz="4" w:space="0" w:color="auto"/>
-              <w:right w:val="single" w:sz="4" w:space="0" w:color="auto"/>
-            </w:tcBorders>
-            <w:shd w:val="clear" w:color="auto" w:fill="auto"/>
-            <w:vAlign w:val="center"/>
-            <w:hideMark/>
-          </w:tcPr>
-          <w:p>
-            <w:pPr>
-              <w:jc w:val="center"/>
-              <w:rPr>
-                <w:rFonts w:ascii="Times New Roman" w:eastAsia="Times New Roman" w:hAnsi="Times New Roman" w:cs="Times New Roman"/>
-                <w:color w:val="000000"/>
-              </w:rPr>
-            </w:pPr>
-            <w:r>
-              <w:rPr>
-                <w:rFonts w:ascii="Times New Roman" w:eastAsia="Times New Roman" w:hAnsi="Times New Roman" w:cs="Times New Roman"/>
-                <w:color w:val="000000"/>
-              </w:rPr>
-              <w:t>Drift, gene flow</w:t>
-            </w:r>
-          </w:p>
-        </w:tc>
-        <w:tc>
-          <w:tcPr>
-            <w:tcW w:w="833" w:type="pct"/>
-            <w:tcBorders>
-              <w:top w:val="single" w:sz="18" w:space="0" w:color="auto"/>
-              <w:left w:val="single" w:sz="4" w:space="0" w:color="auto"/>
-              <w:bottom w:val="single" w:sz="4" w:space="0" w:color="auto"/>
-              <w:right w:val="single" w:sz="4" w:space="0" w:color="auto"/>
-            </w:tcBorders>
-            <w:shd w:val="clear" w:color="auto" w:fill="auto"/>
-            <w:vAlign w:val="center"/>
-            <w:hideMark/>
-          </w:tcPr>
-          <w:p>
-            <w:pPr>
-              <w:jc w:val="center"/>
-              <w:rPr>
-                <w:rFonts w:ascii="Times New Roman" w:eastAsia="Times New Roman" w:hAnsi="Times New Roman" w:cs="Times New Roman"/>
-                <w:color w:val="000000"/>
-              </w:rPr>
-            </w:pPr>
-            <w:r>
-              <w:rPr>
-                <w:rFonts w:ascii="Times New Roman" w:eastAsia="Times New Roman" w:hAnsi="Times New Roman" w:cs="Times New Roman"/>
-                <w:b/>
-                <w:bCs/>
-                <w:color w:val="000000"/>
-              </w:rPr>
-              <w:t>Founder proportion:</w:t>
-            </w:r>
-          </w:p>
-          <w:p>
-            <w:pPr>
-              <w:jc w:val="center"/>
-              <w:rPr>
-                <w:rFonts w:ascii="Times New Roman" w:eastAsia="Times New Roman" w:hAnsi="Times New Roman" w:cs="Times New Roman"/>
-                <w:color w:val="000000"/>
-              </w:rPr>
-            </w:pPr>
-            <w:r>
-              <w:rPr>
-                <w:rFonts w:ascii="Times New Roman" w:eastAsia="Times New Roman" w:hAnsi="Times New Roman" w:cs="Times New Roman"/>
-                <w:color w:val="000000"/>
-              </w:rPr>
-              <w:t>0.01; 0.02; 0.035; 0.05; 0.075; 0.1; 0.2; 0.5; 0.75; 1.0</w:t>
-            </w:r>
-          </w:p>
-        </w:tc>
-        <w:tc>
-          <w:tcPr>
-            <w:tcW w:w="833" w:type="pct"/>
-            <w:tcBorders>
-              <w:top w:val="single" w:sz="18" w:space="0" w:color="auto"/>
-              <w:left w:val="single" w:sz="4" w:space="0" w:color="auto"/>
-              <w:bottom w:val="single" w:sz="4" w:space="0" w:color="auto"/>
-              <w:right w:val="single" w:sz="4" w:space="0" w:color="auto"/>
-            </w:tcBorders>
-            <w:shd w:val="clear" w:color="auto" w:fill="auto"/>
-            <w:vAlign w:val="center"/>
-            <w:hideMark/>
-          </w:tcPr>
-          <w:p>
-            <w:pPr>
-              <w:jc w:val="center"/>
-              <w:rPr>
-                <w:rFonts w:ascii="Times New Roman" w:eastAsia="Times New Roman" w:hAnsi="Times New Roman" w:cs="Times New Roman"/>
-                <w:color w:val="000000"/>
-              </w:rPr>
-            </w:pPr>
-            <w:r>
-              <w:rPr>
-                <w:rFonts w:ascii="Times New Roman" w:eastAsia="Times New Roman" w:hAnsi="Times New Roman" w:cs="Times New Roman"/>
-                <w:i/>
-                <w:iCs/>
-                <w:color w:val="000000"/>
-              </w:rPr>
-              <w:t>CYP79D15</w:t>
-            </w:r>
-            <w:r>
-              <w:rPr>
-                <w:rFonts w:ascii="Times New Roman" w:eastAsia="Times New Roman" w:hAnsi="Times New Roman" w:cs="Times New Roman"/>
-                <w:color w:val="000000"/>
-              </w:rPr>
-              <w:t xml:space="preserve"> = 0.5</w:t>
-            </w:r>
-          </w:p>
-          <w:p>
-            <w:pPr>
-              <w:jc w:val="center"/>
-              <w:rPr>
-                <w:rFonts w:ascii="Times New Roman" w:eastAsia="Times New Roman" w:hAnsi="Times New Roman" w:cs="Times New Roman"/>
-                <w:color w:val="000000"/>
-              </w:rPr>
-            </w:pPr>
-            <w:r>
-              <w:rPr>
-                <w:rFonts w:ascii="Times New Roman" w:eastAsia="Times New Roman" w:hAnsi="Times New Roman" w:cs="Times New Roman"/>
-                <w:i/>
-                <w:iCs/>
-                <w:color w:val="000000"/>
-              </w:rPr>
-              <w:t>Li</w:t>
-            </w:r>
-            <w:r>
-              <w:rPr>
-                <w:rFonts w:ascii="Times New Roman" w:eastAsia="Times New Roman" w:hAnsi="Times New Roman" w:cs="Times New Roman"/>
-                <w:color w:val="000000"/>
-              </w:rPr>
-              <w:t xml:space="preserve"> = 0.5</w:t>
-            </w:r>
-          </w:p>
-        </w:tc>
-        <w:tc>
-          <w:tcPr>
-            <w:tcW w:w="833" w:type="pct"/>
-            <w:tcBorders>
-              <w:top w:val="single" w:sz="18" w:space="0" w:color="auto"/>
-              <w:left w:val="single" w:sz="4" w:space="0" w:color="auto"/>
-              <w:bottom w:val="single" w:sz="4" w:space="0" w:color="auto"/>
-              <w:right w:val="single" w:sz="4" w:space="0" w:color="auto"/>
-            </w:tcBorders>
-            <w:shd w:val="clear" w:color="auto" w:fill="auto"/>
-            <w:vAlign w:val="center"/>
-            <w:hideMark/>
-          </w:tcPr>
-          <w:p>
-            <w:pPr>
-              <w:jc w:val="center"/>
-              <w:rPr>
-                <w:rFonts w:ascii="Times New Roman" w:eastAsia="Times New Roman" w:hAnsi="Times New Roman" w:cs="Times New Roman"/>
-                <w:color w:val="000000"/>
-              </w:rPr>
-            </w:pPr>
-            <w:r>
-              <w:rPr>
-                <w:rFonts w:ascii="Times New Roman" w:eastAsia="Times New Roman" w:hAnsi="Times New Roman" w:cs="Times New Roman"/>
-                <w:color w:val="000000"/>
-              </w:rPr>
-              <w:t>None</w:t>
-            </w:r>
-          </w:p>
-        </w:tc>
-        <w:tc>
-          <w:tcPr>
-            <w:tcW w:w="835" w:type="pct"/>
-            <w:tcBorders>
-              <w:top w:val="single" w:sz="18" w:space="0" w:color="auto"/>
-              <w:left w:val="single" w:sz="4" w:space="0" w:color="auto"/>
-              <w:bottom w:val="single" w:sz="4" w:space="0" w:color="auto"/>
-              <w:right w:val="single" w:sz="4" w:space="0" w:color="auto"/>
-            </w:tcBorders>
-            <w:shd w:val="clear" w:color="auto" w:fill="auto"/>
-            <w:vAlign w:val="center"/>
-            <w:hideMark/>
-          </w:tcPr>
-          <w:p>
-            <w:pPr>
-              <w:jc w:val="center"/>
-              <w:rPr>
-                <w:rFonts w:ascii="Times New Roman" w:eastAsia="Times New Roman" w:hAnsi="Times New Roman" w:cs="Times New Roman"/>
-                <w:color w:val="000000"/>
-              </w:rPr>
-            </w:pPr>
-            <w:r>
-              <w:rPr>
-                <w:rFonts w:ascii="Times New Roman" w:eastAsia="Times New Roman" w:hAnsi="Times New Roman" w:cs="Times New Roman"/>
-                <w:color w:val="000000"/>
-              </w:rPr>
-              <w:t>0; 0.01; 0.05</w:t>
-            </w:r>
-          </w:p>
-        </w:tc>
-      </w:tr>
-      <w:tr>
-        <w:trPr>
-          <w:jc w:val="center"/>
-        </w:trPr>
-        <w:tc>
-          <w:tcPr>
-            <w:tcW w:w="833" w:type="pct"/>
-            <w:tcBorders>
-              <w:top w:val="single" w:sz="4" w:space="0" w:color="auto"/>
-              <w:left w:val="single" w:sz="4" w:space="0" w:color="auto"/>
-              <w:bottom w:val="single" w:sz="4" w:space="0" w:color="auto"/>
-              <w:right w:val="single" w:sz="4" w:space="0" w:color="auto"/>
-            </w:tcBorders>
-            <w:vAlign w:val="center"/>
-          </w:tcPr>
-          <w:p>
-            <w:pPr>
-              <w:jc w:val="center"/>
-              <w:rPr>
-                <w:rFonts w:ascii="Times New Roman" w:eastAsia="Times New Roman" w:hAnsi="Times New Roman" w:cs="Times New Roman"/>
-                <w:color w:val="000000"/>
-              </w:rPr>
-            </w:pPr>
-            <w:proofErr w:type="spellStart"/>
-            <w:r>
-              <w:rPr>
-                <w:rFonts w:ascii="Times New Roman" w:eastAsia="Times New Roman" w:hAnsi="Times New Roman" w:cs="Times New Roman"/>
-                <w:color w:val="000000"/>
-              </w:rPr>
-              <w:t>S</w:t>
-            </w:r>
-            <w:r>
-              <w:rPr>
-                <w:rFonts w:ascii="Times New Roman" w:eastAsia="Times New Roman" w:hAnsi="Times New Roman" w:cs="Times New Roman"/>
-                <w:color w:val="000000"/>
-              </w:rPr>
-              <w:t>5</w:t>
-            </w:r>
-            <w:proofErr w:type="spellEnd"/>
-          </w:p>
-        </w:tc>
-        <w:tc>
-          <w:tcPr>
-            <w:tcW w:w="833" w:type="pct"/>
-            <w:tcBorders>
-              <w:top w:val="single" w:sz="4" w:space="0" w:color="auto"/>
-              <w:left w:val="single" w:sz="4" w:space="0" w:color="auto"/>
-              <w:bottom w:val="single" w:sz="4" w:space="0" w:color="auto"/>
-              <w:right w:val="single" w:sz="4" w:space="0" w:color="auto"/>
-            </w:tcBorders>
-            <w:shd w:val="clear" w:color="auto" w:fill="auto"/>
-            <w:vAlign w:val="center"/>
-            <w:hideMark/>
-          </w:tcPr>
-          <w:p>
-            <w:pPr>
-              <w:jc w:val="center"/>
-              <w:rPr>
-                <w:rFonts w:ascii="Times New Roman" w:eastAsia="Times New Roman" w:hAnsi="Times New Roman" w:cs="Times New Roman"/>
-                <w:color w:val="000000"/>
-              </w:rPr>
-            </w:pPr>
-            <w:r>
-              <w:rPr>
-                <w:rFonts w:ascii="Times New Roman" w:eastAsia="Times New Roman" w:hAnsi="Times New Roman" w:cs="Times New Roman"/>
-                <w:color w:val="000000"/>
-              </w:rPr>
-              <w:t xml:space="preserve">Drift, </w:t>
-            </w:r>
-            <w:r>
-              <w:rPr>
-                <w:rFonts w:ascii="Times New Roman" w:eastAsia="Times New Roman" w:hAnsi="Times New Roman" w:cs="Times New Roman"/>
-                <w:color w:val="000000"/>
-              </w:rPr>
-              <w:t>gene flow</w:t>
-            </w:r>
-            <w:r>
-              <w:rPr>
-                <w:rFonts w:ascii="Times New Roman" w:eastAsia="Times New Roman" w:hAnsi="Times New Roman" w:cs="Times New Roman"/>
-                <w:color w:val="000000"/>
-              </w:rPr>
-              <w:t>, allele frequency</w:t>
-            </w:r>
-            <w:r>
-              <w:rPr>
-                <w:rFonts w:ascii="Times New Roman" w:eastAsia="Times New Roman" w:hAnsi="Times New Roman" w:cs="Times New Roman"/>
-                <w:b/>
-                <w:bCs/>
-                <w:color w:val="000000"/>
-              </w:rPr>
-              <w:t>‡</w:t>
-            </w:r>
-          </w:p>
-        </w:tc>
-        <w:tc>
-          <w:tcPr>
-            <w:tcW w:w="833" w:type="pct"/>
-            <w:tcBorders>
-              <w:top w:val="single" w:sz="4" w:space="0" w:color="auto"/>
-              <w:left w:val="single" w:sz="4" w:space="0" w:color="auto"/>
-              <w:bottom w:val="single" w:sz="4" w:space="0" w:color="auto"/>
-              <w:right w:val="single" w:sz="4" w:space="0" w:color="auto"/>
-            </w:tcBorders>
-            <w:shd w:val="clear" w:color="auto" w:fill="auto"/>
-            <w:vAlign w:val="center"/>
-            <w:hideMark/>
-          </w:tcPr>
-          <w:p>
-            <w:pPr>
-              <w:jc w:val="center"/>
-              <w:rPr>
-                <w:rFonts w:ascii="Times New Roman" w:eastAsia="Times New Roman" w:hAnsi="Times New Roman" w:cs="Times New Roman"/>
-                <w:color w:val="000000"/>
-              </w:rPr>
-            </w:pPr>
-            <w:r>
-              <w:rPr>
-                <w:rFonts w:ascii="Times New Roman" w:eastAsia="Times New Roman" w:hAnsi="Times New Roman" w:cs="Times New Roman"/>
-                <w:b/>
-                <w:bCs/>
-                <w:color w:val="000000"/>
-              </w:rPr>
-              <w:t>Founder proportion:</w:t>
-            </w:r>
-          </w:p>
-          <w:p>
-            <w:pPr>
-              <w:jc w:val="center"/>
-              <w:rPr>
-                <w:rFonts w:ascii="Times New Roman" w:eastAsia="Times New Roman" w:hAnsi="Times New Roman" w:cs="Times New Roman"/>
-                <w:color w:val="000000"/>
-              </w:rPr>
-            </w:pPr>
-            <w:r>
-              <w:rPr>
-                <w:rFonts w:ascii="Times New Roman" w:eastAsia="Times New Roman" w:hAnsi="Times New Roman" w:cs="Times New Roman"/>
-                <w:color w:val="000000"/>
-              </w:rPr>
-              <w:t>0.01; 0.2; 1.0</w:t>
-            </w:r>
-          </w:p>
-        </w:tc>
-        <w:tc>
-          <w:tcPr>
-            <w:tcW w:w="833" w:type="pct"/>
-            <w:tcBorders>
-              <w:top w:val="single" w:sz="4" w:space="0" w:color="auto"/>
-              <w:left w:val="single" w:sz="4" w:space="0" w:color="auto"/>
-              <w:bottom w:val="single" w:sz="4" w:space="0" w:color="auto"/>
-              <w:right w:val="single" w:sz="4" w:space="0" w:color="auto"/>
-            </w:tcBorders>
-            <w:shd w:val="clear" w:color="auto" w:fill="auto"/>
-            <w:vAlign w:val="center"/>
-            <w:hideMark/>
-          </w:tcPr>
-          <w:p>
-            <w:pPr>
-              <w:jc w:val="center"/>
-              <w:rPr>
-                <w:rFonts w:ascii="Times New Roman" w:eastAsia="Times New Roman" w:hAnsi="Times New Roman" w:cs="Times New Roman"/>
-                <w:color w:val="000000"/>
-              </w:rPr>
-            </w:pPr>
-            <w:r>
-              <w:rPr>
-                <w:rFonts w:ascii="Times New Roman" w:eastAsia="Times New Roman" w:hAnsi="Times New Roman" w:cs="Times New Roman"/>
-                <w:i/>
-                <w:iCs/>
-                <w:color w:val="000000"/>
-              </w:rPr>
-              <w:t>CYP79D15</w:t>
-            </w:r>
-            <w:r>
-              <w:rPr>
-                <w:rFonts w:ascii="Times New Roman" w:eastAsia="Times New Roman" w:hAnsi="Times New Roman" w:cs="Times New Roman"/>
-                <w:color w:val="000000"/>
-              </w:rPr>
-              <w:t xml:space="preserve"> = 0.1; 0.5; 0.9</w:t>
-            </w:r>
-          </w:p>
-          <w:p>
-            <w:pPr>
-              <w:jc w:val="center"/>
-              <w:rPr>
-                <w:rFonts w:ascii="Times New Roman" w:eastAsia="Times New Roman" w:hAnsi="Times New Roman" w:cs="Times New Roman"/>
-                <w:color w:val="000000"/>
-              </w:rPr>
-            </w:pPr>
-            <w:r>
-              <w:rPr>
-                <w:rFonts w:ascii="Times New Roman" w:eastAsia="Times New Roman" w:hAnsi="Times New Roman" w:cs="Times New Roman"/>
-                <w:i/>
-                <w:iCs/>
-                <w:color w:val="000000"/>
-              </w:rPr>
-              <w:t>Li</w:t>
-            </w:r>
-            <w:r>
-              <w:rPr>
-                <w:rFonts w:ascii="Times New Roman" w:eastAsia="Times New Roman" w:hAnsi="Times New Roman" w:cs="Times New Roman"/>
-                <w:color w:val="000000"/>
-              </w:rPr>
-              <w:t xml:space="preserve"> = 0.1; 0.5; 0.9</w:t>
-            </w:r>
-          </w:p>
-        </w:tc>
-        <w:tc>
-          <w:tcPr>
-            <w:tcW w:w="833" w:type="pct"/>
-            <w:tcBorders>
-              <w:top w:val="single" w:sz="4" w:space="0" w:color="auto"/>
-              <w:left w:val="single" w:sz="4" w:space="0" w:color="auto"/>
-              <w:bottom w:val="single" w:sz="4" w:space="0" w:color="auto"/>
-              <w:right w:val="single" w:sz="4" w:space="0" w:color="auto"/>
-            </w:tcBorders>
-            <w:shd w:val="clear" w:color="auto" w:fill="auto"/>
-            <w:vAlign w:val="center"/>
-            <w:hideMark/>
-          </w:tcPr>
-          <w:p>
-            <w:pPr>
-              <w:jc w:val="center"/>
-              <w:rPr>
-                <w:rFonts w:ascii="Times New Roman" w:eastAsia="Times New Roman" w:hAnsi="Times New Roman" w:cs="Times New Roman"/>
-                <w:color w:val="000000"/>
-              </w:rPr>
-            </w:pPr>
-            <w:r>
-              <w:rPr>
-                <w:rFonts w:ascii="Times New Roman" w:eastAsia="Times New Roman" w:hAnsi="Times New Roman" w:cs="Times New Roman"/>
-                <w:color w:val="000000"/>
-              </w:rPr>
-              <w:t>None</w:t>
-            </w:r>
-          </w:p>
-        </w:tc>
-        <w:tc>
-          <w:tcPr>
-            <w:tcW w:w="835" w:type="pct"/>
-            <w:tcBorders>
-              <w:top w:val="single" w:sz="4" w:space="0" w:color="auto"/>
-              <w:left w:val="single" w:sz="4" w:space="0" w:color="auto"/>
-              <w:bottom w:val="single" w:sz="4" w:space="0" w:color="auto"/>
-              <w:right w:val="single" w:sz="4" w:space="0" w:color="auto"/>
-            </w:tcBorders>
-            <w:shd w:val="clear" w:color="auto" w:fill="auto"/>
-            <w:vAlign w:val="center"/>
-            <w:hideMark/>
-          </w:tcPr>
-          <w:p>
-            <w:pPr>
-              <w:jc w:val="center"/>
-              <w:rPr>
-                <w:rFonts w:ascii="Times New Roman" w:eastAsia="Times New Roman" w:hAnsi="Times New Roman" w:cs="Times New Roman"/>
-                <w:color w:val="000000"/>
-              </w:rPr>
-            </w:pPr>
-            <w:r>
-              <w:rPr>
-                <w:rFonts w:ascii="Times New Roman" w:eastAsia="Times New Roman" w:hAnsi="Times New Roman" w:cs="Times New Roman"/>
-                <w:color w:val="000000"/>
-              </w:rPr>
-              <w:t>0; 0.01; 0.05</w:t>
-            </w:r>
-          </w:p>
-        </w:tc>
-      </w:tr>
-      <w:tr>
-        <w:trPr>
-          <w:jc w:val="center"/>
-        </w:trPr>
-        <w:tc>
-          <w:tcPr>
-            <w:tcW w:w="833" w:type="pct"/>
-            <w:tcBorders>
-              <w:top w:val="single" w:sz="4" w:space="0" w:color="auto"/>
-              <w:left w:val="single" w:sz="4" w:space="0" w:color="auto"/>
-              <w:bottom w:val="single" w:sz="4" w:space="0" w:color="auto"/>
-              <w:right w:val="single" w:sz="4" w:space="0" w:color="auto"/>
-            </w:tcBorders>
-            <w:vAlign w:val="center"/>
-          </w:tcPr>
-          <w:p>
-            <w:pPr>
-              <w:jc w:val="center"/>
-              <w:rPr>
-                <w:rFonts w:ascii="Times New Roman" w:eastAsia="Times New Roman" w:hAnsi="Times New Roman" w:cs="Times New Roman"/>
-                <w:color w:val="000000"/>
-              </w:rPr>
-            </w:pPr>
-            <w:proofErr w:type="spellStart"/>
-            <w:r>
-              <w:rPr>
-                <w:rFonts w:ascii="Times New Roman" w:eastAsia="Times New Roman" w:hAnsi="Times New Roman" w:cs="Times New Roman"/>
-                <w:color w:val="000000"/>
-              </w:rPr>
-              <w:t>S</w:t>
-            </w:r>
-            <w:r>
-              <w:rPr>
-                <w:rFonts w:ascii="Times New Roman" w:eastAsia="Times New Roman" w:hAnsi="Times New Roman" w:cs="Times New Roman"/>
-                <w:color w:val="000000"/>
-              </w:rPr>
-              <w:t>3</w:t>
-            </w:r>
-            <w:proofErr w:type="spellEnd"/>
-          </w:p>
-        </w:tc>
-        <w:tc>
-          <w:tcPr>
-            <w:tcW w:w="833" w:type="pct"/>
-            <w:tcBorders>
-              <w:top w:val="single" w:sz="4" w:space="0" w:color="auto"/>
-              <w:left w:val="single" w:sz="4" w:space="0" w:color="auto"/>
-              <w:bottom w:val="single" w:sz="4" w:space="0" w:color="auto"/>
-              <w:right w:val="single" w:sz="4" w:space="0" w:color="auto"/>
-            </w:tcBorders>
-            <w:shd w:val="clear" w:color="auto" w:fill="auto"/>
-            <w:vAlign w:val="center"/>
-            <w:hideMark/>
-          </w:tcPr>
-          <w:p>
-            <w:pPr>
-              <w:jc w:val="center"/>
-              <w:rPr>
-                <w:rFonts w:ascii="Times New Roman" w:eastAsia="Times New Roman" w:hAnsi="Times New Roman" w:cs="Times New Roman"/>
-                <w:color w:val="000000"/>
-              </w:rPr>
-            </w:pPr>
-            <w:r>
-              <w:rPr>
-                <w:rFonts w:ascii="Times New Roman" w:eastAsia="Times New Roman" w:hAnsi="Times New Roman" w:cs="Times New Roman"/>
-                <w:color w:val="000000"/>
-              </w:rPr>
-              <w:t xml:space="preserve">Drift, selection, </w:t>
-            </w:r>
-            <w:r>
-              <w:rPr>
-                <w:rFonts w:ascii="Times New Roman" w:eastAsia="Times New Roman" w:hAnsi="Times New Roman" w:cs="Times New Roman"/>
-                <w:color w:val="000000"/>
-              </w:rPr>
-              <w:t>gene flow</w:t>
-            </w:r>
-            <w:r>
-              <w:rPr>
-                <w:rFonts w:ascii="Times New Roman" w:hAnsi="Times New Roman" w:cs="Times New Roman"/>
-              </w:rPr>
-              <w:t>†</w:t>
-            </w:r>
-          </w:p>
-        </w:tc>
-        <w:tc>
-          <w:tcPr>
-            <w:tcW w:w="833" w:type="pct"/>
-            <w:tcBorders>
-              <w:top w:val="single" w:sz="4" w:space="0" w:color="auto"/>
-              <w:left w:val="single" w:sz="4" w:space="0" w:color="auto"/>
-              <w:bottom w:val="single" w:sz="4" w:space="0" w:color="auto"/>
-              <w:right w:val="single" w:sz="4" w:space="0" w:color="auto"/>
-            </w:tcBorders>
-            <w:shd w:val="clear" w:color="auto" w:fill="auto"/>
-            <w:vAlign w:val="center"/>
-            <w:hideMark/>
-          </w:tcPr>
-          <w:p>
-            <w:pPr>
-              <w:jc w:val="center"/>
-              <w:rPr>
-                <w:rFonts w:ascii="Times New Roman" w:eastAsia="Times New Roman" w:hAnsi="Times New Roman" w:cs="Times New Roman"/>
-                <w:color w:val="000000"/>
-              </w:rPr>
-            </w:pPr>
-            <w:r>
-              <w:rPr>
-                <w:rFonts w:ascii="Times New Roman" w:eastAsia="Times New Roman" w:hAnsi="Times New Roman" w:cs="Times New Roman"/>
-                <w:b/>
-                <w:bCs/>
-                <w:color w:val="000000"/>
-              </w:rPr>
-              <w:t>Founder proportion:</w:t>
-            </w:r>
-            <w:r>
-              <w:rPr>
-                <w:rFonts w:ascii="Times New Roman" w:eastAsia="Times New Roman" w:hAnsi="Times New Roman" w:cs="Times New Roman"/>
-                <w:color w:val="000000"/>
-              </w:rPr>
-              <w:t xml:space="preserve">                 0.01; 0.2; 1.0</w:t>
-            </w:r>
-          </w:p>
-        </w:tc>
-        <w:tc>
-          <w:tcPr>
-            <w:tcW w:w="833" w:type="pct"/>
-            <w:tcBorders>
-              <w:top w:val="single" w:sz="4" w:space="0" w:color="auto"/>
-              <w:left w:val="single" w:sz="4" w:space="0" w:color="auto"/>
-              <w:bottom w:val="single" w:sz="4" w:space="0" w:color="auto"/>
-              <w:right w:val="single" w:sz="4" w:space="0" w:color="auto"/>
-            </w:tcBorders>
-            <w:shd w:val="clear" w:color="auto" w:fill="auto"/>
-            <w:vAlign w:val="center"/>
-            <w:hideMark/>
-          </w:tcPr>
-          <w:p>
-            <w:pPr>
-              <w:jc w:val="center"/>
-              <w:rPr>
-                <w:rFonts w:ascii="Times New Roman" w:eastAsia="Times New Roman" w:hAnsi="Times New Roman" w:cs="Times New Roman"/>
-                <w:color w:val="000000"/>
-              </w:rPr>
-            </w:pPr>
-            <w:r>
-              <w:rPr>
-                <w:rFonts w:ascii="Times New Roman" w:eastAsia="Times New Roman" w:hAnsi="Times New Roman" w:cs="Times New Roman"/>
-                <w:i/>
-                <w:iCs/>
-                <w:color w:val="000000"/>
-              </w:rPr>
-              <w:t>CYP79D15</w:t>
-            </w:r>
-            <w:r>
-              <w:rPr>
-                <w:rFonts w:ascii="Times New Roman" w:eastAsia="Times New Roman" w:hAnsi="Times New Roman" w:cs="Times New Roman"/>
-                <w:color w:val="000000"/>
-              </w:rPr>
-              <w:t xml:space="preserve"> = 0.5</w:t>
-            </w:r>
-          </w:p>
-          <w:p>
-            <w:pPr>
-              <w:jc w:val="center"/>
-              <w:rPr>
-                <w:rFonts w:ascii="Times New Roman" w:eastAsia="Times New Roman" w:hAnsi="Times New Roman" w:cs="Times New Roman"/>
-                <w:color w:val="000000"/>
-              </w:rPr>
-            </w:pPr>
-            <w:r>
-              <w:rPr>
-                <w:rFonts w:ascii="Times New Roman" w:eastAsia="Times New Roman" w:hAnsi="Times New Roman" w:cs="Times New Roman"/>
-                <w:i/>
-                <w:iCs/>
-                <w:color w:val="000000"/>
-              </w:rPr>
-              <w:t>Li</w:t>
-            </w:r>
-            <w:r>
-              <w:rPr>
-                <w:rFonts w:ascii="Times New Roman" w:eastAsia="Times New Roman" w:hAnsi="Times New Roman" w:cs="Times New Roman"/>
-                <w:color w:val="000000"/>
-              </w:rPr>
-              <w:t xml:space="preserve"> = 0.5</w:t>
-            </w:r>
-          </w:p>
-        </w:tc>
-        <w:tc>
-          <w:tcPr>
-            <w:tcW w:w="833" w:type="pct"/>
-            <w:tcBorders>
-              <w:top w:val="single" w:sz="4" w:space="0" w:color="auto"/>
-              <w:left w:val="single" w:sz="4" w:space="0" w:color="auto"/>
-              <w:bottom w:val="single" w:sz="4" w:space="0" w:color="auto"/>
-              <w:right w:val="single" w:sz="4" w:space="0" w:color="auto"/>
-            </w:tcBorders>
-            <w:shd w:val="clear" w:color="auto" w:fill="auto"/>
-            <w:vAlign w:val="center"/>
-            <w:hideMark/>
-          </w:tcPr>
-          <w:p>
-            <w:pPr>
-              <w:jc w:val="center"/>
-              <w:rPr>
-                <w:rFonts w:ascii="Times New Roman" w:eastAsia="Times New Roman" w:hAnsi="Times New Roman" w:cs="Times New Roman"/>
-                <w:color w:val="000000"/>
-              </w:rPr>
-            </w:pPr>
-            <w:r>
-              <w:rPr>
-                <w:rFonts w:ascii="Times New Roman" w:eastAsia="Times New Roman" w:hAnsi="Times New Roman" w:cs="Times New Roman"/>
-                <w:color w:val="000000"/>
-              </w:rPr>
-              <w:t>0; 0.001; 0.0025; 0.005; 0.0075; 0.01; 0.025; 0.05; 0.1; 0.2</w:t>
-            </w:r>
-          </w:p>
-        </w:tc>
-        <w:tc>
-          <w:tcPr>
-            <w:tcW w:w="835" w:type="pct"/>
-            <w:tcBorders>
-              <w:top w:val="single" w:sz="4" w:space="0" w:color="auto"/>
-              <w:left w:val="single" w:sz="4" w:space="0" w:color="auto"/>
-              <w:bottom w:val="single" w:sz="4" w:space="0" w:color="auto"/>
-              <w:right w:val="single" w:sz="4" w:space="0" w:color="auto"/>
-            </w:tcBorders>
-            <w:shd w:val="clear" w:color="auto" w:fill="auto"/>
-            <w:vAlign w:val="center"/>
-            <w:hideMark/>
-          </w:tcPr>
-          <w:p>
-            <w:pPr>
-              <w:jc w:val="center"/>
-              <w:rPr>
-                <w:rFonts w:ascii="Times New Roman" w:eastAsia="Times New Roman" w:hAnsi="Times New Roman" w:cs="Times New Roman"/>
-                <w:color w:val="000000"/>
-              </w:rPr>
-            </w:pPr>
-            <w:r>
-              <w:rPr>
-                <w:rFonts w:ascii="Times New Roman" w:eastAsia="Times New Roman" w:hAnsi="Times New Roman" w:cs="Times New Roman"/>
-                <w:color w:val="000000"/>
-              </w:rPr>
-              <w:t>0; 0.01; 0.05</w:t>
-            </w:r>
-          </w:p>
-        </w:tc>
-      </w:tr>
-      <w:tr>
-        <w:trPr>
-          <w:jc w:val="center"/>
-        </w:trPr>
-        <w:tc>
-          <w:tcPr>
-            <w:tcW w:w="833" w:type="pct"/>
-            <w:tcBorders>
-              <w:top w:val="single" w:sz="4" w:space="0" w:color="auto"/>
-              <w:left w:val="single" w:sz="4" w:space="0" w:color="auto"/>
-              <w:bottom w:val="single" w:sz="18" w:space="0" w:color="auto"/>
-              <w:right w:val="single" w:sz="4" w:space="0" w:color="auto"/>
-            </w:tcBorders>
-            <w:vAlign w:val="center"/>
-          </w:tcPr>
-          <w:p>
-            <w:pPr>
-              <w:jc w:val="center"/>
-              <w:rPr>
-                <w:rFonts w:ascii="Times New Roman" w:eastAsia="Times New Roman" w:hAnsi="Times New Roman" w:cs="Times New Roman"/>
-                <w:i/>
-                <w:color w:val="000000"/>
-              </w:rPr>
-            </w:pPr>
-          </w:p>
-        </w:tc>
-        <w:tc>
-          <w:tcPr>
-            <w:tcW w:w="4167" w:type="pct"/>
-            <w:gridSpan w:val="5"/>
-            <w:tcBorders>
-              <w:top w:val="single" w:sz="4" w:space="0" w:color="auto"/>
-              <w:left w:val="single" w:sz="4" w:space="0" w:color="auto"/>
-              <w:bottom w:val="single" w:sz="18" w:space="0" w:color="auto"/>
-              <w:right w:val="single" w:sz="4" w:space="0" w:color="auto"/>
-            </w:tcBorders>
-            <w:shd w:val="clear" w:color="auto" w:fill="auto"/>
-            <w:vAlign w:val="center"/>
-          </w:tcPr>
-          <w:p>
-            <w:pPr>
-              <w:jc w:val="center"/>
-              <w:rPr>
-                <w:rFonts w:ascii="Times New Roman" w:eastAsia="Times New Roman" w:hAnsi="Times New Roman" w:cs="Times New Roman"/>
-                <w:i/>
-                <w:color w:val="000000"/>
-              </w:rPr>
-            </w:pPr>
-            <w:r>
-              <w:rPr>
-                <w:rFonts w:ascii="Times New Roman" w:eastAsia="Times New Roman" w:hAnsi="Times New Roman" w:cs="Times New Roman"/>
-                <w:i/>
-                <w:color w:val="000000"/>
-              </w:rPr>
-              <w:t>No drift</w:t>
-            </w:r>
-          </w:p>
-        </w:tc>
-      </w:tr>
-      <w:tr>
-        <w:trPr>
-          <w:jc w:val="center"/>
-        </w:trPr>
-        <w:tc>
-          <w:tcPr>
-            <w:tcW w:w="833" w:type="pct"/>
-            <w:tcBorders>
-              <w:top w:val="single" w:sz="18" w:space="0" w:color="auto"/>
-              <w:left w:val="single" w:sz="4" w:space="0" w:color="auto"/>
-              <w:bottom w:val="single" w:sz="4" w:space="0" w:color="auto"/>
-              <w:right w:val="single" w:sz="4" w:space="0" w:color="auto"/>
-            </w:tcBorders>
-            <w:vAlign w:val="center"/>
-          </w:tcPr>
-          <w:p>
-            <w:pPr>
-              <w:jc w:val="center"/>
-              <w:rPr>
-                <w:rFonts w:ascii="Times New Roman" w:eastAsia="Times New Roman" w:hAnsi="Times New Roman" w:cs="Times New Roman"/>
-                <w:i/>
-                <w:color w:val="000000"/>
-              </w:rPr>
-            </w:pPr>
-            <w:proofErr w:type="spellStart"/>
-            <w:r>
-              <w:rPr>
-                <w:rFonts w:ascii="Times New Roman" w:eastAsia="Times New Roman" w:hAnsi="Times New Roman" w:cs="Times New Roman"/>
-                <w:color w:val="000000"/>
-              </w:rPr>
-              <w:t>3</w:t>
-            </w:r>
-            <w:r>
-              <w:rPr>
-                <w:rFonts w:ascii="Times New Roman" w:eastAsia="Times New Roman" w:hAnsi="Times New Roman" w:cs="Times New Roman"/>
-                <w:i/>
-                <w:color w:val="000000"/>
-              </w:rPr>
-              <w:t>a</w:t>
-            </w:r>
-            <w:proofErr w:type="spellEnd"/>
-            <w:r>
-              <w:rPr>
-                <w:rFonts w:ascii="Times New Roman" w:eastAsia="Times New Roman" w:hAnsi="Times New Roman" w:cs="Times New Roman"/>
-                <w:i/>
-                <w:color w:val="000000"/>
-              </w:rPr>
-              <w:t>, b</w:t>
-            </w:r>
-          </w:p>
-        </w:tc>
-        <w:tc>
-          <w:tcPr>
-            <w:tcW w:w="833" w:type="pct"/>
-            <w:tcBorders>
-              <w:top w:val="single" w:sz="18" w:space="0" w:color="auto"/>
-              <w:left w:val="single" w:sz="4" w:space="0" w:color="auto"/>
-              <w:bottom w:val="single" w:sz="4" w:space="0" w:color="auto"/>
-              <w:right w:val="single" w:sz="4" w:space="0" w:color="auto"/>
-            </w:tcBorders>
-            <w:shd w:val="clear" w:color="auto" w:fill="auto"/>
-            <w:vAlign w:val="center"/>
-            <w:hideMark/>
-          </w:tcPr>
-          <w:p>
-            <w:pPr>
-              <w:jc w:val="center"/>
-              <w:rPr>
-                <w:rFonts w:ascii="Times New Roman" w:eastAsia="Times New Roman" w:hAnsi="Times New Roman" w:cs="Times New Roman"/>
-                <w:color w:val="000000"/>
-              </w:rPr>
-            </w:pPr>
-            <w:r>
-              <w:rPr>
-                <w:rFonts w:ascii="Times New Roman" w:eastAsia="Times New Roman" w:hAnsi="Times New Roman" w:cs="Times New Roman"/>
-                <w:color w:val="000000"/>
-              </w:rPr>
-              <w:t xml:space="preserve">Selection, </w:t>
-            </w:r>
-            <w:r>
-              <w:rPr>
-                <w:rFonts w:ascii="Times New Roman" w:eastAsia="Times New Roman" w:hAnsi="Times New Roman" w:cs="Times New Roman"/>
-                <w:color w:val="000000"/>
-              </w:rPr>
-              <w:t>gene flow</w:t>
-            </w:r>
-          </w:p>
-        </w:tc>
-        <w:tc>
-          <w:tcPr>
-            <w:tcW w:w="833" w:type="pct"/>
-            <w:tcBorders>
-              <w:top w:val="single" w:sz="18" w:space="0" w:color="auto"/>
-              <w:left w:val="single" w:sz="4" w:space="0" w:color="auto"/>
-              <w:bottom w:val="single" w:sz="4" w:space="0" w:color="auto"/>
-              <w:right w:val="single" w:sz="4" w:space="0" w:color="auto"/>
-            </w:tcBorders>
-            <w:shd w:val="clear" w:color="auto" w:fill="auto"/>
-            <w:vAlign w:val="center"/>
-            <w:hideMark/>
-          </w:tcPr>
-          <w:p>
-            <w:pPr>
-              <w:jc w:val="center"/>
-              <w:rPr>
-                <w:rFonts w:ascii="Times New Roman" w:eastAsia="Times New Roman" w:hAnsi="Times New Roman" w:cs="Times New Roman"/>
-                <w:color w:val="000000"/>
-              </w:rPr>
-            </w:pPr>
-            <w:r>
-              <w:rPr>
-                <w:rFonts w:ascii="Times New Roman" w:eastAsia="Times New Roman" w:hAnsi="Times New Roman" w:cs="Times New Roman"/>
-                <w:color w:val="000000"/>
-              </w:rPr>
-              <w:t xml:space="preserve">None. All populations with constant </w:t>
-            </w:r>
-            <w:r>
-              <w:rPr>
-                <w:rFonts w:ascii="Times New Roman" w:eastAsia="Times New Roman" w:hAnsi="Times New Roman" w:cs="Times New Roman"/>
-                <w:i/>
-                <w:color w:val="000000"/>
-              </w:rPr>
-              <w:t>K</w:t>
-            </w:r>
-            <w:r>
-              <w:rPr>
-                <w:rFonts w:ascii="Times New Roman" w:eastAsia="Times New Roman" w:hAnsi="Times New Roman" w:cs="Times New Roman"/>
-                <w:color w:val="000000"/>
-              </w:rPr>
-              <w:t xml:space="preserve"> = 1000</w:t>
-            </w:r>
-          </w:p>
-        </w:tc>
-        <w:tc>
-          <w:tcPr>
-            <w:tcW w:w="833" w:type="pct"/>
-            <w:tcBorders>
-              <w:top w:val="single" w:sz="18" w:space="0" w:color="auto"/>
-              <w:left w:val="single" w:sz="4" w:space="0" w:color="auto"/>
-              <w:bottom w:val="single" w:sz="4" w:space="0" w:color="auto"/>
-              <w:right w:val="single" w:sz="4" w:space="0" w:color="auto"/>
-            </w:tcBorders>
-            <w:shd w:val="clear" w:color="auto" w:fill="auto"/>
-            <w:vAlign w:val="center"/>
-            <w:hideMark/>
-          </w:tcPr>
-          <w:p>
-            <w:pPr>
-              <w:jc w:val="center"/>
-              <w:rPr>
-                <w:rFonts w:ascii="Times New Roman" w:eastAsia="Times New Roman" w:hAnsi="Times New Roman" w:cs="Times New Roman"/>
-                <w:color w:val="000000"/>
-              </w:rPr>
-            </w:pPr>
-            <w:r>
-              <w:rPr>
-                <w:rFonts w:ascii="Times New Roman" w:eastAsia="Times New Roman" w:hAnsi="Times New Roman" w:cs="Times New Roman"/>
-                <w:i/>
-                <w:iCs/>
-                <w:color w:val="000000"/>
-              </w:rPr>
-              <w:t>CYP79D15</w:t>
-            </w:r>
-            <w:r>
-              <w:rPr>
-                <w:rFonts w:ascii="Times New Roman" w:eastAsia="Times New Roman" w:hAnsi="Times New Roman" w:cs="Times New Roman"/>
-                <w:color w:val="000000"/>
-              </w:rPr>
-              <w:t xml:space="preserve"> = 0.5</w:t>
-            </w:r>
-          </w:p>
-          <w:p>
-            <w:pPr>
-              <w:jc w:val="center"/>
-              <w:rPr>
-                <w:rFonts w:ascii="Times New Roman" w:eastAsia="Times New Roman" w:hAnsi="Times New Roman" w:cs="Times New Roman"/>
-                <w:color w:val="000000"/>
-              </w:rPr>
-            </w:pPr>
-            <w:r>
-              <w:rPr>
-                <w:rFonts w:ascii="Times New Roman" w:eastAsia="Times New Roman" w:hAnsi="Times New Roman" w:cs="Times New Roman"/>
-                <w:i/>
-                <w:iCs/>
-                <w:color w:val="000000"/>
-              </w:rPr>
-              <w:t>Li</w:t>
-            </w:r>
-            <w:r>
-              <w:rPr>
-                <w:rFonts w:ascii="Times New Roman" w:eastAsia="Times New Roman" w:hAnsi="Times New Roman" w:cs="Times New Roman"/>
-                <w:color w:val="000000"/>
-              </w:rPr>
-              <w:t xml:space="preserve"> = 0.5</w:t>
-            </w:r>
-          </w:p>
-        </w:tc>
-        <w:tc>
-          <w:tcPr>
-            <w:tcW w:w="833" w:type="pct"/>
-            <w:tcBorders>
-              <w:top w:val="single" w:sz="18" w:space="0" w:color="auto"/>
-              <w:left w:val="single" w:sz="4" w:space="0" w:color="auto"/>
-              <w:bottom w:val="single" w:sz="4" w:space="0" w:color="auto"/>
-              <w:right w:val="single" w:sz="4" w:space="0" w:color="auto"/>
-            </w:tcBorders>
-            <w:shd w:val="clear" w:color="auto" w:fill="auto"/>
-            <w:vAlign w:val="center"/>
-            <w:hideMark/>
-          </w:tcPr>
-          <w:p>
-            <w:pPr>
-              <w:jc w:val="center"/>
-              <w:rPr>
-                <w:rFonts w:ascii="Times New Roman" w:eastAsia="Times New Roman" w:hAnsi="Times New Roman" w:cs="Times New Roman"/>
-                <w:color w:val="000000"/>
-              </w:rPr>
-            </w:pPr>
-            <w:r>
-              <w:rPr>
-                <w:rFonts w:ascii="Times New Roman" w:eastAsia="Times New Roman" w:hAnsi="Times New Roman" w:cs="Times New Roman"/>
-                <w:color w:val="000000"/>
-              </w:rPr>
-              <w:t>0; 0.001; 0.0025; 0.005; 0.0075; 0.01; 0.025; 0.05; 0.1; 0.2</w:t>
-            </w:r>
-          </w:p>
-        </w:tc>
-        <w:tc>
-          <w:tcPr>
-            <w:tcW w:w="835" w:type="pct"/>
-            <w:tcBorders>
-              <w:top w:val="single" w:sz="18" w:space="0" w:color="auto"/>
-              <w:left w:val="single" w:sz="4" w:space="0" w:color="auto"/>
-              <w:bottom w:val="single" w:sz="4" w:space="0" w:color="auto"/>
-              <w:right w:val="single" w:sz="4" w:space="0" w:color="auto"/>
-            </w:tcBorders>
-            <w:shd w:val="clear" w:color="auto" w:fill="auto"/>
-            <w:vAlign w:val="center"/>
-            <w:hideMark/>
-          </w:tcPr>
-          <w:p>
-            <w:pPr>
-              <w:jc w:val="center"/>
-              <w:rPr>
-                <w:rFonts w:ascii="Times New Roman" w:eastAsia="Times New Roman" w:hAnsi="Times New Roman" w:cs="Times New Roman"/>
-                <w:color w:val="000000"/>
-              </w:rPr>
-            </w:pPr>
-            <w:r>
-              <w:rPr>
-                <w:rFonts w:ascii="Times New Roman" w:eastAsia="Times New Roman" w:hAnsi="Times New Roman" w:cs="Times New Roman"/>
-                <w:color w:val="000000"/>
-              </w:rPr>
-              <w:t>0; 0.01; 0.05</w:t>
-            </w:r>
-          </w:p>
-        </w:tc>
-      </w:tr>
-    </w:tbl>
-    <w:p>
-      <w:pPr>
-        <w:rPr>
-          <w:rFonts w:ascii="Times New Roman" w:hAnsi="Times New Roman" w:cs="Times New Roman"/>
-        </w:rPr>
-      </w:pPr>
-      <w:r>
-        <w:rPr>
-          <w:rFonts w:ascii="Times New Roman" w:hAnsi="Times New Roman" w:cs="Times New Roman"/>
-        </w:rPr>
-        <w:t>† Modified drift scenarios. Refer</w:t>
-      </w:r>
-      <w:r>
-        <w:rPr>
-          <w:rFonts w:ascii="Times New Roman" w:hAnsi="Times New Roman" w:cs="Times New Roman"/>
-        </w:rPr>
-        <w:t>s</w:t>
-      </w:r>
-      <w:r>
-        <w:rPr>
-          <w:rFonts w:ascii="Times New Roman" w:hAnsi="Times New Roman" w:cs="Times New Roman"/>
-        </w:rPr>
-        <w:t xml:space="preserve"> to gradient in drift running from urban (weak drift) to rural (strong drift) rather than rural</w:t>
-      </w:r>
-      <w:r>
-        <w:rPr>
-          <w:rFonts w:ascii="Times New Roman" w:hAnsi="Times New Roman" w:cs="Times New Roman"/>
-        </w:rPr>
-        <w:t xml:space="preserve"> to </w:t>
-      </w:r>
-      <w:r>
-        <w:rPr>
-          <w:rFonts w:ascii="Times New Roman" w:hAnsi="Times New Roman" w:cs="Times New Roman"/>
-        </w:rPr>
-        <w:t>urban, as simulated in other scenarios. These are used to explore drift-selection balance.</w:t>
-      </w:r>
-    </w:p>
-    <w:p>
-      <w:pPr>
-        <w:rPr>
-          <w:rFonts w:ascii="Times New Roman" w:hAnsi="Times New Roman" w:cs="Times New Roman"/>
-        </w:rPr>
-        <w:sectPr>
-          <w:pgSz w:w="15840" w:h="12240" w:orient="landscape"/>
-          <w:pgMar w:top="720" w:right="720" w:bottom="720" w:left="720" w:header="708" w:footer="708" w:gutter="0"/>
-          <w:cols w:space="708"/>
-          <w:docGrid w:linePitch="360"/>
-        </w:sectPr>
-      </w:pPr>
-      <w:r>
-        <w:rPr>
-          <w:rFonts w:ascii="Times New Roman" w:hAnsi="Times New Roman" w:cs="Times New Roman"/>
-        </w:rPr>
-        <w:t xml:space="preserve">‡ </w:t>
-      </w:r>
-      <w:r>
-        <w:rPr>
-          <w:rFonts w:ascii="Times New Roman" w:hAnsi="Times New Roman" w:cs="Times New Roman"/>
-        </w:rPr>
-        <w:t xml:space="preserve">Allele frequencies crossed </w:t>
-      </w:r>
-      <w:proofErr w:type="spellStart"/>
-      <w:r>
-        <w:rPr>
-          <w:rFonts w:ascii="Times New Roman" w:hAnsi="Times New Roman" w:cs="Times New Roman"/>
-        </w:rPr>
-        <w:t>factorially</w:t>
-      </w:r>
-      <w:proofErr w:type="spellEnd"/>
-      <w:r>
-        <w:rPr>
-          <w:rFonts w:ascii="Times New Roman" w:hAnsi="Times New Roman" w:cs="Times New Roman"/>
-        </w:rPr>
-        <w:t>.</w:t>
-      </w:r>
-    </w:p>
-    <w:p>
-      <w:pPr>
-        <w:rPr>
-          <w:rFonts w:ascii="Times New Roman" w:hAnsi="Times New Roman" w:cs="Times New Roman"/>
-          <w:b/>
-        </w:rPr>
-      </w:pPr>
+      </w:pPr>
+      <w:bookmarkStart w:id="0" w:name="_GoBack"/>
+      <w:bookmarkEnd w:id="0"/>
       <w:r>
         <w:rPr>
           <w:rFonts w:ascii="Times New Roman" w:hAnsi="Times New Roman" w:cs="Times New Roman"/>
@@ -18060,8 +15413,8 @@
           <w:lang w:val="en-US"/>
         </w:rPr>
         <w:drawing>
-          <wp:inline distT="0" distB="0" distL="0" distR="0" wp14:anchorId="170F1F4D" wp14:editId="3A30895E">
-            <wp:extent cx="5943600" cy="5053965"/>
+          <wp:inline distT="0" distB="0" distL="0" distR="0" wp14:anchorId="170F1F4D" wp14:editId="31DAE6A8">
+            <wp:extent cx="3600450" cy="3061536"/>
             <wp:effectExtent l="0" t="0" r="0" b="0"/>
             <wp:docPr id="3" name="Picture 3"/>
             <wp:cNvGraphicFramePr>
@@ -18083,7 +15436,7 @@
                   <pic:spPr>
                     <a:xfrm>
                       <a:off x="0" y="0"/>
-                      <a:ext cx="5943600" cy="5053965"/>
+                      <a:ext cx="3603968" cy="3064527"/>
                     </a:xfrm>
                     <a:prstGeom prst="rect">
                       <a:avLst/>
@@ -19501,7 +16854,7 @@
 </file>
 
 <file path=customXml/itemProps1.xml><?xml version="1.0" encoding="utf-8"?>
-<ds:datastoreItem xmlns:ds="http://schemas.openxmlformats.org/officeDocument/2006/customXml" ds:itemID="{7E6159E6-7FDC-C040-A798-B4393A5F0294}">
+<ds:datastoreItem xmlns:ds="http://schemas.openxmlformats.org/officeDocument/2006/customXml" ds:itemID="{175A5C0B-E90E-7D4B-AE3A-743F915A2BE4}">
   <ds:schemaRefs>
     <ds:schemaRef ds:uri="http://schemas.openxmlformats.org/officeDocument/2006/bibliography"/>
   </ds:schemaRefs>

</xml_diff>

<commit_message>
Added spandrels to concluding sentence
</commit_message>
<xml_diff>
--- a/SEC_Writings/SEC_Santangelo-et-al_Proc-B_2018_Main-Text.docx
+++ b/SEC_Writings/SEC_Santangelo-et-al_Proc-B_2018_Main-Text.docx
@@ -1026,7 +1026,7 @@
         <w:rPr>
           <w:rFonts w:ascii="Times New Roman" w:hAnsi="Times New Roman" w:cs="Times New Roman"/>
         </w:rPr>
-        <w:instrText>ADDIN CSL_CITATION { "citationItems" : [ { "id" : "ITEM-1", "itemData" : { "ISBN" : "0016-6731", "ISSN" : "00166731", "PMID" : "1205125", "abstract" : "Genetic drift will cause a migration-selection cline to wobble about its expected position. A rough linear approximation is developed, valid when local populations are large. This is used to calculate effects of genetic drift on clines in a stepping-stone model with abrupt and with gradual changes of selection coefficients at a single haploid locus. Among the quantities calculated are measures of slope, standardized variation of gene frequencies around their expected values, and correlation among neighboring populations with respect to deviations from the expected gene frequencies. These quantities appear to be primarily functions of Ns and Nm for a given pattern of selection. Computer simulation gives rough confirmation of these results. Standardized variances of gene frequencies and correlation of neighbors differ along the cline in the case of smooth changes in selection. In no case is pathological behavior of gene frequency deviations found near the boundaries of selective regions. Local behavior of gene frequences of nearby colonies is approximately predicted by a simple adaptation of the stepping-stone theory of Kimura and Weiss. Approximate measures of the lateral variation of the midpoint of a cline and the probability of non-monotonicity are also calculated and discussed.", "author" : [ { "dropping-particle" : "", "family" : "Felsenstein", "given" : "J.", "non-dropping-particle" : "", "parse-names" : false, "suffix" : "" } ], "container-title" : "Genetics", "id" : "ITEM-1", "issue" : "1", "issued" : { "date-parts" : [ [ "1975" ] ] }, "page" : "191-207", "title" : "Genetic drift in clines which are maintained by migration and natural selection", "type" : "article-journal", "volume" : "81" }, "uris" : [ "http://www.mendeley.com/documents/?uuid=bfdba763-8890-4bce-81c0-8ab773a2494a" ] }, { "id" : "ITEM-2", "itemData" : { "DOI" : "10.1007/BF02986626", "ISBN" : "0022-1333", "ISSN" : "00221333", "PMID" : "18905075", "abstract" : "Where one phenotype is favoured in one area and another phenotype in a neighbouring area, the character in question may be expected to show a cline in the neighbourhood of the boundary. On certain assumptions the relation between the intensity of selection, the mean distance migrated per generation, and the slope of the cline can be calculated. The relation is used for a provisional calculation of intensities of selection in a population of Peromyscus polionotus. These have the very low value of about 0.1%.", "author" : [ { "dropping-particle" : "", "family" : "Haldane", "given" : "J B S", "non-dropping-particle" : "", "parse-names" : false, "suffix" : "" } ], "container-title" : "Journal of Genetics", "id" : "ITEM-2", "issue" : "3", "issued" : { "date-parts" : [ [ "1948" ] ] }, "page" : "277-284", "title" : "The theory of a cline", "type" : "article-journal", "volume" : "48" }, "uris" : [ "http://www.mendeley.com/documents/?uuid=668ea84f-5209-41d2-8cde-4843963de770" ] }, { "id" : "ITEM-3", "itemData" : { "DOI" : "10.1086/283036", "author" : [ { "dropping-particle" : "", "family" : "May", "given" : "Robert M", "non-dropping-particle" : "", "parse-names" : false, "suffix" : "" }, { "dropping-particle" : "", "family" : "Endler", "given" : "John A", "non-dropping-particle" : "", "parse-names" : false, "suffix" : "" }, { "dropping-particle" : "", "family" : "Mcmurtrie", "given" : "Ross E", "non-dropping-particle" : "", "parse-names" : false, "suffix" : "" } ], "container-title" : "The American naturalist", "id" : "ITEM-3", "issue" : "970", "issued" : { "date-parts" : [ [ "1975" ] ] }, "page" : "659-676", "title" : "Gene frequency clines in the presence of selection opposed by gene flow", "type" : "article-journal", "volume" : "109" }, "uris" : [ "http://www.mendeley.com/documents/?uuid=93a51f26-0422-47f5-b341-11038c617e3d" ] } ], "mendeley" : { "formattedCitation" : "[3\u20135]", "plainTextFormattedCitation" : "[3\u20135]", "previouslyFormattedCitation" : "[3\u20135]" }, "properties" : {  }, "schema" : "https://github.com/citation-style-language/schema/raw/master/csl-citation.json" }</w:instrText>
+        <w:instrText>ADDIN CSL_CITATION { "citationItems" : [ { "id" : "ITEM-1", "itemData" : { "ISBN" : "0016-6731", "ISSN" : "00166731", "PMID" : "1205125", "abstract" : "Genetic drift will cause a migration-selection cline to wobble about its expected position. A rough linear approximation is developed, valid when local populations are large. This is used to calculate effects of genetic drift on clines in a stepping-stone model with abrupt and with gradual changes of selection coefficients at a single haploid locus. Among the quantities calculated are measures of slope, standardized variation of gene frequencies around their expected values, and correlation among neighboring populations with respect to deviations from the expected gene frequencies. These quantities appear to be primarily functions of Ns and Nm for a given pattern of selection. Computer simulation gives rough confirmation of these results. Standardized variances of gene frequencies and correlation of neighbors differ along the cline in the case of smooth changes in selection. In no case is pathological behavior of gene frequency deviations found near the boundaries of selective regions. Local behavior of gene frequences of nearby colonies is approximately predicted by a simple adaptation of the stepping-stone theory of Kimura and Weiss. Approximate measures of the lateral variation of the midpoint of a cline and the probability of non-monotonicity are also calculated and discussed.", "author" : [ { "dropping-particle" : "", "family" : "Felsenstein", "given" : "J.", "non-dropping-particle" : "", "parse-names" : false, "suffix" : "" } ], "container-title" : "Genetics", "id" : "ITEM-1", "issue" : "1", "issued" : { "date-parts" : [ [ "1975" ] ] }, "page" : "191-207", "title" : "Genetic drift in clines which are maintained by migration and natural selection", "type" : "article-journal", "volume" : "81" }, "uris" : [ "http://www.mendeley.com/documents/?uuid=bfdba763-8890-4bce-81c0-8ab773a2494a" ] }, { "id" : "ITEM-2", "itemData" : { "DOI" : "10.1007/BF02986626", "ISBN" : "0022-1333", "ISSN" : "00221333", "PMID" : "18905075", "abstract" : "Where one phenotype is favoured in one area and another phenotype in a neighbouring area, the character in question may be expected to show a cline in the neighbourhood of the boundary. On certain assumptions the relation between the intensity of selection, the mean distance migrated per generation, and the slope of the cline can be calculated. The relation is used for a provisional calculation of intensities of selection in a population of Peromyscus polionotus. These have the very low value of about 0.1%.", "author" : [ { "dropping-particle" : "", "family" : "Haldane", "given" : "J B S", "non-dropping-particle" : "", "parse-names" : false, "suffix" : "" } ], "container-title" : "Journal of Genetics", "id" : "ITEM-2", "issue" : "3", "issued" : { "date-parts" : [ [ "1948" ] ] }, "page" : "277-284", "title" : "The theory of a cline", "type" : "article-journal", "volume" : "48" }, "uris" : [ "http://www.mendeley.com/documents/?uuid=668ea84f-5209-41d2-8cde-4843963de770" ] }, { "id" : "ITEM-3", "itemData" : { "DOI" : "10.1086/283036", "author" : [ { "dropping-particle" : "", "family" : "May", "given" : "Robert M", "non-dropping-particle" : "", "parse-names" : false, "suffix" : "" }, { "dropping-particle" : "", "family" : "Endler", "given" : "John A", "non-dropping-particle" : "", "parse-names" : false, "suffix" : "" }, { "dropping-particle" : "", "family" : "McMurtrie", "given" : "Ross E", "non-dropping-particle" : "", "parse-names" : false, "suffix" : "" } ], "container-title" : "The American naturalist", "id" : "ITEM-3", "issue" : "970", "issued" : { "date-parts" : [ [ "1975" ] ] }, "page" : "659-676", "title" : "Gene frequency clines in the presence of selection opposed by gene flow", "type" : "article-journal", "volume" : "109" }, "uris" : [ "http://www.mendeley.com/documents/?uuid=93a51f26-0422-47f5-b341-11038c617e3d" ] } ], "mendeley" : { "formattedCitation" : "[3\u20135]", "plainTextFormattedCitation" : "[3\u20135]", "previouslyFormattedCitation" : "[3\u20135]" }, "properties" : {  }, "schema" : "https://github.com/citation-style-language/schema/raw/master/csl-citation.json" }</w:instrText>
       </w:r>
       <w:r>
         <w:rPr>
@@ -3324,26 +3324,14 @@
         <w:rPr>
           <w:rFonts w:ascii="Times New Roman" w:hAnsi="Times New Roman" w:cs="Times New Roman"/>
         </w:rPr>
-        <w:t>). In addition, w</w:t>
-      </w:r>
-      <w:r>
-        <w:rPr>
-          <w:rFonts w:ascii="Times New Roman" w:hAnsi="Times New Roman" w:cs="Times New Roman"/>
-        </w:rPr>
-        <w:t xml:space="preserve">e focus our </w:t>
+        <w:t xml:space="preserve">). In addition, we focus our </w:t>
       </w:r>
       <w:r>
         <w:rPr>
           <w:rFonts w:ascii="Times New Roman" w:hAnsi="Times New Roman" w:cs="Times New Roman"/>
         </w:rPr>
         <w:lastRenderedPageBreak/>
-        <w:t>results on cases where the initial frequency of dominant alleles was 0.5, which resulted in the strongest clines, and consider the effects of initial allele frequency in the electronic</w:t>
-      </w:r>
-      <w:r>
-        <w:rPr>
-          <w:rFonts w:ascii="Times New Roman" w:hAnsi="Times New Roman" w:cs="Times New Roman"/>
-        </w:rPr>
-        <w:t xml:space="preserve"> supplementary material (text </w:t>
+        <w:t xml:space="preserve">results on cases where the initial frequency of dominant alleles was 0.5, which resulted in the strongest clines, and consider the effects of initial allele frequency in the electronic supplementary material (text </w:t>
       </w:r>
       <w:proofErr w:type="spellStart"/>
       <w:r>
@@ -5217,13 +5205,7 @@
         <w:rPr>
           <w:rFonts w:ascii="Times New Roman" w:hAnsi="Times New Roman" w:cs="Times New Roman"/>
         </w:rPr>
-        <w:t>Again, w</w:t>
-      </w:r>
-      <w:r>
-        <w:rPr>
-          <w:rFonts w:ascii="Times New Roman" w:hAnsi="Times New Roman" w:cs="Times New Roman"/>
-        </w:rPr>
-        <w:t xml:space="preserve">e focus on drift scenario 1 because the results from drift scenario 2 were qualitatively similar and are presented in the online supplementary materials (text </w:t>
+        <w:t xml:space="preserve">Again, we focus on drift scenario 1 because the results from drift scenario 2 were qualitatively similar and are presented in the online supplementary materials (text </w:t>
       </w:r>
       <w:proofErr w:type="spellStart"/>
       <w:r>
@@ -5292,13 +5274,7 @@
         <w:rPr>
           <w:rFonts w:ascii="Times New Roman" w:hAnsi="Times New Roman" w:cs="Times New Roman"/>
         </w:rPr>
-        <w:t>)</w:t>
-      </w:r>
-      <w:r>
-        <w:rPr>
-          <w:rFonts w:ascii="Times New Roman" w:hAnsi="Times New Roman" w:cs="Times New Roman"/>
-        </w:rPr>
-        <w:t xml:space="preserve">. </w:t>
+        <w:t xml:space="preserve">). </w:t>
       </w:r>
       <w:r>
         <w:rPr>
@@ -5605,7 +5581,7 @@
         <w:rPr>
           <w:rFonts w:ascii="Times New Roman" w:hAnsi="Times New Roman" w:cs="Times New Roman"/>
         </w:rPr>
-        <w:t xml:space="preserve"> (i.e. drift scenario 2 above</w:t>
+        <w:t xml:space="preserve"> (i.e. drift scenario 2</w:t>
       </w:r>
       <w:r>
         <w:rPr>
@@ -7472,7 +7448,7 @@
         <w:rPr>
           <w:rFonts w:ascii="Times New Roman" w:hAnsi="Times New Roman" w:cs="Times New Roman"/>
         </w:rPr>
-        <w:t>3</w:t>
+        <w:t>2</w:t>
       </w:r>
       <w:r>
         <w:rPr>
@@ -7493,7 +7469,7 @@
         <w:rPr>
           <w:rFonts w:ascii="Times New Roman" w:hAnsi="Times New Roman" w:cs="Times New Roman"/>
         </w:rPr>
-        <w:t>3</w:t>
+        <w:t>2</w:t>
       </w:r>
       <w:r>
         <w:rPr>
@@ -10273,7 +10249,7 @@
         <w:rPr>
           <w:rFonts w:ascii="Times New Roman" w:hAnsi="Times New Roman" w:cs="Times New Roman"/>
         </w:rPr>
-        <w:instrText>ADDIN CSL_CITATION { "citationItems" : [ { "id" : "ITEM-1", "itemData" : { "DOI" : "10.1086/283036", "author" : [ { "dropping-particle" : "", "family" : "May", "given" : "Robert M", "non-dropping-particle" : "", "parse-names" : false, "suffix" : "" }, { "dropping-particle" : "", "family" : "Endler", "given" : "John A", "non-dropping-particle" : "", "parse-names" : false, "suffix" : "" }, { "dropping-particle" : "", "family" : "Mcmurtrie", "given" : "Ross E", "non-dropping-particle" : "", "parse-names" : false, "suffix" : "" } ], "container-title" : "The American naturalist", "id" : "ITEM-1", "issue" : "970", "issued" : { "date-parts" : [ [ "1975" ] ] }, "page" : "659-676", "title" : "Gene frequency clines in the presence of selection opposed by gene flow", "type" : "article-journal", "volume" : "109" }, "uris" : [ "http://www.mendeley.com/documents/?uuid=93a51f26-0422-47f5-b341-11038c617e3d" ] } ], "mendeley" : { "formattedCitation" : "[5]", "plainTextFormattedCitation" : "[5]", "previouslyFormattedCitation" : "[5]" }, "properties" : {  }, "schema" : "https://github.com/citation-style-language/schema/raw/master/csl-citation.json" }</w:instrText>
+        <w:instrText>ADDIN CSL_CITATION { "citationItems" : [ { "id" : "ITEM-1", "itemData" : { "DOI" : "10.1086/283036", "author" : [ { "dropping-particle" : "", "family" : "May", "given" : "Robert M", "non-dropping-particle" : "", "parse-names" : false, "suffix" : "" }, { "dropping-particle" : "", "family" : "Endler", "given" : "John A", "non-dropping-particle" : "", "parse-names" : false, "suffix" : "" }, { "dropping-particle" : "", "family" : "McMurtrie", "given" : "Ross E", "non-dropping-particle" : "", "parse-names" : false, "suffix" : "" } ], "container-title" : "The American naturalist", "id" : "ITEM-1", "issue" : "970", "issued" : { "date-parts" : [ [ "1975" ] ] }, "page" : "659-676", "title" : "Gene frequency clines in the presence of selection opposed by gene flow", "type" : "article-journal", "volume" : "109" }, "uris" : [ "http://www.mendeley.com/documents/?uuid=93a51f26-0422-47f5-b341-11038c617e3d" ] } ], "mendeley" : { "formattedCitation" : "[5]", "plainTextFormattedCitation" : "[5]", "previouslyFormattedCitation" : "[5]" }, "properties" : {  }, "schema" : "https://github.com/citation-style-language/schema/raw/master/csl-citation.json" }</w:instrText>
       </w:r>
       <w:r>
         <w:rPr>
@@ -10569,7 +10545,6 @@
         <w:spacing w:line="480" w:lineRule="auto"/>
         <w:rPr>
           <w:rFonts w:ascii="Times New Roman" w:hAnsi="Times New Roman" w:cs="Times New Roman"/>
-          <w:i/>
         </w:rPr>
       </w:pPr>
       <w:r>
@@ -10691,7 +10666,27 @@
         <w:rPr>
           <w:rFonts w:ascii="Times New Roman" w:hAnsi="Times New Roman" w:cs="Times New Roman"/>
         </w:rPr>
-        <w:t xml:space="preserve"> in the same direction strongly suggests that other mechanisms are generating clines since drift should not display directionality at individual loci. The second and third points above require large-scale replication and we suggest that urban environments can provide the replication necessary to understand the relative contributions of adaptive and non-adaptive processes in the formation of parallel clines. Finally, we suggest that observations of parallel clines take explicit consideration of the genetic architecture underlying focal traits to generate suitable null models, as traits with a non-additive genetic basis are likely to show deterministic changes in frequency due solely to stochastic forces. </w:t>
+        <w:t xml:space="preserve"> in the same direction strongly suggests that other mechanisms are generating clines since drift should not display directionality at individual loci. The second and third points above require large-scale replication and we suggest that urban environments can </w:t>
+      </w:r>
+      <w:r>
+        <w:rPr>
+          <w:rFonts w:ascii="Times New Roman" w:hAnsi="Times New Roman" w:cs="Times New Roman"/>
+        </w:rPr>
+        <w:t xml:space="preserve">provide the replication necessary to understand the relative contributions of adaptive and non-adaptive processes in the formation of parallel clines. </w:t>
+      </w:r>
+      <w:r>
+        <w:rPr>
+          <w:rFonts w:ascii="Times New Roman" w:hAnsi="Times New Roman" w:cs="Times New Roman"/>
+        </w:rPr>
+        <w:t>Finally, we caution that observations of parallel clines may represent contempora</w:t>
+      </w:r>
+      <w:bookmarkStart w:id="0" w:name="_GoBack"/>
+      <w:bookmarkEnd w:id="0"/>
+      <w:r>
+        <w:rPr>
+          <w:rFonts w:ascii="Times New Roman" w:hAnsi="Times New Roman" w:cs="Times New Roman"/>
+        </w:rPr>
+        <w:t>ry "spandrels" [48]; studies presuming that repeated phenotypic clines are evidence of adaptation must take explicit consideration of the genetic architecture underlying the focal trait to model the expected change in phenotypic frequency from non-adaptive processes.</w:t>
       </w:r>
     </w:p>
     <w:p>
@@ -10809,7 +10804,6 @@
           <w:rFonts w:ascii="Times New Roman" w:hAnsi="Times New Roman" w:cs="Times New Roman"/>
           <w:b/>
         </w:rPr>
-        <w:lastRenderedPageBreak/>
         <w:t>Author contributions</w:t>
       </w:r>
     </w:p>
@@ -10824,7 +10818,19 @@
         <w:rPr>
           <w:rFonts w:ascii="Times New Roman" w:hAnsi="Times New Roman" w:cs="Times New Roman"/>
         </w:rPr>
-        <w:t xml:space="preserve">R.W.N. conceived of the study. </w:t>
+        <w:t>R.W.N.</w:t>
+      </w:r>
+      <w:r>
+        <w:rPr>
+          <w:rFonts w:ascii="Times New Roman" w:hAnsi="Times New Roman" w:cs="Times New Roman"/>
+        </w:rPr>
+        <w:t>, M.T.J.J. and J.S.S.</w:t>
+      </w:r>
+      <w:r>
+        <w:rPr>
+          <w:rFonts w:ascii="Times New Roman" w:hAnsi="Times New Roman" w:cs="Times New Roman"/>
+        </w:rPr>
+        <w:t xml:space="preserve"> conceived of the study. </w:t>
       </w:r>
       <w:r>
         <w:rPr>
@@ -11348,7 +11354,7 @@
           <w:rFonts w:ascii="Times New Roman" w:hAnsi="Times New Roman" w:cs="Times New Roman"/>
           <w:noProof/>
         </w:rPr>
-        <w:t xml:space="preserve">, 219–220. </w:t>
+        <w:t>, 219–220. (doi:10.1038/142219a0)</w:t>
       </w:r>
     </w:p>
     <w:p>
@@ -11386,16 +11392,7 @@
           <w:iCs/>
           <w:noProof/>
         </w:rPr>
-        <w:t>Geographic Variation, Speciation, and C</w:t>
-      </w:r>
-      <w:r>
-        <w:rPr>
-          <w:rFonts w:ascii="Times New Roman" w:hAnsi="Times New Roman" w:cs="Times New Roman"/>
-          <w:i/>
-          <w:iCs/>
-          <w:noProof/>
-        </w:rPr>
-        <w:t>lines</w:t>
+        <w:t>Geographic variation, speciation, and clines</w:t>
       </w:r>
       <w:r>
         <w:rPr>
@@ -11431,7 +11428,15 @@
           <w:noProof/>
         </w:rPr>
         <w:tab/>
-        <w:t xml:space="preserve">Felsenstein J. 1975 Genetic drift in clines which are maintained by migration and natural selection. </w:t>
+        <w:t xml:space="preserve">Felsenstein J. 1975 Genetic drift in clines which are maintained by migration and natural </w:t>
+      </w:r>
+      <w:r>
+        <w:rPr>
+          <w:rFonts w:ascii="Times New Roman" w:hAnsi="Times New Roman" w:cs="Times New Roman"/>
+          <w:noProof/>
+        </w:rPr>
+        <w:lastRenderedPageBreak/>
+        <w:t xml:space="preserve">selection. </w:t>
       </w:r>
       <w:r>
         <w:rPr>
@@ -11484,7 +11489,6 @@
           <w:rFonts w:ascii="Times New Roman" w:hAnsi="Times New Roman" w:cs="Times New Roman"/>
           <w:noProof/>
         </w:rPr>
-        <w:lastRenderedPageBreak/>
         <w:t>4.</w:t>
       </w:r>
       <w:r>
@@ -11525,7 +11529,7 @@
           <w:rFonts w:ascii="Times New Roman" w:hAnsi="Times New Roman" w:cs="Times New Roman"/>
           <w:noProof/>
         </w:rPr>
-        <w:t xml:space="preserve">, 277–284. </w:t>
+        <w:t>, 277–284. (doi:10.1007/BF02986626)</w:t>
       </w:r>
     </w:p>
     <w:p>
@@ -11554,14 +11558,7 @@
           <w:noProof/>
         </w:rPr>
         <w:tab/>
-        <w:t>May RM, Endler JA, McM</w:t>
-      </w:r>
-      <w:r>
-        <w:rPr>
-          <w:rFonts w:ascii="Times New Roman" w:hAnsi="Times New Roman" w:cs="Times New Roman"/>
-          <w:noProof/>
-        </w:rPr>
-        <w:t xml:space="preserve">urtrie RE. 1975 Gene frequency clines in the presence of selection opposed by gene flow. </w:t>
+        <w:t xml:space="preserve">May RM, Endler JA, McMurtrie RE. 1975 Gene frequency clines in the presence of selection opposed by gene flow. </w:t>
       </w:r>
       <w:r>
         <w:rPr>
@@ -11593,14 +11590,7 @@
           <w:rFonts w:ascii="Times New Roman" w:hAnsi="Times New Roman" w:cs="Times New Roman"/>
           <w:noProof/>
         </w:rPr>
-        <w:t>, 659–</w:t>
-      </w:r>
-      <w:r>
-        <w:rPr>
-          <w:rFonts w:ascii="Times New Roman" w:hAnsi="Times New Roman" w:cs="Times New Roman"/>
-          <w:noProof/>
-        </w:rPr>
-        <w:t>676.</w:t>
+        <w:t>, 659–676. (doi:10.1086/283036)</w:t>
       </w:r>
     </w:p>
     <w:p>
@@ -11661,14 +11651,7 @@
           <w:rFonts w:ascii="Times New Roman" w:hAnsi="Times New Roman" w:cs="Times New Roman"/>
           <w:noProof/>
         </w:rPr>
-        <w:t>, 114–</w:t>
-      </w:r>
-      <w:r>
-        <w:rPr>
-          <w:rFonts w:ascii="Times New Roman" w:hAnsi="Times New Roman" w:cs="Times New Roman"/>
-          <w:noProof/>
-        </w:rPr>
-        <w:t>138.</w:t>
+        <w:t>, 114–138.</w:t>
       </w:r>
     </w:p>
     <w:p>
@@ -11697,7 +11680,21 @@
           <w:noProof/>
         </w:rPr>
         <w:tab/>
-        <w:t xml:space="preserve">Vasemägi A. 2006 The adaptive hypothesis of clinal variation revisited:single-locus clines as a result of spatially restricted gene flow. </w:t>
+        <w:t>Vasemägi A. 2006 The adaptive hypothesis of clinal variation revisited:</w:t>
+      </w:r>
+      <w:r>
+        <w:rPr>
+          <w:rFonts w:ascii="Times New Roman" w:hAnsi="Times New Roman" w:cs="Times New Roman"/>
+          <w:noProof/>
+        </w:rPr>
+        <w:t xml:space="preserve"> </w:t>
+      </w:r>
+      <w:r>
+        <w:rPr>
+          <w:rFonts w:ascii="Times New Roman" w:hAnsi="Times New Roman" w:cs="Times New Roman"/>
+          <w:noProof/>
+        </w:rPr>
+        <w:t xml:space="preserve">single-locus clines as a result of spatially restricted gene flow. </w:t>
       </w:r>
       <w:r>
         <w:rPr>
@@ -11729,7 +11726,7 @@
           <w:rFonts w:ascii="Times New Roman" w:hAnsi="Times New Roman" w:cs="Times New Roman"/>
           <w:noProof/>
         </w:rPr>
-        <w:t xml:space="preserve">, 2411–2414. </w:t>
+        <w:t>, 2411–2414. (doi:10.1534/genetics.106.059881)</w:t>
       </w:r>
     </w:p>
     <w:p>
@@ -11758,7 +11755,21 @@
           <w:noProof/>
         </w:rPr>
         <w:tab/>
-        <w:t xml:space="preserve">Colautti RI, Lau JA. 2015 Contemporary evolution during invasion: Evidence for differentiation, natural selection, and local adaptation. </w:t>
+        <w:t>Colautti RI, Lau JA. 2015 Contempor</w:t>
+      </w:r>
+      <w:r>
+        <w:rPr>
+          <w:rFonts w:ascii="Times New Roman" w:hAnsi="Times New Roman" w:cs="Times New Roman"/>
+          <w:noProof/>
+        </w:rPr>
+        <w:t>ary evolution during invasion: e</w:t>
+      </w:r>
+      <w:r>
+        <w:rPr>
+          <w:rFonts w:ascii="Times New Roman" w:hAnsi="Times New Roman" w:cs="Times New Roman"/>
+          <w:noProof/>
+        </w:rPr>
+        <w:t xml:space="preserve">vidence for differentiation, natural selection, and local adaptation. </w:t>
       </w:r>
       <w:r>
         <w:rPr>
@@ -11790,7 +11801,7 @@
           <w:rFonts w:ascii="Times New Roman" w:hAnsi="Times New Roman" w:cs="Times New Roman"/>
           <w:noProof/>
         </w:rPr>
-        <w:t xml:space="preserve">, 1999–2017. </w:t>
+        <w:t>, 1999–2017. (doi:10.1111/mec.13162)</w:t>
       </w:r>
     </w:p>
     <w:p>
@@ -11851,7 +11862,7 @@
           <w:rFonts w:ascii="Times New Roman" w:hAnsi="Times New Roman" w:cs="Times New Roman"/>
           <w:noProof/>
         </w:rPr>
-        <w:t>, 678–690.</w:t>
+        <w:t>, 678–690. (doi:10.1111/j.1469-8137.2009.02892.x)</w:t>
       </w:r>
     </w:p>
     <w:p>
@@ -11928,7 +11939,7 @@
           <w:rFonts w:ascii="Times New Roman" w:hAnsi="Times New Roman" w:cs="Times New Roman"/>
           <w:noProof/>
         </w:rPr>
-        <w:t xml:space="preserve">, 1162–1180. </w:t>
+        <w:t>, 1162–1180. (doi:10.1002/ece3.262)</w:t>
       </w:r>
     </w:p>
     <w:p>
@@ -11981,14 +11992,7 @@
           <w:iCs/>
           <w:noProof/>
         </w:rPr>
-        <w:t>Evolution</w:t>
-      </w:r>
-      <w:r>
-        <w:rPr>
-          <w:rFonts w:ascii="Times New Roman" w:hAnsi="Times New Roman" w:cs="Times New Roman"/>
-          <w:noProof/>
-        </w:rPr>
-        <w:t xml:space="preserve"> </w:t>
+        <w:t xml:space="preserve">Evolution </w:t>
       </w:r>
       <w:r>
         <w:rPr>
@@ -12004,7 +12008,7 @@
           <w:rFonts w:ascii="Times New Roman" w:hAnsi="Times New Roman" w:cs="Times New Roman"/>
           <w:noProof/>
         </w:rPr>
-        <w:t>, 1398–1416.</w:t>
+        <w:t>, 1398–1416. (doi:10.2307/2409456)</w:t>
       </w:r>
     </w:p>
     <w:p>
@@ -12065,7 +12069,7 @@
           <w:rFonts w:ascii="Times New Roman" w:hAnsi="Times New Roman" w:cs="Times New Roman"/>
           <w:noProof/>
         </w:rPr>
-        <w:t>, 546–556.</w:t>
+        <w:t>, 546–556. (doi:10.1111/j.1469-8137.2009.02937.x)</w:t>
       </w:r>
     </w:p>
     <w:p>
@@ -12119,14 +12123,7 @@
           <w:iCs/>
           <w:noProof/>
         </w:rPr>
-        <w:t>Heredity</w:t>
-      </w:r>
-      <w:r>
-        <w:rPr>
-          <w:rFonts w:ascii="Times New Roman" w:hAnsi="Times New Roman" w:cs="Times New Roman"/>
-          <w:noProof/>
-        </w:rPr>
-        <w:t xml:space="preserve"> </w:t>
+        <w:t xml:space="preserve">Heredity </w:t>
       </w:r>
       <w:r>
         <w:rPr>
@@ -12142,7 +12139,7 @@
           <w:rFonts w:ascii="Times New Roman" w:hAnsi="Times New Roman" w:cs="Times New Roman"/>
           <w:noProof/>
         </w:rPr>
-        <w:t>, 440–449.</w:t>
+        <w:t>, 440–449. (doi:10.1038/hdy.1992.148)</w:t>
       </w:r>
     </w:p>
     <w:p>
@@ -12203,14 +12200,7 @@
           <w:rFonts w:ascii="Times New Roman" w:hAnsi="Times New Roman" w:cs="Times New Roman"/>
           <w:noProof/>
         </w:rPr>
-        <w:t>, 2082–</w:t>
-      </w:r>
-      <w:r>
-        <w:rPr>
-          <w:rFonts w:ascii="Times New Roman" w:hAnsi="Times New Roman" w:cs="Times New Roman"/>
-          <w:noProof/>
-        </w:rPr>
-        <w:t>2089.</w:t>
+        <w:t>, 2082–2089. (doi:10.1111/gcb.13528)</w:t>
       </w:r>
     </w:p>
     <w:p>
@@ -12264,7 +12254,14 @@
           <w:iCs/>
           <w:noProof/>
         </w:rPr>
-        <w:t xml:space="preserve">Science </w:t>
+        <w:t>Science</w:t>
+      </w:r>
+      <w:r>
+        <w:rPr>
+          <w:rFonts w:ascii="Times New Roman" w:hAnsi="Times New Roman" w:cs="Times New Roman"/>
+          <w:noProof/>
+        </w:rPr>
+        <w:t xml:space="preserve"> </w:t>
       </w:r>
       <w:r>
         <w:rPr>
@@ -12280,7 +12277,7 @@
           <w:rFonts w:ascii="Times New Roman" w:hAnsi="Times New Roman" w:cs="Times New Roman"/>
           <w:noProof/>
         </w:rPr>
-        <w:t>, 1305 LP-1308.</w:t>
+        <w:t>, 1305 LP-1308. (doi:10.1126/science.aah4993)</w:t>
       </w:r>
     </w:p>
     <w:p>
@@ -12301,6 +12298,7 @@
           <w:rFonts w:ascii="Times New Roman" w:hAnsi="Times New Roman" w:cs="Times New Roman"/>
           <w:noProof/>
         </w:rPr>
+        <w:lastRenderedPageBreak/>
         <w:t>16.</w:t>
       </w:r>
       <w:r>
@@ -12334,7 +12332,14 @@
           <w:iCs/>
           <w:noProof/>
         </w:rPr>
-        <w:t xml:space="preserve">Evolution </w:t>
+        <w:t>Evolution</w:t>
+      </w:r>
+      <w:r>
+        <w:rPr>
+          <w:rFonts w:ascii="Times New Roman" w:hAnsi="Times New Roman" w:cs="Times New Roman"/>
+          <w:noProof/>
+        </w:rPr>
+        <w:t xml:space="preserve"> </w:t>
       </w:r>
       <w:r>
         <w:rPr>
@@ -12350,7 +12355,7 @@
           <w:rFonts w:ascii="Times New Roman" w:hAnsi="Times New Roman" w:cs="Times New Roman"/>
           <w:noProof/>
         </w:rPr>
-        <w:t xml:space="preserve">, 1009–1022. </w:t>
+        <w:t>, 1009–1022. (doi:10.1111/evo.12925)</w:t>
       </w:r>
     </w:p>
     <w:p>
@@ -12404,7 +12409,6 @@
           <w:bCs/>
           <w:noProof/>
         </w:rPr>
-        <w:lastRenderedPageBreak/>
         <w:t>22</w:t>
       </w:r>
       <w:r>
@@ -12412,7 +12416,7 @@
           <w:rFonts w:ascii="Times New Roman" w:hAnsi="Times New Roman" w:cs="Times New Roman"/>
           <w:noProof/>
         </w:rPr>
-        <w:t xml:space="preserve">, 3629–3637. </w:t>
+        <w:t>, 3629–3637. (doi:10.1111/mec.12288)</w:t>
       </w:r>
     </w:p>
     <w:p>
@@ -12495,7 +12499,14 @@
           <w:iCs/>
           <w:noProof/>
         </w:rPr>
-        <w:t xml:space="preserve">Evolution </w:t>
+        <w:t>Evolution</w:t>
+      </w:r>
+      <w:r>
+        <w:rPr>
+          <w:rFonts w:ascii="Times New Roman" w:hAnsi="Times New Roman" w:cs="Times New Roman"/>
+          <w:noProof/>
+        </w:rPr>
+        <w:t xml:space="preserve"> </w:t>
       </w:r>
       <w:r>
         <w:rPr>
@@ -12511,14 +12522,7 @@
           <w:rFonts w:ascii="Times New Roman" w:hAnsi="Times New Roman" w:cs="Times New Roman"/>
           <w:noProof/>
         </w:rPr>
-        <w:t>, 842–</w:t>
-      </w:r>
-      <w:r>
-        <w:rPr>
-          <w:rFonts w:ascii="Times New Roman" w:hAnsi="Times New Roman" w:cs="Times New Roman"/>
-          <w:noProof/>
-        </w:rPr>
-        <w:t>848.</w:t>
+        <w:t>, 842–848. (doi:10.1111/j.1558-5646.2010.01132.x)</w:t>
       </w:r>
     </w:p>
     <w:p>
@@ -12595,7 +12599,7 @@
           <w:rFonts w:ascii="Times New Roman" w:hAnsi="Times New Roman" w:cs="Times New Roman"/>
           <w:noProof/>
         </w:rPr>
-        <w:t xml:space="preserve">, 4242–4254. </w:t>
+        <w:t>, 4242–4254. (doi:10.1111/j.1365-294X.2010.04816.x)</w:t>
       </w:r>
     </w:p>
     <w:p>
@@ -12656,7 +12660,7 @@
           <w:rFonts w:ascii="Times New Roman" w:hAnsi="Times New Roman" w:cs="Times New Roman"/>
           <w:noProof/>
         </w:rPr>
-        <w:t>, 546–564.</w:t>
+        <w:t>, 546–564. (doi:10.1111/eva.12357)</w:t>
       </w:r>
     </w:p>
     <w:p>
@@ -12717,7 +12721,7 @@
           <w:rFonts w:ascii="Times New Roman" w:hAnsi="Times New Roman" w:cs="Times New Roman"/>
           <w:noProof/>
         </w:rPr>
-        <w:t xml:space="preserve">, 599–606. </w:t>
+        <w:t>, 599–606. (doi:10.1007/s10592-006-9202-1)</w:t>
       </w:r>
     </w:p>
     <w:p>
@@ -12778,7 +12782,7 @@
           <w:rFonts w:ascii="Times New Roman" w:hAnsi="Times New Roman" w:cs="Times New Roman"/>
           <w:noProof/>
         </w:rPr>
-        <w:t xml:space="preserve">, 20162180. </w:t>
+        <w:t>, 20162180. (doi:10.1111/j.1574-6941.2012.01443.x)</w:t>
       </w:r>
     </w:p>
     <w:p>
@@ -12839,7 +12843,7 @@
           <w:rFonts w:ascii="Times New Roman" w:hAnsi="Times New Roman" w:cs="Times New Roman"/>
           <w:noProof/>
         </w:rPr>
-        <w:t xml:space="preserve">, 203–215. </w:t>
+        <w:t>, 203–215. (doi:10.1111/j.1420-9101.2005.00976.x)</w:t>
       </w:r>
     </w:p>
     <w:p>
@@ -12900,7 +12904,7 @@
           <w:rFonts w:ascii="Times New Roman" w:hAnsi="Times New Roman" w:cs="Times New Roman"/>
           <w:noProof/>
         </w:rPr>
-        <w:t>, 458–472.</w:t>
+        <w:t>, 458–472. (doi:10.2307/2405995)</w:t>
       </w:r>
     </w:p>
     <w:p>
@@ -12936,6 +12940,7 @@
           <w:rFonts w:ascii="Times New Roman" w:hAnsi="Times New Roman" w:cs="Times New Roman"/>
           <w:noProof/>
         </w:rPr>
+        <w:lastRenderedPageBreak/>
         <w:t>(</w:t>
       </w:r>
       <w:r>
@@ -13043,7 +13048,7 @@
           <w:rFonts w:ascii="Times New Roman" w:hAnsi="Times New Roman" w:cs="Times New Roman"/>
           <w:noProof/>
         </w:rPr>
-        <w:t xml:space="preserve">, 307–330. </w:t>
+        <w:t>, 307–330. (doi:10.2307/2259979)</w:t>
       </w:r>
     </w:p>
     <w:p>
@@ -13190,14 +13195,14 @@
           <w:i/>
           <w:noProof/>
         </w:rPr>
-        <w:t>Trifolium repens</w:t>
-      </w:r>
-      <w:r>
-        <w:rPr>
-          <w:rFonts w:ascii="Times New Roman" w:hAnsi="Times New Roman" w:cs="Times New Roman"/>
-          <w:noProof/>
-        </w:rPr>
-        <w:t xml:space="preserve"> L III. World distribution. </w:t>
+        <w:t xml:space="preserve">Trifolium repens </w:t>
+      </w:r>
+      <w:r>
+        <w:rPr>
+          <w:rFonts w:ascii="Times New Roman" w:hAnsi="Times New Roman" w:cs="Times New Roman"/>
+          <w:noProof/>
+        </w:rPr>
+        <w:t xml:space="preserve">L III. World distribution. </w:t>
       </w:r>
       <w:r>
         <w:rPr>
@@ -13229,7 +13234,7 @@
           <w:rFonts w:ascii="Times New Roman" w:hAnsi="Times New Roman" w:cs="Times New Roman"/>
           <w:noProof/>
         </w:rPr>
-        <w:t xml:space="preserve">, 169–184. </w:t>
+        <w:t>, 169–184. (doi:10.1038/hdy.1958.22)</w:t>
       </w:r>
     </w:p>
     <w:p>
@@ -13250,7 +13255,6 @@
           <w:rFonts w:ascii="Times New Roman" w:hAnsi="Times New Roman" w:cs="Times New Roman"/>
           <w:noProof/>
         </w:rPr>
-        <w:lastRenderedPageBreak/>
         <w:t>31.</w:t>
       </w:r>
       <w:r>
@@ -13307,7 +13311,7 @@
           <w:rFonts w:ascii="Times New Roman" w:hAnsi="Times New Roman" w:cs="Times New Roman"/>
           <w:noProof/>
         </w:rPr>
-        <w:t>, 61–78.</w:t>
+        <w:t>, 61–78. (doi:10.1038/hdy.1954.5)</w:t>
       </w:r>
     </w:p>
     <w:p>
@@ -13384,7 +13388,7 @@
           <w:rFonts w:ascii="Times New Roman" w:hAnsi="Times New Roman" w:cs="Times New Roman"/>
           <w:noProof/>
         </w:rPr>
-        <w:t xml:space="preserve">, 377–384. </w:t>
+        <w:t>, 377–384. (doi:10.1038/hdy.1954.40)</w:t>
       </w:r>
     </w:p>
     <w:p>
@@ -13443,6 +13447,8 @@
       <w:r>
         <w:rPr>
           <w:rFonts w:ascii="Times New Roman" w:hAnsi="Times New Roman" w:cs="Times New Roman"/>
+          <w:i/>
+          <w:iCs/>
           <w:noProof/>
         </w:rPr>
         <w:t xml:space="preserve"> </w:t>
@@ -13461,7 +13467,7 @@
           <w:rFonts w:ascii="Times New Roman" w:hAnsi="Times New Roman" w:cs="Times New Roman"/>
           <w:noProof/>
         </w:rPr>
-        <w:t>, 291–293.</w:t>
+        <w:t>, 291–293. (doi:10.1038/hdy.1976.89)</w:t>
       </w:r>
     </w:p>
     <w:p>
@@ -13522,7 +13528,7 @@
           <w:rFonts w:ascii="Times New Roman" w:hAnsi="Times New Roman" w:cs="Times New Roman"/>
           <w:noProof/>
         </w:rPr>
-        <w:t xml:space="preserve">, 387–390. </w:t>
+        <w:t>, 387–390. (doi:10.1038/hdy.1990.48)</w:t>
       </w:r>
     </w:p>
     <w:p>
@@ -13599,7 +13605,7 @@
           <w:rFonts w:ascii="Times New Roman" w:hAnsi="Times New Roman" w:cs="Times New Roman"/>
           <w:noProof/>
         </w:rPr>
-        <w:t xml:space="preserve">, 2455–2468. </w:t>
+        <w:t>, 2455–2468. (doi:10.1111/j.1365-294X.2012.05486.x)</w:t>
       </w:r>
     </w:p>
     <w:p>
@@ -13652,14 +13658,7 @@
           <w:iCs/>
           <w:noProof/>
         </w:rPr>
-        <w:t>Heredity</w:t>
-      </w:r>
-      <w:r>
-        <w:rPr>
-          <w:rFonts w:ascii="Times New Roman" w:hAnsi="Times New Roman" w:cs="Times New Roman"/>
-          <w:noProof/>
-        </w:rPr>
-        <w:t xml:space="preserve"> </w:t>
+        <w:t xml:space="preserve">Heredity </w:t>
       </w:r>
       <w:r>
         <w:rPr>
@@ -13675,7 +13674,7 @@
           <w:rFonts w:ascii="Times New Roman" w:hAnsi="Times New Roman" w:cs="Times New Roman"/>
           <w:noProof/>
         </w:rPr>
-        <w:t>, 495–504.</w:t>
+        <w:t>, 495–504. (doi:10.1038/hdy.2013.71)</w:t>
       </w:r>
     </w:p>
     <w:p>
@@ -13751,7 +13750,7 @@
           <w:rFonts w:ascii="Times New Roman" w:hAnsi="Times New Roman" w:cs="Times New Roman"/>
           <w:noProof/>
         </w:rPr>
-        <w:t xml:space="preserve">, 1053–1070. </w:t>
+        <w:t>, 1053–1070. (doi:10.1111/mec.12666)</w:t>
       </w:r>
     </w:p>
     <w:p>
@@ -13827,7 +13826,7 @@
           <w:rFonts w:ascii="Times New Roman" w:hAnsi="Times New Roman" w:cs="Times New Roman"/>
           <w:noProof/>
         </w:rPr>
-        <w:t xml:space="preserve">, 355–365. </w:t>
+        <w:t>, 355–365. (doi:10.1038/hdy.1965.49)</w:t>
       </w:r>
     </w:p>
     <w:p>
@@ -13864,14 +13863,14 @@
           <w:i/>
           <w:noProof/>
         </w:rPr>
-        <w:t>Trifolium repens</w:t>
-      </w:r>
-      <w:r>
-        <w:rPr>
-          <w:rFonts w:ascii="Times New Roman" w:hAnsi="Times New Roman" w:cs="Times New Roman"/>
-          <w:noProof/>
-        </w:rPr>
-        <w:t xml:space="preserve"> L. </w:t>
+        <w:t xml:space="preserve">Trifolium repens </w:t>
+      </w:r>
+      <w:r>
+        <w:rPr>
+          <w:rFonts w:ascii="Times New Roman" w:hAnsi="Times New Roman" w:cs="Times New Roman"/>
+          <w:noProof/>
+        </w:rPr>
+        <w:t xml:space="preserve">L. </w:t>
       </w:r>
       <w:r>
         <w:rPr>
@@ -13903,7 +13902,7 @@
           <w:rFonts w:ascii="Times New Roman" w:hAnsi="Times New Roman" w:cs="Times New Roman"/>
           <w:noProof/>
         </w:rPr>
-        <w:t>, 111–118.</w:t>
+        <w:t>, 111–118. (doi:10.1007/bf00292324)</w:t>
       </w:r>
     </w:p>
     <w:p>
@@ -13966,6 +13965,14 @@
         </w:rPr>
         <w:t xml:space="preserve">, 308–309. </w:t>
       </w:r>
+      <w:r>
+        <w:rPr>
+          <w:rFonts w:ascii="Times New Roman" w:hAnsi="Times New Roman" w:cs="Times New Roman"/>
+          <w:noProof/>
+        </w:rPr>
+        <w:lastRenderedPageBreak/>
+        <w:t>(doi:10.1126/science.287.5451.308)</w:t>
+      </w:r>
     </w:p>
     <w:p>
       <w:pPr>
@@ -14041,7 +14048,7 @@
           <w:rFonts w:ascii="Times New Roman" w:hAnsi="Times New Roman" w:cs="Times New Roman"/>
           <w:noProof/>
         </w:rPr>
-        <w:t xml:space="preserve">, 552–564. </w:t>
+        <w:t>, 552–564. (doi:10.1111/mec.12057)</w:t>
       </w:r>
     </w:p>
     <w:p>
@@ -14079,7 +14086,7 @@
           <w:iCs/>
           <w:noProof/>
         </w:rPr>
-        <w:t>Experimental S</w:t>
+        <w:t xml:space="preserve">Experimental </w:t>
       </w:r>
       <w:r>
         <w:rPr>
@@ -14088,6 +14095,15 @@
           <w:iCs/>
           <w:noProof/>
         </w:rPr>
+        <w:t>S</w:t>
+      </w:r>
+      <w:r>
+        <w:rPr>
+          <w:rFonts w:ascii="Times New Roman" w:hAnsi="Times New Roman" w:cs="Times New Roman"/>
+          <w:i/>
+          <w:iCs/>
+          <w:noProof/>
+        </w:rPr>
         <w:t xml:space="preserve">tudies on </w:t>
       </w:r>
       <w:r>
@@ -14097,7 +14113,25 @@
           <w:iCs/>
           <w:noProof/>
         </w:rPr>
-        <w:t>the Nature of Species. III. Environmental Responses of Climatic Races of Achillea</w:t>
+        <w:t>the Nature of Species. III. Environmental Responses of C</w:t>
+      </w:r>
+      <w:r>
+        <w:rPr>
+          <w:rFonts w:ascii="Times New Roman" w:hAnsi="Times New Roman" w:cs="Times New Roman"/>
+          <w:i/>
+          <w:iCs/>
+          <w:noProof/>
+        </w:rPr>
+        <w:t xml:space="preserve">limatic </w:t>
+      </w:r>
+      <w:r>
+        <w:rPr>
+          <w:rFonts w:ascii="Times New Roman" w:hAnsi="Times New Roman" w:cs="Times New Roman"/>
+          <w:i/>
+          <w:iCs/>
+          <w:noProof/>
+        </w:rPr>
+        <w:t>Races of Achillea</w:t>
       </w:r>
       <w:r>
         <w:rPr>
@@ -14179,7 +14213,7 @@
           <w:rFonts w:ascii="Times New Roman" w:hAnsi="Times New Roman" w:cs="Times New Roman"/>
           <w:noProof/>
         </w:rPr>
-        <w:t xml:space="preserve">, 1170–1188. </w:t>
+        <w:t>, 1170–1188. (doi:10.1111/j.1365-294X.2007.03659.x)</w:t>
       </w:r>
     </w:p>
     <w:p>
@@ -14217,7 +14251,7 @@
           <w:iCs/>
           <w:noProof/>
         </w:rPr>
-        <w:t xml:space="preserve">Science </w:t>
+        <w:t>Science</w:t>
       </w:r>
       <w:r>
         <w:rPr>
@@ -14248,7 +14282,7 @@
           <w:rFonts w:ascii="Times New Roman" w:hAnsi="Times New Roman" w:cs="Times New Roman"/>
           <w:noProof/>
         </w:rPr>
-        <w:t xml:space="preserve">. </w:t>
+        <w:t>. (doi:10.1126/science.aam8327)</w:t>
       </w:r>
     </w:p>
     <w:p>
@@ -14286,17 +14320,7 @@
           <w:iCs/>
           <w:noProof/>
         </w:rPr>
-        <w:t xml:space="preserve">Biol. </w:t>
-      </w:r>
-      <w:r>
-        <w:rPr>
-          <w:rFonts w:ascii="Times New Roman" w:hAnsi="Times New Roman" w:cs="Times New Roman"/>
-          <w:i/>
-          <w:iCs/>
-          <w:noProof/>
-        </w:rPr>
-        <w:lastRenderedPageBreak/>
-        <w:t>Conserv.</w:t>
+        <w:t>Biol. Conserv.</w:t>
       </w:r>
       <w:r>
         <w:rPr>
@@ -14319,7 +14343,7 @@
           <w:rFonts w:ascii="Times New Roman" w:hAnsi="Times New Roman" w:cs="Times New Roman"/>
           <w:noProof/>
         </w:rPr>
-        <w:t xml:space="preserve">, 247–260. </w:t>
+        <w:t>, 247–260. (doi:10.1016/j.biocon.2005.09.005)</w:t>
       </w:r>
     </w:p>
     <w:p>
@@ -14380,7 +14404,7 @@
           <w:rFonts w:ascii="Times New Roman" w:hAnsi="Times New Roman" w:cs="Times New Roman"/>
           <w:noProof/>
         </w:rPr>
-        <w:t xml:space="preserve">, 1498–1514. </w:t>
+        <w:t>, 1498–1514. (doi:10.1111/mec.14019)</w:t>
       </w:r>
     </w:p>
     <w:p>
@@ -14418,7 +14442,7 @@
           <w:iCs/>
           <w:noProof/>
         </w:rPr>
-        <w:t xml:space="preserve">Science </w:t>
+        <w:t>Science</w:t>
       </w:r>
       <w:r>
         <w:rPr>
@@ -14441,7 +14465,7 @@
           <w:rFonts w:ascii="Times New Roman" w:hAnsi="Times New Roman" w:cs="Times New Roman"/>
           <w:noProof/>
         </w:rPr>
-        <w:t xml:space="preserve">, 787–792. </w:t>
+        <w:t>, 787–792. (doi:10.1126/science.3576198)</w:t>
       </w:r>
     </w:p>
     <w:p>
@@ -14470,7 +14494,7 @@
           <w:noProof/>
         </w:rPr>
         <w:tab/>
-        <w:t xml:space="preserve">Sackton TB, Hartl DL. 2016 Genotypic context and epistasis in individuals and populations. </w:t>
+        <w:t xml:space="preserve">Gould SJ, Lewontin RC. 1979 The spandrels of San Marco and the Panglossian paradigm: a critique of the adaptionist programme. </w:t>
       </w:r>
       <w:r>
         <w:rPr>
@@ -14479,7 +14503,7 @@
           <w:iCs/>
           <w:noProof/>
         </w:rPr>
-        <w:t>Cell</w:t>
+        <w:t>Proc. R. Soc. B Biol. Sci.</w:t>
       </w:r>
       <w:r>
         <w:rPr>
@@ -14495,6 +14519,67 @@
           <w:bCs/>
           <w:noProof/>
         </w:rPr>
+        <w:t>205</w:t>
+      </w:r>
+      <w:r>
+        <w:rPr>
+          <w:rFonts w:ascii="Times New Roman" w:hAnsi="Times New Roman" w:cs="Times New Roman"/>
+          <w:noProof/>
+        </w:rPr>
+        <w:t>, 581–598. (doi:10.1098/rstb.2010.0098)</w:t>
+      </w:r>
+    </w:p>
+    <w:p>
+      <w:pPr>
+        <w:widowControl w:val="0"/>
+        <w:autoSpaceDE w:val="0"/>
+        <w:autoSpaceDN w:val="0"/>
+        <w:adjustRightInd w:val="0"/>
+        <w:spacing w:line="360" w:lineRule="auto"/>
+        <w:ind w:left="640" w:hanging="640"/>
+        <w:rPr>
+          <w:rFonts w:ascii="Times New Roman" w:hAnsi="Times New Roman" w:cs="Times New Roman"/>
+          <w:noProof/>
+        </w:rPr>
+      </w:pPr>
+      <w:r>
+        <w:rPr>
+          <w:rFonts w:ascii="Times New Roman" w:hAnsi="Times New Roman" w:cs="Times New Roman"/>
+          <w:noProof/>
+        </w:rPr>
+        <w:t>49.</w:t>
+      </w:r>
+      <w:r>
+        <w:rPr>
+          <w:rFonts w:ascii="Times New Roman" w:hAnsi="Times New Roman" w:cs="Times New Roman"/>
+          <w:noProof/>
+        </w:rPr>
+        <w:tab/>
+        <w:t xml:space="preserve">Sackton TB, Hartl DL. 2016 Genotypic context and epistasis in individuals and populations. </w:t>
+      </w:r>
+      <w:r>
+        <w:rPr>
+          <w:rFonts w:ascii="Times New Roman" w:hAnsi="Times New Roman" w:cs="Times New Roman"/>
+          <w:i/>
+          <w:iCs/>
+          <w:noProof/>
+        </w:rPr>
+        <w:t>Cell</w:t>
+      </w:r>
+      <w:r>
+        <w:rPr>
+          <w:rFonts w:ascii="Times New Roman" w:hAnsi="Times New Roman" w:cs="Times New Roman"/>
+          <w:noProof/>
+        </w:rPr>
+        <w:t xml:space="preserve"> </w:t>
+      </w:r>
+      <w:r>
+        <w:rPr>
+          <w:rFonts w:ascii="Times New Roman" w:hAnsi="Times New Roman" w:cs="Times New Roman"/>
+          <w:b/>
+          <w:bCs/>
+          <w:noProof/>
+        </w:rPr>
         <w:t>166</w:t>
       </w:r>
       <w:r>
@@ -14502,7 +14587,7 @@
           <w:rFonts w:ascii="Times New Roman" w:hAnsi="Times New Roman" w:cs="Times New Roman"/>
           <w:noProof/>
         </w:rPr>
-        <w:t xml:space="preserve">, 279–287. </w:t>
+        <w:t>, 279–287. (doi:10.1016/j.cell.2016.06.047)</w:t>
       </w:r>
     </w:p>
     <w:p>
@@ -14540,8 +14625,6 @@
           <w:b/>
         </w:rPr>
       </w:pPr>
-      <w:bookmarkStart w:id="0" w:name="_GoBack"/>
-      <w:bookmarkEnd w:id="0"/>
       <w:r>
         <w:rPr>
           <w:rFonts w:ascii="Times New Roman" w:hAnsi="Times New Roman" w:cs="Times New Roman"/>
@@ -14702,7 +14785,7 @@
         <w:rPr>
           <w:rFonts w:ascii="Times New Roman" w:hAnsi="Times New Roman" w:cs="Times New Roman"/>
         </w:rPr>
-        <w:instrText>ADDIN CSL_CITATION { "citationItems" : [ { "id" : "ITEM-1", "itemData" : { "DOI" : "10.1016/j.cell.2016.06.047", "ISBN" : "1097-4172 (Electronic)\\r0092-8674 (Linking)", "ISSN" : "10974172", "PMID" : "27419868", "abstract" : "Genes encode components of coevolved and interconnected networks. The effect of genotype on phenotype therefore depends on genotypic context through gene interactions known as epistasis. Epistasis is important in predicting phenotype from genotype for an individual. It is also examined in population studies to identify genetic risk factors in complex traits and to predict evolution under selection. Paradoxically, the effects of genotypic context in individuals and populations are distinct and sometimes contradictory. We argue that predicting genotype from phenotype for individuals based on population studies is difficult and, especially in human genetics, likely to result in underestimating the effects of genotypic context.", "author" : [ { "dropping-particle" : "", "family" : "Sackton", "given" : "Timothy B", "non-dropping-particle" : "", "parse-names" : false, "suffix" : "" }, { "dropping-particle" : "", "family" : "Hartl", "given" : "Daniel L", "non-dropping-particle" : "", "parse-names" : false, "suffix" : "" } ], "container-title" : "Cell", "id" : "ITEM-1", "issue" : "2", "issued" : { "date-parts" : [ [ "2016" ] ] }, "page" : "279-287", "publisher" : "Elsevier Inc.", "title" : "Genotypic context and epistasis in individuals and populations", "type" : "article-journal", "volume" : "166" }, "uris" : [ "http://www.mendeley.com/documents/?uuid=78826ce8-6830-4ae0-9947-72c809008e00" ] } ], "mendeley" : { "formattedCitation" : "[48]", "plainTextFormattedCitation" : "[48]", "previouslyFormattedCitation" : "[48]" }, "properties" : {  }, "schema" : "https://github.com/citation-style-language/schema/raw/master/csl-citation.json" }</w:instrText>
+        <w:instrText>ADDIN CSL_CITATION { "citationItems" : [ { "id" : "ITEM-1", "itemData" : { "DOI" : "10.1016/j.cell.2016.06.047", "ISBN" : "1097-4172 (Electronic)\\r0092-8674 (Linking)", "ISSN" : "10974172", "PMID" : "27419868", "abstract" : "Genes encode components of coevolved and interconnected networks. The effect of genotype on phenotype therefore depends on genotypic context through gene interactions known as epistasis. Epistasis is important in predicting phenotype from genotype for an individual. It is also examined in population studies to identify genetic risk factors in complex traits and to predict evolution under selection. Paradoxically, the effects of genotypic context in individuals and populations are distinct and sometimes contradictory. We argue that predicting genotype from phenotype for individuals based on population studies is difficult and, especially in human genetics, likely to result in underestimating the effects of genotypic context.", "author" : [ { "dropping-particle" : "", "family" : "Sackton", "given" : "Timothy B", "non-dropping-particle" : "", "parse-names" : false, "suffix" : "" }, { "dropping-particle" : "", "family" : "Hartl", "given" : "Daniel L", "non-dropping-particle" : "", "parse-names" : false, "suffix" : "" } ], "container-title" : "Cell", "id" : "ITEM-1", "issue" : "2", "issued" : { "date-parts" : [ [ "2016" ] ] }, "page" : "279-287", "publisher" : "Elsevier Inc.", "title" : "Genotypic context and epistasis in individuals and populations", "type" : "article-journal", "volume" : "166" }, "uris" : [ "http://www.mendeley.com/documents/?uuid=78826ce8-6830-4ae0-9947-72c809008e00" ] } ], "mendeley" : { "formattedCitation" : "[49]", "plainTextFormattedCitation" : "[49]", "previouslyFormattedCitation" : "[49]" }, "properties" : {  }, "schema" : "https://github.com/citation-style-language/schema/raw/master/csl-citation.json" }</w:instrText>
       </w:r>
       <w:r>
         <w:rPr>
@@ -14715,7 +14798,7 @@
           <w:rFonts w:ascii="Times New Roman" w:hAnsi="Times New Roman" w:cs="Times New Roman"/>
           <w:noProof/>
         </w:rPr>
-        <w:t>[48]</w:t>
+        <w:t>[49]</w:t>
       </w:r>
       <w:r>
         <w:rPr>
@@ -16382,7 +16465,6 @@
   <w:style w:type="character" w:default="1" w:styleId="DefaultParagraphFont">
     <w:name w:val="Default Paragraph Font"/>
     <w:uiPriority w:val="1"/>
-    <w:semiHidden/>
     <w:unhideWhenUsed/>
   </w:style>
   <w:style w:type="table" w:default="1" w:styleId="TableNormal">
@@ -16854,7 +16936,7 @@
 </file>
 
 <file path=customXml/itemProps1.xml><?xml version="1.0" encoding="utf-8"?>
-<ds:datastoreItem xmlns:ds="http://schemas.openxmlformats.org/officeDocument/2006/customXml" ds:itemID="{175A5C0B-E90E-7D4B-AE3A-743F915A2BE4}">
+<ds:datastoreItem xmlns:ds="http://schemas.openxmlformats.org/officeDocument/2006/customXml" ds:itemID="{207DA940-ED00-C747-A16C-604FDE880507}">
   <ds:schemaRefs>
     <ds:schemaRef ds:uri="http://schemas.openxmlformats.org/officeDocument/2006/bibliography"/>
   </ds:schemaRefs>

</xml_diff>

<commit_message>
Adding Marc's comments to manuscript and response to reviewers
</commit_message>
<xml_diff>
--- a/SEC_Writings/SEC_Santangelo-et-al_Proc-B_2018_Main-Text.docx
+++ b/SEC_Writings/SEC_Santangelo-et-al_Proc-B_2018_Main-Text.docx
@@ -12,8 +12,10 @@
           <w:szCs w:val="32"/>
         </w:rPr>
       </w:pPr>
-      <w:commentRangeStart w:id="0"/>
-      <w:del w:id="1" w:author="James Santangelo" w:date="2018-03-13T08:25:00Z">
+      <w:bookmarkStart w:id="0" w:name="_GoBack"/>
+      <w:bookmarkEnd w:id="0"/>
+      <w:commentRangeStart w:id="1"/>
+      <w:del w:id="2" w:author="James Santangelo" w:date="2018-03-13T08:25:00Z">
         <w:r>
           <w:rPr>
             <w:rFonts w:ascii="Times New Roman" w:hAnsi="Times New Roman" w:cs="Times New Roman"/>
@@ -24,7 +26,7 @@
           <w:delText xml:space="preserve">Urban </w:delText>
         </w:r>
       </w:del>
-      <w:ins w:id="2" w:author="James Santangelo" w:date="2018-03-13T08:25:00Z">
+      <w:ins w:id="3" w:author="James Santangelo" w:date="2018-03-13T08:25:00Z">
         <w:r>
           <w:rPr>
             <w:rFonts w:ascii="Times New Roman" w:hAnsi="Times New Roman" w:cs="Times New Roman"/>
@@ -43,12 +45,12 @@
           </w:rPr>
           <w:t xml:space="preserve"> </w:t>
         </w:r>
-        <w:commentRangeEnd w:id="0"/>
+        <w:commentRangeEnd w:id="1"/>
         <w:r>
           <w:rPr>
             <w:rStyle w:val="CommentReference"/>
           </w:rPr>
-          <w:commentReference w:id="0"/>
+          <w:commentReference w:id="1"/>
         </w:r>
       </w:ins>
       <w:r>
@@ -571,7 +573,6 @@
         </w:rPr>
         <w:t>polymorphism in white clover (</w:t>
       </w:r>
-      <w:proofErr w:type="spellStart"/>
       <w:r>
         <w:rPr>
           <w:rFonts w:ascii="Times New Roman" w:eastAsia="Times New Roman" w:hAnsi="Times New Roman" w:cs="Times New Roman"/>
@@ -579,29 +580,8 @@
           <w:iCs/>
           <w:color w:val="000000" w:themeColor="text1"/>
         </w:rPr>
-        <w:t>Trifolium</w:t>
-      </w:r>
-      <w:proofErr w:type="spellEnd"/>
-      <w:r>
-        <w:rPr>
-          <w:rFonts w:ascii="Times New Roman" w:eastAsia="Times New Roman" w:hAnsi="Times New Roman" w:cs="Times New Roman"/>
-          <w:i/>
-          <w:iCs/>
-          <w:color w:val="000000" w:themeColor="text1"/>
-        </w:rPr>
-        <w:t xml:space="preserve"> </w:t>
-      </w:r>
-      <w:proofErr w:type="spellStart"/>
-      <w:r>
-        <w:rPr>
-          <w:rFonts w:ascii="Times New Roman" w:eastAsia="Times New Roman" w:hAnsi="Times New Roman" w:cs="Times New Roman"/>
-          <w:i/>
-          <w:iCs/>
-          <w:color w:val="000000" w:themeColor="text1"/>
-        </w:rPr>
-        <w:t>repens</w:t>
-      </w:r>
-      <w:proofErr w:type="spellEnd"/>
+        <w:t>Trifolium repens</w:t>
+      </w:r>
       <w:r>
         <w:rPr>
           <w:rFonts w:ascii="Times New Roman" w:eastAsia="Times New Roman" w:hAnsi="Times New Roman" w:cs="Times New Roman"/>
@@ -728,18 +708,18 @@
         </w:rPr>
         <w:t xml:space="preserve">Studies of heritable phenotypic change in urban populations </w:t>
       </w:r>
-      <w:ins w:id="3" w:author="James Santangelo" w:date="2018-03-21T12:29:00Z">
-        <w:r>
-          <w:rPr>
-            <w:rFonts w:ascii="Times New Roman" w:hAnsi="Times New Roman" w:cs="Times New Roman"/>
-            <w:rPrChange w:id="4" w:author="James Santangelo" w:date="2018-03-21T12:29:00Z">
+      <w:ins w:id="4" w:author="James Santangelo" w:date="2018-03-21T12:29:00Z">
+        <w:r>
+          <w:rPr>
+            <w:rFonts w:ascii="Times New Roman" w:hAnsi="Times New Roman" w:cs="Times New Roman"/>
+            <w:rPrChange w:id="5" w:author="James Santangelo" w:date="2018-03-21T12:29:00Z">
               <w:rPr/>
             </w:rPrChange>
           </w:rPr>
           <w:t>should generate null models of phenotypic change based on the genetic architecture underlying focal traits</w:t>
         </w:r>
       </w:ins>
-      <w:del w:id="5" w:author="James Santangelo" w:date="2018-03-21T12:29:00Z">
+      <w:del w:id="6" w:author="James Santangelo" w:date="2018-03-21T12:29:00Z">
         <w:r>
           <w:rPr>
             <w:rFonts w:ascii="Times New Roman" w:eastAsia="Times New Roman" w:hAnsi="Times New Roman" w:cs="Times New Roman"/>
@@ -748,7 +728,7 @@
           <w:delText>should take explicit consideration of the genetic architecture underlying focal traits</w:delText>
         </w:r>
       </w:del>
-      <w:ins w:id="6" w:author="James Santangelo" w:date="2018-03-16T09:14:00Z">
+      <w:ins w:id="7" w:author="James Santangelo" w:date="2018-03-16T09:14:00Z">
         <w:r>
           <w:rPr>
             <w:rFonts w:ascii="Times New Roman" w:eastAsia="Times New Roman" w:hAnsi="Times New Roman" w:cs="Times New Roman"/>
@@ -757,7 +737,7 @@
           <w:t xml:space="preserve"> </w:t>
         </w:r>
       </w:ins>
-      <w:del w:id="7" w:author="James Santangelo" w:date="2018-03-21T12:31:00Z">
+      <w:del w:id="8" w:author="James Santangelo" w:date="2018-03-21T12:31:00Z">
         <w:r>
           <w:rPr>
             <w:rFonts w:ascii="Times New Roman" w:eastAsia="Times New Roman" w:hAnsi="Times New Roman" w:cs="Times New Roman"/>
@@ -773,9 +753,10 @@
         </w:rPr>
         <w:t>prior to invoking selection’s role in generating adaptive differentiation</w:t>
       </w:r>
-      <w:commentRangeStart w:id="8"/>
       <w:commentRangeStart w:id="9"/>
       <w:commentRangeStart w:id="10"/>
+      <w:commentRangeStart w:id="11"/>
+      <w:commentRangeStart w:id="12"/>
       <w:r>
         <w:rPr>
           <w:rFonts w:ascii="Times New Roman" w:eastAsia="Times New Roman" w:hAnsi="Times New Roman" w:cs="Times New Roman"/>
@@ -783,26 +764,33 @@
         </w:rPr>
         <w:t>.</w:t>
       </w:r>
-      <w:commentRangeEnd w:id="8"/>
+      <w:commentRangeEnd w:id="9"/>
       <w:r>
         <w:rPr>
           <w:rStyle w:val="CommentReference"/>
         </w:rPr>
-        <w:commentReference w:id="8"/>
-      </w:r>
-      <w:commentRangeEnd w:id="9"/>
+        <w:commentReference w:id="9"/>
+      </w:r>
+      <w:commentRangeEnd w:id="10"/>
       <w:r>
         <w:rPr>
           <w:rStyle w:val="CommentReference"/>
         </w:rPr>
-        <w:commentReference w:id="9"/>
-      </w:r>
-      <w:commentRangeEnd w:id="10"/>
+        <w:commentReference w:id="10"/>
+      </w:r>
+      <w:commentRangeEnd w:id="11"/>
       <w:r>
         <w:rPr>
           <w:rStyle w:val="CommentReference"/>
         </w:rPr>
-        <w:commentReference w:id="10"/>
+        <w:commentReference w:id="11"/>
+      </w:r>
+      <w:commentRangeEnd w:id="12"/>
+      <w:r>
+        <w:rPr>
+          <w:rStyle w:val="CommentReference"/>
+        </w:rPr>
+        <w:commentReference w:id="12"/>
       </w:r>
       <w:r>
         <w:rPr>
@@ -1354,7 +1342,7 @@
         </w:rPr>
         <w:t xml:space="preserve">If </w:t>
       </w:r>
-      <w:del w:id="11" w:author="Rob Ness" w:date="2018-03-21T11:11:00Z">
+      <w:del w:id="13" w:author="Rob Ness" w:date="2018-03-21T11:11:00Z">
         <w:r>
           <w:rPr>
             <w:rFonts w:ascii="Times New Roman" w:hAnsi="Times New Roman" w:cs="Times New Roman"/>
@@ -1374,8 +1362,8 @@
           <w:delText xml:space="preserve"> </w:delText>
         </w:r>
       </w:del>
-      <w:ins w:id="12" w:author="James Santangelo" w:date="2018-03-13T09:21:00Z">
-        <w:del w:id="13" w:author="Rob Ness" w:date="2018-03-21T11:11:00Z">
+      <w:ins w:id="14" w:author="James Santangelo" w:date="2018-03-13T09:21:00Z">
+        <w:del w:id="15" w:author="Rob Ness" w:date="2018-03-21T11:11:00Z">
           <w:r>
             <w:rPr>
               <w:rFonts w:ascii="Times New Roman" w:hAnsi="Times New Roman" w:cs="Times New Roman"/>
@@ -1390,7 +1378,7 @@
           <w:t>multiple independent clines in the same direction</w:t>
         </w:r>
       </w:ins>
-      <w:ins w:id="14" w:author="Rob Ness" w:date="2018-03-21T11:11:00Z">
+      <w:ins w:id="16" w:author="Rob Ness" w:date="2018-03-21T11:11:00Z">
         <w:r>
           <w:rPr>
             <w:rFonts w:ascii="Times New Roman" w:hAnsi="Times New Roman" w:cs="Times New Roman"/>
@@ -1410,7 +1398,7 @@
           <w:t xml:space="preserve"> clines</w:t>
         </w:r>
       </w:ins>
-      <w:ins w:id="15" w:author="James Santangelo" w:date="2018-03-13T09:21:00Z">
+      <w:ins w:id="17" w:author="James Santangelo" w:date="2018-03-13T09:21:00Z">
         <w:r>
           <w:rPr>
             <w:rFonts w:ascii="Times New Roman" w:hAnsi="Times New Roman" w:cs="Times New Roman"/>
@@ -1538,7 +1526,7 @@
         </w:rPr>
         <w:t xml:space="preserve">Thus, the presence of </w:t>
       </w:r>
-      <w:del w:id="16" w:author="James Santangelo" w:date="2018-03-13T09:21:00Z">
+      <w:del w:id="18" w:author="James Santangelo" w:date="2018-03-13T09:21:00Z">
         <w:r>
           <w:rPr>
             <w:rFonts w:ascii="Times New Roman" w:hAnsi="Times New Roman" w:cs="Times New Roman"/>
@@ -1546,7 +1534,7 @@
           <w:delText xml:space="preserve">multiple independent clines in the same direction </w:delText>
         </w:r>
       </w:del>
-      <w:del w:id="17" w:author="James Santangelo" w:date="2018-03-13T09:22:00Z">
+      <w:del w:id="19" w:author="James Santangelo" w:date="2018-03-13T09:22:00Z">
         <w:r>
           <w:rPr>
             <w:rFonts w:ascii="Times New Roman" w:hAnsi="Times New Roman" w:cs="Times New Roman"/>
@@ -1560,7 +1548,7 @@
         </w:rPr>
         <w:t>parallel clines</w:t>
       </w:r>
-      <w:del w:id="18" w:author="James Santangelo" w:date="2018-03-13T09:22:00Z">
+      <w:del w:id="20" w:author="James Santangelo" w:date="2018-03-13T09:22:00Z">
         <w:r>
           <w:rPr>
             <w:rFonts w:ascii="Times New Roman" w:hAnsi="Times New Roman" w:cs="Times New Roman"/>
@@ -2230,31 +2218,13 @@
         <w:lastRenderedPageBreak/>
         <w:t>(</w:t>
       </w:r>
-      <w:proofErr w:type="spellStart"/>
-      <w:r>
-        <w:rPr>
-          <w:rFonts w:ascii="Times New Roman" w:hAnsi="Times New Roman" w:cs="Times New Roman"/>
-          <w:i/>
-        </w:rPr>
-        <w:t>Peromyscus</w:t>
-      </w:r>
-      <w:proofErr w:type="spellEnd"/>
-      <w:r>
-        <w:rPr>
-          <w:rFonts w:ascii="Times New Roman" w:hAnsi="Times New Roman" w:cs="Times New Roman"/>
-          <w:i/>
-        </w:rPr>
-        <w:t xml:space="preserve"> </w:t>
-      </w:r>
-      <w:proofErr w:type="spellStart"/>
-      <w:r>
-        <w:rPr>
-          <w:rFonts w:ascii="Times New Roman" w:hAnsi="Times New Roman" w:cs="Times New Roman"/>
-          <w:i/>
-        </w:rPr>
-        <w:t>leucopus</w:t>
-      </w:r>
-      <w:proofErr w:type="spellEnd"/>
+      <w:r>
+        <w:rPr>
+          <w:rFonts w:ascii="Times New Roman" w:hAnsi="Times New Roman" w:cs="Times New Roman"/>
+          <w:i/>
+        </w:rPr>
+        <w:t>Peromyscus leucopus</w:t>
+      </w:r>
       <w:r>
         <w:rPr>
           <w:rFonts w:ascii="Times New Roman" w:hAnsi="Times New Roman" w:cs="Times New Roman"/>
@@ -2316,31 +2286,13 @@
         </w:rPr>
         <w:t xml:space="preserve"> (</w:t>
       </w:r>
-      <w:proofErr w:type="spellStart"/>
-      <w:r>
-        <w:rPr>
-          <w:rFonts w:ascii="Times New Roman" w:hAnsi="Times New Roman" w:cs="Times New Roman"/>
-          <w:i/>
-        </w:rPr>
-        <w:t>Plethodon</w:t>
-      </w:r>
-      <w:proofErr w:type="spellEnd"/>
-      <w:r>
-        <w:rPr>
-          <w:rFonts w:ascii="Times New Roman" w:hAnsi="Times New Roman" w:cs="Times New Roman"/>
-          <w:i/>
-        </w:rPr>
-        <w:t xml:space="preserve"> </w:t>
-      </w:r>
-      <w:proofErr w:type="spellStart"/>
-      <w:r>
-        <w:rPr>
-          <w:rFonts w:ascii="Times New Roman" w:hAnsi="Times New Roman" w:cs="Times New Roman"/>
-          <w:i/>
-        </w:rPr>
-        <w:t>cinereus</w:t>
-      </w:r>
-      <w:proofErr w:type="spellEnd"/>
+      <w:r>
+        <w:rPr>
+          <w:rFonts w:ascii="Times New Roman" w:hAnsi="Times New Roman" w:cs="Times New Roman"/>
+          <w:i/>
+        </w:rPr>
+        <w:t>Plethodon cinereus</w:t>
+      </w:r>
       <w:r>
         <w:rPr>
           <w:rFonts w:ascii="Times New Roman" w:hAnsi="Times New Roman" w:cs="Times New Roman"/>
@@ -2458,71 +2410,138 @@
         <w:rPr>
           <w:rFonts w:ascii="Times New Roman" w:hAnsi="Times New Roman" w:cs="Times New Roman"/>
         </w:rPr>
-        <w:t xml:space="preserve">(2016) identified parallel urban-rural clines in the frequency of plants producing hydrogen cyanide (i.e. </w:t>
-      </w:r>
-      <w:proofErr w:type="spellStart"/>
-      <w:r>
-        <w:rPr>
-          <w:rFonts w:ascii="Times New Roman" w:hAnsi="Times New Roman" w:cs="Times New Roman"/>
-        </w:rPr>
-        <w:t>cyanogenesis</w:t>
-      </w:r>
-      <w:proofErr w:type="spellEnd"/>
-      <w:r>
-        <w:rPr>
-          <w:rFonts w:ascii="Times New Roman" w:hAnsi="Times New Roman" w:cs="Times New Roman"/>
-        </w:rPr>
-        <w:t xml:space="preserve">, HCN)—a potent </w:t>
-      </w:r>
-      <w:proofErr w:type="spellStart"/>
-      <w:r>
-        <w:rPr>
-          <w:rFonts w:ascii="Times New Roman" w:hAnsi="Times New Roman" w:cs="Times New Roman"/>
-        </w:rPr>
-        <w:t>antiherbivore</w:t>
-      </w:r>
-      <w:proofErr w:type="spellEnd"/>
-      <w:r>
-        <w:rPr>
-          <w:rFonts w:ascii="Times New Roman" w:hAnsi="Times New Roman" w:cs="Times New Roman"/>
-        </w:rPr>
-        <w:t xml:space="preserve"> defence—in populations of white clover (</w:t>
-      </w:r>
-      <w:proofErr w:type="spellStart"/>
-      <w:r>
-        <w:rPr>
-          <w:rFonts w:ascii="Times New Roman" w:hAnsi="Times New Roman" w:cs="Times New Roman"/>
-          <w:i/>
-        </w:rPr>
-        <w:t>Trifolium</w:t>
-      </w:r>
-      <w:proofErr w:type="spellEnd"/>
-      <w:r>
-        <w:rPr>
-          <w:rFonts w:ascii="Times New Roman" w:hAnsi="Times New Roman" w:cs="Times New Roman"/>
-          <w:i/>
+        <w:t>(2016) identified parallel urban-rural clines in the frequency of plants producing hydrogen cyanide (i.e. cyanogenesis, HCN)—a potent antiherbivore defence—in populations of white clover (</w:t>
+      </w:r>
+      <w:r>
+        <w:rPr>
+          <w:rFonts w:ascii="Times New Roman" w:hAnsi="Times New Roman" w:cs="Times New Roman"/>
+          <w:i/>
+        </w:rPr>
+        <w:t>Trifolium repens</w:t>
+      </w:r>
+      <w:r>
+        <w:rPr>
+          <w:rFonts w:ascii="Times New Roman" w:hAnsi="Times New Roman" w:cs="Times New Roman"/>
+        </w:rPr>
+        <w:t>) across multiple cities. They found that HCN defended genotypes were less frequent in urban populations in 3 of the 4 cities examined</w:t>
+      </w:r>
+      <w:r>
+        <w:rPr>
+          <w:rFonts w:ascii="Times New Roman" w:hAnsi="Times New Roman" w:cs="Times New Roman"/>
+          <w:vertAlign w:val="superscript"/>
         </w:rPr>
         <w:t xml:space="preserve"> </w:t>
       </w:r>
-      <w:proofErr w:type="spellStart"/>
-      <w:r>
-        <w:rPr>
-          <w:rFonts w:ascii="Times New Roman" w:hAnsi="Times New Roman" w:cs="Times New Roman"/>
-          <w:i/>
-        </w:rPr>
-        <w:t>repens</w:t>
-      </w:r>
-      <w:proofErr w:type="spellEnd"/>
-      <w:r>
-        <w:rPr>
-          <w:rFonts w:ascii="Times New Roman" w:hAnsi="Times New Roman" w:cs="Times New Roman"/>
-        </w:rPr>
-        <w:t>) across multiple cities. They found that HCN defended genotypes were less frequent in urban populations in 3 of the 4 cities examined</w:t>
-      </w:r>
-      <w:r>
-        <w:rPr>
-          <w:rFonts w:ascii="Times New Roman" w:hAnsi="Times New Roman" w:cs="Times New Roman"/>
-          <w:vertAlign w:val="superscript"/>
+      <w:r>
+        <w:rPr>
+          <w:rFonts w:ascii="Times New Roman" w:hAnsi="Times New Roman" w:cs="Times New Roman"/>
+        </w:rPr>
+        <w:fldChar w:fldCharType="begin" w:fldLock="1"/>
+      </w:r>
+      <w:r>
+        <w:rPr>
+          <w:rFonts w:ascii="Times New Roman" w:hAnsi="Times New Roman" w:cs="Times New Roman"/>
+        </w:rPr>
+        <w:instrText>ADDIN CSL_CITATION { "citationItems" : [ { "id" : "ITEM-1", "itemData" : { "DOI" : "10.1098/rspb.2016.2180", "ISBN" : "0031206905", "ISSN" : "0962-8452", "PMID" : "28003451", "abstract" : "Urban ecosystems are an increasingly dominant feature of terrestrial landscapes. While evidence that species can adapt to urban environments is accumulating, the mechanisms through which urbanization imposes natural selection on populations are poorly understood. The identification of adaptive phenotypic changes (i.e. clines) along urbanization gradients would facilitate our understanding of the selective factors driving adaptation in cities. Here, we test for phenotypic clines in urban ecosystems by sampling the frequency of a Mendelian-inherited trait{\\textemdash}cyanogenesis{\\textemdash}in white clover (Trifolium repens L.) populations along urbanization gradients in four cities. Cyanogenesis protects plants from herbivores, but reduces tolerance to freezing temperatures. We found that the frequency of cyanogenic plants within populations decreased towards the urban centre in three of four cities. A field experiment indicated that spatial variation in herbivory is unlikely to explain these clines. Rather, colder minimum winter ground temperatures in urban areas compared with non-urban areas, caused by reduced snow cover in cities, may select against cyanogenesis. In the city with no cline, high snow cover might protect plants from freezing damage in the city centre. Our study suggests that populations are adapting to urbanization gradients, but regional climatic patterns may ultimately determine whether adaptation occurs.", "author" : [ { "dropping-particle" : "", "family" : "Thompson", "given" : "Ken A", "non-dropping-particle" : "", "parse-names" : false, "suffix" : "" }, { "dropping-particle" : "", "family" : "Renaudin", "given" : "Marie", "non-dropping-particle" : "", "parse-names" : false, "suffix" : "" }, { "dropping-particle" : "", "family" : "Johnson", "given" : "Marc T J", "non-dropping-particle" : "", "parse-names" : false, "suffix" : "" } ], "container-title" : "Proceedings of the Royal Society B: Biological Sciences", "id" : "ITEM-1", "issue" : "1845", "issued" : { "date-parts" : [ [ "2016" ] ] }, "page" : "20162180", "title" : "Urbanization drives the evolution of parallel clines in plant populations", "type" : "article-journal", "volume" : "283" }, "uris" : [ "http://www.mendeley.com/documents/?uuid=6b6c68df-9a39-48cf-bf2b-fba37db49543" ] } ], "mendeley" : { "formattedCitation" : "[23]", "plainTextFormattedCitation" : "[23]", "previouslyFormattedCitation" : "[23]" }, "properties" : {  }, "schema" : "https://github.com/citation-style-language/schema/raw/master/csl-citation.json" }</w:instrText>
+      </w:r>
+      <w:r>
+        <w:rPr>
+          <w:rFonts w:ascii="Times New Roman" w:hAnsi="Times New Roman" w:cs="Times New Roman"/>
+        </w:rPr>
+        <w:fldChar w:fldCharType="separate"/>
+      </w:r>
+      <w:r>
+        <w:rPr>
+          <w:rFonts w:ascii="Times New Roman" w:hAnsi="Times New Roman" w:cs="Times New Roman"/>
+          <w:noProof/>
+        </w:rPr>
+        <w:t>[23]</w:t>
+      </w:r>
+      <w:r>
+        <w:rPr>
+          <w:rFonts w:ascii="Times New Roman" w:hAnsi="Times New Roman" w:cs="Times New Roman"/>
+        </w:rPr>
+        <w:fldChar w:fldCharType="end"/>
+      </w:r>
+      <w:r>
+        <w:rPr>
+          <w:rFonts w:ascii="Times New Roman" w:hAnsi="Times New Roman" w:cs="Times New Roman"/>
+        </w:rPr>
+        <w:t xml:space="preserve">. </w:t>
+      </w:r>
+      <w:r>
+        <w:rPr>
+          <w:rFonts w:ascii="Times New Roman" w:hAnsi="Times New Roman" w:cs="Times New Roman"/>
+        </w:rPr>
+        <w:t>T</w:t>
+      </w:r>
+      <w:r>
+        <w:rPr>
+          <w:rFonts w:ascii="Times New Roman" w:hAnsi="Times New Roman" w:cs="Times New Roman"/>
+        </w:rPr>
+        <w:t>he authors identified lower winter surface temperatures in urban populations as a putative selective agent structuring urban-rural cyanogenesis clines</w:t>
+      </w:r>
+      <w:r>
+        <w:rPr>
+          <w:rFonts w:ascii="Times New Roman" w:hAnsi="Times New Roman" w:cs="Times New Roman"/>
+        </w:rPr>
+        <w:t>. However,</w:t>
+      </w:r>
+      <w:r>
+        <w:rPr>
+          <w:rFonts w:ascii="Times New Roman" w:hAnsi="Times New Roman" w:cs="Times New Roman"/>
+        </w:rPr>
+        <w:t xml:space="preserve"> they did not </w:t>
+      </w:r>
+      <w:del w:id="21" w:author="James Santangelo" w:date="2018-03-13T08:34:00Z">
+        <w:r>
+          <w:rPr>
+            <w:rFonts w:ascii="Times New Roman" w:hAnsi="Times New Roman" w:cs="Times New Roman"/>
+          </w:rPr>
+          <w:delText xml:space="preserve">consider </w:delText>
+        </w:r>
+      </w:del>
+      <w:ins w:id="22" w:author="James Santangelo" w:date="2018-03-13T08:34:00Z">
+        <w:r>
+          <w:rPr>
+            <w:rFonts w:ascii="Times New Roman" w:hAnsi="Times New Roman" w:cs="Times New Roman"/>
+          </w:rPr>
+          <w:t>investigate</w:t>
+        </w:r>
+        <w:r>
+          <w:rPr>
+            <w:rFonts w:ascii="Times New Roman" w:hAnsi="Times New Roman" w:cs="Times New Roman"/>
+          </w:rPr>
+          <w:t xml:space="preserve"> </w:t>
+        </w:r>
+      </w:ins>
+      <w:r>
+        <w:rPr>
+          <w:rFonts w:ascii="Times New Roman" w:hAnsi="Times New Roman" w:cs="Times New Roman"/>
+        </w:rPr>
+        <w:t>the alternative hypothesis that these clines could be caused by genetic drift</w:t>
+      </w:r>
+      <w:r>
+        <w:rPr>
+          <w:rFonts w:ascii="Times New Roman" w:hAnsi="Times New Roman" w:cs="Times New Roman"/>
+        </w:rPr>
+        <w:t>, which is especially likely given the epistatic genetic architecture underlying cyanogenesis (figure 1)</w:t>
+      </w:r>
+      <w:r>
+        <w:rPr>
+          <w:rFonts w:ascii="Times New Roman" w:hAnsi="Times New Roman" w:cs="Times New Roman"/>
+        </w:rPr>
+        <w:t xml:space="preserve">. In this study, we use the </w:t>
+      </w:r>
+      <w:r>
+        <w:rPr>
+          <w:rFonts w:ascii="Times New Roman" w:hAnsi="Times New Roman" w:cs="Times New Roman"/>
+        </w:rPr>
+        <w:t>HCN</w:t>
+      </w:r>
+      <w:r>
+        <w:rPr>
+          <w:rFonts w:ascii="Times New Roman" w:hAnsi="Times New Roman" w:cs="Times New Roman"/>
         </w:rPr>
         <w:t xml:space="preserve"> </w:t>
       </w:r>
@@ -2530,300 +2549,173 @@
         <w:rPr>
           <w:rFonts w:ascii="Times New Roman" w:hAnsi="Times New Roman" w:cs="Times New Roman"/>
         </w:rPr>
-        <w:fldChar w:fldCharType="begin" w:fldLock="1"/>
-      </w:r>
-      <w:r>
-        <w:rPr>
-          <w:rFonts w:ascii="Times New Roman" w:hAnsi="Times New Roman" w:cs="Times New Roman"/>
-        </w:rPr>
-        <w:instrText>ADDIN CSL_CITATION { "citationItems" : [ { "id" : "ITEM-1", "itemData" : { "DOI" : "10.1098/rspb.2016.2180", "ISBN" : "0031206905", "ISSN" : "0962-8452", "PMID" : "28003451", "abstract" : "Urban ecosystems are an increasingly dominant feature of terrestrial landscapes. While evidence that species can adapt to urban environments is accumulating, the mechanisms through which urbanization imposes natural selection on populations are poorly understood. The identification of adaptive phenotypic changes (i.e. clines) along urbanization gradients would facilitate our understanding of the selective factors driving adaptation in cities. Here, we test for phenotypic clines in urban ecosystems by sampling the frequency of a Mendelian-inherited trait{\\textemdash}cyanogenesis{\\textemdash}in white clover (Trifolium repens L.) populations along urbanization gradients in four cities. Cyanogenesis protects plants from herbivores, but reduces tolerance to freezing temperatures. We found that the frequency of cyanogenic plants within populations decreased towards the urban centre in three of four cities. A field experiment indicated that spatial variation in herbivory is unlikely to explain these clines. Rather, colder minimum winter ground temperatures in urban areas compared with non-urban areas, caused by reduced snow cover in cities, may select against cyanogenesis. In the city with no cline, high snow cover might protect plants from freezing damage in the city centre. Our study suggests that populations are adapting to urbanization gradients, but regional climatic patterns may ultimately determine whether adaptation occurs.", "author" : [ { "dropping-particle" : "", "family" : "Thompson", "given" : "Ken A", "non-dropping-particle" : "", "parse-names" : false, "suffix" : "" }, { "dropping-particle" : "", "family" : "Renaudin", "given" : "Marie", "non-dropping-particle" : "", "parse-names" : false, "suffix" : "" }, { "dropping-particle" : "", "family" : "Johnson", "given" : "Marc T J", "non-dropping-particle" : "", "parse-names" : false, "suffix" : "" } ], "container-title" : "Proceedings of the Royal Society B: Biological Sciences", "id" : "ITEM-1", "issue" : "1845", "issued" : { "date-parts" : [ [ "2016" ] ] }, "page" : "20162180", "title" : "Urbanization drives the evolution of parallel clines in plant populations", "type" : "article-journal", "volume" : "283" }, "uris" : [ "http://www.mendeley.com/documents/?uuid=6b6c68df-9a39-48cf-bf2b-fba37db49543" ] } ], "mendeley" : { "formattedCitation" : "[23]", "plainTextFormattedCitation" : "[23]", "previouslyFormattedCitation" : "[23]" }, "properties" : {  }, "schema" : "https://github.com/citation-style-language/schema/raw/master/csl-citation.json" }</w:instrText>
-      </w:r>
-      <w:r>
-        <w:rPr>
-          <w:rFonts w:ascii="Times New Roman" w:hAnsi="Times New Roman" w:cs="Times New Roman"/>
-        </w:rPr>
-        <w:fldChar w:fldCharType="separate"/>
-      </w:r>
-      <w:r>
-        <w:rPr>
-          <w:rFonts w:ascii="Times New Roman" w:hAnsi="Times New Roman" w:cs="Times New Roman"/>
-          <w:noProof/>
-        </w:rPr>
-        <w:t>[23]</w:t>
-      </w:r>
-      <w:r>
-        <w:rPr>
-          <w:rFonts w:ascii="Times New Roman" w:hAnsi="Times New Roman" w:cs="Times New Roman"/>
-        </w:rPr>
-        <w:fldChar w:fldCharType="end"/>
-      </w:r>
-      <w:r>
-        <w:rPr>
-          <w:rFonts w:ascii="Times New Roman" w:hAnsi="Times New Roman" w:cs="Times New Roman"/>
-        </w:rPr>
-        <w:t xml:space="preserve">. </w:t>
-      </w:r>
-      <w:r>
-        <w:rPr>
-          <w:rFonts w:ascii="Times New Roman" w:hAnsi="Times New Roman" w:cs="Times New Roman"/>
-        </w:rPr>
-        <w:t>T</w:t>
-      </w:r>
-      <w:r>
-        <w:rPr>
-          <w:rFonts w:ascii="Times New Roman" w:hAnsi="Times New Roman" w:cs="Times New Roman"/>
-        </w:rPr>
-        <w:t>he authors identified lower winter surface temperatures in urban populations as a putative selective agent structuring urban-rural cyanogenesis clines</w:t>
-      </w:r>
-      <w:r>
-        <w:rPr>
-          <w:rFonts w:ascii="Times New Roman" w:hAnsi="Times New Roman" w:cs="Times New Roman"/>
-        </w:rPr>
-        <w:t>. However,</w:t>
-      </w:r>
-      <w:r>
-        <w:rPr>
-          <w:rFonts w:ascii="Times New Roman" w:hAnsi="Times New Roman" w:cs="Times New Roman"/>
-        </w:rPr>
-        <w:t xml:space="preserve"> they did not </w:t>
-      </w:r>
-      <w:del w:id="19" w:author="James Santangelo" w:date="2018-03-13T08:34:00Z">
-        <w:r>
-          <w:rPr>
-            <w:rFonts w:ascii="Times New Roman" w:hAnsi="Times New Roman" w:cs="Times New Roman"/>
-          </w:rPr>
-          <w:delText xml:space="preserve">consider </w:delText>
+        <w:t>polymorphism in white clove</w:t>
+      </w:r>
+      <w:r>
+        <w:rPr>
+          <w:rFonts w:ascii="Times New Roman" w:hAnsi="Times New Roman" w:cs="Times New Roman"/>
+        </w:rPr>
+        <w:t>r</w:t>
+      </w:r>
+      <w:r>
+        <w:rPr>
+          <w:rFonts w:ascii="Times New Roman" w:hAnsi="Times New Roman" w:cs="Times New Roman"/>
+        </w:rPr>
+        <w:t xml:space="preserve"> as a model for exploring the conditions under which non-adaptive (</w:t>
+      </w:r>
+      <w:r>
+        <w:rPr>
+          <w:rFonts w:ascii="Times New Roman" w:hAnsi="Times New Roman" w:cs="Times New Roman"/>
+        </w:rPr>
+        <w:t>i.e. genetic drift and</w:t>
+      </w:r>
+      <w:r>
+        <w:rPr>
+          <w:rFonts w:ascii="Times New Roman" w:hAnsi="Times New Roman" w:cs="Times New Roman"/>
+        </w:rPr>
+        <w:t xml:space="preserve"> gene flow) and adaptive (</w:t>
+      </w:r>
+      <w:r>
+        <w:rPr>
+          <w:rFonts w:ascii="Times New Roman" w:hAnsi="Times New Roman" w:cs="Times New Roman"/>
+        </w:rPr>
+        <w:t>i.e.</w:t>
+      </w:r>
+      <w:r>
+        <w:rPr>
+          <w:rFonts w:ascii="Times New Roman" w:hAnsi="Times New Roman" w:cs="Times New Roman"/>
+        </w:rPr>
+        <w:t xml:space="preserve"> selection) processes can generate repeated clines in phenotypes with</w:t>
+      </w:r>
+      <w:r>
+        <w:rPr>
+          <w:rFonts w:ascii="Times New Roman" w:hAnsi="Times New Roman" w:cs="Times New Roman"/>
+        </w:rPr>
+        <w:t xml:space="preserve"> an epistatic </w:t>
+      </w:r>
+      <w:r>
+        <w:rPr>
+          <w:rFonts w:ascii="Times New Roman" w:hAnsi="Times New Roman" w:cs="Times New Roman"/>
+        </w:rPr>
+        <w:t xml:space="preserve">genetic basis. </w:t>
+      </w:r>
+      <w:r>
+        <w:rPr>
+          <w:rFonts w:ascii="Times New Roman" w:hAnsi="Times New Roman" w:cs="Times New Roman"/>
+        </w:rPr>
+        <w:t xml:space="preserve">We address the following specific questions: (1) </w:t>
+      </w:r>
+      <w:r>
+        <w:rPr>
+          <w:rFonts w:ascii="Times New Roman" w:hAnsi="Times New Roman" w:cs="Times New Roman"/>
+        </w:rPr>
+        <w:t xml:space="preserve">Can </w:t>
+      </w:r>
+      <w:r>
+        <w:rPr>
+          <w:rFonts w:ascii="Times New Roman" w:hAnsi="Times New Roman" w:cs="Times New Roman"/>
+        </w:rPr>
+        <w:t xml:space="preserve">genetic drift influence the formation of spatial clines in HCN? (2) </w:t>
+      </w:r>
+      <w:r>
+        <w:rPr>
+          <w:rFonts w:ascii="Times New Roman" w:hAnsi="Times New Roman" w:cs="Times New Roman"/>
+        </w:rPr>
+        <w:t>How does selection affect the occurrence and strength of spatial clines in HCN?</w:t>
+      </w:r>
+      <w:r>
+        <w:rPr>
+          <w:rFonts w:ascii="Times New Roman" w:hAnsi="Times New Roman" w:cs="Times New Roman"/>
+        </w:rPr>
+        <w:t xml:space="preserve"> (3) What</w:t>
+      </w:r>
+      <w:r>
+        <w:rPr>
+          <w:rFonts w:ascii="Times New Roman" w:hAnsi="Times New Roman" w:cs="Times New Roman"/>
+        </w:rPr>
+        <w:t xml:space="preserve"> are the interactive effects of genetic drift and selection in the formation of clines in HCN? In all simulations used to address the questions above, we </w:t>
+      </w:r>
+      <w:r>
+        <w:rPr>
+          <w:rFonts w:ascii="Times New Roman" w:hAnsi="Times New Roman" w:cs="Times New Roman"/>
+        </w:rPr>
+        <w:t xml:space="preserve">manipulated </w:t>
+      </w:r>
+      <w:r>
+        <w:rPr>
+          <w:rFonts w:ascii="Times New Roman" w:hAnsi="Times New Roman" w:cs="Times New Roman"/>
+        </w:rPr>
+        <w:t xml:space="preserve">levels of </w:t>
+      </w:r>
+      <w:r>
+        <w:rPr>
+          <w:rFonts w:ascii="Times New Roman" w:hAnsi="Times New Roman" w:cs="Times New Roman"/>
+        </w:rPr>
+        <w:t>dispersal</w:t>
+      </w:r>
+      <w:r>
+        <w:rPr>
+          <w:rFonts w:ascii="Times New Roman" w:hAnsi="Times New Roman" w:cs="Times New Roman"/>
+        </w:rPr>
+        <w:t xml:space="preserve"> </w:t>
+      </w:r>
+      <w:r>
+        <w:rPr>
+          <w:rFonts w:ascii="Times New Roman" w:hAnsi="Times New Roman" w:cs="Times New Roman"/>
+        </w:rPr>
+        <w:t>to examine th</w:t>
+      </w:r>
+      <w:r>
+        <w:rPr>
+          <w:rFonts w:ascii="Times New Roman" w:hAnsi="Times New Roman" w:cs="Times New Roman"/>
+        </w:rPr>
+        <w:t xml:space="preserve">e </w:t>
+      </w:r>
+      <w:r>
+        <w:rPr>
+          <w:rFonts w:ascii="Times New Roman" w:hAnsi="Times New Roman" w:cs="Times New Roman"/>
+        </w:rPr>
+        <w:t xml:space="preserve">homogenizing </w:t>
+      </w:r>
+      <w:r>
+        <w:rPr>
+          <w:rFonts w:ascii="Times New Roman" w:hAnsi="Times New Roman" w:cs="Times New Roman"/>
+        </w:rPr>
+        <w:t>effects of gene flow on cline</w:t>
+      </w:r>
+      <w:r>
+        <w:rPr>
+          <w:rFonts w:ascii="Times New Roman" w:hAnsi="Times New Roman" w:cs="Times New Roman"/>
+        </w:rPr>
+        <w:t xml:space="preserve"> formation. </w:t>
+      </w:r>
+      <w:r>
+        <w:rPr>
+          <w:rFonts w:ascii="Times New Roman" w:hAnsi="Times New Roman" w:cs="Times New Roman"/>
+        </w:rPr>
+        <w:t xml:space="preserve">We discuss </w:t>
+      </w:r>
+      <w:del w:id="23" w:author="James Santangelo" w:date="2018-03-21T12:35:00Z">
+        <w:r>
+          <w:rPr>
+            <w:rFonts w:ascii="Times New Roman" w:hAnsi="Times New Roman" w:cs="Times New Roman"/>
+          </w:rPr>
+          <w:delText>our results in the context of the</w:delText>
         </w:r>
       </w:del>
-      <w:ins w:id="20" w:author="James Santangelo" w:date="2018-03-13T08:34:00Z">
-        <w:r>
-          <w:rPr>
-            <w:rFonts w:ascii="Times New Roman" w:hAnsi="Times New Roman" w:cs="Times New Roman"/>
-          </w:rPr>
-          <w:t>investigate</w:t>
-        </w:r>
-        <w:r>
-          <w:rPr>
-            <w:rFonts w:ascii="Times New Roman" w:hAnsi="Times New Roman" w:cs="Times New Roman"/>
-          </w:rPr>
-          <w:t xml:space="preserve"> </w:t>
+      <w:ins w:id="24" w:author="James Santangelo" w:date="2018-03-21T12:35:00Z">
+        <w:r>
+          <w:rPr>
+            <w:rFonts w:ascii="Times New Roman" w:hAnsi="Times New Roman" w:cs="Times New Roman"/>
+          </w:rPr>
+          <w:t>the role of adaptive and non-adaptive evolutionary processes in the</w:t>
         </w:r>
       </w:ins>
       <w:r>
         <w:rPr>
           <w:rFonts w:ascii="Times New Roman" w:hAnsi="Times New Roman" w:cs="Times New Roman"/>
         </w:rPr>
-        <w:t>the alternative hypothesis that these clines could be caused by genetic drift</w:t>
-      </w:r>
-      <w:r>
-        <w:rPr>
-          <w:rFonts w:ascii="Times New Roman" w:hAnsi="Times New Roman" w:cs="Times New Roman"/>
-        </w:rPr>
-        <w:t>, which is especially likely given the epistatic genetic architecture underlying cyanogenesis (figure 1)</w:t>
-      </w:r>
-      <w:r>
-        <w:rPr>
-          <w:rFonts w:ascii="Times New Roman" w:hAnsi="Times New Roman" w:cs="Times New Roman"/>
-        </w:rPr>
-        <w:t xml:space="preserve">. In this study, we use the </w:t>
-      </w:r>
-      <w:r>
-        <w:rPr>
-          <w:rFonts w:ascii="Times New Roman" w:hAnsi="Times New Roman" w:cs="Times New Roman"/>
-        </w:rPr>
-        <w:t>HCN</w:t>
-      </w:r>
-      <w:r>
-        <w:rPr>
-          <w:rFonts w:ascii="Times New Roman" w:hAnsi="Times New Roman" w:cs="Times New Roman"/>
-        </w:rPr>
-        <w:t xml:space="preserve"> </w:t>
-      </w:r>
-      <w:r>
-        <w:rPr>
-          <w:rFonts w:ascii="Times New Roman" w:hAnsi="Times New Roman" w:cs="Times New Roman"/>
-        </w:rPr>
-        <w:t>polymorphism in white clove</w:t>
-      </w:r>
-      <w:r>
-        <w:rPr>
-          <w:rFonts w:ascii="Times New Roman" w:hAnsi="Times New Roman" w:cs="Times New Roman"/>
-        </w:rPr>
-        <w:t>r</w:t>
-      </w:r>
-      <w:r>
-        <w:rPr>
-          <w:rFonts w:ascii="Times New Roman" w:hAnsi="Times New Roman" w:cs="Times New Roman"/>
-        </w:rPr>
-        <w:t xml:space="preserve"> as a model for exploring the conditions under which non-adaptive (</w:t>
-      </w:r>
-      <w:r>
-        <w:rPr>
-          <w:rFonts w:ascii="Times New Roman" w:hAnsi="Times New Roman" w:cs="Times New Roman"/>
-        </w:rPr>
-        <w:t>i.e. genetic drift and</w:t>
-      </w:r>
-      <w:r>
-        <w:rPr>
-          <w:rFonts w:ascii="Times New Roman" w:hAnsi="Times New Roman" w:cs="Times New Roman"/>
-        </w:rPr>
-        <w:t xml:space="preserve"> gene flow) and adaptive (</w:t>
-      </w:r>
-      <w:r>
-        <w:rPr>
-          <w:rFonts w:ascii="Times New Roman" w:hAnsi="Times New Roman" w:cs="Times New Roman"/>
-        </w:rPr>
-        <w:t>i.e.</w:t>
-      </w:r>
-      <w:r>
-        <w:rPr>
-          <w:rFonts w:ascii="Times New Roman" w:hAnsi="Times New Roman" w:cs="Times New Roman"/>
-        </w:rPr>
-        <w:t xml:space="preserve"> selection) processes can generate repeated clines in phenotypes with</w:t>
-      </w:r>
-      <w:r>
-        <w:rPr>
-          <w:rFonts w:ascii="Times New Roman" w:hAnsi="Times New Roman" w:cs="Times New Roman"/>
-        </w:rPr>
-        <w:t xml:space="preserve"> an epistatic </w:t>
-      </w:r>
-      <w:r>
-        <w:rPr>
-          <w:rFonts w:ascii="Times New Roman" w:hAnsi="Times New Roman" w:cs="Times New Roman"/>
-        </w:rPr>
-        <w:t xml:space="preserve">genetic basis. </w:t>
-      </w:r>
-      <w:r>
-        <w:rPr>
-          <w:rFonts w:ascii="Times New Roman" w:hAnsi="Times New Roman" w:cs="Times New Roman"/>
-        </w:rPr>
-        <w:t xml:space="preserve">We address the following specific questions: (1) </w:t>
-      </w:r>
-      <w:r>
-        <w:rPr>
-          <w:rFonts w:ascii="Times New Roman" w:hAnsi="Times New Roman" w:cs="Times New Roman"/>
-        </w:rPr>
-        <w:t xml:space="preserve">Can </w:t>
-      </w:r>
-      <w:r>
-        <w:rPr>
-          <w:rFonts w:ascii="Times New Roman" w:hAnsi="Times New Roman" w:cs="Times New Roman"/>
-        </w:rPr>
-        <w:t xml:space="preserve">genetic drift influence the formation of spatial clines in HCN? (2) </w:t>
-      </w:r>
-      <w:r>
-        <w:rPr>
-          <w:rFonts w:ascii="Times New Roman" w:hAnsi="Times New Roman" w:cs="Times New Roman"/>
-        </w:rPr>
-        <w:t>How does selection affect the occurrence and strength of spatial clines in HCN?</w:t>
-      </w:r>
-      <w:r>
-        <w:rPr>
-          <w:rFonts w:ascii="Times New Roman" w:hAnsi="Times New Roman" w:cs="Times New Roman"/>
-        </w:rPr>
-        <w:t xml:space="preserve"> (3) What</w:t>
-      </w:r>
-      <w:r>
-        <w:rPr>
-          <w:rFonts w:ascii="Times New Roman" w:hAnsi="Times New Roman" w:cs="Times New Roman"/>
-        </w:rPr>
-        <w:t xml:space="preserve"> are the interactive effects of genetic drift and selection in the formation of clines in HCN? In all simulations used to address the questions above, we </w:t>
-      </w:r>
-      <w:r>
-        <w:rPr>
-          <w:rFonts w:ascii="Times New Roman" w:hAnsi="Times New Roman" w:cs="Times New Roman"/>
-        </w:rPr>
-        <w:t xml:space="preserve">manipulated </w:t>
-      </w:r>
-      <w:r>
-        <w:rPr>
-          <w:rFonts w:ascii="Times New Roman" w:hAnsi="Times New Roman" w:cs="Times New Roman"/>
-        </w:rPr>
-        <w:t xml:space="preserve">levels of </w:t>
-      </w:r>
-      <w:r>
-        <w:rPr>
-          <w:rFonts w:ascii="Times New Roman" w:hAnsi="Times New Roman" w:cs="Times New Roman"/>
-        </w:rPr>
-        <w:t>dispersal</w:t>
-      </w:r>
-      <w:r>
-        <w:rPr>
-          <w:rFonts w:ascii="Times New Roman" w:hAnsi="Times New Roman" w:cs="Times New Roman"/>
-        </w:rPr>
-        <w:t xml:space="preserve"> </w:t>
-      </w:r>
-      <w:r>
-        <w:rPr>
-          <w:rFonts w:ascii="Times New Roman" w:hAnsi="Times New Roman" w:cs="Times New Roman"/>
-        </w:rPr>
-        <w:t>to examine th</w:t>
-      </w:r>
-      <w:r>
-        <w:rPr>
-          <w:rFonts w:ascii="Times New Roman" w:hAnsi="Times New Roman" w:cs="Times New Roman"/>
-        </w:rPr>
-        <w:t xml:space="preserve">e </w:t>
-      </w:r>
-      <w:r>
-        <w:rPr>
-          <w:rFonts w:ascii="Times New Roman" w:hAnsi="Times New Roman" w:cs="Times New Roman"/>
-        </w:rPr>
-        <w:t xml:space="preserve">homogenizing </w:t>
-      </w:r>
-      <w:r>
-        <w:rPr>
-          <w:rFonts w:ascii="Times New Roman" w:hAnsi="Times New Roman" w:cs="Times New Roman"/>
-        </w:rPr>
-        <w:t>effects of gene flow on cline</w:t>
-      </w:r>
-      <w:r>
-        <w:rPr>
-          <w:rFonts w:ascii="Times New Roman" w:hAnsi="Times New Roman" w:cs="Times New Roman"/>
-        </w:rPr>
-        <w:t xml:space="preserve"> formation. </w:t>
-      </w:r>
-      <w:r>
-        <w:rPr>
-          <w:rFonts w:ascii="Times New Roman" w:hAnsi="Times New Roman" w:cs="Times New Roman"/>
-        </w:rPr>
-        <w:t xml:space="preserve">We discuss </w:t>
-      </w:r>
-      <w:del w:id="21" w:author="James Santangelo" w:date="2018-03-21T12:35:00Z">
-        <w:r>
-          <w:rPr>
-            <w:rFonts w:ascii="Times New Roman" w:hAnsi="Times New Roman" w:cs="Times New Roman"/>
-          </w:rPr>
-          <w:delText>our results in the context of the</w:delText>
-        </w:r>
-      </w:del>
-      <w:ins w:id="22" w:author="James Santangelo" w:date="2018-03-21T12:35:00Z">
-        <w:r>
-          <w:rPr>
-            <w:rFonts w:ascii="Times New Roman" w:hAnsi="Times New Roman" w:cs="Times New Roman"/>
-          </w:rPr>
-          <w:t>the role of adaptive and non-adaptive evolutionary processes in the</w:t>
-        </w:r>
-      </w:ins>
-      <w:r>
-        <w:rPr>
-          <w:rFonts w:ascii="Times New Roman" w:hAnsi="Times New Roman" w:cs="Times New Roman"/>
-        </w:rPr>
-        <w:t xml:space="preserve"> evolution of </w:t>
-      </w:r>
-      <w:proofErr w:type="spellStart"/>
-      <w:r>
-        <w:rPr>
-          <w:rFonts w:ascii="Times New Roman" w:hAnsi="Times New Roman" w:cs="Times New Roman"/>
-        </w:rPr>
-        <w:t>cyanogenesis</w:t>
-      </w:r>
-      <w:proofErr w:type="spellEnd"/>
-      <w:r>
-        <w:rPr>
-          <w:rFonts w:ascii="Times New Roman" w:hAnsi="Times New Roman" w:cs="Times New Roman"/>
-        </w:rPr>
-        <w:t xml:space="preserve"> clines in white clover </w:t>
+        <w:t xml:space="preserve"> evolution of cyanogenesis clines in white clover </w:t>
       </w:r>
       <w:r>
         <w:rPr>
@@ -2932,7 +2824,7 @@
         </w:rPr>
         <w:t xml:space="preserve"> to track the frequency of </w:t>
       </w:r>
-      <w:del w:id="23" w:author="James Santangelo" w:date="2018-03-13T11:56:00Z">
+      <w:del w:id="25" w:author="James Santangelo" w:date="2018-03-13T11:56:00Z">
         <w:r>
           <w:rPr>
             <w:rFonts w:ascii="Times New Roman" w:hAnsi="Times New Roman" w:cs="Times New Roman"/>
@@ -2940,7 +2832,7 @@
           <w:delText xml:space="preserve">HCN </w:delText>
         </w:r>
       </w:del>
-      <w:ins w:id="24" w:author="James Santangelo" w:date="2018-03-13T11:56:00Z">
+      <w:ins w:id="26" w:author="James Santangelo" w:date="2018-03-13T11:56:00Z">
         <w:r>
           <w:rPr>
             <w:rFonts w:ascii="Times New Roman" w:hAnsi="Times New Roman" w:cs="Times New Roman"/>
@@ -2948,7 +2840,7 @@
           <w:t>alleles at loci underlying cyanogenesis (i.</w:t>
         </w:r>
       </w:ins>
-      <w:ins w:id="25" w:author="James Santangelo" w:date="2018-03-13T11:57:00Z">
+      <w:ins w:id="27" w:author="James Santangelo" w:date="2018-03-13T11:57:00Z">
         <w:r>
           <w:rPr>
             <w:rFonts w:ascii="Times New Roman" w:hAnsi="Times New Roman" w:cs="Times New Roman"/>
@@ -2988,7 +2880,7 @@
           <w:t>figure 1)</w:t>
         </w:r>
       </w:ins>
-      <w:ins w:id="26" w:author="James Santangelo" w:date="2018-03-13T11:56:00Z">
+      <w:ins w:id="28" w:author="James Santangelo" w:date="2018-03-13T11:56:00Z">
         <w:r>
           <w:rPr>
             <w:rFonts w:ascii="Times New Roman" w:hAnsi="Times New Roman" w:cs="Times New Roman"/>
@@ -3002,28 +2894,12 @@
         </w:rPr>
         <w:t xml:space="preserve">within populations through time and across space. </w:t>
       </w:r>
-      <w:ins w:id="27" w:author="James Santangelo" w:date="2018-03-13T12:31:00Z">
+      <w:ins w:id="29" w:author="James Santangelo" w:date="2018-03-13T12:31:00Z">
         <w:r>
           <w:rPr>
             <w:rFonts w:ascii="Times New Roman" w:hAnsi="Times New Roman" w:cs="Times New Roman"/>
           </w:rPr>
           <w:t xml:space="preserve">The frequency of HCN </w:t>
-        </w:r>
-      </w:ins>
-      <w:ins w:id="28" w:author="James Santangelo" w:date="2018-03-16T09:10:00Z">
-        <w:r>
-          <w:rPr>
-            <w:rFonts w:ascii="Times New Roman" w:hAnsi="Times New Roman" w:cs="Times New Roman"/>
-          </w:rPr>
-          <w:t>within each population is</w:t>
-        </w:r>
-      </w:ins>
-      <w:ins w:id="29" w:author="James Santangelo" w:date="2018-03-13T12:33:00Z">
-        <w:r>
-          <w:rPr>
-            <w:rFonts w:ascii="Times New Roman" w:hAnsi="Times New Roman" w:cs="Times New Roman"/>
-          </w:rPr>
-          <w:t xml:space="preserve"> </w:t>
         </w:r>
       </w:ins>
       <w:ins w:id="30" w:author="James Santangelo" w:date="2018-03-16T09:10:00Z">
@@ -3031,23 +2907,23 @@
           <w:rPr>
             <w:rFonts w:ascii="Times New Roman" w:hAnsi="Times New Roman" w:cs="Times New Roman"/>
           </w:rPr>
+          <w:t>within each population is</w:t>
+        </w:r>
+      </w:ins>
+      <w:ins w:id="31" w:author="James Santangelo" w:date="2018-03-13T12:33:00Z">
+        <w:r>
+          <w:rPr>
+            <w:rFonts w:ascii="Times New Roman" w:hAnsi="Times New Roman" w:cs="Times New Roman"/>
+          </w:rPr>
+          <w:t xml:space="preserve"> </w:t>
+        </w:r>
+      </w:ins>
+      <w:ins w:id="32" w:author="James Santangelo" w:date="2018-03-16T09:10:00Z">
+        <w:r>
+          <w:rPr>
+            <w:rFonts w:ascii="Times New Roman" w:hAnsi="Times New Roman" w:cs="Times New Roman"/>
+          </w:rPr>
           <w:t>easily</w:t>
-        </w:r>
-      </w:ins>
-      <w:ins w:id="31" w:author="James Santangelo" w:date="2018-03-13T12:31:00Z">
-        <w:r>
-          <w:rPr>
-            <w:rFonts w:ascii="Times New Roman" w:hAnsi="Times New Roman" w:cs="Times New Roman"/>
-          </w:rPr>
-          <w:t xml:space="preserve"> calculated from the frequency of recessive alleles at underlying loci as: 1 </w:t>
-        </w:r>
-      </w:ins>
-      <w:ins w:id="32" w:author="James Santangelo" w:date="2018-03-13T12:33:00Z">
-        <w:r>
-          <w:rPr>
-            <w:rFonts w:ascii="Times New Roman" w:hAnsi="Times New Roman" w:cs="Times New Roman"/>
-          </w:rPr>
-          <w:t>–</w:t>
         </w:r>
       </w:ins>
       <w:ins w:id="33" w:author="James Santangelo" w:date="2018-03-13T12:31:00Z">
@@ -3055,41 +2931,56 @@
           <w:rPr>
             <w:rFonts w:ascii="Times New Roman" w:hAnsi="Times New Roman" w:cs="Times New Roman"/>
           </w:rPr>
+          <w:t xml:space="preserve"> calculated from the frequency of recessive alleles at underlying loci as: 1 </w:t>
+        </w:r>
+      </w:ins>
+      <w:ins w:id="34" w:author="James Santangelo" w:date="2018-03-13T12:33:00Z">
+        <w:r>
+          <w:rPr>
+            <w:rFonts w:ascii="Times New Roman" w:hAnsi="Times New Roman" w:cs="Times New Roman"/>
+          </w:rPr>
+          <w:t>–</w:t>
+        </w:r>
+      </w:ins>
+      <w:ins w:id="35" w:author="James Santangelo" w:date="2018-03-13T12:31:00Z">
+        <w:r>
+          <w:rPr>
+            <w:rFonts w:ascii="Times New Roman" w:hAnsi="Times New Roman" w:cs="Times New Roman"/>
+          </w:rPr>
           <w:t xml:space="preserve"> </w:t>
         </w:r>
       </w:ins>
-      <w:ins w:id="34" w:author="James Santangelo" w:date="2018-03-13T12:34:00Z">
+      <w:ins w:id="36" w:author="James Santangelo" w:date="2018-03-13T12:34:00Z">
         <w:r>
           <w:rPr>
             <w:rFonts w:ascii="Times New Roman" w:hAnsi="Times New Roman" w:cs="Times New Roman"/>
           </w:rPr>
           <w:t>[</w:t>
-        </w:r>
-      </w:ins>
-      <w:proofErr w:type="spellStart"/>
-      <w:ins w:id="35" w:author="James Santangelo" w:date="2018-03-13T12:32:00Z">
-        <w:r>
-          <w:rPr>
-            <w:rFonts w:ascii="Times New Roman" w:hAnsi="Times New Roman" w:cs="Times New Roman"/>
-          </w:rPr>
-          <w:t>q</w:t>
-        </w:r>
-      </w:ins>
-      <w:ins w:id="36" w:author="James Santangelo" w:date="2018-03-13T12:33:00Z">
-        <w:r>
-          <w:rPr>
-            <w:rFonts w:ascii="Times New Roman" w:hAnsi="Times New Roman" w:cs="Times New Roman"/>
-            <w:vertAlign w:val="subscript"/>
-          </w:rPr>
-          <w:t>CYP</w:t>
         </w:r>
       </w:ins>
       <w:ins w:id="37" w:author="James Santangelo" w:date="2018-03-13T12:32:00Z">
         <w:r>
           <w:rPr>
             <w:rFonts w:ascii="Times New Roman" w:hAnsi="Times New Roman" w:cs="Times New Roman"/>
+          </w:rPr>
+          <w:t>q</w:t>
+        </w:r>
+      </w:ins>
+      <w:ins w:id="38" w:author="James Santangelo" w:date="2018-03-13T12:33:00Z">
+        <w:r>
+          <w:rPr>
+            <w:rFonts w:ascii="Times New Roman" w:hAnsi="Times New Roman" w:cs="Times New Roman"/>
+            <w:vertAlign w:val="subscript"/>
+          </w:rPr>
+          <w:t>CYP</w:t>
+        </w:r>
+      </w:ins>
+      <w:ins w:id="39" w:author="James Santangelo" w:date="2018-03-13T12:32:00Z">
+        <w:r>
+          <w:rPr>
+            <w:rFonts w:ascii="Times New Roman" w:hAnsi="Times New Roman" w:cs="Times New Roman"/>
             <w:vertAlign w:val="superscript"/>
-            <w:rPrChange w:id="38" w:author="James Santangelo" w:date="2018-03-13T12:32:00Z">
+            <w:rPrChange w:id="40" w:author="James Santangelo" w:date="2018-03-13T12:32:00Z">
               <w:rPr>
                 <w:rFonts w:ascii="Times New Roman" w:hAnsi="Times New Roman" w:cs="Times New Roman"/>
               </w:rPr>
@@ -3097,22 +2988,14 @@
           </w:rPr>
           <w:t>2</w:t>
         </w:r>
-        <w:proofErr w:type="spellEnd"/>
-        <w:r>
-          <w:rPr>
-            <w:rFonts w:ascii="Times New Roman" w:hAnsi="Times New Roman" w:cs="Times New Roman"/>
-          </w:rPr>
-          <w:t xml:space="preserve"> + </w:t>
-        </w:r>
-        <w:proofErr w:type="spellStart"/>
-        <w:r>
-          <w:rPr>
-            <w:rFonts w:ascii="Times New Roman" w:hAnsi="Times New Roman" w:cs="Times New Roman"/>
-          </w:rPr>
-          <w:t>q</w:t>
+        <w:r>
+          <w:rPr>
+            <w:rFonts w:ascii="Times New Roman" w:hAnsi="Times New Roman" w:cs="Times New Roman"/>
+          </w:rPr>
+          <w:t xml:space="preserve"> + q</w:t>
         </w:r>
       </w:ins>
-      <w:ins w:id="39" w:author="James Santangelo" w:date="2018-03-13T12:33:00Z">
+      <w:ins w:id="41" w:author="James Santangelo" w:date="2018-03-13T12:33:00Z">
         <w:r>
           <w:rPr>
             <w:rFonts w:ascii="Times New Roman" w:hAnsi="Times New Roman" w:cs="Times New Roman"/>
@@ -3121,8 +3004,7 @@
           <w:t>Li</w:t>
         </w:r>
       </w:ins>
-      <w:proofErr w:type="spellEnd"/>
-      <w:ins w:id="40" w:author="James Santangelo" w:date="2018-03-13T12:32:00Z">
+      <w:ins w:id="42" w:author="James Santangelo" w:date="2018-03-13T12:32:00Z">
         <w:r>
           <w:rPr>
             <w:rFonts w:ascii="Times New Roman" w:hAnsi="Times New Roman" w:cs="Times New Roman"/>
@@ -3133,7 +3015,7 @@
           <w:rPr>
             <w:rFonts w:ascii="Times New Roman" w:hAnsi="Times New Roman" w:cs="Times New Roman"/>
             <w:vertAlign w:val="superscript"/>
-            <w:rPrChange w:id="41" w:author="James Santangelo" w:date="2018-03-13T12:32:00Z">
+            <w:rPrChange w:id="43" w:author="James Santangelo" w:date="2018-03-13T12:32:00Z">
               <w:rPr>
                 <w:rFonts w:ascii="Times New Roman" w:hAnsi="Times New Roman" w:cs="Times New Roman"/>
               </w:rPr>
@@ -3145,17 +3027,10 @@
           <w:rPr>
             <w:rFonts w:ascii="Times New Roman" w:hAnsi="Times New Roman" w:cs="Times New Roman"/>
           </w:rPr>
-          <w:t xml:space="preserve"> - (</w:t>
-        </w:r>
-        <w:proofErr w:type="spellStart"/>
-        <w:r>
-          <w:rPr>
-            <w:rFonts w:ascii="Times New Roman" w:hAnsi="Times New Roman" w:cs="Times New Roman"/>
-          </w:rPr>
-          <w:t>q</w:t>
+          <w:t xml:space="preserve"> - (q</w:t>
         </w:r>
       </w:ins>
-      <w:ins w:id="42" w:author="James Santangelo" w:date="2018-03-13T12:33:00Z">
+      <w:ins w:id="44" w:author="James Santangelo" w:date="2018-03-13T12:33:00Z">
         <w:r>
           <w:rPr>
             <w:rFonts w:ascii="Times New Roman" w:hAnsi="Times New Roman" w:cs="Times New Roman"/>
@@ -3164,12 +3039,12 @@
           <w:t>CYP</w:t>
         </w:r>
       </w:ins>
-      <w:ins w:id="43" w:author="James Santangelo" w:date="2018-03-13T12:32:00Z">
+      <w:ins w:id="45" w:author="James Santangelo" w:date="2018-03-13T12:32:00Z">
         <w:r>
           <w:rPr>
             <w:rFonts w:ascii="Times New Roman" w:hAnsi="Times New Roman" w:cs="Times New Roman"/>
             <w:vertAlign w:val="superscript"/>
-            <w:rPrChange w:id="44" w:author="James Santangelo" w:date="2018-03-13T12:33:00Z">
+            <w:rPrChange w:id="46" w:author="James Santangelo" w:date="2018-03-13T12:33:00Z">
               <w:rPr>
                 <w:rFonts w:ascii="Times New Roman" w:hAnsi="Times New Roman" w:cs="Times New Roman"/>
               </w:rPr>
@@ -3177,7 +3052,6 @@
           </w:rPr>
           <w:t>2</w:t>
         </w:r>
-        <w:proofErr w:type="spellEnd"/>
         <w:r>
           <w:rPr>
             <w:rFonts w:ascii="Times New Roman" w:hAnsi="Times New Roman" w:cs="Times New Roman"/>
@@ -3185,44 +3059,37 @@
           <w:t xml:space="preserve"> </w:t>
         </w:r>
       </w:ins>
-      <w:ins w:id="45" w:author="James Santangelo" w:date="2018-03-16T09:11:00Z">
+      <w:ins w:id="47" w:author="James Santangelo" w:date="2018-03-16T09:11:00Z">
         <w:r>
           <w:rPr>
             <w:rFonts w:ascii="Times New Roman" w:hAnsi="Times New Roman" w:cs="Times New Roman"/>
           </w:rPr>
           <w:t>×</w:t>
-        </w:r>
-      </w:ins>
-      <w:ins w:id="46" w:author="James Santangelo" w:date="2018-03-13T12:32:00Z">
-        <w:r>
-          <w:rPr>
-            <w:rFonts w:ascii="Times New Roman" w:hAnsi="Times New Roman" w:cs="Times New Roman"/>
-          </w:rPr>
-          <w:t xml:space="preserve"> </w:t>
-        </w:r>
-        <w:proofErr w:type="spellStart"/>
-        <w:r>
-          <w:rPr>
-            <w:rFonts w:ascii="Times New Roman" w:hAnsi="Times New Roman" w:cs="Times New Roman"/>
-          </w:rPr>
-          <w:t>q</w:t>
-        </w:r>
-      </w:ins>
-      <w:ins w:id="47" w:author="James Santangelo" w:date="2018-03-13T12:33:00Z">
-        <w:r>
-          <w:rPr>
-            <w:rFonts w:ascii="Times New Roman" w:hAnsi="Times New Roman" w:cs="Times New Roman"/>
-            <w:vertAlign w:val="subscript"/>
-          </w:rPr>
-          <w:t>Li</w:t>
         </w:r>
       </w:ins>
       <w:ins w:id="48" w:author="James Santangelo" w:date="2018-03-13T12:32:00Z">
         <w:r>
           <w:rPr>
             <w:rFonts w:ascii="Times New Roman" w:hAnsi="Times New Roman" w:cs="Times New Roman"/>
+          </w:rPr>
+          <w:t xml:space="preserve"> q</w:t>
+        </w:r>
+      </w:ins>
+      <w:ins w:id="49" w:author="James Santangelo" w:date="2018-03-13T12:33:00Z">
+        <w:r>
+          <w:rPr>
+            <w:rFonts w:ascii="Times New Roman" w:hAnsi="Times New Roman" w:cs="Times New Roman"/>
+            <w:vertAlign w:val="subscript"/>
+          </w:rPr>
+          <w:t>Li</w:t>
+        </w:r>
+      </w:ins>
+      <w:ins w:id="50" w:author="James Santangelo" w:date="2018-03-13T12:32:00Z">
+        <w:r>
+          <w:rPr>
+            <w:rFonts w:ascii="Times New Roman" w:hAnsi="Times New Roman" w:cs="Times New Roman"/>
             <w:vertAlign w:val="superscript"/>
-            <w:rPrChange w:id="49" w:author="James Santangelo" w:date="2018-03-13T12:33:00Z">
+            <w:rPrChange w:id="51" w:author="James Santangelo" w:date="2018-03-13T12:33:00Z">
               <w:rPr>
                 <w:rFonts w:ascii="Times New Roman" w:hAnsi="Times New Roman" w:cs="Times New Roman"/>
               </w:rPr>
@@ -3230,43 +3097,11 @@
           </w:rPr>
           <w:t>2</w:t>
         </w:r>
-        <w:proofErr w:type="spellEnd"/>
         <w:r>
           <w:rPr>
             <w:rFonts w:ascii="Times New Roman" w:hAnsi="Times New Roman" w:cs="Times New Roman"/>
           </w:rPr>
           <w:t>)</w:t>
-        </w:r>
-      </w:ins>
-      <w:ins w:id="50" w:author="James Santangelo" w:date="2018-03-13T12:34:00Z">
-        <w:r>
-          <w:rPr>
-            <w:rFonts w:ascii="Times New Roman" w:hAnsi="Times New Roman" w:cs="Times New Roman"/>
-          </w:rPr>
-          <w:t xml:space="preserve">], where </w:t>
-        </w:r>
-        <w:proofErr w:type="spellStart"/>
-        <w:r>
-          <w:rPr>
-            <w:rFonts w:ascii="Times New Roman" w:hAnsi="Times New Roman" w:cs="Times New Roman"/>
-          </w:rPr>
-          <w:t>q</w:t>
-        </w:r>
-        <w:r>
-          <w:rPr>
-            <w:rFonts w:ascii="Times New Roman" w:hAnsi="Times New Roman" w:cs="Times New Roman"/>
-            <w:vertAlign w:val="subscript"/>
-          </w:rPr>
-          <w:t>CYP</w:t>
-        </w:r>
-      </w:ins>
-      <w:proofErr w:type="spellEnd"/>
-      <w:ins w:id="51" w:author="James Santangelo" w:date="2018-03-13T11:57:00Z">
-        <w:r>
-          <w:rPr>
-            <w:rFonts w:ascii="Times New Roman" w:hAnsi="Times New Roman" w:cs="Times New Roman"/>
-          </w:rPr>
-          <w:t xml:space="preserve"> </w:t>
         </w:r>
       </w:ins>
       <w:ins w:id="52" w:author="James Santangelo" w:date="2018-03-13T12:34:00Z">
@@ -3274,9 +3109,31 @@
           <w:rPr>
             <w:rFonts w:ascii="Times New Roman" w:hAnsi="Times New Roman" w:cs="Times New Roman"/>
           </w:rPr>
+          <w:t>], where q</w:t>
+        </w:r>
+        <w:r>
+          <w:rPr>
+            <w:rFonts w:ascii="Times New Roman" w:hAnsi="Times New Roman" w:cs="Times New Roman"/>
+            <w:vertAlign w:val="subscript"/>
+          </w:rPr>
+          <w:t>CYP</w:t>
+        </w:r>
+      </w:ins>
+      <w:ins w:id="53" w:author="James Santangelo" w:date="2018-03-13T11:57:00Z">
+        <w:r>
+          <w:rPr>
+            <w:rFonts w:ascii="Times New Roman" w:hAnsi="Times New Roman" w:cs="Times New Roman"/>
+          </w:rPr>
+          <w:t xml:space="preserve"> </w:t>
+        </w:r>
+      </w:ins>
+      <w:ins w:id="54" w:author="James Santangelo" w:date="2018-03-13T12:34:00Z">
+        <w:r>
+          <w:rPr>
+            <w:rFonts w:ascii="Times New Roman" w:hAnsi="Times New Roman" w:cs="Times New Roman"/>
+          </w:rPr>
           <w:t xml:space="preserve">and </w:t>
         </w:r>
-        <w:proofErr w:type="spellStart"/>
         <w:r>
           <w:rPr>
             <w:rFonts w:ascii="Times New Roman" w:hAnsi="Times New Roman" w:cs="Times New Roman"/>
@@ -3290,7 +3147,6 @@
           </w:rPr>
           <w:t>Li</w:t>
         </w:r>
-        <w:proofErr w:type="spellEnd"/>
         <w:r>
           <w:rPr>
             <w:rFonts w:ascii="Times New Roman" w:hAnsi="Times New Roman" w:cs="Times New Roman"/>
@@ -3307,7 +3163,7 @@
           <w:rPr>
             <w:rFonts w:ascii="Times New Roman" w:hAnsi="Times New Roman" w:cs="Times New Roman"/>
             <w:i/>
-            <w:rPrChange w:id="53" w:author="James Santangelo" w:date="2018-03-13T12:34:00Z">
+            <w:rPrChange w:id="55" w:author="James Santangelo" w:date="2018-03-13T12:34:00Z">
               <w:rPr>
                 <w:rFonts w:ascii="Times New Roman" w:hAnsi="Times New Roman" w:cs="Times New Roman"/>
               </w:rPr>
@@ -3325,7 +3181,7 @@
           <w:rPr>
             <w:rFonts w:ascii="Times New Roman" w:hAnsi="Times New Roman" w:cs="Times New Roman"/>
             <w:i/>
-            <w:rPrChange w:id="54" w:author="James Santangelo" w:date="2018-03-13T12:34:00Z">
+            <w:rPrChange w:id="56" w:author="James Santangelo" w:date="2018-03-13T12:34:00Z">
               <w:rPr>
                 <w:rFonts w:ascii="Times New Roman" w:hAnsi="Times New Roman" w:cs="Times New Roman"/>
               </w:rPr>
@@ -3346,7 +3202,7 @@
         </w:rPr>
         <w:t xml:space="preserve">We represented a transect from urban to rural habitats as a one-dimensional, linear matrix with 40 cells, consistent with the number of populations sampled across cities </w:t>
       </w:r>
-      <w:del w:id="55" w:author="James Santangelo" w:date="2018-03-13T17:33:00Z">
+      <w:del w:id="57" w:author="James Santangelo" w:date="2018-03-13T17:33:00Z">
         <w:r>
           <w:rPr>
             <w:rFonts w:ascii="Times New Roman" w:hAnsi="Times New Roman" w:cs="Times New Roman"/>
@@ -3385,7 +3241,7 @@
           <w:fldChar w:fldCharType="end"/>
         </w:r>
       </w:del>
-      <w:ins w:id="56" w:author="James Santangelo" w:date="2018-03-13T17:33:00Z">
+      <w:ins w:id="58" w:author="James Santangelo" w:date="2018-03-13T17:33:00Z">
         <w:r>
           <w:rPr>
             <w:rFonts w:ascii="Times New Roman" w:hAnsi="Times New Roman" w:cs="Times New Roman"/>
@@ -3396,7 +3252,7 @@
           <w:rPr>
             <w:rFonts w:ascii="Times New Roman" w:hAnsi="Times New Roman" w:cs="Times New Roman"/>
             <w:i/>
-            <w:rPrChange w:id="57" w:author="James Santangelo" w:date="2018-03-13T17:34:00Z">
+            <w:rPrChange w:id="59" w:author="James Santangelo" w:date="2018-03-13T17:34:00Z">
               <w:rPr>
                 <w:rFonts w:ascii="Times New Roman" w:hAnsi="Times New Roman" w:cs="Times New Roman"/>
               </w:rPr>
@@ -3423,31 +3279,13 @@
         </w:rPr>
         <w:t xml:space="preserve">ach cell (hereafter patch) represents a patch of suitable habitat that can support a population of </w:t>
       </w:r>
-      <w:proofErr w:type="spellStart"/>
-      <w:r>
-        <w:rPr>
-          <w:rFonts w:ascii="Times New Roman" w:hAnsi="Times New Roman" w:cs="Times New Roman"/>
-          <w:i/>
-        </w:rPr>
-        <w:t>Trifolium</w:t>
-      </w:r>
-      <w:proofErr w:type="spellEnd"/>
-      <w:r>
-        <w:rPr>
-          <w:rFonts w:ascii="Times New Roman" w:hAnsi="Times New Roman" w:cs="Times New Roman"/>
-          <w:i/>
-        </w:rPr>
-        <w:t xml:space="preserve"> </w:t>
-      </w:r>
-      <w:proofErr w:type="spellStart"/>
-      <w:r>
-        <w:rPr>
-          <w:rFonts w:ascii="Times New Roman" w:hAnsi="Times New Roman" w:cs="Times New Roman"/>
-          <w:i/>
-        </w:rPr>
-        <w:t>repens</w:t>
-      </w:r>
-      <w:proofErr w:type="spellEnd"/>
+      <w:r>
+        <w:rPr>
+          <w:rFonts w:ascii="Times New Roman" w:hAnsi="Times New Roman" w:cs="Times New Roman"/>
+          <w:i/>
+        </w:rPr>
+        <w:t>Trifolium repens</w:t>
+      </w:r>
       <w:r>
         <w:rPr>
           <w:rFonts w:ascii="Times New Roman" w:hAnsi="Times New Roman" w:cs="Times New Roman"/>
@@ -3747,7 +3585,7 @@
         </w:rPr>
         <w:t xml:space="preserve">We manipulated drift in two ways: (1) </w:t>
       </w:r>
-      <w:ins w:id="58" w:author="James Santangelo" w:date="2018-03-13T08:37:00Z">
+      <w:ins w:id="60" w:author="James Santangelo" w:date="2018-03-13T08:37:00Z">
         <w:r>
           <w:rPr>
             <w:rFonts w:ascii="Times New Roman" w:hAnsi="Times New Roman" w:cs="Times New Roman"/>
@@ -3755,7 +3593,7 @@
           <w:t>b</w:t>
         </w:r>
       </w:ins>
-      <w:del w:id="59" w:author="James Santangelo" w:date="2018-03-13T08:37:00Z">
+      <w:del w:id="61" w:author="James Santangelo" w:date="2018-03-13T08:37:00Z">
         <w:r>
           <w:rPr>
             <w:rFonts w:ascii="Times New Roman" w:hAnsi="Times New Roman" w:cs="Times New Roman"/>
@@ -3794,7 +3632,7 @@
         </w:rPr>
         <w:t>and produced qualitatively similar results</w:t>
       </w:r>
-      <w:ins w:id="60" w:author="James Santangelo" w:date="2018-03-14T15:35:00Z">
+      <w:ins w:id="62" w:author="James Santangelo" w:date="2018-03-14T15:35:00Z">
         <w:r>
           <w:rPr>
             <w:rFonts w:ascii="Times New Roman" w:hAnsi="Times New Roman" w:cs="Times New Roman"/>
@@ -3808,7 +3646,7 @@
         </w:rPr>
         <w:t xml:space="preserve">. </w:t>
       </w:r>
-      <w:ins w:id="61" w:author="James Santangelo" w:date="2018-03-16T09:09:00Z">
+      <w:ins w:id="63" w:author="James Santangelo" w:date="2018-03-16T09:09:00Z">
         <w:r>
           <w:rPr>
             <w:rFonts w:ascii="Times New Roman" w:hAnsi="Times New Roman" w:cs="Times New Roman"/>
@@ -3816,7 +3654,7 @@
           <w:t>W</w:t>
         </w:r>
       </w:ins>
-      <w:del w:id="62" w:author="James Santangelo" w:date="2018-03-14T16:09:00Z">
+      <w:del w:id="64" w:author="James Santangelo" w:date="2018-03-14T16:09:00Z">
         <w:r>
           <w:rPr>
             <w:rFonts w:ascii="Times New Roman" w:hAnsi="Times New Roman" w:cs="Times New Roman"/>
@@ -3828,21 +3666,7 @@
         <w:rPr>
           <w:rFonts w:ascii="Times New Roman" w:hAnsi="Times New Roman" w:cs="Times New Roman"/>
         </w:rPr>
-        <w:t xml:space="preserve">e thus </w:t>
-      </w:r>
-      <w:proofErr w:type="gramStart"/>
-      <w:r>
-        <w:rPr>
-          <w:rFonts w:ascii="Times New Roman" w:hAnsi="Times New Roman" w:cs="Times New Roman"/>
-        </w:rPr>
-        <w:t>focus</w:t>
-      </w:r>
-      <w:proofErr w:type="gramEnd"/>
-      <w:r>
-        <w:rPr>
-          <w:rFonts w:ascii="Times New Roman" w:hAnsi="Times New Roman" w:cs="Times New Roman"/>
-        </w:rPr>
-        <w:t xml:space="preserve"> on drift scenario 1 (i.e. gradient in carrying capacity) and consider drift scenario 2</w:t>
+        <w:t>e thus focus on drift scenario 1 (i.e. gradient in carrying capacity) and consider drift scenario 2</w:t>
       </w:r>
       <w:r>
         <w:rPr>
@@ -3862,7 +3686,7 @@
         </w:rPr>
         <w:t xml:space="preserve"> (</w:t>
       </w:r>
-      <w:ins w:id="63" w:author="James Santangelo" w:date="2018-03-13T16:50:00Z">
+      <w:ins w:id="65" w:author="James Santangelo" w:date="2018-03-13T16:50:00Z">
         <w:r>
           <w:rPr>
             <w:rFonts w:ascii="Times New Roman" w:hAnsi="Times New Roman" w:cs="Times New Roman"/>
@@ -3876,7 +3700,7 @@
         </w:rPr>
         <w:t>text S1</w:t>
       </w:r>
-      <w:ins w:id="64" w:author="James Santangelo" w:date="2018-03-13T16:50:00Z">
+      <w:ins w:id="66" w:author="James Santangelo" w:date="2018-03-13T16:50:00Z">
         <w:r>
           <w:rPr>
             <w:rFonts w:ascii="Times New Roman" w:hAnsi="Times New Roman" w:cs="Times New Roman"/>
@@ -3884,7 +3708,7 @@
           <w:t xml:space="preserve">; results: text </w:t>
         </w:r>
       </w:ins>
-      <w:del w:id="65" w:author="James Santangelo" w:date="2018-03-13T16:50:00Z">
+      <w:del w:id="67" w:author="James Santangelo" w:date="2018-03-13T16:50:00Z">
         <w:r>
           <w:rPr>
             <w:rFonts w:ascii="Times New Roman" w:hAnsi="Times New Roman" w:cs="Times New Roman"/>
@@ -3898,7 +3722,7 @@
         </w:rPr>
         <w:t>S2</w:t>
       </w:r>
-      <w:del w:id="66" w:author="James Santangelo" w:date="2018-03-13T16:50:00Z">
+      <w:del w:id="68" w:author="James Santangelo" w:date="2018-03-13T16:50:00Z">
         <w:r>
           <w:rPr>
             <w:rFonts w:ascii="Times New Roman" w:hAnsi="Times New Roman" w:cs="Times New Roman"/>
@@ -3906,7 +3730,7 @@
           <w:delText>,</w:delText>
         </w:r>
       </w:del>
-      <w:ins w:id="67" w:author="James Santangelo" w:date="2018-03-13T16:50:00Z">
+      <w:ins w:id="69" w:author="James Santangelo" w:date="2018-03-13T16:50:00Z">
         <w:r>
           <w:rPr>
             <w:rFonts w:ascii="Times New Roman" w:hAnsi="Times New Roman" w:cs="Times New Roman"/>
@@ -3932,7 +3756,7 @@
         </w:rPr>
         <w:t>S</w:t>
       </w:r>
-      <w:ins w:id="68" w:author="James Santangelo" w:date="2018-03-14T16:09:00Z">
+      <w:ins w:id="70" w:author="James Santangelo" w:date="2018-03-14T16:09:00Z">
         <w:r>
           <w:rPr>
             <w:rFonts w:ascii="Times New Roman" w:hAnsi="Times New Roman" w:cs="Times New Roman"/>
@@ -3940,7 +3764,7 @@
           <w:t>5, figure S7</w:t>
         </w:r>
       </w:ins>
-      <w:del w:id="69" w:author="James Santangelo" w:date="2018-03-14T16:09:00Z">
+      <w:del w:id="71" w:author="James Santangelo" w:date="2018-03-14T16:09:00Z">
         <w:r>
           <w:rPr>
             <w:rFonts w:ascii="Times New Roman" w:hAnsi="Times New Roman" w:cs="Times New Roman"/>
@@ -3954,34 +3778,12 @@
         </w:rPr>
         <w:t>). In addition, we focus our results on cases where the initial frequency of dominant alleles was 0.5, which resulted in the strongest clines, and consider the effects of initial allele frequency in the electronic supplementary material (text S3, figure S</w:t>
       </w:r>
-      <w:ins w:id="70" w:author="James Santangelo" w:date="2018-03-14T16:10:00Z">
+      <w:ins w:id="72" w:author="James Santangelo" w:date="2018-03-14T16:10:00Z">
         <w:r>
           <w:rPr>
             <w:rFonts w:ascii="Times New Roman" w:hAnsi="Times New Roman" w:cs="Times New Roman"/>
           </w:rPr>
           <w:t>6</w:t>
-        </w:r>
-      </w:ins>
-      <w:del w:id="71" w:author="James Santangelo" w:date="2018-03-14T16:10:00Z">
-        <w:r>
-          <w:rPr>
-            <w:rFonts w:ascii="Times New Roman" w:hAnsi="Times New Roman" w:cs="Times New Roman"/>
-          </w:rPr>
-          <w:delText>4</w:delText>
-        </w:r>
-      </w:del>
-      <w:r>
-        <w:rPr>
-          <w:rFonts w:ascii="Times New Roman" w:hAnsi="Times New Roman" w:cs="Times New Roman"/>
-        </w:rPr>
-        <w:t xml:space="preserve"> and S</w:t>
-      </w:r>
-      <w:ins w:id="72" w:author="James Santangelo" w:date="2018-03-14T16:10:00Z">
-        <w:r>
-          <w:rPr>
-            <w:rFonts w:ascii="Times New Roman" w:hAnsi="Times New Roman" w:cs="Times New Roman"/>
-          </w:rPr>
-          <w:t>7</w:t>
         </w:r>
       </w:ins>
       <w:del w:id="73" w:author="James Santangelo" w:date="2018-03-14T16:10:00Z">
@@ -3989,6 +3791,28 @@
           <w:rPr>
             <w:rFonts w:ascii="Times New Roman" w:hAnsi="Times New Roman" w:cs="Times New Roman"/>
           </w:rPr>
+          <w:delText>4</w:delText>
+        </w:r>
+      </w:del>
+      <w:r>
+        <w:rPr>
+          <w:rFonts w:ascii="Times New Roman" w:hAnsi="Times New Roman" w:cs="Times New Roman"/>
+        </w:rPr>
+        <w:t xml:space="preserve"> and S</w:t>
+      </w:r>
+      <w:ins w:id="74" w:author="James Santangelo" w:date="2018-03-14T16:10:00Z">
+        <w:r>
+          <w:rPr>
+            <w:rFonts w:ascii="Times New Roman" w:hAnsi="Times New Roman" w:cs="Times New Roman"/>
+          </w:rPr>
+          <w:t>7</w:t>
+        </w:r>
+      </w:ins>
+      <w:del w:id="75" w:author="James Santangelo" w:date="2018-03-14T16:10:00Z">
+        <w:r>
+          <w:rPr>
+            <w:rFonts w:ascii="Times New Roman" w:hAnsi="Times New Roman" w:cs="Times New Roman"/>
+          </w:rPr>
           <w:delText>5</w:delText>
         </w:r>
       </w:del>
@@ -4035,12 +3859,12 @@
         <w:spacing w:line="360" w:lineRule="auto"/>
         <w:outlineLvl w:val="0"/>
         <w:rPr>
-          <w:del w:id="74" w:author="James Santangelo" w:date="2018-03-13T16:47:00Z"/>
+          <w:del w:id="76" w:author="James Santangelo" w:date="2018-03-13T16:47:00Z"/>
           <w:rFonts w:ascii="Times New Roman" w:hAnsi="Times New Roman" w:cs="Times New Roman"/>
           <w:u w:val="single"/>
         </w:rPr>
       </w:pPr>
-      <w:del w:id="75" w:author="James Santangelo" w:date="2018-03-13T16:47:00Z">
+      <w:del w:id="77" w:author="James Santangelo" w:date="2018-03-13T16:47:00Z">
         <w:r>
           <w:rPr>
             <w:rFonts w:ascii="Times New Roman" w:hAnsi="Times New Roman" w:cs="Times New Roman"/>
@@ -4077,7 +3901,7 @@
         </w:rPr>
         <w:t xml:space="preserve">The first scenario </w:t>
       </w:r>
-      <w:ins w:id="76" w:author="James Santangelo" w:date="2018-03-13T16:48:00Z">
+      <w:ins w:id="78" w:author="James Santangelo" w:date="2018-03-13T16:48:00Z">
         <w:r>
           <w:rPr>
             <w:rFonts w:ascii="Times New Roman" w:hAnsi="Times New Roman" w:cs="Times New Roman"/>
@@ -4149,7 +3973,7 @@
         </w:rPr>
         <w:t>S</w:t>
       </w:r>
-      <w:ins w:id="77" w:author="James Santangelo" w:date="2018-03-14T16:10:00Z">
+      <w:ins w:id="79" w:author="James Santangelo" w:date="2018-03-14T16:10:00Z">
         <w:r>
           <w:rPr>
             <w:rFonts w:ascii="Times New Roman" w:hAnsi="Times New Roman" w:cs="Times New Roman"/>
@@ -4157,7 +3981,7 @@
           <w:t>8</w:t>
         </w:r>
       </w:ins>
-      <w:del w:id="78" w:author="James Santangelo" w:date="2018-03-14T16:10:00Z">
+      <w:del w:id="80" w:author="James Santangelo" w:date="2018-03-14T16:10:00Z">
         <w:r>
           <w:rPr>
             <w:rFonts w:ascii="Times New Roman" w:hAnsi="Times New Roman" w:cs="Times New Roman"/>
@@ -4271,7 +4095,7 @@
         </w:rPr>
         <w:t xml:space="preserve"> = 1000) and</w:t>
       </w:r>
-      <w:ins w:id="79" w:author="James Santangelo" w:date="2018-03-13T08:43:00Z">
+      <w:ins w:id="81" w:author="James Santangelo" w:date="2018-03-13T08:43:00Z">
         <w:r>
           <w:rPr>
             <w:rFonts w:ascii="Times New Roman" w:hAnsi="Times New Roman" w:cs="Times New Roman"/>
@@ -4309,7 +4133,7 @@
         </w:rPr>
         <w:t>S</w:t>
       </w:r>
-      <w:ins w:id="80" w:author="James Santangelo" w:date="2018-03-14T16:10:00Z">
+      <w:ins w:id="82" w:author="James Santangelo" w:date="2018-03-14T16:10:00Z">
         <w:r>
           <w:rPr>
             <w:rFonts w:ascii="Times New Roman" w:hAnsi="Times New Roman" w:cs="Times New Roman"/>
@@ -4317,7 +4141,7 @@
           <w:t>8</w:t>
         </w:r>
       </w:ins>
-      <w:del w:id="81" w:author="James Santangelo" w:date="2018-03-14T16:10:00Z">
+      <w:del w:id="83" w:author="James Santangelo" w:date="2018-03-14T16:10:00Z">
         <w:r>
           <w:rPr>
             <w:rFonts w:ascii="Times New Roman" w:hAnsi="Times New Roman" w:cs="Times New Roman"/>
@@ -4816,7 +4640,7 @@
         </w:rPr>
         <w:t xml:space="preserve">, respectively, and corresponding to levels of gene flow that resulted in substantial decreases in the strength of clines in </w:t>
       </w:r>
-      <w:del w:id="82" w:author="James Santangelo" w:date="2018-03-13T08:40:00Z">
+      <w:del w:id="84" w:author="James Santangelo" w:date="2018-03-13T08:40:00Z">
         <w:r>
           <w:rPr>
             <w:rFonts w:ascii="Times New Roman" w:hAnsi="Times New Roman" w:cs="Times New Roman"/>
@@ -4830,7 +4654,7 @@
         </w:rPr>
         <w:t xml:space="preserve">the </w:t>
       </w:r>
-      <w:ins w:id="83" w:author="James Santangelo" w:date="2018-03-13T08:40:00Z">
+      <w:ins w:id="85" w:author="James Santangelo" w:date="2018-03-13T08:40:00Z">
         <w:r>
           <w:rPr>
             <w:rFonts w:ascii="Times New Roman" w:hAnsi="Times New Roman" w:cs="Times New Roman"/>
@@ -4962,21 +4786,7 @@
         <w:rPr>
           <w:rFonts w:ascii="Times New Roman" w:hAnsi="Times New Roman" w:cs="Times New Roman"/>
         </w:rPr>
-        <w:t xml:space="preserve">. Selection favoured either cyanogenic (i.e. HCN+) or </w:t>
-      </w:r>
-      <w:proofErr w:type="spellStart"/>
-      <w:r>
-        <w:rPr>
-          <w:rFonts w:ascii="Times New Roman" w:hAnsi="Times New Roman" w:cs="Times New Roman"/>
-        </w:rPr>
-        <w:t>acyanogenic</w:t>
-      </w:r>
-      <w:proofErr w:type="spellEnd"/>
-      <w:r>
-        <w:rPr>
-          <w:rFonts w:ascii="Times New Roman" w:hAnsi="Times New Roman" w:cs="Times New Roman"/>
-        </w:rPr>
-        <w:t xml:space="preserve"> (i.e. HCN–) genotypes, depending on the population’s position in the landscape. </w:t>
+        <w:t xml:space="preserve">. Selection favoured either cyanogenic (i.e. HCN+) or acyanogenic (i.e. HCN–) genotypes, depending on the population’s position in the landscape. </w:t>
       </w:r>
       <w:r>
         <w:rPr>
@@ -5024,7 +4834,7 @@
         <w:rPr>
           <w:rFonts w:ascii="Times New Roman" w:hAnsi="Times New Roman" w:cs="Times New Roman"/>
           <w:i/>
-          <w:rPrChange w:id="84" w:author="James Santangelo" w:date="2018-03-13T17:34:00Z">
+          <w:rPrChange w:id="86" w:author="James Santangelo" w:date="2018-03-13T17:34:00Z">
             <w:rPr>
               <w:rFonts w:ascii="Times New Roman" w:hAnsi="Times New Roman" w:cs="Times New Roman"/>
             </w:rPr>
@@ -5143,7 +4953,7 @@
         </w:rPr>
         <w:t>figure S</w:t>
       </w:r>
-      <w:ins w:id="85" w:author="James Santangelo" w:date="2018-03-14T16:11:00Z">
+      <w:ins w:id="87" w:author="James Santangelo" w:date="2018-03-14T16:11:00Z">
         <w:r>
           <w:rPr>
             <w:rFonts w:ascii="Times New Roman" w:hAnsi="Times New Roman" w:cs="Times New Roman"/>
@@ -5151,7 +4961,7 @@
           <w:t>9</w:t>
         </w:r>
       </w:ins>
-      <w:del w:id="86" w:author="James Santangelo" w:date="2018-03-14T16:11:00Z">
+      <w:del w:id="88" w:author="James Santangelo" w:date="2018-03-14T16:11:00Z">
         <w:r>
           <w:rPr>
             <w:rFonts w:ascii="Times New Roman" w:hAnsi="Times New Roman" w:cs="Times New Roman"/>
@@ -5177,7 +4987,7 @@
         </w:rPr>
         <w:t>e simulated 10 different maximum selection coefficients (</w:t>
       </w:r>
-      <w:ins w:id="87" w:author="James Santangelo" w:date="2018-03-13T12:43:00Z">
+      <w:ins w:id="89" w:author="James Santangelo" w:date="2018-03-13T12:43:00Z">
         <w:r>
           <w:rPr>
             <w:rFonts w:ascii="Times New Roman" w:hAnsi="Times New Roman" w:cs="Times New Roman"/>
@@ -5605,7 +5415,7 @@
         </w:rPr>
         <w:t>5, figure S</w:t>
       </w:r>
-      <w:ins w:id="88" w:author="James Santangelo" w:date="2018-03-14T16:11:00Z">
+      <w:ins w:id="90" w:author="James Santangelo" w:date="2018-03-14T16:11:00Z">
         <w:r>
           <w:rPr>
             <w:rFonts w:ascii="Times New Roman" w:hAnsi="Times New Roman" w:cs="Times New Roman"/>
@@ -5613,7 +5423,7 @@
           <w:t>10</w:t>
         </w:r>
       </w:ins>
-      <w:del w:id="89" w:author="James Santangelo" w:date="2018-03-14T16:11:00Z">
+      <w:del w:id="91" w:author="James Santangelo" w:date="2018-03-14T16:11:00Z">
         <w:r>
           <w:rPr>
             <w:rFonts w:ascii="Times New Roman" w:hAnsi="Times New Roman" w:cs="Times New Roman"/>
@@ -5876,7 +5686,7 @@
         </w:rPr>
         <w:t>Again, we focus on drift scenario 1 because the results from drift scenario 2 were qualitatively similar and are presented in the online supplementary materials (</w:t>
       </w:r>
-      <w:ins w:id="90" w:author="James Santangelo" w:date="2018-03-13T16:52:00Z">
+      <w:ins w:id="92" w:author="James Santangelo" w:date="2018-03-13T16:52:00Z">
         <w:r>
           <w:rPr>
             <w:rFonts w:ascii="Times New Roman" w:hAnsi="Times New Roman" w:cs="Times New Roman"/>
@@ -5903,11 +5713,11 @@
         </w:rPr>
         <w:t>b</w:t>
       </w:r>
-      <w:ins w:id="91" w:author="James Santangelo" w:date="2018-03-13T16:52:00Z">
-        <w:r>
-          <w:rPr>
-            <w:rFonts w:ascii="Times New Roman" w:hAnsi="Times New Roman" w:cs="Times New Roman"/>
-            <w:rPrChange w:id="92" w:author="James Santangelo" w:date="2018-03-13T16:52:00Z">
+      <w:ins w:id="93" w:author="James Santangelo" w:date="2018-03-13T16:52:00Z">
+        <w:r>
+          <w:rPr>
+            <w:rFonts w:ascii="Times New Roman" w:hAnsi="Times New Roman" w:cs="Times New Roman"/>
+            <w:rPrChange w:id="94" w:author="James Santangelo" w:date="2018-03-13T16:52:00Z">
               <w:rPr>
                 <w:rFonts w:ascii="Times New Roman" w:hAnsi="Times New Roman" w:cs="Times New Roman"/>
                 <w:i/>
@@ -5917,7 +5727,7 @@
           <w:t>; results:</w:t>
         </w:r>
       </w:ins>
-      <w:del w:id="93" w:author="James Santangelo" w:date="2018-03-13T16:52:00Z">
+      <w:del w:id="95" w:author="James Santangelo" w:date="2018-03-13T16:52:00Z">
         <w:r>
           <w:rPr>
             <w:rFonts w:ascii="Times New Roman" w:hAnsi="Times New Roman" w:cs="Times New Roman"/>
@@ -5938,7 +5748,7 @@
         </w:rPr>
         <w:t xml:space="preserve"> </w:t>
       </w:r>
-      <w:ins w:id="94" w:author="James Santangelo" w:date="2018-03-14T16:13:00Z">
+      <w:ins w:id="96" w:author="James Santangelo" w:date="2018-03-14T16:13:00Z">
         <w:r>
           <w:rPr>
             <w:rFonts w:ascii="Times New Roman" w:hAnsi="Times New Roman" w:cs="Times New Roman"/>
@@ -5965,7 +5775,7 @@
         </w:rPr>
         <w:t>, figure S</w:t>
       </w:r>
-      <w:ins w:id="95" w:author="James Santangelo" w:date="2018-03-14T16:13:00Z">
+      <w:ins w:id="97" w:author="James Santangelo" w:date="2018-03-14T16:13:00Z">
         <w:r>
           <w:rPr>
             <w:rFonts w:ascii="Times New Roman" w:hAnsi="Times New Roman" w:cs="Times New Roman"/>
@@ -5973,7 +5783,7 @@
           <w:t>5</w:t>
         </w:r>
       </w:ins>
-      <w:del w:id="96" w:author="James Santangelo" w:date="2018-03-14T16:13:00Z">
+      <w:del w:id="98" w:author="James Santangelo" w:date="2018-03-14T16:13:00Z">
         <w:r>
           <w:rPr>
             <w:rFonts w:ascii="Times New Roman" w:hAnsi="Times New Roman" w:cs="Times New Roman"/>
@@ -6246,7 +6056,7 @@
         </w:rPr>
         <w:t xml:space="preserve"> (text S6, figure S</w:t>
       </w:r>
-      <w:ins w:id="97" w:author="James Santangelo" w:date="2018-03-14T16:13:00Z">
+      <w:ins w:id="99" w:author="James Santangelo" w:date="2018-03-14T16:13:00Z">
         <w:r>
           <w:rPr>
             <w:rFonts w:ascii="Times New Roman" w:hAnsi="Times New Roman" w:cs="Times New Roman"/>
@@ -6254,7 +6064,7 @@
           <w:t>11</w:t>
         </w:r>
       </w:ins>
-      <w:del w:id="98" w:author="James Santangelo" w:date="2018-03-14T16:13:00Z">
+      <w:del w:id="100" w:author="James Santangelo" w:date="2018-03-14T16:13:00Z">
         <w:r>
           <w:rPr>
             <w:rFonts w:ascii="Times New Roman" w:hAnsi="Times New Roman" w:cs="Times New Roman"/>
@@ -6286,7 +6096,7 @@
         </w:rPr>
         <w:t xml:space="preserve"> (i.e. drift scenario 2</w:t>
       </w:r>
-      <w:del w:id="99" w:author="James Santangelo" w:date="2018-03-14T16:14:00Z">
+      <w:del w:id="101" w:author="James Santangelo" w:date="2018-03-14T16:14:00Z">
         <w:r>
           <w:rPr>
             <w:rFonts w:ascii="Times New Roman" w:hAnsi="Times New Roman" w:cs="Times New Roman"/>
@@ -6355,7 +6165,7 @@
         </w:rPr>
         <w:t xml:space="preserve">&lt; 0.05) higher rural than urban HCN frequencies. These clines are consistent in direction with the urban-rural cyanogenesis clines reported </w:t>
       </w:r>
-      <w:del w:id="100" w:author="James Santangelo" w:date="2018-03-13T17:34:00Z">
+      <w:del w:id="102" w:author="James Santangelo" w:date="2018-03-13T17:34:00Z">
         <w:r>
           <w:rPr>
             <w:rFonts w:ascii="Times New Roman" w:hAnsi="Times New Roman" w:cs="Times New Roman"/>
@@ -6394,7 +6204,7 @@
           <w:fldChar w:fldCharType="end"/>
         </w:r>
       </w:del>
-      <w:ins w:id="101" w:author="James Santangelo" w:date="2018-03-13T17:34:00Z">
+      <w:ins w:id="103" w:author="James Santangelo" w:date="2018-03-13T17:34:00Z">
         <w:r>
           <w:rPr>
             <w:rFonts w:ascii="Times New Roman" w:hAnsi="Times New Roman" w:cs="Times New Roman"/>
@@ -6670,12 +6480,12 @@
         <w:spacing w:line="480" w:lineRule="auto"/>
         <w:outlineLvl w:val="0"/>
         <w:rPr>
-          <w:del w:id="102" w:author="James Santangelo" w:date="2018-03-13T16:53:00Z"/>
+          <w:del w:id="104" w:author="James Santangelo" w:date="2018-03-13T16:53:00Z"/>
           <w:rFonts w:ascii="Times New Roman" w:hAnsi="Times New Roman" w:cs="Times New Roman"/>
           <w:u w:val="single"/>
         </w:rPr>
       </w:pPr>
-      <w:del w:id="103" w:author="James Santangelo" w:date="2018-03-13T16:53:00Z">
+      <w:del w:id="105" w:author="James Santangelo" w:date="2018-03-13T16:53:00Z">
         <w:r>
           <w:rPr>
             <w:rFonts w:ascii="Times New Roman" w:hAnsi="Times New Roman" w:cs="Times New Roman"/>
@@ -7340,7 +7150,7 @@
         </w:rPr>
         <w:t xml:space="preserve">he mean strength of clines at each of the two unlinked loci </w:t>
       </w:r>
-      <w:ins w:id="104" w:author="James Santangelo" w:date="2018-03-13T15:42:00Z">
+      <w:ins w:id="106" w:author="James Santangelo" w:date="2018-03-13T15:42:00Z">
         <w:r>
           <w:rPr>
             <w:rFonts w:ascii="Times New Roman" w:hAnsi="Times New Roman" w:cs="Times New Roman"/>
@@ -7386,7 +7196,7 @@
         </w:rPr>
         <w:t xml:space="preserve"> </w:t>
       </w:r>
-      <w:del w:id="105" w:author="James Santangelo" w:date="2018-03-13T15:44:00Z">
+      <w:del w:id="107" w:author="James Santangelo" w:date="2018-03-13T15:44:00Z">
         <w:r>
           <w:rPr>
             <w:rFonts w:ascii="Times New Roman" w:hAnsi="Times New Roman" w:cs="Times New Roman"/>
@@ -7400,7 +7210,7 @@
           <w:delText>, independent of</w:delText>
         </w:r>
       </w:del>
-      <w:ins w:id="106" w:author="James Santangelo" w:date="2018-03-13T15:44:00Z">
+      <w:ins w:id="108" w:author="James Santangelo" w:date="2018-03-13T15:44:00Z">
         <w:r>
           <w:rPr>
             <w:rFonts w:ascii="Times New Roman" w:hAnsi="Times New Roman" w:cs="Times New Roman"/>
@@ -7420,7 +7230,7 @@
         </w:rPr>
         <w:t>levels of gene flow</w:t>
       </w:r>
-      <w:ins w:id="107" w:author="James Santangelo" w:date="2018-03-13T15:51:00Z">
+      <w:ins w:id="109" w:author="James Santangelo" w:date="2018-03-13T15:51:00Z">
         <w:r>
           <w:rPr>
             <w:rFonts w:ascii="Times New Roman" w:hAnsi="Times New Roman" w:cs="Times New Roman"/>
@@ -7428,7 +7238,7 @@
           <w:t xml:space="preserve"> (figure 2b)</w:t>
         </w:r>
       </w:ins>
-      <w:ins w:id="108" w:author="James Santangelo" w:date="2018-03-13T16:04:00Z">
+      <w:ins w:id="110" w:author="James Santangelo" w:date="2018-03-13T16:04:00Z">
         <w:r>
           <w:rPr>
             <w:rFonts w:ascii="Times New Roman" w:hAnsi="Times New Roman" w:cs="Times New Roman"/>
@@ -7436,7 +7246,7 @@
           <w:t>;</w:t>
         </w:r>
       </w:ins>
-      <w:ins w:id="109" w:author="James Santangelo" w:date="2018-03-13T16:03:00Z">
+      <w:ins w:id="111" w:author="James Santangelo" w:date="2018-03-13T16:03:00Z">
         <w:r>
           <w:rPr>
             <w:rFonts w:ascii="Times New Roman" w:hAnsi="Times New Roman" w:cs="Times New Roman"/>
@@ -7444,7 +7254,7 @@
           <w:t xml:space="preserve"> </w:t>
         </w:r>
       </w:ins>
-      <w:ins w:id="110" w:author="James Santangelo" w:date="2018-03-13T16:07:00Z">
+      <w:ins w:id="112" w:author="James Santangelo" w:date="2018-03-13T16:07:00Z">
         <w:r>
           <w:rPr>
             <w:rFonts w:ascii="Times New Roman" w:hAnsi="Times New Roman" w:cs="Times New Roman"/>
@@ -7477,7 +7287,7 @@
           </w:rPr>
           <w:t>)</w:t>
         </w:r>
-        <w:del w:id="111" w:author="Rob Ness" w:date="2018-03-21T11:20:00Z">
+        <w:del w:id="113" w:author="Rob Ness" w:date="2018-03-21T11:20:00Z">
           <w:r>
             <w:rPr>
               <w:rFonts w:ascii="Times New Roman" w:hAnsi="Times New Roman" w:cs="Times New Roman"/>
@@ -7492,28 +7302,12 @@
           <w:t xml:space="preserve"> drift produces positive and negative clines in equal proportions</w:t>
         </w:r>
       </w:ins>
-      <w:ins w:id="112" w:author="James Santangelo" w:date="2018-03-13T16:04:00Z">
+      <w:ins w:id="114" w:author="James Santangelo" w:date="2018-03-13T16:04:00Z">
         <w:r>
           <w:rPr>
             <w:rFonts w:ascii="Times New Roman" w:hAnsi="Times New Roman" w:cs="Times New Roman"/>
           </w:rPr>
           <w:t>, resulting in a mean slope of 0 when averaged across all clines</w:t>
-        </w:r>
-      </w:ins>
-      <w:ins w:id="113" w:author="James Santangelo" w:date="2018-03-13T16:15:00Z">
-        <w:r>
-          <w:rPr>
-            <w:rFonts w:ascii="Times New Roman" w:hAnsi="Times New Roman" w:cs="Times New Roman"/>
-          </w:rPr>
-          <w:t xml:space="preserve"> (figure S1</w:t>
-        </w:r>
-      </w:ins>
-      <w:ins w:id="114" w:author="James Santangelo" w:date="2018-03-14T16:14:00Z">
-        <w:r>
-          <w:rPr>
-            <w:rFonts w:ascii="Times New Roman" w:hAnsi="Times New Roman" w:cs="Times New Roman"/>
-          </w:rPr>
-          <w:t>2</w:t>
         </w:r>
       </w:ins>
       <w:ins w:id="115" w:author="James Santangelo" w:date="2018-03-13T16:15:00Z">
@@ -7521,6 +7315,22 @@
           <w:rPr>
             <w:rFonts w:ascii="Times New Roman" w:hAnsi="Times New Roman" w:cs="Times New Roman"/>
           </w:rPr>
+          <w:t xml:space="preserve"> (figure S1</w:t>
+        </w:r>
+      </w:ins>
+      <w:ins w:id="116" w:author="James Santangelo" w:date="2018-03-14T16:14:00Z">
+        <w:r>
+          <w:rPr>
+            <w:rFonts w:ascii="Times New Roman" w:hAnsi="Times New Roman" w:cs="Times New Roman"/>
+          </w:rPr>
+          <w:t>2</w:t>
+        </w:r>
+      </w:ins>
+      <w:ins w:id="117" w:author="James Santangelo" w:date="2018-03-13T16:15:00Z">
+        <w:r>
+          <w:rPr>
+            <w:rFonts w:ascii="Times New Roman" w:hAnsi="Times New Roman" w:cs="Times New Roman"/>
+          </w:rPr>
           <w:t>)</w:t>
         </w:r>
       </w:ins>
@@ -7696,7 +7506,7 @@
       <w:pPr>
         <w:spacing w:line="480" w:lineRule="auto"/>
         <w:rPr>
-          <w:ins w:id="116" w:author="James Santangelo" w:date="2018-03-13T16:15:00Z"/>
+          <w:ins w:id="118" w:author="James Santangelo" w:date="2018-03-13T16:15:00Z"/>
           <w:rFonts w:ascii="Times New Roman" w:hAnsi="Times New Roman" w:cs="Times New Roman"/>
         </w:rPr>
       </w:pPr>
@@ -7761,7 +7571,7 @@
         </w:rPr>
         <w:t xml:space="preserve">zero </w:t>
       </w:r>
-      <w:del w:id="117" w:author="James Santangelo" w:date="2018-03-13T16:44:00Z">
+      <w:del w:id="119" w:author="James Santangelo" w:date="2018-03-13T16:44:00Z">
         <w:r>
           <w:rPr>
             <w:rFonts w:ascii="Times New Roman" w:hAnsi="Times New Roman" w:cs="Times New Roman"/>
@@ -7794,7 +7604,7 @@
         </w:rPr>
         <w:t xml:space="preserve">0.037 </w:t>
       </w:r>
-      <w:ins w:id="118" w:author="James Santangelo" w:date="2018-03-13T16:45:00Z">
+      <w:ins w:id="120" w:author="James Santangelo" w:date="2018-03-13T16:45:00Z">
         <w:r>
           <w:rPr>
             <w:rFonts w:ascii="Times New Roman" w:hAnsi="Times New Roman" w:cs="Times New Roman"/>
@@ -7802,7 +7612,7 @@
           <w:t xml:space="preserve">when </w:t>
         </w:r>
       </w:ins>
-      <w:del w:id="119" w:author="James Santangelo" w:date="2018-03-13T16:45:00Z">
+      <w:del w:id="121" w:author="James Santangelo" w:date="2018-03-13T16:45:00Z">
         <w:r>
           <w:rPr>
             <w:rFonts w:ascii="Times New Roman" w:hAnsi="Times New Roman" w:cs="Times New Roman"/>
@@ -7823,7 +7633,7 @@
         </w:rPr>
         <w:t>= 0.2</w:t>
       </w:r>
-      <w:del w:id="120" w:author="James Santangelo" w:date="2018-03-13T16:45:00Z">
+      <w:del w:id="122" w:author="James Santangelo" w:date="2018-03-13T16:45:00Z">
         <w:r>
           <w:rPr>
             <w:rFonts w:ascii="Times New Roman" w:hAnsi="Times New Roman" w:cs="Times New Roman"/>
@@ -7855,7 +7665,7 @@
         </w:rPr>
         <w:t xml:space="preserve">from 2.7% </w:t>
       </w:r>
-      <w:ins w:id="121" w:author="James Santangelo" w:date="2018-03-13T16:45:00Z">
+      <w:ins w:id="123" w:author="James Santangelo" w:date="2018-03-13T16:45:00Z">
         <w:r>
           <w:rPr>
             <w:rFonts w:ascii="Times New Roman" w:hAnsi="Times New Roman" w:cs="Times New Roman"/>
@@ -7863,7 +7673,7 @@
           <w:t xml:space="preserve">when </w:t>
         </w:r>
       </w:ins>
-      <w:del w:id="122" w:author="James Santangelo" w:date="2018-03-13T16:45:00Z">
+      <w:del w:id="124" w:author="James Santangelo" w:date="2018-03-13T16:45:00Z">
         <w:r>
           <w:rPr>
             <w:rFonts w:ascii="Times New Roman" w:hAnsi="Times New Roman" w:cs="Times New Roman"/>
@@ -7884,7 +7694,7 @@
         </w:rPr>
         <w:t xml:space="preserve"> = 0</w:t>
       </w:r>
-      <w:del w:id="123" w:author="James Santangelo" w:date="2018-03-13T16:45:00Z">
+      <w:del w:id="125" w:author="James Santangelo" w:date="2018-03-13T16:45:00Z">
         <w:r>
           <w:rPr>
             <w:rFonts w:ascii="Times New Roman" w:hAnsi="Times New Roman" w:cs="Times New Roman"/>
@@ -7910,7 +7720,7 @@
         </w:rPr>
         <w:t xml:space="preserve"> 100% </w:t>
       </w:r>
-      <w:ins w:id="124" w:author="James Santangelo" w:date="2018-03-13T16:45:00Z">
+      <w:ins w:id="126" w:author="James Santangelo" w:date="2018-03-13T16:45:00Z">
         <w:r>
           <w:rPr>
             <w:rFonts w:ascii="Times New Roman" w:hAnsi="Times New Roman" w:cs="Times New Roman"/>
@@ -7918,7 +7728,7 @@
           <w:t xml:space="preserve">when </w:t>
         </w:r>
       </w:ins>
-      <w:del w:id="125" w:author="James Santangelo" w:date="2018-03-13T16:45:00Z">
+      <w:del w:id="127" w:author="James Santangelo" w:date="2018-03-13T16:45:00Z">
         <w:r>
           <w:rPr>
             <w:rFonts w:ascii="Times New Roman" w:hAnsi="Times New Roman" w:cs="Times New Roman"/>
@@ -7939,7 +7749,7 @@
         </w:rPr>
         <w:t>≥ 0.025</w:t>
       </w:r>
-      <w:del w:id="126" w:author="James Santangelo" w:date="2018-03-13T16:45:00Z">
+      <w:del w:id="128" w:author="James Santangelo" w:date="2018-03-13T16:45:00Z">
         <w:r>
           <w:rPr>
             <w:rFonts w:ascii="Times New Roman" w:hAnsi="Times New Roman" w:cs="Times New Roman"/>
@@ -8071,7 +7881,7 @@
         </w:rPr>
         <w:t>S</w:t>
       </w:r>
-      <w:ins w:id="127" w:author="James Santangelo" w:date="2018-03-14T16:15:00Z">
+      <w:ins w:id="129" w:author="James Santangelo" w:date="2018-03-14T16:15:00Z">
         <w:r>
           <w:rPr>
             <w:rFonts w:ascii="Times New Roman" w:hAnsi="Times New Roman" w:cs="Times New Roman"/>
@@ -8079,7 +7889,7 @@
           <w:t>3</w:t>
         </w:r>
       </w:ins>
-      <w:del w:id="128" w:author="James Santangelo" w:date="2018-03-14T16:15:00Z">
+      <w:del w:id="130" w:author="James Santangelo" w:date="2018-03-14T16:15:00Z">
         <w:r>
           <w:rPr>
             <w:rFonts w:ascii="Times New Roman" w:hAnsi="Times New Roman" w:cs="Times New Roman"/>
@@ -8895,35 +8705,147 @@
         <w:rPr>
           <w:rFonts w:ascii="Times New Roman" w:hAnsi="Times New Roman" w:cs="Times New Roman"/>
         </w:rPr>
-        <w:t xml:space="preserve">Understanding geographical variation in allele and phenotype frequencies often provides insight into the evolutionary mechanisms structuring patterns of genetic variation in natural populations. In white clover, pioneering work by </w:t>
-      </w:r>
-      <w:proofErr w:type="spellStart"/>
-      <w:r>
-        <w:rPr>
-          <w:rFonts w:ascii="Times New Roman" w:hAnsi="Times New Roman" w:cs="Times New Roman"/>
-        </w:rPr>
-        <w:t>Hunor</w:t>
-      </w:r>
-      <w:proofErr w:type="spellEnd"/>
+        <w:t xml:space="preserve">Understanding geographical variation in allele and phenotype frequencies often provides insight into the evolutionary mechanisms structuring patterns of genetic variation in natural populations. In white clover, pioneering work by Hunor Daday identified broad-scale latitudinal clines in the frequency of HCN across multiple continents </w:t>
+      </w:r>
+      <w:r>
+        <w:rPr>
+          <w:rFonts w:ascii="Times New Roman" w:hAnsi="Times New Roman" w:cs="Times New Roman"/>
+        </w:rPr>
+        <w:fldChar w:fldCharType="begin" w:fldLock="1"/>
+      </w:r>
+      <w:r>
+        <w:rPr>
+          <w:rFonts w:ascii="Times New Roman" w:hAnsi="Times New Roman" w:cs="Times New Roman"/>
+        </w:rPr>
+        <w:instrText>ADDIN CSL_CITATION { "citationItems" : [ { "id" : "ITEM-1", "itemData" : { "DOI" : "10.1038/hdy.1958.22", "author" : [ { "dropping-particle" : "", "family" : "Daday", "given" : "Hunor", "non-dropping-particle" : "", "parse-names" : false, "suffix" : "" } ], "container-title" : "Heredity", "id" : "ITEM-1", "issued" : { "date-parts" : [ [ "1958" ] ] }, "note" : "- T. repens native to Mediterranean region but has naturalized in temperate regions around the world.\n- Introduced to North America by the earliest settlers.\n- Dominant gene frequencies occur more often in warmer regions whereas recessive forms occur in colder northern European locations.\n- In U.S and Canada, high frequency of lautostralin in populations from above 40 F. Populations with lower temperatures have lower and mixed frequencies of Ac. No significant effect of mean temperature on Li frequency. Cline not as strong in NA as in Europe, likely because selection is currently operating to form the cline.", "page" : "169-184", "title" : "Gene frequencies in wild populations of Trifolium repens L III. World distribution", "type" : "article-journal", "volume" : "12" }, "uris" : [ "http://www.mendeley.com/documents/?uuid=d3fd545e-3d50-4d50-a243-8f5612238ef6" ] }, { "id" : "ITEM-2", "itemData" : { "DOI" : "10.1038/hdy.1954.5", "ISBN" : "0018-067X", "ISSN" : "0018-067X", "author" : [ { "dropping-particle" : "", "family" : "Daday", "given" : "Hunor", "non-dropping-particle" : "", "parse-names" : false, "suffix" : "" } ], "container-title" : "Heredity", "id" : "ITEM-2", "issue" : "1940", "issued" : { "date-parts" : [ [ "1954" ] ] }, "page" : "61-78", "title" : "Gene frequencies in wild populations of &lt;i&gt;Trifolium repens&lt;/i&gt; I. Distribution by latitude", "type" : "article-journal", "volume" : "8" }, "uris" : [ "http://www.mendeley.com/documents/?uuid=7452fddd-1b42-4252-bd04-b12039f31384" ] } ], "mendeley" : { "formattedCitation" : "[30,31]", "plainTextFormattedCitation" : "[30,31]", "previouslyFormattedCitation" : "[30,31]" }, "properties" : {  }, "schema" : "https://github.com/citation-style-language/schema/raw/master/csl-citation.json" }</w:instrText>
+      </w:r>
+      <w:r>
+        <w:rPr>
+          <w:rFonts w:ascii="Times New Roman" w:hAnsi="Times New Roman" w:cs="Times New Roman"/>
+        </w:rPr>
+        <w:fldChar w:fldCharType="separate"/>
+      </w:r>
+      <w:r>
+        <w:rPr>
+          <w:rFonts w:ascii="Times New Roman" w:hAnsi="Times New Roman" w:cs="Times New Roman"/>
+          <w:noProof/>
+        </w:rPr>
+        <w:t>[30,31]</w:t>
+      </w:r>
+      <w:r>
+        <w:rPr>
+          <w:rFonts w:ascii="Times New Roman" w:hAnsi="Times New Roman" w:cs="Times New Roman"/>
+        </w:rPr>
+        <w:fldChar w:fldCharType="end"/>
+      </w:r>
+      <w:r>
+        <w:rPr>
+          <w:rFonts w:ascii="Times New Roman" w:hAnsi="Times New Roman" w:cs="Times New Roman"/>
+        </w:rPr>
+        <w:t>,</w:t>
+      </w:r>
+      <w:r>
+        <w:rPr>
+          <w:rFonts w:ascii="Times New Roman" w:hAnsi="Times New Roman" w:cs="Times New Roman"/>
+        </w:rPr>
+        <w:t xml:space="preserve"> and altitudinal clines across the central European Alps </w:t>
+      </w:r>
+      <w:r>
+        <w:rPr>
+          <w:rFonts w:ascii="Times New Roman" w:hAnsi="Times New Roman" w:cs="Times New Roman"/>
+        </w:rPr>
+        <w:fldChar w:fldCharType="begin" w:fldLock="1"/>
+      </w:r>
+      <w:r>
+        <w:rPr>
+          <w:rFonts w:ascii="Times New Roman" w:hAnsi="Times New Roman" w:cs="Times New Roman"/>
+        </w:rPr>
+        <w:instrText>ADDIN CSL_CITATION { "citationItems" : [ { "id" : "ITEM-1", "itemData" : { "DOI" : "10.1038/hdy.1954.40", "ISSN" : "0018-067X", "author" : [ { "dropping-particle" : "", "family" : "Daday", "given" : "Hunor", "non-dropping-particle" : "", "parse-names" : false, "suffix" : "" } ], "container-title" : "Heredity", "id" : "ITEM-1", "issue" : "3", "issued" : { "date-parts" : [ [ "1954" ] ] }, "page" : "377-384", "title" : "Gene frequencies in wild populations of &lt;i&gt;Trifolium repens&lt;/i&gt; II. Distribution by altitude", "type" : "article-journal", "volume" : "8" }, "uris" : [ "http://www.mendeley.com/documents/?uuid=2d687722-c8e2-4687-9fe1-2aaab6663f0d" ] } ], "mendeley" : { "formattedCitation" : "[32]", "plainTextFormattedCitation" : "[32]", "previouslyFormattedCitation" : "[32]" }, "properties" : {  }, "schema" : "https://github.com/citation-style-language/schema/raw/master/csl-citation.json" }</w:instrText>
+      </w:r>
+      <w:r>
+        <w:rPr>
+          <w:rFonts w:ascii="Times New Roman" w:hAnsi="Times New Roman" w:cs="Times New Roman"/>
+        </w:rPr>
+        <w:fldChar w:fldCharType="separate"/>
+      </w:r>
+      <w:r>
+        <w:rPr>
+          <w:rFonts w:ascii="Times New Roman" w:hAnsi="Times New Roman" w:cs="Times New Roman"/>
+          <w:noProof/>
+        </w:rPr>
+        <w:t>[32]</w:t>
+      </w:r>
+      <w:r>
+        <w:rPr>
+          <w:rFonts w:ascii="Times New Roman" w:hAnsi="Times New Roman" w:cs="Times New Roman"/>
+        </w:rPr>
+        <w:fldChar w:fldCharType="end"/>
+      </w:r>
+      <w:r>
+        <w:rPr>
+          <w:rFonts w:ascii="Times New Roman" w:hAnsi="Times New Roman" w:cs="Times New Roman"/>
+        </w:rPr>
+        <w:t xml:space="preserve">. </w:t>
+      </w:r>
+      <w:r>
+        <w:rPr>
+          <w:rFonts w:ascii="Times New Roman" w:hAnsi="Times New Roman" w:cs="Times New Roman"/>
+        </w:rPr>
+        <w:t>Subsequent work has shown that</w:t>
+      </w:r>
+      <w:ins w:id="131" w:author="James Santangelo" w:date="2018-03-13T17:35:00Z">
+        <w:r>
+          <w:rPr>
+            <w:rFonts w:ascii="Times New Roman" w:hAnsi="Times New Roman" w:cs="Times New Roman"/>
+          </w:rPr>
+          <w:t xml:space="preserve"> </w:t>
+        </w:r>
+      </w:ins>
+      <w:del w:id="132" w:author="James Santangelo" w:date="2018-03-13T17:24:00Z">
+        <w:r>
+          <w:rPr>
+            <w:rFonts w:ascii="Times New Roman" w:hAnsi="Times New Roman" w:cs="Times New Roman"/>
+          </w:rPr>
+          <w:delText xml:space="preserve"> </w:delText>
+        </w:r>
+      </w:del>
+      <w:r>
+        <w:rPr>
+          <w:rFonts w:ascii="Times New Roman" w:hAnsi="Times New Roman" w:cs="Times New Roman"/>
+        </w:rPr>
+        <w:t xml:space="preserve">clines in the frequency of HCN </w:t>
+      </w:r>
+      <w:r>
+        <w:rPr>
+          <w:rFonts w:ascii="Times New Roman" w:hAnsi="Times New Roman" w:cs="Times New Roman"/>
+        </w:rPr>
+        <w:t>are</w:t>
+      </w:r>
       <w:r>
         <w:rPr>
           <w:rFonts w:ascii="Times New Roman" w:hAnsi="Times New Roman" w:cs="Times New Roman"/>
         </w:rPr>
         <w:t xml:space="preserve"> </w:t>
       </w:r>
-      <w:proofErr w:type="spellStart"/>
-      <w:r>
-        <w:rPr>
-          <w:rFonts w:ascii="Times New Roman" w:hAnsi="Times New Roman" w:cs="Times New Roman"/>
-        </w:rPr>
-        <w:t>Daday</w:t>
-      </w:r>
-      <w:proofErr w:type="spellEnd"/>
-      <w:r>
-        <w:rPr>
-          <w:rFonts w:ascii="Times New Roman" w:hAnsi="Times New Roman" w:cs="Times New Roman"/>
-        </w:rPr>
-        <w:t xml:space="preserve"> identified broad-scale latitudinal clines in the frequency of HCN across multiple continents </w:t>
+      <w:r>
+        <w:rPr>
+          <w:rFonts w:ascii="Times New Roman" w:hAnsi="Times New Roman" w:cs="Times New Roman"/>
+        </w:rPr>
+        <w:t xml:space="preserve">common, with higher frequencies </w:t>
+      </w:r>
+      <w:ins w:id="133" w:author="James Santangelo" w:date="2018-03-13T16:54:00Z">
+        <w:r>
+          <w:rPr>
+            <w:rFonts w:ascii="Times New Roman" w:hAnsi="Times New Roman" w:cs="Times New Roman"/>
+          </w:rPr>
+          <w:t xml:space="preserve">of HCN </w:t>
+        </w:r>
+      </w:ins>
+      <w:r>
+        <w:rPr>
+          <w:rFonts w:ascii="Times New Roman" w:hAnsi="Times New Roman" w:cs="Times New Roman"/>
+        </w:rPr>
+        <w:t xml:space="preserve">occurring in warmer and drier habitats </w:t>
       </w:r>
       <w:r>
         <w:rPr>
@@ -8935,7 +8857,7 @@
         <w:rPr>
           <w:rFonts w:ascii="Times New Roman" w:hAnsi="Times New Roman" w:cs="Times New Roman"/>
         </w:rPr>
-        <w:instrText>ADDIN CSL_CITATION { "citationItems" : [ { "id" : "ITEM-1", "itemData" : { "DOI" : "10.1038/hdy.1958.22", "author" : [ { "dropping-particle" : "", "family" : "Daday", "given" : "Hunor", "non-dropping-particle" : "", "parse-names" : false, "suffix" : "" } ], "container-title" : "Heredity", "id" : "ITEM-1", "issued" : { "date-parts" : [ [ "1958" ] ] }, "note" : "- T. repens native to Mediterranean region but has naturalized in temperate regions around the world.\n- Introduced to North America by the earliest settlers.\n- Dominant gene frequencies occur more often in warmer regions whereas recessive forms occur in colder northern European locations.\n- In U.S and Canada, high frequency of lautostralin in populations from above 40 F. Populations with lower temperatures have lower and mixed frequencies of Ac. No significant effect of mean temperature on Li frequency. Cline not as strong in NA as in Europe, likely because selection is currently operating to form the cline.", "page" : "169-184", "title" : "Gene frequencies in wild populations of Trifolium repens L III. World distribution", "type" : "article-journal", "volume" : "12" }, "uris" : [ "http://www.mendeley.com/documents/?uuid=d3fd545e-3d50-4d50-a243-8f5612238ef6" ] }, { "id" : "ITEM-2", "itemData" : { "DOI" : "10.1038/hdy.1954.5", "ISBN" : "0018-067X", "ISSN" : "0018-067X", "author" : [ { "dropping-particle" : "", "family" : "Daday", "given" : "Hunor", "non-dropping-particle" : "", "parse-names" : false, "suffix" : "" } ], "container-title" : "Heredity", "id" : "ITEM-2", "issue" : "1940", "issued" : { "date-parts" : [ [ "1954" ] ] }, "page" : "61-78", "title" : "Gene frequencies in wild populations of &lt;i&gt;Trifolium repens&lt;/i&gt; I. Distribution by latitude", "type" : "article-journal", "volume" : "8" }, "uris" : [ "http://www.mendeley.com/documents/?uuid=7452fddd-1b42-4252-bd04-b12039f31384" ] } ], "mendeley" : { "formattedCitation" : "[30,31]", "plainTextFormattedCitation" : "[30,31]", "previouslyFormattedCitation" : "[30,31]" }, "properties" : {  }, "schema" : "https://github.com/citation-style-language/schema/raw/master/csl-citation.json" }</w:instrText>
+        <w:instrText>ADDIN CSL_CITATION { "citationItems" : [ { "id" : "ITEM-1", "itemData" : { "DOI" : "10.1038/hdy.1976.89", "ISSN" : "0018-067X", "abstract" : "A total of 694 plants of Trifolium repens were collected in 17 samples to investigate the effect of altitude on the frequency of cyanogenic plants; the area chosen for this purpose was North Wales, with altitudes ranging from 100 to 1600 feet. A significant decrease in frequency of AcLi plants was observed, lower values obtained in high altitudes; the calculated regression coefficient was -001938 (in angular measure), with P&lt;0001.", "author" : [ { "dropping-particle" : "", "family" : "Ara\u00fajo", "given" : "Aldo M", "non-dropping-particle" : "de", "parse-names" : false, "suffix" : "" } ], "container-title" : "Heredity", "id" : "ITEM-1", "issue" : "2", "issued" : { "date-parts" : [ [ "1976" ] ] }, "page" : "291-293", "title" : "The relationship between altitude and cyanogenesis in white clover (&lt;i&gt;Trifolium repens&lt;/i&gt;, L.)", "type" : "article-journal", "volume" : "37" }, "uris" : [ "http://www.mendeley.com/documents/?uuid=d9d18103-0b62-4489-989d-9fac35aa831f" ] }, { "id" : "ITEM-2", "itemData" : { "DOI" : "10.1038/hdy.1990.48", "author" : [ { "dropping-particle" : "", "family" : "Ganders", "given" : "Fred R", "non-dropping-particle" : "", "parse-names" : false, "suffix" : "" } ], "container-title" : "Heredity", "id" : "ITEM-2", "issue" : "October 1989", "issued" : { "date-parts" : [ [ "1990" ] ] }, "page" : "387-390", "title" : "Altitudinal clines for cyanogenesis in introduced populations of white clover", "type" : "article-journal", "volume" : "64" }, "uris" : [ "http://www.mendeley.com/documents/?uuid=40d4cd1b-109c-42e8-bd78-889f852b126c" ] }, { "id" : "ITEM-3", "itemData" : { "DOI" : "10.1111/j.1365-294X.2012.05486.x", "ISBN" : "0962-1083", "ISSN" : "09621083", "PMID" : "22340190", "abstract" : "White clover is polymorphic for cyanogenesis (HCN production after tissue damage), and this herbivore defence polymorphism has served as a classic model for studying adaptive variation. The cyanogenic phenotype requires two interacting biochemical components; the presence/absence of each component is controlled by a simple Mendelian gene (Ac/ac and Li/li). Climate-associated cyanogenesis clines occur in both native (Eurasian) and introduced populations worldwide, with cyanogenic plants predominating in warmer locations. Moreover, previous studies have suggested that epistatic selection may act within populations to maintain cyanogenic (AcLi) plants and acyanogenic plants that lack both components (acli plants) at the expense of plants possessing a single component (Acli and acLi plants). Here, we examine the roles of selection, gene flow and demography in the evolution of a latitudinal cyanogenesis cline in introduced North American populations. Using 1145 plants sampled across a 1650 km transect, we determine the distribution of cyanogenesis variation across the central United States and investigate whether clinal variation is adaptive or an artefact of population introduction history. We also test for the evidence of epistatic selection. We detect a clear latitudinal cline, with cyanogenesis frequencies increasing from 11% to 86% across the transect. Population structure analysis using nine microsatellite loci indicates that the cline is adaptive and not a by-product of demographic history. However, we find no evidence for epistatic selection within populations. Our results provide strong evidence for rapid adaptive evolution in these introduced populations, and they further suggest that the mechanisms maintaining adaptive variation may vary among populations of a species.", "author" : [ { "dropping-particle" : "", "family" : "Kooyers", "given" : "Nicholas J", "non-dropping-particle" : "", "parse-names" : false, "suffix" : "" }, { "dropping-particle" : "", "family" : "Olsen", "given" : "Kenneth M", "non-dropping-particle" : "", "parse-names" : false, "suffix" : "" } ], "container-title" : "Molecular Ecology", "id" : "ITEM-3", "issue" : "10", "issued" : { "date-parts" : [ [ "2012" ] ] }, "page" : "2455-2468", "title" : "Rapid evolution of an adaptive cyanogenesis cline in introduced North American white clover (&lt;i&gt;Trifolium repens&lt;/i&gt; L.)", "type" : "article-journal", "volume" : "21" }, "uris" : [ "http://www.mendeley.com/documents/?uuid=90cdf3ea-63ff-4b9a-a2a2-dc324a7b5402" ] }, { "id" : "ITEM-4", "itemData" : { "DOI" : "10.1038/hdy.2013.71", "ISSN" : "1365-2540", "abstract" : "The recurrent evolution of adaptive clines within a species can be used to elucidate the selective factors and genetic responses that underlie adaptation. White clover is polymorphic for cyanogenesis (HCN release with tissue damage), and climate- associated cyanogenesis clines have evolved throughout the native and introduced species range. This polymorphism arises through two independently segregating Mendelian polymorphisms for the presence/absence of two required components: cyanogenic glucosides and their hydrolyzing enzyme linamarase. Cyanogenesis is commonly thought to function in herbivore defense; however, the individual cyanogenic components may also serve other physiological functions. To test whether cyanogenesis clines have evolved in response to the same selective pressures acting on the same genetic targets, we examined cyanogenesis cline shape and its environmental correlates in three world regions: southern New Zealand, the central United States and the US Pacific Northwest. For some regional comparisons, cline shapes are remarkably similar despite large differences in the spatial scales over which clines occur (40\u20131600 km). However, we also find evidence for major differences in both the agents and targets of selection among the sampled clines. Variation in cyanogenesis frequency is best predicted using a combination of minimum winter temperature and aridity variables. Together, our results provide evidence that recurrent adaptive clines do not necessarily reflect shared adaptive processes.", "author" : [ { "dropping-particle" : "", "family" : "Kooyers", "given" : "Nicholas J", "non-dropping-particle" : "", "parse-names" : false, "suffix" : "" }, { "dropping-particle" : "", "family" : "Olsen", "given" : "Kenneth M", "non-dropping-particle" : "", "parse-names" : false, "suffix" : "" } ], "container-title" : "Heredity", "id" : "ITEM-4", "issue" : "6", "issued" : { "date-parts" : [ [ "2013" ] ] }, "page" : "495-504", "publisher" : "Nature Publishing Group", "title" : "Searching for the bull's eye: agents and targets of selection vary among geographically disparate cyanogenesis clines in white clover (Trifolium repens L.)", "type" : "article-journal", "volume" : "111" }, "uris" : [ "http://www.mendeley.com/documents/?uuid=4f2259cf-43a2-4e0e-bdcf-c381617c4175" ] }, { "id" : "ITEM-5", "itemData" : { "DOI" : "10.1111/mec.12666", "author" : [ { "dropping-particle" : "", "family" : "Kooyers", "given" : "Nicholas J", "non-dropping-particle" : "", "parse-names" : false, "suffix" : "" }, { "dropping-particle" : "", "family" : "Gage", "given" : "Lily R", "non-dropping-particle" : "", "parse-names" : false, "suffix" : "" }, { "dropping-particle" : "", "family" : "Al-Lozi", "given" : "Amal", "non-dropping-particle" : "", "parse-names" : false, "suffix" : "" }, { "dropping-particle" : "", "family" : "Olsen", "given" : "Kenneth M", "non-dropping-particle" : "", "parse-names" : false, "suffix" : "" } ], "container-title" : "Molecular Ecology", "id" : "ITEM-5", "issue" : "5", "issued" : { "date-parts" : [ [ "2014" ] ] }, "note" : "INTRODUCTION\n- Parallel clines may form along parallel environmental gradients within a species range if there is limited contact between different portions of that range, although clines in nature are often clearly distinguishable in shape or pattern.\n- Few empirical studies examining the role of multiple selective agents on plant traits in maintaining clinal variation.\n- Cyanogenic plants occur at a higher frequency in warmer locations\n- Polymorphisms at the Ac and Li loci are the result of unlinked gene deletions.\n- Cyanogenic plants may have an advantage under high herbivore pressure, stressful conditions (e.g. abiotic or pathogen stress), although they may be at a disadvantage in the presence of fungal infection, drought, and freezing damage.\n- There is variation among clines in the distribution of the 2 cyanogenic components.\n- PURPOSE: Examine fitness-tradeoffs in white clover cyanotypes in environments that differ in water availability.\n\nMETHODS\n- Using F2 plants (to randomize genetic background), crossed fertilizer treatment (high or low) and temperature (high or low \u2013 drought inducing)\n- Measured: Number of leaves and stolons, longest stolon, time to fist flower, number of inflorescences, inflorescence mass\n- To test weather the presence of glycosides is advantageous in arid environments, sampled 4 populations along a longitudinal transect that differ in aridity but not photoperiod.\n\nRESULTS\n- Cyanogenic plants had longer stolons and grew faster than cyanogenic plants in the warmer chamber.\n- Plants lacking linamarase flowered earlier in the warmer chamber.\n- Plants with glycosides invested more in reproductive tissues in the warmer chamber.\n- In the cooler chamber, no difference in reproductive investment.\n- In cooler chamber, cyanogenic plants flowered earlier and produced more flowers under standard fertilizer treatment, although the opposite was true under high nutrient conditions.\n- Significant correlation b/t frequency of Ac and aridity.\n\nDISCUSSION\n- Cyanogenic plants have higher fitness when water stressed but not when water is abundant. Fitness advantage caused by cyanogenic plants producing more and larger flowers. Contrasts theory saying that cyanogenic plants should be at disadvantage under drought conditions due to incidental release of HCN in desiccating tissues that may be toxic to the plant. Advantage may be due to increased nitrogen transport ability of cyanogenic plants.\n- Appear to be an advantage of glycosides in arid environments as aridity index explains about 36% of the variation in glycoside frequency.\n- Need to consider the role of multiple selective forces rather than only two opposing selective forces whose relative strengths are inversely related across a gradient.", "page" : "1053-1070", "title" : "Aridity shapes cyanogenesis cline evolution in white clover (Trifolium repens L.)", "type" : "article-journal", "volume" : "23" }, "uris" : [ "http://www.mendeley.com/documents/?uuid=a437f93a-e863-473c-9b64-4b3f997703ff" ] } ], "mendeley" : { "formattedCitation" : "[33\u201337]", "plainTextFormattedCitation" : "[33\u201337]", "previouslyFormattedCitation" : "[33\u201337]" }, "properties" : {  }, "schema" : "https://github.com/citation-style-language/schema/raw/master/csl-citation.json" }</w:instrText>
       </w:r>
       <w:r>
         <w:rPr>
@@ -8948,7 +8870,7 @@
           <w:rFonts w:ascii="Times New Roman" w:hAnsi="Times New Roman" w:cs="Times New Roman"/>
           <w:noProof/>
         </w:rPr>
-        <w:t>[30,31]</w:t>
+        <w:t>[33–37]</w:t>
       </w:r>
       <w:r>
         <w:rPr>
@@ -8960,186 +8882,30 @@
         <w:rPr>
           <w:rFonts w:ascii="Times New Roman" w:hAnsi="Times New Roman" w:cs="Times New Roman"/>
         </w:rPr>
-        <w:t>,</w:t>
-      </w:r>
-      <w:r>
-        <w:rPr>
-          <w:rFonts w:ascii="Times New Roman" w:hAnsi="Times New Roman" w:cs="Times New Roman"/>
-        </w:rPr>
-        <w:t xml:space="preserve"> and altitudinal clines across the central European Alps </w:t>
-      </w:r>
-      <w:r>
-        <w:rPr>
-          <w:rFonts w:ascii="Times New Roman" w:hAnsi="Times New Roman" w:cs="Times New Roman"/>
-        </w:rPr>
-        <w:fldChar w:fldCharType="begin" w:fldLock="1"/>
-      </w:r>
-      <w:r>
-        <w:rPr>
-          <w:rFonts w:ascii="Times New Roman" w:hAnsi="Times New Roman" w:cs="Times New Roman"/>
-        </w:rPr>
-        <w:instrText>ADDIN CSL_CITATION { "citationItems" : [ { "id" : "ITEM-1", "itemData" : { "DOI" : "10.1038/hdy.1954.40", "ISSN" : "0018-067X", "author" : [ { "dropping-particle" : "", "family" : "Daday", "given" : "Hunor", "non-dropping-particle" : "", "parse-names" : false, "suffix" : "" } ], "container-title" : "Heredity", "id" : "ITEM-1", "issue" : "3", "issued" : { "date-parts" : [ [ "1954" ] ] }, "page" : "377-384", "title" : "Gene frequencies in wild populations of &lt;i&gt;Trifolium repens&lt;/i&gt; II. Distribution by altitude", "type" : "article-journal", "volume" : "8" }, "uris" : [ "http://www.mendeley.com/documents/?uuid=2d687722-c8e2-4687-9fe1-2aaab6663f0d" ] } ], "mendeley" : { "formattedCitation" : "[32]", "plainTextFormattedCitation" : "[32]", "previouslyFormattedCitation" : "[32]" }, "properties" : {  }, "schema" : "https://github.com/citation-style-language/schema/raw/master/csl-citation.json" }</w:instrText>
-      </w:r>
-      <w:r>
-        <w:rPr>
-          <w:rFonts w:ascii="Times New Roman" w:hAnsi="Times New Roman" w:cs="Times New Roman"/>
-        </w:rPr>
-        <w:fldChar w:fldCharType="separate"/>
-      </w:r>
-      <w:r>
-        <w:rPr>
-          <w:rFonts w:ascii="Times New Roman" w:hAnsi="Times New Roman" w:cs="Times New Roman"/>
-          <w:noProof/>
-        </w:rPr>
-        <w:t>[32]</w:t>
-      </w:r>
-      <w:r>
-        <w:rPr>
-          <w:rFonts w:ascii="Times New Roman" w:hAnsi="Times New Roman" w:cs="Times New Roman"/>
-        </w:rPr>
-        <w:fldChar w:fldCharType="end"/>
-      </w:r>
-      <w:r>
-        <w:rPr>
-          <w:rFonts w:ascii="Times New Roman" w:hAnsi="Times New Roman" w:cs="Times New Roman"/>
-        </w:rPr>
-        <w:t xml:space="preserve">. </w:t>
-      </w:r>
-      <w:r>
-        <w:rPr>
-          <w:rFonts w:ascii="Times New Roman" w:hAnsi="Times New Roman" w:cs="Times New Roman"/>
-        </w:rPr>
-        <w:t>Subsequent work has shown that</w:t>
-      </w:r>
-      <w:ins w:id="129" w:author="James Santangelo" w:date="2018-03-13T17:35:00Z">
-        <w:r>
-          <w:rPr>
-            <w:rFonts w:ascii="Times New Roman" w:hAnsi="Times New Roman" w:cs="Times New Roman"/>
-          </w:rPr>
-          <w:t xml:space="preserve"> </w:t>
+        <w:t xml:space="preserve">. These patterns are thought to reflect the benefits of producing HCN in warmer environments where </w:t>
+      </w:r>
+      <w:del w:id="134" w:author="James Santangelo" w:date="2018-03-16T09:20:00Z">
+        <w:r>
+          <w:rPr>
+            <w:rFonts w:ascii="Times New Roman" w:hAnsi="Times New Roman" w:cs="Times New Roman"/>
+          </w:rPr>
+          <w:delText>herbivores are more common</w:delText>
+        </w:r>
+      </w:del>
+      <w:ins w:id="135" w:author="James Santangelo" w:date="2018-03-16T09:20:00Z">
+        <w:r>
+          <w:rPr>
+            <w:rFonts w:ascii="Times New Roman" w:hAnsi="Times New Roman" w:cs="Times New Roman"/>
+          </w:rPr>
+          <w:t xml:space="preserve">herbivore </w:t>
         </w:r>
       </w:ins>
-      <w:del w:id="130" w:author="James Santangelo" w:date="2018-03-13T17:24:00Z">
-        <w:r>
-          <w:rPr>
-            <w:rFonts w:ascii="Times New Roman" w:hAnsi="Times New Roman" w:cs="Times New Roman"/>
-          </w:rPr>
-          <w:delText xml:space="preserve"> </w:delText>
-        </w:r>
-      </w:del>
-      <w:r>
-        <w:rPr>
-          <w:rFonts w:ascii="Times New Roman" w:hAnsi="Times New Roman" w:cs="Times New Roman"/>
-        </w:rPr>
-        <w:t xml:space="preserve">clines in the frequency of HCN </w:t>
-      </w:r>
-      <w:r>
-        <w:rPr>
-          <w:rFonts w:ascii="Times New Roman" w:hAnsi="Times New Roman" w:cs="Times New Roman"/>
-        </w:rPr>
-        <w:t>are</w:t>
-      </w:r>
-      <w:r>
-        <w:rPr>
-          <w:rFonts w:ascii="Times New Roman" w:hAnsi="Times New Roman" w:cs="Times New Roman"/>
-        </w:rPr>
-        <w:t xml:space="preserve"> </w:t>
-      </w:r>
-      <w:r>
-        <w:rPr>
-          <w:rFonts w:ascii="Times New Roman" w:hAnsi="Times New Roman" w:cs="Times New Roman"/>
-        </w:rPr>
-        <w:t xml:space="preserve">common, with higher frequencies </w:t>
-      </w:r>
-      <w:ins w:id="131" w:author="James Santangelo" w:date="2018-03-13T16:54:00Z">
-        <w:r>
-          <w:rPr>
-            <w:rFonts w:ascii="Times New Roman" w:hAnsi="Times New Roman" w:cs="Times New Roman"/>
-          </w:rPr>
-          <w:t xml:space="preserve">of HCN </w:t>
-        </w:r>
-      </w:ins>
-      <w:r>
-        <w:rPr>
-          <w:rFonts w:ascii="Times New Roman" w:hAnsi="Times New Roman" w:cs="Times New Roman"/>
-        </w:rPr>
-        <w:t xml:space="preserve">occurring in warmer and drier habitats </w:t>
-      </w:r>
-      <w:r>
-        <w:rPr>
-          <w:rFonts w:ascii="Times New Roman" w:hAnsi="Times New Roman" w:cs="Times New Roman"/>
-        </w:rPr>
-        <w:fldChar w:fldCharType="begin" w:fldLock="1"/>
-      </w:r>
-      <w:r>
-        <w:rPr>
-          <w:rFonts w:ascii="Times New Roman" w:hAnsi="Times New Roman" w:cs="Times New Roman"/>
-        </w:rPr>
-        <w:instrText>ADDIN CSL_CITATION { "citationItems" : [ { "id" : "ITEM-1", "itemData" : { "DOI" : "10.1038/hdy.1976.89", "ISSN" : "0018-067X", "abstract" : "A total of 694 plants of Trifolium repens were collected in 17 samples to investigate the effect of altitude on the frequency of cyanogenic plants; the area chosen for this purpose was North Wales, with altitudes ranging from 100 to 1600 feet. A significant decrease in frequency of AcLi plants was observed, lower values obtained in high altitudes; the calculated regression coefficient was -001938 (in angular measure), with P&lt;0001.", "author" : [ { "dropping-particle" : "", "family" : "Ara\u00fajo", "given" : "Aldo M", "non-dropping-particle" : "de", "parse-names" : false, "suffix" : "" } ], "container-title" : "Heredity", "id" : "ITEM-1", "issue" : "2", "issued" : { "date-parts" : [ [ "1976" ] ] }, "page" : "291-293", "title" : "The relationship between altitude and cyanogenesis in white clover (&lt;i&gt;Trifolium repens&lt;/i&gt;, L.)", "type" : "article-journal", "volume" : "37" }, "uris" : [ "http://www.mendeley.com/documents/?uuid=d9d18103-0b62-4489-989d-9fac35aa831f" ] }, { "id" : "ITEM-2", "itemData" : { "DOI" : "10.1038/hdy.1990.48", "author" : [ { "dropping-particle" : "", "family" : "Ganders", "given" : "Fred R", "non-dropping-particle" : "", "parse-names" : false, "suffix" : "" } ], "container-title" : "Heredity", "id" : "ITEM-2", "issue" : "October 1989", "issued" : { "date-parts" : [ [ "1990" ] ] }, "page" : "387-390", "title" : "Altitudinal clines for cyanogenesis in introduced populations of white clover", "type" : "article-journal", "volume" : "64" }, "uris" : [ "http://www.mendeley.com/documents/?uuid=40d4cd1b-109c-42e8-bd78-889f852b126c" ] }, { "id" : "ITEM-3", "itemData" : { "DOI" : "10.1111/j.1365-294X.2012.05486.x", "ISBN" : "0962-1083", "ISSN" : "09621083", "PMID" : "22340190", "abstract" : "White clover is polymorphic for cyanogenesis (HCN production after tissue damage), and this herbivore defence polymorphism has served as a classic model for studying adaptive variation. The cyanogenic phenotype requires two interacting biochemical components; the presence/absence of each component is controlled by a simple Mendelian gene (Ac/ac and Li/li). Climate-associated cyanogenesis clines occur in both native (Eurasian) and introduced populations worldwide, with cyanogenic plants predominating in warmer locations. Moreover, previous studies have suggested that epistatic selection may act within populations to maintain cyanogenic (AcLi) plants and acyanogenic plants that lack both components (acli plants) at the expense of plants possessing a single component (Acli and acLi plants). Here, we examine the roles of selection, gene flow and demography in the evolution of a latitudinal cyanogenesis cline in introduced North American populations. Using 1145 plants sampled across a 1650 km transect, we determine the distribution of cyanogenesis variation across the central United States and investigate whether clinal variation is adaptive or an artefact of population introduction history. We also test for the evidence of epistatic selection. We detect a clear latitudinal cline, with cyanogenesis frequencies increasing from 11% to 86% across the transect. Population structure analysis using nine microsatellite loci indicates that the cline is adaptive and not a by-product of demographic history. However, we find no evidence for epistatic selection within populations. Our results provide strong evidence for rapid adaptive evolution in these introduced populations, and they further suggest that the mechanisms maintaining adaptive variation may vary among populations of a species.", "author" : [ { "dropping-particle" : "", "family" : "Kooyers", "given" : "Nicholas J", "non-dropping-particle" : "", "parse-names" : false, "suffix" : "" }, { "dropping-particle" : "", "family" : "Olsen", "given" : "Kenneth M", "non-dropping-particle" : "", "parse-names" : false, "suffix" : "" } ], "container-title" : "Molecular Ecology", "id" : "ITEM-3", "issue" : "10", "issued" : { "date-parts" : [ [ "2012" ] ] }, "page" : "2455-2468", "title" : "Rapid evolution of an adaptive cyanogenesis cline in introduced North American white clover (&lt;i&gt;Trifolium repens&lt;/i&gt; L.)", "type" : "article-journal", "volume" : "21" }, "uris" : [ "http://www.mendeley.com/documents/?uuid=90cdf3ea-63ff-4b9a-a2a2-dc324a7b5402" ] }, { "id" : "ITEM-4", "itemData" : { "DOI" : "10.1038/hdy.2013.71", "ISSN" : "1365-2540", "abstract" : "The recurrent evolution of adaptive clines within a species can be used to elucidate the selective factors and genetic responses that underlie adaptation. White clover is polymorphic for cyanogenesis (HCN release with tissue damage), and climate- associated cyanogenesis clines have evolved throughout the native and introduced species range. This polymorphism arises through two independently segregating Mendelian polymorphisms for the presence/absence of two required components: cyanogenic glucosides and their hydrolyzing enzyme linamarase. Cyanogenesis is commonly thought to function in herbivore defense; however, the individual cyanogenic components may also serve other physiological functions. To test whether cyanogenesis clines have evolved in response to the same selective pressures acting on the same genetic targets, we examined cyanogenesis cline shape and its environmental correlates in three world regions: southern New Zealand, the central United States and the US Pacific Northwest. For some regional comparisons, cline shapes are remarkably similar despite large differences in the spatial scales over which clines occur (40\u20131600 km). However, we also find evidence for major differences in both the agents and targets of selection among the sampled clines. Variation in cyanogenesis frequency is best predicted using a combination of minimum winter temperature and aridity variables. Together, our results provide evidence that recurrent adaptive clines do not necessarily reflect shared adaptive processes.", "author" : [ { "dropping-particle" : "", "family" : "Kooyers", "given" : "Nicholas J", "non-dropping-particle" : "", "parse-names" : false, "suffix" : "" }, { "dropping-particle" : "", "family" : "Olsen", "given" : "Kenneth M", "non-dropping-particle" : "", "parse-names" : false, "suffix" : "" } ], "container-title" : "Heredity", "id" : "ITEM-4", "issue" : "6", "issued" : { "date-parts" : [ [ "2013" ] ] }, "page" : "495-504", "publisher" : "Nature Publishing Group", "title" : "Searching for the bull's eye: agents and targets of selection vary among geographically disparate cyanogenesis clines in white clover (Trifolium repens L.)", "type" : "article-journal", "volume" : "111" }, "uris" : [ "http://www.mendeley.com/documents/?uuid=4f2259cf-43a2-4e0e-bdcf-c381617c4175" ] }, { "id" : "ITEM-5", "itemData" : { "DOI" : "10.1111/mec.12666", "author" : [ { "dropping-particle" : "", "family" : "Kooyers", "given" : "Nicholas J", "non-dropping-particle" : "", "parse-names" : false, "suffix" : "" }, { "dropping-particle" : "", "family" : "Gage", "given" : "Lily R", "non-dropping-particle" : "", "parse-names" : false, "suffix" : "" }, { "dropping-particle" : "", "family" : "Al-Lozi", "given" : "Amal", "non-dropping-particle" : "", "parse-names" : false, "suffix" : "" }, { "dropping-particle" : "", "family" : "Olsen", "given" : "Kenneth M", "non-dropping-particle" : "", "parse-names" : false, "suffix" : "" } ], "container-title" : "Molecular Ecology", "id" : "ITEM-5", "issue" : "5", "issued" : { "date-parts" : [ [ "2014" ] ] }, "note" : "INTRODUCTION\n- Parallel clines may form along parallel environmental gradients within a species range if there is limited contact between different portions of that range, although clines in nature are often clearly distinguishable in shape or pattern.\n- Few empirical studies examining the role of multiple selective agents on plant traits in maintaining clinal variation.\n- Cyanogenic plants occur at a higher frequency in warmer locations\n- Polymorphisms at the Ac and Li loci are the result of unlinked gene deletions.\n- Cyanogenic plants may have an advantage under high herbivore pressure, stressful conditions (e.g. abiotic or pathogen stress), although they may be at a disadvantage in the presence of fungal infection, drought, and freezing damage.\n- There is variation among clines in the distribution of the 2 cyanogenic components.\n- PURPOSE: Examine fitness-tradeoffs in white clover cyanotypes in environments that differ in water availability.\n\nMETHODS\n- Using F2 plants (to randomize genetic background), crossed fertilizer treatment (high or low) and temperature (high or low \u2013 drought inducing)\n- Measured: Number of leaves and stolons, longest stolon, time to fist flower, number of inflorescences, inflorescence mass\n- To test weather the presence of glycosides is advantageous in arid environments, sampled 4 populations along a longitudinal transect that differ in aridity but not photoperiod.\n\nRESULTS\n- Cyanogenic plants had longer stolons and grew faster than cyanogenic plants in the warmer chamber.\n- Plants lacking linamarase flowered earlier in the warmer chamber.\n- Plants with glycosides invested more in reproductive tissues in the warmer chamber.\n- In the cooler chamber, no difference in reproductive investment.\n- In cooler chamber, cyanogenic plants flowered earlier and produced more flowers under standard fertilizer treatment, although the opposite was true under high nutrient conditions.\n- Significant correlation b/t frequency of Ac and aridity.\n\nDISCUSSION\n- Cyanogenic plants have higher fitness when water stressed but not when water is abundant. Fitness advantage caused by cyanogenic plants producing more and larger flowers. Contrasts theory saying that cyanogenic plants should be at disadvantage under drought conditions due to incidental release of HCN in desiccating tissues that may be toxic to the plant. Advantage may be due to increased nitrogen transport ability of cyanogenic plants.\n- Appear to be an advantage of glycosides in arid environments as aridity index explains about 36% of the variation in glycoside frequency.\n- Need to consider the role of multiple selective forces rather than only two opposing selective forces whose relative strengths are inversely related across a gradient.", "page" : "1053-1070", "title" : "Aridity shapes cyanogenesis cline evolution in white clover (Trifolium repens L.)", "type" : "article-journal", "volume" : "23" }, "uris" : [ "http://www.mendeley.com/documents/?uuid=a437f93a-e863-473c-9b64-4b3f997703ff" ] } ], "mendeley" : { "formattedCitation" : "[33\u201337]", "plainTextFormattedCitation" : "[33\u201337]", "previouslyFormattedCitation" : "[33\u201337]" }, "properties" : {  }, "schema" : "https://github.com/citation-style-language/schema/raw/master/csl-citation.json" }</w:instrText>
-      </w:r>
-      <w:r>
-        <w:rPr>
-          <w:rFonts w:ascii="Times New Roman" w:hAnsi="Times New Roman" w:cs="Times New Roman"/>
-        </w:rPr>
-        <w:fldChar w:fldCharType="separate"/>
-      </w:r>
-      <w:r>
-        <w:rPr>
-          <w:rFonts w:ascii="Times New Roman" w:hAnsi="Times New Roman" w:cs="Times New Roman"/>
-          <w:noProof/>
-        </w:rPr>
-        <w:t>[33–37]</w:t>
-      </w:r>
-      <w:r>
-        <w:rPr>
-          <w:rFonts w:ascii="Times New Roman" w:hAnsi="Times New Roman" w:cs="Times New Roman"/>
-        </w:rPr>
-        <w:fldChar w:fldCharType="end"/>
-      </w:r>
-      <w:r>
-        <w:rPr>
-          <w:rFonts w:ascii="Times New Roman" w:hAnsi="Times New Roman" w:cs="Times New Roman"/>
-        </w:rPr>
-        <w:t xml:space="preserve">. These patterns are thought to reflect the benefits of producing HCN in warmer environments where </w:t>
-      </w:r>
-      <w:del w:id="132" w:author="James Santangelo" w:date="2018-03-16T09:20:00Z">
-        <w:r>
-          <w:rPr>
-            <w:rFonts w:ascii="Times New Roman" w:hAnsi="Times New Roman" w:cs="Times New Roman"/>
-          </w:rPr>
-          <w:delText>herbivores are more common</w:delText>
-        </w:r>
-      </w:del>
-      <w:ins w:id="133" w:author="James Santangelo" w:date="2018-03-16T09:20:00Z">
-        <w:r>
-          <w:rPr>
-            <w:rFonts w:ascii="Times New Roman" w:hAnsi="Times New Roman" w:cs="Times New Roman"/>
-          </w:rPr>
-          <w:t xml:space="preserve">herbivore </w:t>
-        </w:r>
-      </w:ins>
-      <w:ins w:id="134" w:author="James Santangelo" w:date="2018-03-16T09:21:00Z">
+      <w:ins w:id="136" w:author="James Santangelo" w:date="2018-03-16T09:21:00Z">
         <w:r>
           <w:rPr>
             <w:rFonts w:ascii="Times New Roman" w:hAnsi="Times New Roman" w:cs="Times New Roman"/>
           </w:rPr>
           <w:t>damage is</w:t>
-        </w:r>
-      </w:ins>
-      <w:ins w:id="135" w:author="James Santangelo" w:date="2018-03-16T09:20:00Z">
-        <w:r>
-          <w:rPr>
-            <w:rFonts w:ascii="Times New Roman" w:hAnsi="Times New Roman" w:cs="Times New Roman"/>
-          </w:rPr>
-          <w:t xml:space="preserve"> greater</w:t>
-        </w:r>
-      </w:ins>
-      <w:ins w:id="136" w:author="James Santangelo" w:date="2018-03-16T09:19:00Z">
-        <w:r>
-          <w:rPr>
-            <w:rFonts w:ascii="Times New Roman" w:hAnsi="Times New Roman" w:cs="Times New Roman"/>
-          </w:rPr>
-          <w:t xml:space="preserve"> </w:t>
         </w:r>
       </w:ins>
       <w:ins w:id="137" w:author="James Santangelo" w:date="2018-03-16T09:20:00Z">
@@ -9147,6 +8913,22 @@
           <w:rPr>
             <w:rFonts w:ascii="Times New Roman" w:hAnsi="Times New Roman" w:cs="Times New Roman"/>
           </w:rPr>
+          <w:t xml:space="preserve"> greater</w:t>
+        </w:r>
+      </w:ins>
+      <w:ins w:id="138" w:author="James Santangelo" w:date="2018-03-16T09:19:00Z">
+        <w:r>
+          <w:rPr>
+            <w:rFonts w:ascii="Times New Roman" w:hAnsi="Times New Roman" w:cs="Times New Roman"/>
+          </w:rPr>
+          <w:t xml:space="preserve"> </w:t>
+        </w:r>
+      </w:ins>
+      <w:ins w:id="139" w:author="James Santangelo" w:date="2018-03-16T09:20:00Z">
+        <w:r>
+          <w:rPr>
+            <w:rFonts w:ascii="Times New Roman" w:hAnsi="Times New Roman" w:cs="Times New Roman"/>
+          </w:rPr>
           <w:fldChar w:fldCharType="begin" w:fldLock="1"/>
         </w:r>
       </w:ins>
@@ -9169,7 +8951,7 @@
         </w:rPr>
         <w:t>[36,38]</w:t>
       </w:r>
-      <w:ins w:id="138" w:author="James Santangelo" w:date="2018-03-16T09:20:00Z">
+      <w:ins w:id="140" w:author="James Santangelo" w:date="2018-03-16T09:20:00Z">
         <w:r>
           <w:rPr>
             <w:rFonts w:ascii="Times New Roman" w:hAnsi="Times New Roman" w:cs="Times New Roman"/>
@@ -9177,7 +8959,7 @@
           <w:fldChar w:fldCharType="end"/>
         </w:r>
       </w:ins>
-      <w:del w:id="139" w:author="James Santangelo" w:date="2018-03-16T09:19:00Z">
+      <w:del w:id="141" w:author="James Santangelo" w:date="2018-03-16T09:19:00Z">
         <w:r>
           <w:rPr>
             <w:rFonts w:ascii="Times New Roman" w:hAnsi="Times New Roman" w:cs="Times New Roman"/>
@@ -9185,7 +8967,7 @@
           <w:delText>, the cost of producing HCN in frost-prone habitats, and</w:delText>
         </w:r>
       </w:del>
-      <w:ins w:id="140" w:author="James Santangelo" w:date="2018-03-16T09:19:00Z">
+      <w:ins w:id="142" w:author="James Santangelo" w:date="2018-03-16T09:19:00Z">
         <w:r>
           <w:rPr>
             <w:rFonts w:ascii="Times New Roman" w:hAnsi="Times New Roman" w:cs="Times New Roman"/>
@@ -9230,7 +9012,7 @@
         </w:rPr>
         <w:fldChar w:fldCharType="end"/>
       </w:r>
-      <w:ins w:id="141" w:author="James Santangelo" w:date="2018-03-14T09:48:00Z">
+      <w:ins w:id="143" w:author="James Santangelo" w:date="2018-03-14T09:48:00Z">
         <w:r>
           <w:rPr>
             <w:rFonts w:ascii="Times New Roman" w:hAnsi="Times New Roman" w:cs="Times New Roman"/>
@@ -9238,7 +9020,7 @@
           <w:t>,</w:t>
         </w:r>
       </w:ins>
-      <w:ins w:id="142" w:author="James Santangelo" w:date="2018-03-14T09:47:00Z">
+      <w:ins w:id="144" w:author="James Santangelo" w:date="2018-03-14T09:47:00Z">
         <w:r>
           <w:rPr>
             <w:rFonts w:ascii="Times New Roman" w:hAnsi="Times New Roman" w:cs="Times New Roman"/>
@@ -9270,7 +9052,7 @@
         </w:rPr>
         <w:instrText>ADDIN CSL_CITATION { "citationItems" : [ { "id" : "ITEM-1", "itemData" : { "DOI" : "10.1038/hdy.1965.49", "author" : [ { "dropping-particle" : "", "family" : "Daday", "given" : "Hunor", "non-dropping-particle" : "", "parse-names" : false, "suffix" : "" } ], "container-title" : "Heredity", "id" : "ITEM-1", "issued" : { "date-parts" : [ [ "1965" ] ] }, "note" : "INTRO:\n- Cyanide production in T. repens:\n1) The production of lotaustralin and linamarase is the product of 2 independent genes, Ac and Li.\n2) Modifying genes determine the quantity of lotaustralin produced.\n3) Lotaustralin can be hydrolyzed by the cyanogenetic glucosidase linamarase yielding methyl-ethyl ketone, glucose, HCN and water. Linamarin yields acetone instead of MEK.\n- Selection has formed Ac and Li gene frequency clines within native ranges of T. repens. May be due to deference of herbivores by cyanogenic phenotypes or temperature-dependent mechanisms (e.g. lower frequencies of Ac and Li with lower winter temperatures).\n- PURPOSE: Examine the fitness of different genotypes under different temperature and photoperiod regimes and make inferences and comparisons about how this would influence genotype frequencies in natural populations.\n\nGENETIC MECHANISM\n1) AcLi: lotaustralin and linamarase.\n2) Acli: lotaustralin only\n3) acLi: linamarase only\n4) al: neither\n\n4 TREATMENTS: Greenhouse\n1) Warm and short day\n2) Warm and long day\n3) Cold and short day\n4) Cold and long day\n- 28 to 81 plants of 4 genotypes per treatment.\n\nRESULTS:\n- acLI and al better under cold conditions but acli inferior under warm, short days. SuggestsAcLI, Acli and acLi advantageous under warm, short day conditions and the double recessive best under cool conditions.\n- Ac frequency using Hardy Weinberg with selection: Increase from 0.5 to 0.88 after 25 generations under short day/warm. Li increased to 0.78 under same conditions (using proportion flowering after 75 days as measure of fitness). Similar results when using proportion flowering after 42 days, albeit less intense.\n- Ac and Li are at a disadvantage under cold conditions. Ac allele eliminated in 13 generations and Li reduced to 0.15 after 100 generations.\n- Greenhouse results confirmed in field experiment where al performs the worst under warm conditions but best in cold environments.\n- acli more resistant to frost damage.\n\nDISCUSSION:\n- Dominant genotypes Ac and Li advantageous under warm temperature (especially short-day) but not under cold conditions. This matches the geographical distribution of gene frequencies.\n- The association between the gene polymorphisms and physiological/morphological polymorphisms is likely due to linkage.\n- Selection towards high Ac and Li frequencies in warm environments could result from linkage to the dominant alleles conferring greater fitness under these conditions.\n- The deference of herbivores by cyanogenic genotypes cannot explain the gene clines along temperature gradients.", "page" : "355-365", "title" : "Gene frequencies in wild populations of Trifolium repens L IV. Mechanism of natural selection", "type" : "article-journal", "volume" : "20" }, "uris" : [ "http://www.mendeley.com/documents/?uuid=e22ddf75-5d7a-47f1-8ef0-6d7c25511c14" ] }, { "id" : "ITEM-2", "itemData" : { "DOI" : "10.1038/hdy.2013.71", "ISSN" : "1365-2540", "abstract" : "The recurrent evolution of adaptive clines within a species can be used to elucidate the selective factors and genetic responses that underlie adaptation. White clover is polymorphic for cyanogenesis (HCN release with tissue damage), and climate- associated cyanogenesis clines have evolved throughout the native and introduced species range. This polymorphism arises through two independently segregating Mendelian polymorphisms for the presence/absence of two required components: cyanogenic glucosides and their hydrolyzing enzyme linamarase. Cyanogenesis is commonly thought to function in herbivore defense; however, the individual cyanogenic components may also serve other physiological functions. To test whether cyanogenesis clines have evolved in response to the same selective pressures acting on the same genetic targets, we examined cyanogenesis cline shape and its environmental correlates in three world regions: southern New Zealand, the central United States and the US Pacific Northwest. For some regional comparisons, cline shapes are remarkably similar despite large differences in the spatial scales over which clines occur (40\u20131600 km). However, we also find evidence for major differences in both the agents and targets of selection among the sampled clines. Variation in cyanogenesis frequency is best predicted using a combination of minimum winter temperature and aridity variables. Together, our results provide evidence that recurrent adaptive clines do not necessarily reflect shared adaptive processes.", "author" : [ { "dropping-particle" : "", "family" : "Kooyers", "given" : "Nicholas J", "non-dropping-particle" : "", "parse-names" : false, "suffix" : "" }, { "dropping-particle" : "", "family" : "Olsen", "given" : "Kenneth M", "non-dropping-particle" : "", "parse-names" : false, "suffix" : "" } ], "container-title" : "Heredity", "id" : "ITEM-2", "issue" : "6", "issued" : { "date-parts" : [ [ "2013" ] ] }, "page" : "495-504", "publisher" : "Nature Publishing Group", "title" : "Searching for the bull's eye: agents and targets of selection vary among geographically disparate cyanogenesis clines in white clover (Trifolium repens L.)", "type" : "article-journal", "volume" : "111" }, "uris" : [ "http://www.mendeley.com/documents/?uuid=4f2259cf-43a2-4e0e-bdcf-c381617c4175" ] } ], "mendeley" : { "formattedCitation" : "[36,39]", "plainTextFormattedCitation" : "[36,39]", "previouslyFormattedCitation" : "[36,39]" }, "properties" : {  }, "schema" : "https://github.com/citation-style-language/schema/raw/master/csl-citation.json" }</w:instrText>
       </w:r>
-      <w:ins w:id="143" w:author="James Santangelo" w:date="2018-03-14T09:47:00Z">
+      <w:ins w:id="145" w:author="James Santangelo" w:date="2018-03-14T09:47:00Z">
         <w:r>
           <w:rPr>
             <w:rFonts w:ascii="Times New Roman" w:hAnsi="Times New Roman" w:cs="Times New Roman"/>
@@ -9285,7 +9067,7 @@
         </w:rPr>
         <w:t>[36,39]</w:t>
       </w:r>
-      <w:ins w:id="144" w:author="James Santangelo" w:date="2018-03-14T09:47:00Z">
+      <w:ins w:id="146" w:author="James Santangelo" w:date="2018-03-14T09:47:00Z">
         <w:r>
           <w:rPr>
             <w:rFonts w:ascii="Times New Roman" w:hAnsi="Times New Roman" w:cs="Times New Roman"/>
@@ -9299,7 +9081,7 @@
         </w:rPr>
         <w:t xml:space="preserve">. </w:t>
       </w:r>
-      <w:ins w:id="145" w:author="James Santangelo" w:date="2018-03-14T09:48:00Z">
+      <w:ins w:id="147" w:author="James Santangelo" w:date="2018-03-14T09:48:00Z">
         <w:r>
           <w:rPr>
             <w:rFonts w:ascii="Times New Roman" w:hAnsi="Times New Roman" w:cs="Times New Roman"/>
@@ -9307,7 +9089,7 @@
           <w:t xml:space="preserve">Consistent with this latter view, urban-rural clines in HCN appear to be driven by </w:t>
         </w:r>
       </w:ins>
-      <w:ins w:id="146" w:author="James Santangelo" w:date="2018-03-14T09:50:00Z">
+      <w:ins w:id="148" w:author="James Santangelo" w:date="2018-03-14T09:50:00Z">
         <w:r>
           <w:rPr>
             <w:rFonts w:ascii="Times New Roman" w:hAnsi="Times New Roman" w:cs="Times New Roman"/>
@@ -9315,7 +9097,7 @@
           <w:t>lower</w:t>
         </w:r>
       </w:ins>
-      <w:ins w:id="147" w:author="James Santangelo" w:date="2018-03-14T09:48:00Z">
+      <w:ins w:id="149" w:author="James Santangelo" w:date="2018-03-14T09:48:00Z">
         <w:r>
           <w:rPr>
             <w:rFonts w:ascii="Times New Roman" w:hAnsi="Times New Roman" w:cs="Times New Roman"/>
@@ -9330,7 +9112,7 @@
           <w:t xml:space="preserve">urban winter ground temperatures </w:t>
         </w:r>
       </w:ins>
-      <w:ins w:id="148" w:author="James Santangelo" w:date="2018-03-14T09:50:00Z">
+      <w:ins w:id="150" w:author="James Santangelo" w:date="2018-03-14T09:50:00Z">
         <w:r>
           <w:rPr>
             <w:rFonts w:ascii="Times New Roman" w:hAnsi="Times New Roman" w:cs="Times New Roman"/>
@@ -9338,7 +9120,7 @@
           <w:t xml:space="preserve">acting as a selective agent against cyanogenic plants, resulting </w:t>
         </w:r>
       </w:ins>
-      <w:ins w:id="149" w:author="James Santangelo" w:date="2018-03-14T09:51:00Z">
+      <w:ins w:id="151" w:author="James Santangelo" w:date="2018-03-14T09:51:00Z">
         <w:r>
           <w:rPr>
             <w:rFonts w:ascii="Times New Roman" w:hAnsi="Times New Roman" w:cs="Times New Roman"/>
@@ -9371,7 +9153,7 @@
         </w:rPr>
         <w:t>[23]</w:t>
       </w:r>
-      <w:ins w:id="150" w:author="James Santangelo" w:date="2018-03-14T09:51:00Z">
+      <w:ins w:id="152" w:author="James Santangelo" w:date="2018-03-14T09:51:00Z">
         <w:r>
           <w:rPr>
             <w:rFonts w:ascii="Times New Roman" w:hAnsi="Times New Roman" w:cs="Times New Roman"/>
@@ -9385,7 +9167,7 @@
           <w:t xml:space="preserve">. </w:t>
         </w:r>
       </w:ins>
-      <w:del w:id="151" w:author="James Santangelo" w:date="2018-03-14T09:52:00Z">
+      <w:del w:id="153" w:author="James Santangelo" w:date="2018-03-14T09:52:00Z">
         <w:r>
           <w:rPr>
             <w:rFonts w:ascii="Times New Roman" w:hAnsi="Times New Roman" w:cs="Times New Roman"/>
@@ -9393,7 +9175,7 @@
           <w:delText>Thus</w:delText>
         </w:r>
       </w:del>
-      <w:ins w:id="152" w:author="James Santangelo" w:date="2018-03-14T09:52:00Z">
+      <w:ins w:id="154" w:author="James Santangelo" w:date="2018-03-14T09:52:00Z">
         <w:r>
           <w:rPr>
             <w:rFonts w:ascii="Times New Roman" w:hAnsi="Times New Roman" w:cs="Times New Roman"/>
@@ -9754,7 +9536,7 @@
         </w:rPr>
         <w:t>(text S7, figure S1</w:t>
       </w:r>
-      <w:ins w:id="153" w:author="James Santangelo" w:date="2018-03-14T16:17:00Z">
+      <w:ins w:id="155" w:author="James Santangelo" w:date="2018-03-14T16:17:00Z">
         <w:r>
           <w:rPr>
             <w:rFonts w:ascii="Times New Roman" w:hAnsi="Times New Roman" w:cs="Times New Roman"/>
@@ -9762,7 +9544,7 @@
           <w:t>3</w:t>
         </w:r>
       </w:ins>
-      <w:del w:id="154" w:author="James Santangelo" w:date="2018-03-13T17:01:00Z">
+      <w:del w:id="156" w:author="James Santangelo" w:date="2018-03-13T17:01:00Z">
         <w:r>
           <w:rPr>
             <w:rFonts w:ascii="Times New Roman" w:hAnsi="Times New Roman" w:cs="Times New Roman"/>
@@ -9825,7 +9607,7 @@
         </w:rPr>
         <w:t>Even under a</w:t>
       </w:r>
-      <w:del w:id="155" w:author="James Santangelo" w:date="2018-03-14T09:59:00Z">
+      <w:del w:id="157" w:author="James Santangelo" w:date="2018-03-14T09:59:00Z">
         <w:r>
           <w:rPr>
             <w:rFonts w:ascii="Times New Roman" w:hAnsi="Times New Roman" w:cs="Times New Roman"/>
@@ -9833,7 +9615,7 @@
           <w:delText xml:space="preserve"> weak</w:delText>
         </w:r>
       </w:del>
-      <w:ins w:id="156" w:author="James Santangelo" w:date="2018-03-14T09:59:00Z">
+      <w:ins w:id="158" w:author="James Santangelo" w:date="2018-03-14T09:59:00Z">
         <w:r>
           <w:rPr>
             <w:rFonts w:ascii="Times New Roman" w:hAnsi="Times New Roman" w:cs="Times New Roman"/>
@@ -9897,7 +9679,7 @@
         </w:rPr>
         <w:t>= 0.05) and no selection</w:t>
       </w:r>
-      <w:ins w:id="157" w:author="James Santangelo" w:date="2018-03-14T10:07:00Z">
+      <w:ins w:id="159" w:author="James Santangelo" w:date="2018-03-14T10:07:00Z">
         <w:r>
           <w:rPr>
             <w:rFonts w:ascii="Times New Roman" w:hAnsi="Times New Roman" w:cs="Times New Roman"/>
@@ -9905,7 +9687,7 @@
           <w:t xml:space="preserve"> </w:t>
         </w:r>
       </w:ins>
-      <w:del w:id="158" w:author="James Santangelo" w:date="2018-03-14T10:07:00Z">
+      <w:del w:id="160" w:author="James Santangelo" w:date="2018-03-14T10:07:00Z">
         <w:r>
           <w:rPr>
             <w:rFonts w:ascii="Times New Roman" w:hAnsi="Times New Roman" w:cs="Times New Roman"/>
@@ -9944,7 +9726,7 @@
         </w:rPr>
         <w:t xml:space="preserve"> &lt; 0.27</w:t>
       </w:r>
-      <w:ins w:id="159" w:author="James Santangelo" w:date="2018-03-14T10:07:00Z">
+      <w:ins w:id="161" w:author="James Santangelo" w:date="2018-03-14T10:07:00Z">
         <w:r>
           <w:rPr>
             <w:rFonts w:ascii="Times New Roman" w:hAnsi="Times New Roman" w:cs="Times New Roman"/>
@@ -9952,7 +9734,7 @@
           <w:t>, figure S1</w:t>
         </w:r>
       </w:ins>
-      <w:ins w:id="160" w:author="James Santangelo" w:date="2018-03-14T16:17:00Z">
+      <w:ins w:id="162" w:author="James Santangelo" w:date="2018-03-14T16:17:00Z">
         <w:r>
           <w:rPr>
             <w:rFonts w:ascii="Times New Roman" w:hAnsi="Times New Roman" w:cs="Times New Roman"/>
@@ -9960,12 +9742,12 @@
           <w:t>3</w:t>
         </w:r>
       </w:ins>
-      <w:ins w:id="161" w:author="James Santangelo" w:date="2018-03-14T10:07:00Z">
+      <w:ins w:id="163" w:author="James Santangelo" w:date="2018-03-14T10:07:00Z">
         <w:r>
           <w:rPr>
             <w:rFonts w:ascii="Times New Roman" w:hAnsi="Times New Roman" w:cs="Times New Roman"/>
             <w:i/>
-            <w:rPrChange w:id="162" w:author="James Santangelo" w:date="2018-03-14T10:07:00Z">
+            <w:rPrChange w:id="164" w:author="James Santangelo" w:date="2018-03-14T10:07:00Z">
               <w:rPr>
                 <w:rFonts w:ascii="Times New Roman" w:hAnsi="Times New Roman" w:cs="Times New Roman"/>
               </w:rPr>
@@ -9993,7 +9775,7 @@
         </w:rPr>
         <w:t xml:space="preserve"> &lt; 0.30</w:t>
       </w:r>
-      <w:ins w:id="163" w:author="James Santangelo" w:date="2018-03-14T10:07:00Z">
+      <w:ins w:id="165" w:author="James Santangelo" w:date="2018-03-14T10:07:00Z">
         <w:r>
           <w:rPr>
             <w:rFonts w:ascii="Times New Roman" w:hAnsi="Times New Roman" w:cs="Times New Roman"/>
@@ -10001,7 +9783,7 @@
           <w:t>, figure S1</w:t>
         </w:r>
       </w:ins>
-      <w:ins w:id="164" w:author="James Santangelo" w:date="2018-03-14T16:17:00Z">
+      <w:ins w:id="166" w:author="James Santangelo" w:date="2018-03-14T16:17:00Z">
         <w:r>
           <w:rPr>
             <w:rFonts w:ascii="Times New Roman" w:hAnsi="Times New Roman" w:cs="Times New Roman"/>
@@ -10009,7 +9791,7 @@
           <w:t>3</w:t>
         </w:r>
       </w:ins>
-      <w:ins w:id="165" w:author="James Santangelo" w:date="2018-03-14T10:07:00Z">
+      <w:ins w:id="167" w:author="James Santangelo" w:date="2018-03-14T10:07:00Z">
         <w:r>
           <w:rPr>
             <w:rFonts w:ascii="Times New Roman" w:hAnsi="Times New Roman" w:cs="Times New Roman"/>
@@ -10693,7 +10475,7 @@
         </w:rPr>
         <w:t xml:space="preserve">. The frequent observation of increased drift in urban populations, together with our results showing parallel changes in HCN frequencies under gradients of drift, suggests that urban populations may be prone to directional phenotypic change due solely to stochastic forces. </w:t>
       </w:r>
-      <w:del w:id="166" w:author="James Santangelo" w:date="2018-03-16T09:23:00Z">
+      <w:del w:id="168" w:author="James Santangelo" w:date="2018-03-16T09:23:00Z">
         <w:r>
           <w:rPr>
             <w:rFonts w:ascii="Times New Roman" w:hAnsi="Times New Roman" w:cs="Times New Roman"/>
@@ -10701,7 +10483,7 @@
           <w:delText>However, t</w:delText>
         </w:r>
       </w:del>
-      <w:ins w:id="167" w:author="James Santangelo" w:date="2018-03-16T09:23:00Z">
+      <w:ins w:id="169" w:author="James Santangelo" w:date="2018-03-16T09:23:00Z">
         <w:r>
           <w:rPr>
             <w:rFonts w:ascii="Times New Roman" w:hAnsi="Times New Roman" w:cs="Times New Roman"/>
@@ -10715,7 +10497,7 @@
         </w:rPr>
         <w:t xml:space="preserve">he importance of drift in structuring urban phenotype frequencies will </w:t>
       </w:r>
-      <w:ins w:id="168" w:author="James Santangelo" w:date="2018-03-16T09:58:00Z">
+      <w:ins w:id="170" w:author="James Santangelo" w:date="2018-03-16T09:58:00Z">
         <w:r>
           <w:rPr>
             <w:rFonts w:ascii="Times New Roman" w:hAnsi="Times New Roman" w:cs="Times New Roman"/>
@@ -10729,7 +10511,7 @@
         </w:rPr>
         <w:t xml:space="preserve">depend </w:t>
       </w:r>
-      <w:ins w:id="169" w:author="James Santangelo" w:date="2018-03-21T12:24:00Z">
+      <w:ins w:id="171" w:author="James Santangelo" w:date="2018-03-21T12:24:00Z">
         <w:r>
           <w:rPr>
             <w:rFonts w:ascii="Times New Roman" w:hAnsi="Times New Roman" w:cs="Times New Roman"/>
@@ -10737,34 +10519,12 @@
           <w:t xml:space="preserve">on </w:t>
         </w:r>
       </w:ins>
-      <w:ins w:id="170" w:author="James Santangelo" w:date="2018-03-16T09:47:00Z">
+      <w:ins w:id="172" w:author="James Santangelo" w:date="2018-03-16T09:47:00Z">
         <w:r>
           <w:rPr>
             <w:rFonts w:ascii="Times New Roman" w:hAnsi="Times New Roman" w:cs="Times New Roman"/>
           </w:rPr>
           <w:t xml:space="preserve">the extent to which urban fragmentation has reduced the availability of suitable habitat for the focal species and whether sufficient connectivity </w:t>
-        </w:r>
-      </w:ins>
-      <w:ins w:id="171" w:author="James Santangelo" w:date="2018-03-16T09:48:00Z">
-        <w:r>
-          <w:rPr>
-            <w:rFonts w:ascii="Times New Roman" w:hAnsi="Times New Roman" w:cs="Times New Roman"/>
-          </w:rPr>
-          <w:t>exists to enabl</w:t>
-        </w:r>
-        <w:r>
-          <w:rPr>
-            <w:rFonts w:ascii="Times New Roman" w:hAnsi="Times New Roman" w:cs="Times New Roman"/>
-          </w:rPr>
-          <w:t>e gene flow between populations</w:t>
-        </w:r>
-      </w:ins>
-      <w:ins w:id="172" w:author="James Santangelo" w:date="2018-03-21T12:24:00Z">
-        <w:r>
-          <w:rPr>
-            <w:rFonts w:ascii="Times New Roman" w:hAnsi="Times New Roman" w:cs="Times New Roman"/>
-          </w:rPr>
-          <w:t>. For example,</w:t>
         </w:r>
       </w:ins>
       <w:ins w:id="173" w:author="James Santangelo" w:date="2018-03-16T09:48:00Z">
@@ -10772,15 +10532,21 @@
           <w:rPr>
             <w:rFonts w:ascii="Times New Roman" w:hAnsi="Times New Roman" w:cs="Times New Roman"/>
           </w:rPr>
-          <w:t xml:space="preserve"> </w:t>
+          <w:t>exists to enabl</w:t>
+        </w:r>
+        <w:r>
+          <w:rPr>
+            <w:rFonts w:ascii="Times New Roman" w:hAnsi="Times New Roman" w:cs="Times New Roman"/>
+          </w:rPr>
+          <w:t>e gene flow between populations</w:t>
         </w:r>
       </w:ins>
-      <w:ins w:id="174" w:author="James Santangelo" w:date="2018-03-16T09:49:00Z">
-        <w:r>
-          <w:rPr>
-            <w:rFonts w:ascii="Times New Roman" w:hAnsi="Times New Roman" w:cs="Times New Roman"/>
-          </w:rPr>
-          <w:t xml:space="preserve">urban construction and </w:t>
+      <w:ins w:id="174" w:author="James Santangelo" w:date="2018-03-21T12:24:00Z">
+        <w:r>
+          <w:rPr>
+            <w:rFonts w:ascii="Times New Roman" w:hAnsi="Times New Roman" w:cs="Times New Roman"/>
+          </w:rPr>
+          <w:t>. For example,</w:t>
         </w:r>
       </w:ins>
       <w:ins w:id="175" w:author="James Santangelo" w:date="2018-03-16T09:48:00Z">
@@ -10788,10 +10554,26 @@
           <w:rPr>
             <w:rFonts w:ascii="Times New Roman" w:hAnsi="Times New Roman" w:cs="Times New Roman"/>
           </w:rPr>
+          <w:t xml:space="preserve"> </w:t>
+        </w:r>
+      </w:ins>
+      <w:ins w:id="176" w:author="James Santangelo" w:date="2018-03-16T09:49:00Z">
+        <w:r>
+          <w:rPr>
+            <w:rFonts w:ascii="Times New Roman" w:hAnsi="Times New Roman" w:cs="Times New Roman"/>
+          </w:rPr>
+          <w:t xml:space="preserve">urban construction and </w:t>
+        </w:r>
+      </w:ins>
+      <w:ins w:id="177" w:author="James Santangelo" w:date="2018-03-16T09:48:00Z">
+        <w:r>
+          <w:rPr>
+            <w:rFonts w:ascii="Times New Roman" w:hAnsi="Times New Roman" w:cs="Times New Roman"/>
+          </w:rPr>
           <w:t xml:space="preserve">fragmentation is predicted to reduce local populations sizes </w:t>
         </w:r>
       </w:ins>
-      <w:ins w:id="176" w:author="James Santangelo" w:date="2018-03-16T09:50:00Z">
+      <w:ins w:id="178" w:author="James Santangelo" w:date="2018-03-16T09:50:00Z">
         <w:r>
           <w:rPr>
             <w:rFonts w:ascii="Times New Roman" w:hAnsi="Times New Roman" w:cs="Times New Roman"/>
@@ -10825,7 +10607,7 @@
         </w:rPr>
         <w:t>[45]</w:t>
       </w:r>
-      <w:ins w:id="177" w:author="James Santangelo" w:date="2018-03-16T09:50:00Z">
+      <w:ins w:id="179" w:author="James Santangelo" w:date="2018-03-16T09:50:00Z">
         <w:r>
           <w:rPr>
             <w:rFonts w:ascii="Times New Roman" w:hAnsi="Times New Roman" w:cs="Times New Roman"/>
@@ -10839,7 +10621,7 @@
           <w:t xml:space="preserve">) but corridors that facilitate gene flow </w:t>
         </w:r>
       </w:ins>
-      <w:ins w:id="178" w:author="James Santangelo" w:date="2018-03-16T09:52:00Z">
+      <w:ins w:id="180" w:author="James Santangelo" w:date="2018-03-16T09:52:00Z">
         <w:r>
           <w:rPr>
             <w:rFonts w:ascii="Times New Roman" w:hAnsi="Times New Roman" w:cs="Times New Roman"/>
@@ -10847,7 +10629,7 @@
           <w:t xml:space="preserve">(e.g. </w:t>
         </w:r>
       </w:ins>
-      <w:ins w:id="179" w:author="James Santangelo" w:date="2018-03-16T09:51:00Z">
+      <w:ins w:id="181" w:author="James Santangelo" w:date="2018-03-16T09:51:00Z">
         <w:r>
           <w:rPr>
             <w:rFonts w:ascii="Times New Roman" w:hAnsi="Times New Roman" w:cs="Times New Roman"/>
@@ -10874,28 +10656,12 @@
         </w:rPr>
         <w:t>[46]</w:t>
       </w:r>
-      <w:ins w:id="180" w:author="James Santangelo" w:date="2018-03-16T09:51:00Z">
+      <w:ins w:id="182" w:author="James Santangelo" w:date="2018-03-16T09:51:00Z">
         <w:r>
           <w:rPr>
             <w:rFonts w:ascii="Times New Roman" w:hAnsi="Times New Roman" w:cs="Times New Roman"/>
           </w:rPr>
           <w:fldChar w:fldCharType="end"/>
-        </w:r>
-      </w:ins>
-      <w:ins w:id="181" w:author="James Santangelo" w:date="2018-03-16T09:52:00Z">
-        <w:r>
-          <w:rPr>
-            <w:rFonts w:ascii="Times New Roman" w:hAnsi="Times New Roman" w:cs="Times New Roman"/>
-          </w:rPr>
-          <w:t>) may limit drift’s ability to generat</w:t>
-        </w:r>
-      </w:ins>
-      <w:ins w:id="182" w:author="James Santangelo" w:date="2018-03-16T09:55:00Z">
-        <w:r>
-          <w:rPr>
-            <w:rFonts w:ascii="Times New Roman" w:hAnsi="Times New Roman" w:cs="Times New Roman"/>
-          </w:rPr>
-          <w:t>e</w:t>
         </w:r>
       </w:ins>
       <w:ins w:id="183" w:author="James Santangelo" w:date="2018-03-16T09:52:00Z">
@@ -10903,7 +10669,7 @@
           <w:rPr>
             <w:rFonts w:ascii="Times New Roman" w:hAnsi="Times New Roman" w:cs="Times New Roman"/>
           </w:rPr>
-          <w:t xml:space="preserve"> </w:t>
+          <w:t>) may limit drift’s ability to generat</w:t>
         </w:r>
       </w:ins>
       <w:ins w:id="184" w:author="James Santangelo" w:date="2018-03-16T09:55:00Z">
@@ -10911,7 +10677,7 @@
           <w:rPr>
             <w:rFonts w:ascii="Times New Roman" w:hAnsi="Times New Roman" w:cs="Times New Roman"/>
           </w:rPr>
-          <w:t xml:space="preserve">genetic and non-additive trait </w:t>
+          <w:t>e</w:t>
         </w:r>
       </w:ins>
       <w:ins w:id="185" w:author="James Santangelo" w:date="2018-03-16T09:52:00Z">
@@ -10919,10 +10685,26 @@
           <w:rPr>
             <w:rFonts w:ascii="Times New Roman" w:hAnsi="Times New Roman" w:cs="Times New Roman"/>
           </w:rPr>
+          <w:t xml:space="preserve"> </w:t>
+        </w:r>
+      </w:ins>
+      <w:ins w:id="186" w:author="James Santangelo" w:date="2018-03-16T09:55:00Z">
+        <w:r>
+          <w:rPr>
+            <w:rFonts w:ascii="Times New Roman" w:hAnsi="Times New Roman" w:cs="Times New Roman"/>
+          </w:rPr>
+          <w:t xml:space="preserve">genetic and non-additive trait </w:t>
+        </w:r>
+      </w:ins>
+      <w:ins w:id="187" w:author="James Santangelo" w:date="2018-03-16T09:52:00Z">
+        <w:r>
+          <w:rPr>
+            <w:rFonts w:ascii="Times New Roman" w:hAnsi="Times New Roman" w:cs="Times New Roman"/>
+          </w:rPr>
           <w:t>differentiation between populations</w:t>
         </w:r>
       </w:ins>
-      <w:ins w:id="186" w:author="James Santangelo" w:date="2018-03-16T09:48:00Z">
+      <w:ins w:id="188" w:author="James Santangelo" w:date="2018-03-16T09:48:00Z">
         <w:r>
           <w:rPr>
             <w:rFonts w:ascii="Times New Roman" w:hAnsi="Times New Roman" w:cs="Times New Roman"/>
@@ -10930,7 +10712,7 @@
           <w:t xml:space="preserve">. </w:t>
         </w:r>
       </w:ins>
-      <w:del w:id="187" w:author="James Santangelo" w:date="2018-03-16T09:56:00Z">
+      <w:del w:id="189" w:author="James Santangelo" w:date="2018-03-16T09:56:00Z">
         <w:r>
           <w:rPr>
             <w:rFonts w:ascii="Times New Roman" w:hAnsi="Times New Roman" w:cs="Times New Roman"/>
@@ -10953,8 +10735,8 @@
         </w:rPr>
         <w:t xml:space="preserve">The natural history and biology of focal taxa is </w:t>
       </w:r>
-      <w:ins w:id="188" w:author="James Santangelo" w:date="2018-03-16T09:56:00Z">
-        <w:del w:id="189" w:author="Rob Ness" w:date="2018-03-21T11:25:00Z">
+      <w:ins w:id="190" w:author="James Santangelo" w:date="2018-03-16T09:56:00Z">
+        <w:del w:id="191" w:author="Rob Ness" w:date="2018-03-21T11:25:00Z">
           <w:r>
             <w:rPr>
               <w:rFonts w:ascii="Times New Roman" w:hAnsi="Times New Roman" w:cs="Times New Roman"/>
@@ -10963,7 +10745,7 @@
           </w:r>
         </w:del>
       </w:ins>
-      <w:ins w:id="190" w:author="Rob Ness" w:date="2018-03-21T11:25:00Z">
+      <w:ins w:id="192" w:author="Rob Ness" w:date="2018-03-21T11:25:00Z">
         <w:r>
           <w:rPr>
             <w:rFonts w:ascii="Times New Roman" w:hAnsi="Times New Roman" w:cs="Times New Roman"/>
@@ -10971,8 +10753,8 @@
           <w:t xml:space="preserve">also </w:t>
         </w:r>
       </w:ins>
-      <w:ins w:id="191" w:author="James Santangelo" w:date="2018-03-16T09:56:00Z">
-        <w:del w:id="192" w:author="Rob Ness" w:date="2018-03-21T11:25:00Z">
+      <w:ins w:id="193" w:author="James Santangelo" w:date="2018-03-16T09:56:00Z">
+        <w:del w:id="194" w:author="Rob Ness" w:date="2018-03-21T11:25:00Z">
           <w:r>
             <w:rPr>
               <w:rFonts w:ascii="Times New Roman" w:hAnsi="Times New Roman" w:cs="Times New Roman"/>
@@ -11147,34 +10929,12 @@
         </w:rPr>
         <w:t>contrast, white clover</w:t>
       </w:r>
-      <w:ins w:id="193" w:author="Rob Ness" w:date="2018-03-21T11:25:00Z">
+      <w:ins w:id="195" w:author="Rob Ness" w:date="2018-03-21T11:25:00Z">
         <w:r>
           <w:rPr>
             <w:rFonts w:ascii="Times New Roman" w:hAnsi="Times New Roman" w:cs="Times New Roman"/>
           </w:rPr>
           <w:t xml:space="preserve">, </w:t>
-        </w:r>
-      </w:ins>
-      <w:del w:id="194" w:author="Rob Ness" w:date="2018-03-21T11:25:00Z">
-        <w:r>
-          <w:rPr>
-            <w:rFonts w:ascii="Times New Roman" w:hAnsi="Times New Roman" w:cs="Times New Roman"/>
-          </w:rPr>
-          <w:delText>—</w:delText>
-        </w:r>
-      </w:del>
-      <w:r>
-        <w:rPr>
-          <w:rFonts w:ascii="Times New Roman" w:hAnsi="Times New Roman" w:cs="Times New Roman"/>
-        </w:rPr>
-        <w:t>originally native to Eurasia</w:t>
-      </w:r>
-      <w:ins w:id="195" w:author="Rob Ness" w:date="2018-03-21T11:25:00Z">
-        <w:r>
-          <w:rPr>
-            <w:rFonts w:ascii="Times New Roman" w:hAnsi="Times New Roman" w:cs="Times New Roman"/>
-          </w:rPr>
-          <w:t>,</w:t>
         </w:r>
       </w:ins>
       <w:del w:id="196" w:author="Rob Ness" w:date="2018-03-21T11:25:00Z">
@@ -11185,11 +10945,33 @@
           <w:delText>—</w:delText>
         </w:r>
       </w:del>
+      <w:r>
+        <w:rPr>
+          <w:rFonts w:ascii="Times New Roman" w:hAnsi="Times New Roman" w:cs="Times New Roman"/>
+        </w:rPr>
+        <w:t>originally native to Eurasia</w:t>
+      </w:r>
       <w:ins w:id="197" w:author="Rob Ness" w:date="2018-03-21T11:25:00Z">
         <w:r>
           <w:rPr>
             <w:rFonts w:ascii="Times New Roman" w:hAnsi="Times New Roman" w:cs="Times New Roman"/>
           </w:rPr>
+          <w:t>,</w:t>
+        </w:r>
+      </w:ins>
+      <w:del w:id="198" w:author="Rob Ness" w:date="2018-03-21T11:25:00Z">
+        <w:r>
+          <w:rPr>
+            <w:rFonts w:ascii="Times New Roman" w:hAnsi="Times New Roman" w:cs="Times New Roman"/>
+          </w:rPr>
+          <w:delText>—</w:delText>
+        </w:r>
+      </w:del>
+      <w:ins w:id="199" w:author="Rob Ness" w:date="2018-03-21T11:25:00Z">
+        <w:r>
+          <w:rPr>
+            <w:rFonts w:ascii="Times New Roman" w:hAnsi="Times New Roman" w:cs="Times New Roman"/>
+          </w:rPr>
           <w:t xml:space="preserve"> </w:t>
         </w:r>
       </w:ins>
@@ -11220,23 +11002,18 @@
       <w:r>
         <w:rPr>
           <w:rFonts w:ascii="Times New Roman" w:hAnsi="Times New Roman" w:cs="Times New Roman"/>
-          <w:rPrChange w:id="198" w:author="James Santangelo" w:date="2018-03-21T12:26:00Z">
+        </w:rPr>
+        <w:instrText>ADDIN CSL_CITATION { "citationItems" : [ { "id" : "ITEM-1", "itemData" : { "author" : [ { "dropping-particle" : "", "family" : "Johnson", "given" : "Marc T J", "non-dropping-particle" : "", "parse-names" : false, "suffix" : "" }, { "dropping-particle" : "", "family" : "Prashad", "given" : "Cindy", "non-dropping-particle" : "", "parse-names" : false, "suffix" : "" }, { "dropping-particle" : "", "family" : "Nelson", "given" : "Amanda", "non-dropping-particle" : "", "parse-names" : false, "suffix" : "" }, { "dropping-particle" : "", "family" : "Lavoignat", "given" : "Melanie", "non-dropping-particle" : "", "parse-names" : false, "suffix" : "" }, { "dropping-particle" : "", "family" : "Saini", "given" : "Hargurdeep", "non-dropping-particle" : "", "parse-names" : false, "suffix" : "" } ], "container-title" : "Proceedings of the Royal Society B: Biological Sciences", "id" : "ITEM-1", "issued" : { "date-parts" : [ [ "2018" ] ] }, "title" : "Contrasting the effects of natural selection, genetic drift and gene flow on urban evolution in white clover (&lt;i&gt;Trifolium repens&lt;i/&gt;)", "type" : "article-journal" }, "uris" : [ "http://www.mendeley.com/documents/?uuid=c77999fd-09c0-4ff2-9ad8-2bf987f7100b" ] } ], "mendeley" : { "formattedCitation" : "[26]", "plainTextFormattedCitation" : "[26]", "previouslyFormattedCitation" : "[26]" }, "properties" : {  }, "schema" : "https://github.com/citation-style-language/schema/raw/master/csl-citation.json" }</w:instrText>
+      </w:r>
+      <w:r>
+        <w:rPr>
+          <w:rFonts w:ascii="Times New Roman" w:hAnsi="Times New Roman" w:cs="Times New Roman"/>
+          <w:rPrChange w:id="200" w:author="James Santangelo" w:date="2018-03-21T12:26:00Z">
             <w:rPr>
               <w:rFonts w:ascii="Times New Roman" w:hAnsi="Times New Roman" w:cs="Times New Roman"/>
             </w:rPr>
           </w:rPrChange>
         </w:rPr>
-        <w:instrText>ADDIN CSL_CITATION { "citationItems" : [ { "id" : "ITEM-1", "itemData" : { "author" : [ { "dropping-particle" : "", "family" : "Johnson", "given" : "Marc T J", "non-dropping-particle" : "", "parse-names" : false, "suffix" : "" }, { "dropping-particle" : "", "family" : "Prashad", "given" : "Cindy", "non-dropping-particle" : "", "parse-names" : false, "suffix" : "" }, { "dropping-particle" : "", "family" : "Nelson", "given" : "Amanda", "non-dropping-particle" : "", "parse-names" : false, "suffix" : "" }, { "dropping-particle" : "", "family" : "Lavoignat", "given" : "Melanie", "non-dropping-particle" : "", "parse-names" : false, "suffix" : "" }, { "dropping-particle" : "", "family" : "Saini", "given" : "Hargurdeep", "non-dropping-particle" : "", "parse-names" : false, "suffix" : "" } ], "container-title" : "Proceedings of the Royal Society B: Biological Sciences", "id" : "ITEM-1", "issued" : { "date-parts" : [ [ "2018" ] ] }, "title" : "Contrasting the effects of natural selection, genetic drift and gene flow on urban evolution in white clover (&lt;i&gt;Trifolium repens&lt;i/&gt;)", "type" : "article-journal" }, "uris" : [ "http://www.mendeley.com/documents/?uuid=c77999fd-09c0-4ff2-9ad8-2bf987f7100b" ] } ], "mendeley" : { "formattedCitation" : "[26]", "plainTextFormattedCitation" : "[26]", "previouslyFormattedCitation" : "[26]" }, "properties" : {  }, "schema" : "https://github.com/citation-style-language/schema/raw/master/csl-citation.json" }</w:instrText>
-      </w:r>
-      <w:r>
-        <w:rPr>
-          <w:rFonts w:ascii="Times New Roman" w:hAnsi="Times New Roman" w:cs="Times New Roman"/>
-          <w:rPrChange w:id="199" w:author="James Santangelo" w:date="2018-03-21T12:26:00Z">
-            <w:rPr>
-              <w:rFonts w:ascii="Times New Roman" w:hAnsi="Times New Roman" w:cs="Times New Roman"/>
-            </w:rPr>
-          </w:rPrChange>
-        </w:rPr>
         <w:fldChar w:fldCharType="separate"/>
       </w:r>
       <w:r>
@@ -11252,6 +11029,14 @@
         </w:rPr>
         <w:fldChar w:fldCharType="end"/>
       </w:r>
+      <w:ins w:id="201" w:author="Marc Johnson" w:date="2018-03-21T22:16:00Z">
+        <w:r>
+          <w:rPr>
+            <w:rFonts w:ascii="Times New Roman" w:hAnsi="Times New Roman" w:cs="Times New Roman"/>
+          </w:rPr>
+          <w:t>,</w:t>
+        </w:r>
+      </w:ins>
       <w:r>
         <w:rPr>
           <w:rFonts w:ascii="Times New Roman" w:hAnsi="Times New Roman" w:cs="Times New Roman"/>
@@ -11264,7 +11049,7 @@
         </w:rPr>
         <w:t xml:space="preserve">suggesting no increased effects of drift in urban populations. </w:t>
       </w:r>
-      <w:ins w:id="200" w:author="James Santangelo" w:date="2018-03-21T12:25:00Z">
+      <w:ins w:id="202" w:author="James Santangelo" w:date="2018-03-21T12:25:00Z">
         <w:r>
           <w:rPr>
             <w:rFonts w:ascii="Times New Roman" w:hAnsi="Times New Roman" w:cs="Times New Roman"/>
@@ -11274,14 +11059,33 @@
         <w:r>
           <w:rPr>
             <w:rFonts w:ascii="Times New Roman" w:hAnsi="Times New Roman" w:cs="Times New Roman"/>
-            <w:rPrChange w:id="201" w:author="James Santangelo" w:date="2018-03-21T12:26:00Z">
+            <w:rPrChange w:id="203" w:author="James Santangelo" w:date="2018-03-21T12:26:00Z">
               <w:rPr/>
             </w:rPrChange>
           </w:rPr>
-          <w:t>n this very limited comparison the data suggest</w:t>
+          <w:t>n this very limited comparison</w:t>
         </w:r>
       </w:ins>
-      <w:del w:id="202" w:author="James Santangelo" w:date="2018-03-21T12:25:00Z">
+      <w:ins w:id="204" w:author="Marc Johnson" w:date="2018-03-21T22:17:00Z">
+        <w:r>
+          <w:rPr>
+            <w:rFonts w:ascii="Times New Roman" w:hAnsi="Times New Roman" w:cs="Times New Roman"/>
+          </w:rPr>
+          <w:t>,</w:t>
+        </w:r>
+      </w:ins>
+      <w:ins w:id="205" w:author="James Santangelo" w:date="2018-03-21T12:25:00Z">
+        <w:r>
+          <w:rPr>
+            <w:rFonts w:ascii="Times New Roman" w:hAnsi="Times New Roman" w:cs="Times New Roman"/>
+            <w:rPrChange w:id="206" w:author="James Santangelo" w:date="2018-03-21T12:26:00Z">
+              <w:rPr/>
+            </w:rPrChange>
+          </w:rPr>
+          <w:t xml:space="preserve"> the data suggest</w:t>
+        </w:r>
+      </w:ins>
+      <w:del w:id="207" w:author="James Santangelo" w:date="2018-03-21T12:25:00Z">
         <w:r>
           <w:rPr>
             <w:rFonts w:ascii="Times New Roman" w:hAnsi="Times New Roman" w:cs="Times New Roman"/>
@@ -11289,7 +11093,7 @@
           <w:delText xml:space="preserve">While data is still limited, </w:delText>
         </w:r>
       </w:del>
-      <w:ins w:id="203" w:author="James Santangelo" w:date="2018-03-16T10:04:00Z">
+      <w:ins w:id="208" w:author="James Santangelo" w:date="2018-03-16T10:04:00Z">
         <w:r>
           <w:rPr>
             <w:rFonts w:ascii="Times New Roman" w:hAnsi="Times New Roman" w:cs="Times New Roman"/>
@@ -11544,7 +11348,7 @@
         </w:rPr>
         <w:t>b</w:t>
       </w:r>
-      <w:ins w:id="204" w:author="James Santangelo" w:date="2018-03-13T17:17:00Z">
+      <w:ins w:id="209" w:author="James Santangelo" w:date="2018-03-13T17:17:00Z">
         <w:r>
           <w:rPr>
             <w:rFonts w:ascii="Times New Roman" w:hAnsi="Times New Roman" w:cs="Times New Roman"/>
@@ -11552,7 +11356,7 @@
           <w:t>, figure S1</w:t>
         </w:r>
       </w:ins>
-      <w:ins w:id="205" w:author="James Santangelo" w:date="2018-03-14T16:18:00Z">
+      <w:ins w:id="210" w:author="James Santangelo" w:date="2018-03-14T16:18:00Z">
         <w:r>
           <w:rPr>
             <w:rFonts w:ascii="Times New Roman" w:hAnsi="Times New Roman" w:cs="Times New Roman"/>
@@ -11617,7 +11421,7 @@
         <w:tab/>
         <w:t xml:space="preserve">While genetic drift is sufficient to generate clines in non-additive traits, it is insufficient on its own to maintain them. </w:t>
       </w:r>
-      <w:del w:id="206" w:author="James Santangelo" w:date="2018-03-14T16:46:00Z">
+      <w:del w:id="211" w:author="James Santangelo" w:date="2018-03-14T16:46:00Z">
         <w:r>
           <w:rPr>
             <w:rFonts w:ascii="Times New Roman" w:hAnsi="Times New Roman" w:cs="Times New Roman"/>
@@ -11698,7 +11502,7 @@
         </w:rPr>
         <w:t>er over time (text S6, figure S</w:t>
       </w:r>
-      <w:ins w:id="207" w:author="James Santangelo" w:date="2018-03-14T16:45:00Z">
+      <w:ins w:id="212" w:author="James Santangelo" w:date="2018-03-14T16:45:00Z">
         <w:r>
           <w:rPr>
             <w:rFonts w:ascii="Times New Roman" w:hAnsi="Times New Roman" w:cs="Times New Roman"/>
@@ -11706,7 +11510,7 @@
           <w:t>11</w:t>
         </w:r>
       </w:ins>
-      <w:del w:id="208" w:author="James Santangelo" w:date="2018-03-14T16:45:00Z">
+      <w:del w:id="213" w:author="James Santangelo" w:date="2018-03-14T16:45:00Z">
         <w:r>
           <w:rPr>
             <w:rFonts w:ascii="Times New Roman" w:hAnsi="Times New Roman" w:cs="Times New Roman"/>
@@ -11999,31 +11803,13 @@
         </w:rPr>
         <w:t xml:space="preserve"> (e.g. </w:t>
       </w:r>
-      <w:proofErr w:type="spellStart"/>
-      <w:r>
-        <w:rPr>
-          <w:rFonts w:ascii="Times New Roman" w:hAnsi="Times New Roman" w:cs="Times New Roman"/>
-          <w:i/>
-        </w:rPr>
-        <w:t>Eichhorinia</w:t>
-      </w:r>
-      <w:proofErr w:type="spellEnd"/>
-      <w:r>
-        <w:rPr>
-          <w:rFonts w:ascii="Times New Roman" w:hAnsi="Times New Roman" w:cs="Times New Roman"/>
-          <w:i/>
-        </w:rPr>
-        <w:t xml:space="preserve"> </w:t>
-      </w:r>
-      <w:proofErr w:type="spellStart"/>
-      <w:r>
-        <w:rPr>
-          <w:rFonts w:ascii="Times New Roman" w:hAnsi="Times New Roman" w:cs="Times New Roman"/>
-          <w:i/>
-        </w:rPr>
-        <w:t>paniculata</w:t>
-      </w:r>
-      <w:proofErr w:type="spellEnd"/>
+      <w:r>
+        <w:rPr>
+          <w:rFonts w:ascii="Times New Roman" w:hAnsi="Times New Roman" w:cs="Times New Roman"/>
+          <w:i/>
+        </w:rPr>
+        <w:t>Eichhorinia paniculata</w:t>
+      </w:r>
       <w:r>
         <w:rPr>
           <w:rFonts w:ascii="Times New Roman" w:hAnsi="Times New Roman" w:cs="Times New Roman"/>
@@ -12196,7 +11982,7 @@
         </w:rPr>
         <w:t xml:space="preserve">, despite equal frequencies of positive and negative clines at underlying loci. Drift should thus be considered a null model to be rejected prior to invoking the selection in the formation of clines, especially when phenotypes result from interactions among multiple genes or metabolic pathways. Rejecting drift as a </w:t>
       </w:r>
-      <w:del w:id="209" w:author="James Santangelo" w:date="2018-03-14T16:18:00Z">
+      <w:del w:id="214" w:author="James Santangelo" w:date="2018-03-14T16:18:00Z">
         <w:r>
           <w:rPr>
             <w:rFonts w:ascii="Times New Roman" w:hAnsi="Times New Roman" w:cs="Times New Roman"/>
@@ -12306,7 +12092,7 @@
         </w:rPr>
         <w:t xml:space="preserve">Finally, we caution that observations of parallel clines may represent </w:t>
       </w:r>
-      <w:del w:id="210" w:author="James Santangelo" w:date="2018-03-13T15:46:00Z">
+      <w:del w:id="215" w:author="James Santangelo" w:date="2018-03-13T15:46:00Z">
         <w:r>
           <w:rPr>
             <w:rFonts w:ascii="Times New Roman" w:hAnsi="Times New Roman" w:cs="Times New Roman"/>
@@ -12314,7 +12100,7 @@
           <w:delText xml:space="preserve">contemporary </w:delText>
         </w:r>
       </w:del>
-      <w:ins w:id="211" w:author="James Santangelo" w:date="2018-03-13T15:46:00Z">
+      <w:ins w:id="216" w:author="James Santangelo" w:date="2018-03-13T15:46:00Z">
         <w:r>
           <w:rPr>
             <w:rFonts w:ascii="Times New Roman" w:hAnsi="Times New Roman" w:cs="Times New Roman"/>
@@ -12404,21 +12190,7 @@
         <w:rPr>
           <w:rFonts w:ascii="Times New Roman" w:hAnsi="Times New Roman" w:cs="Times New Roman"/>
         </w:rPr>
-        <w:t xml:space="preserve">. All Python and R code used in generating and analyzing data can be found on the </w:t>
-      </w:r>
-      <w:proofErr w:type="spellStart"/>
-      <w:r>
-        <w:rPr>
-          <w:rFonts w:ascii="Times New Roman" w:hAnsi="Times New Roman" w:cs="Times New Roman"/>
-        </w:rPr>
-        <w:t>Github</w:t>
-      </w:r>
-      <w:proofErr w:type="spellEnd"/>
-      <w:r>
-        <w:rPr>
-          <w:rFonts w:ascii="Times New Roman" w:hAnsi="Times New Roman" w:cs="Times New Roman"/>
-        </w:rPr>
-        <w:t xml:space="preserve"> page for J.S.S. (</w:t>
+        <w:t>. All Python and R code used in generating and analyzing data can be found on the Github page for J.S.S. (</w:t>
       </w:r>
       <w:hyperlink r:id="rId13" w:history="1">
         <w:r>
@@ -12749,21 +12521,7 @@
         <w:rPr>
           <w:rFonts w:ascii="Times New Roman" w:hAnsi="Times New Roman" w:cs="Times New Roman"/>
         </w:rPr>
-        <w:t xml:space="preserve"> M. Hetherington-</w:t>
-      </w:r>
-      <w:proofErr w:type="spellStart"/>
-      <w:r>
-        <w:rPr>
-          <w:rFonts w:ascii="Times New Roman" w:hAnsi="Times New Roman" w:cs="Times New Roman"/>
-        </w:rPr>
-        <w:t>Rauth</w:t>
-      </w:r>
-      <w:proofErr w:type="spellEnd"/>
-      <w:r>
-        <w:rPr>
-          <w:rFonts w:ascii="Times New Roman" w:hAnsi="Times New Roman" w:cs="Times New Roman"/>
-        </w:rPr>
-        <w:t>,</w:t>
+        <w:t xml:space="preserve"> M. Hetherington-Rauth,</w:t>
       </w:r>
       <w:r>
         <w:rPr>
@@ -12775,34 +12533,13 @@
         <w:rPr>
           <w:rFonts w:ascii="Times New Roman" w:hAnsi="Times New Roman" w:cs="Times New Roman"/>
         </w:rPr>
-        <w:t xml:space="preserve">S. Innes, V. </w:t>
-      </w:r>
-      <w:proofErr w:type="spellStart"/>
-      <w:r>
-        <w:rPr>
-          <w:rFonts w:ascii="Times New Roman" w:hAnsi="Times New Roman" w:cs="Times New Roman"/>
-        </w:rPr>
-        <w:t>Nhan</w:t>
-      </w:r>
-      <w:proofErr w:type="spellEnd"/>
-      <w:r>
-        <w:rPr>
-          <w:rFonts w:ascii="Times New Roman" w:hAnsi="Times New Roman" w:cs="Times New Roman"/>
-        </w:rPr>
-        <w:t xml:space="preserve">, </w:t>
-      </w:r>
-      <w:r>
-        <w:rPr>
-          <w:rFonts w:ascii="Times New Roman" w:hAnsi="Times New Roman" w:cs="Times New Roman"/>
-        </w:rPr>
-        <w:t xml:space="preserve">R. </w:t>
-      </w:r>
-      <w:proofErr w:type="spellStart"/>
-      <w:r>
-        <w:rPr>
-          <w:rFonts w:ascii="Times New Roman" w:hAnsi="Times New Roman" w:cs="Times New Roman"/>
-        </w:rPr>
-        <w:t>R</w:t>
+        <w:t xml:space="preserve">S. Innes, V. Nhan, </w:t>
+      </w:r>
+      <w:r>
+        <w:rPr>
+          <w:rFonts w:ascii="Times New Roman" w:hAnsi="Times New Roman" w:cs="Times New Roman"/>
+        </w:rPr>
+        <w:t>R. R</w:t>
       </w:r>
       <w:r>
         <w:rPr>
@@ -12810,8 +12547,7 @@
         </w:rPr>
         <w:t>ivkin</w:t>
       </w:r>
-      <w:proofErr w:type="spellEnd"/>
-      <w:del w:id="212" w:author="James Santangelo" w:date="2018-03-16T09:28:00Z">
+      <w:del w:id="217" w:author="James Santangelo" w:date="2018-03-16T09:28:00Z">
         <w:r>
           <w:rPr>
             <w:rFonts w:ascii="Times New Roman" w:hAnsi="Times New Roman" w:cs="Times New Roman"/>
@@ -12819,7 +12555,7 @@
           <w:delText xml:space="preserve"> and</w:delText>
         </w:r>
       </w:del>
-      <w:ins w:id="213" w:author="James Santangelo" w:date="2018-03-16T09:28:00Z">
+      <w:ins w:id="218" w:author="James Santangelo" w:date="2018-03-16T09:28:00Z">
         <w:r>
           <w:rPr>
             <w:rFonts w:ascii="Times New Roman" w:hAnsi="Times New Roman" w:cs="Times New Roman"/>
@@ -12845,7 +12581,7 @@
         </w:rPr>
         <w:t xml:space="preserve"> Schneider</w:t>
       </w:r>
-      <w:ins w:id="214" w:author="James Santangelo" w:date="2018-03-16T09:28:00Z">
+      <w:ins w:id="219" w:author="James Santangelo" w:date="2018-03-16T09:28:00Z">
         <w:r>
           <w:rPr>
             <w:rFonts w:ascii="Times New Roman" w:hAnsi="Times New Roman" w:cs="Times New Roman"/>
@@ -12887,8 +12623,8 @@
         </w:rPr>
         <w:t xml:space="preserve">improved the manuscript. </w:t>
       </w:r>
-      <w:commentRangeStart w:id="215"/>
-      <w:commentRangeStart w:id="216"/>
+      <w:commentRangeStart w:id="220"/>
+      <w:commentRangeStart w:id="221"/>
       <w:r>
         <w:rPr>
           <w:rFonts w:ascii="Times New Roman" w:hAnsi="Times New Roman" w:cs="Times New Roman"/>
@@ -12896,43 +12632,27 @@
         </w:rPr>
         <w:t xml:space="preserve">HPCNODE1 </w:t>
       </w:r>
-      <w:commentRangeEnd w:id="215"/>
+      <w:commentRangeEnd w:id="220"/>
       <w:r>
         <w:rPr>
           <w:rStyle w:val="CommentReference"/>
         </w:rPr>
-        <w:commentReference w:id="215"/>
-      </w:r>
-      <w:commentRangeEnd w:id="216"/>
+        <w:commentReference w:id="220"/>
+      </w:r>
+      <w:commentRangeEnd w:id="221"/>
       <w:r>
         <w:rPr>
           <w:rStyle w:val="CommentReference"/>
         </w:rPr>
-        <w:commentReference w:id="216"/>
-      </w:r>
-      <w:ins w:id="217" w:author="James Santangelo" w:date="2018-03-21T12:27:00Z">
+        <w:commentReference w:id="221"/>
+      </w:r>
+      <w:ins w:id="222" w:author="James Santangelo" w:date="2018-03-21T12:27:00Z">
         <w:r>
           <w:rPr>
             <w:rFonts w:ascii="Times New Roman" w:hAnsi="Times New Roman" w:cs="Times New Roman"/>
             <w:color w:val="000000" w:themeColor="text1"/>
           </w:rPr>
-          <w:t xml:space="preserve">and Brian </w:t>
-        </w:r>
-        <w:proofErr w:type="spellStart"/>
-        <w:r>
-          <w:rPr>
-            <w:rFonts w:ascii="Times New Roman" w:hAnsi="Times New Roman" w:cs="Times New Roman"/>
-            <w:color w:val="000000" w:themeColor="text1"/>
-          </w:rPr>
-          <w:t>Novogradac</w:t>
-        </w:r>
-        <w:proofErr w:type="spellEnd"/>
-        <w:r>
-          <w:rPr>
-            <w:rFonts w:ascii="Times New Roman" w:hAnsi="Times New Roman" w:cs="Times New Roman"/>
-            <w:color w:val="000000" w:themeColor="text1"/>
-          </w:rPr>
-          <w:t xml:space="preserve"> </w:t>
+          <w:t xml:space="preserve">and Brian Novogradac </w:t>
         </w:r>
       </w:ins>
       <w:r>
@@ -12963,7 +12683,7 @@
         </w:rPr>
         <w:t xml:space="preserve">computational resources </w:t>
       </w:r>
-      <w:ins w:id="218" w:author="James Santangelo" w:date="2018-03-21T12:27:00Z">
+      <w:ins w:id="223" w:author="James Santangelo" w:date="2018-03-21T12:27:00Z">
         <w:r>
           <w:rPr>
             <w:rFonts w:ascii="Times New Roman" w:hAnsi="Times New Roman" w:cs="Times New Roman"/>
@@ -17170,8 +16890,7 @@
         </w:rPr>
         <w:t xml:space="preserve"> influenced the mean strength of HCN (filled </w:t>
       </w:r>
-      <w:bookmarkStart w:id="219" w:name="_GoBack"/>
-      <w:del w:id="220" w:author="James Santangelo" w:date="2018-03-14T18:16:00Z">
+      <w:del w:id="224" w:author="James Santangelo" w:date="2018-03-14T18:16:00Z">
         <w:r>
           <w:rPr>
             <w:rFonts w:ascii="Times New Roman" w:hAnsi="Times New Roman" w:cs="Times New Roman"/>
@@ -17185,8 +16904,7 @@
           <w:delText xml:space="preserve"> </w:delText>
         </w:r>
       </w:del>
-      <w:bookmarkEnd w:id="219"/>
-      <w:ins w:id="221" w:author="James Santangelo" w:date="2018-03-14T18:16:00Z">
+      <w:ins w:id="225" w:author="James Santangelo" w:date="2018-03-14T18:16:00Z">
         <w:r>
           <w:rPr>
             <w:rFonts w:ascii="Times New Roman" w:hAnsi="Times New Roman" w:cs="Times New Roman"/>
@@ -17213,7 +16931,7 @@
         </w:rPr>
         <w:t xml:space="preserve">(open </w:t>
       </w:r>
-      <w:del w:id="222" w:author="James Santangelo" w:date="2018-03-14T18:17:00Z">
+      <w:del w:id="226" w:author="James Santangelo" w:date="2018-03-14T18:17:00Z">
         <w:r>
           <w:rPr>
             <w:rFonts w:ascii="Times New Roman" w:hAnsi="Times New Roman" w:cs="Times New Roman"/>
@@ -17221,7 +16939,7 @@
           <w:delText>triangle</w:delText>
         </w:r>
       </w:del>
-      <w:ins w:id="223" w:author="James Santangelo" w:date="2018-03-14T18:17:00Z">
+      <w:ins w:id="227" w:author="James Santangelo" w:date="2018-03-14T18:17:00Z">
         <w:r>
           <w:rPr>
             <w:rFonts w:ascii="Times New Roman" w:hAnsi="Times New Roman" w:cs="Times New Roman"/>
@@ -17229,7 +16947,7 @@
           <w:t xml:space="preserve">squares </w:t>
         </w:r>
       </w:ins>
-      <w:ins w:id="224" w:author="James Santangelo" w:date="2018-03-14T18:16:00Z">
+      <w:ins w:id="228" w:author="James Santangelo" w:date="2018-03-14T18:16:00Z">
         <w:r>
           <w:rPr>
             <w:rFonts w:ascii="Times New Roman" w:hAnsi="Times New Roman" w:cs="Times New Roman"/>
@@ -17237,7 +16955,7 @@
           <w:t xml:space="preserve">with </w:t>
         </w:r>
       </w:ins>
-      <w:ins w:id="225" w:author="James Santangelo" w:date="2018-03-14T18:17:00Z">
+      <w:ins w:id="229" w:author="James Santangelo" w:date="2018-03-14T18:17:00Z">
         <w:r>
           <w:rPr>
             <w:rFonts w:ascii="Times New Roman" w:hAnsi="Times New Roman" w:cs="Times New Roman"/>
@@ -17245,7 +16963,7 @@
           <w:t>dotted</w:t>
         </w:r>
       </w:ins>
-      <w:ins w:id="226" w:author="James Santangelo" w:date="2018-03-14T18:16:00Z">
+      <w:ins w:id="230" w:author="James Santangelo" w:date="2018-03-14T18:16:00Z">
         <w:r>
           <w:rPr>
             <w:rFonts w:ascii="Times New Roman" w:hAnsi="Times New Roman" w:cs="Times New Roman"/>
@@ -17272,7 +16990,7 @@
         </w:rPr>
         <w:t xml:space="preserve">(grey </w:t>
       </w:r>
-      <w:del w:id="227" w:author="James Santangelo" w:date="2018-03-14T18:17:00Z">
+      <w:del w:id="231" w:author="James Santangelo" w:date="2018-03-14T18:17:00Z">
         <w:r>
           <w:rPr>
             <w:rFonts w:ascii="Times New Roman" w:hAnsi="Times New Roman" w:cs="Times New Roman"/>
@@ -17280,7 +16998,7 @@
           <w:delText xml:space="preserve">inverted </w:delText>
         </w:r>
       </w:del>
-      <w:ins w:id="228" w:author="James Santangelo" w:date="2018-03-14T18:17:00Z">
+      <w:ins w:id="232" w:author="James Santangelo" w:date="2018-03-14T18:17:00Z">
         <w:r>
           <w:rPr>
             <w:rFonts w:ascii="Times New Roman" w:hAnsi="Times New Roman" w:cs="Times New Roman"/>
@@ -17300,7 +17018,7 @@
         </w:rPr>
         <w:t>triangle</w:t>
       </w:r>
-      <w:ins w:id="229" w:author="James Santangelo" w:date="2018-03-14T18:16:00Z">
+      <w:ins w:id="233" w:author="James Santangelo" w:date="2018-03-14T18:16:00Z">
         <w:r>
           <w:rPr>
             <w:rFonts w:ascii="Times New Roman" w:hAnsi="Times New Roman" w:cs="Times New Roman"/>
@@ -17308,7 +17026,7 @@
           <w:t xml:space="preserve"> </w:t>
         </w:r>
       </w:ins>
-      <w:ins w:id="230" w:author="James Santangelo" w:date="2018-03-14T18:17:00Z">
+      <w:ins w:id="234" w:author="James Santangelo" w:date="2018-03-14T18:17:00Z">
         <w:r>
           <w:rPr>
             <w:rFonts w:ascii="Times New Roman" w:hAnsi="Times New Roman" w:cs="Times New Roman"/>
@@ -17365,7 +17083,7 @@
         </w:rPr>
         <w:t>triangles</w:t>
       </w:r>
-      <w:ins w:id="231" w:author="James Santangelo" w:date="2018-03-14T18:17:00Z">
+      <w:ins w:id="235" w:author="James Santangelo" w:date="2018-03-14T18:17:00Z">
         <w:r>
           <w:rPr>
             <w:rFonts w:ascii="Times New Roman" w:hAnsi="Times New Roman" w:cs="Times New Roman"/>
@@ -17397,7 +17115,7 @@
         </w:rPr>
         <w:t>triangles</w:t>
       </w:r>
-      <w:ins w:id="232" w:author="James Santangelo" w:date="2018-03-14T18:17:00Z">
+      <w:ins w:id="236" w:author="James Santangelo" w:date="2018-03-14T18:17:00Z">
         <w:r>
           <w:rPr>
             <w:rFonts w:ascii="Times New Roman" w:hAnsi="Times New Roman" w:cs="Times New Roman"/>
@@ -17411,7 +17129,7 @@
         </w:rPr>
         <w:t>) clines</w:t>
       </w:r>
-      <w:ins w:id="233" w:author="James Santangelo" w:date="2018-03-13T17:14:00Z">
+      <w:ins w:id="237" w:author="James Santangelo" w:date="2018-03-13T17:14:00Z">
         <w:r>
           <w:rPr>
             <w:rFonts w:ascii="Times New Roman" w:hAnsi="Times New Roman" w:cs="Times New Roman"/>
@@ -17614,7 +17332,7 @@
         </w:rPr>
         <w:t xml:space="preserve">), we imposed a spatial gradient in carrying capacity </w:t>
       </w:r>
-      <w:ins w:id="234" w:author="James Santangelo" w:date="2018-03-14T16:20:00Z">
+      <w:ins w:id="238" w:author="James Santangelo" w:date="2018-03-14T16:20:00Z">
         <w:r>
           <w:rPr>
             <w:rFonts w:ascii="Times New Roman" w:hAnsi="Times New Roman" w:cs="Times New Roman"/>
@@ -17898,6 +17616,7 @@
         <w:rPr>
           <w:rFonts w:ascii="Times New Roman" w:hAnsi="Times New Roman" w:cs="Times New Roman"/>
           <w:noProof/>
+          <w:lang w:val="en-US"/>
         </w:rPr>
         <w:drawing>
           <wp:inline distT="0" distB="0" distL="0" distR="0" wp14:anchorId="4160EE40" wp14:editId="4BE42EF0">
@@ -17989,6 +17708,7 @@
         <w:rPr>
           <w:rFonts w:ascii="Times New Roman" w:hAnsi="Times New Roman" w:cs="Times New Roman"/>
           <w:noProof/>
+          <w:lang w:val="en-US"/>
         </w:rPr>
         <w:drawing>
           <wp:inline distT="0" distB="0" distL="0" distR="0" wp14:anchorId="25B84D59" wp14:editId="3197B340">
@@ -18046,7 +17766,7 @@
 
 <file path=word/comments.xml><?xml version="1.0" encoding="utf-8"?>
 <w:comments xmlns:wpc="http://schemas.microsoft.com/office/word/2010/wordprocessingCanvas" xmlns:cx="http://schemas.microsoft.com/office/drawing/2014/chartex" xmlns:cx1="http://schemas.microsoft.com/office/drawing/2015/9/8/chartex" xmlns:cx2="http://schemas.microsoft.com/office/drawing/2015/10/21/chartex" xmlns:cx3="http://schemas.microsoft.com/office/drawing/2016/5/9/chartex" xmlns:cx4="http://schemas.microsoft.com/office/drawing/2016/5/10/chartex" xmlns:cx5="http://schemas.microsoft.com/office/drawing/2016/5/11/chartex" xmlns:cx6="http://schemas.microsoft.com/office/drawing/2016/5/12/chartex" xmlns:cx7="http://schemas.microsoft.com/office/drawing/2016/5/13/chartex" xmlns:cx8="http://schemas.microsoft.com/office/drawing/2016/5/14/chartex" xmlns:mc="http://schemas.openxmlformats.org/markup-compatibility/2006" xmlns:aink="http://schemas.microsoft.com/office/drawing/2016/ink" xmlns:am3d="http://schemas.microsoft.com/office/drawing/2017/model3d" xmlns:o="urn:schemas-microsoft-com:office:office" xmlns:r="http://schemas.openxmlformats.org/officeDocument/2006/relationships" xmlns:m="http://schemas.openxmlformats.org/officeDocument/2006/math" xmlns:v="urn:schemas-microsoft-com:vml" xmlns:wp14="http://schemas.microsoft.com/office/word/2010/wordprocessingDrawing" xmlns:wp="http://schemas.openxmlformats.org/drawingml/2006/wordprocessingDrawing" xmlns:w10="urn:schemas-microsoft-com:office:word" xmlns:w="http://schemas.openxmlformats.org/wordprocessingml/2006/main" xmlns:w14="http://schemas.microsoft.com/office/word/2010/wordml" xmlns:w15="http://schemas.microsoft.com/office/word/2012/wordml" xmlns:w16cid="http://schemas.microsoft.com/office/word/2016/wordml/cid" xmlns:w16se="http://schemas.microsoft.com/office/word/2015/wordml/symex" xmlns:wpg="http://schemas.microsoft.com/office/word/2010/wordprocessingGroup" xmlns:wpi="http://schemas.microsoft.com/office/word/2010/wordprocessingInk" xmlns:wne="http://schemas.microsoft.com/office/word/2006/wordml" xmlns:wps="http://schemas.microsoft.com/office/word/2010/wordprocessingShape" mc:Ignorable="w14 w15 w16se w16cid wp14">
-  <w:comment w:id="0" w:author="James Santangelo" w:date="2018-03-13T08:25:00Z" w:initials="MOU">
+  <w:comment w:id="1" w:author="James Santangelo" w:date="2018-03-13T08:25:00Z" w:initials="MOU">
     <w:p>
       <w:pPr>
         <w:pStyle w:val="CommentText"/>
@@ -18062,7 +17782,7 @@
       </w:r>
     </w:p>
   </w:comment>
-  <w:comment w:id="8" w:author="James Santangelo" w:date="2018-03-21T12:30:00Z" w:initials="MOU">
+  <w:comment w:id="9" w:author="James Santangelo" w:date="2018-03-21T12:30:00Z" w:initials="MOU">
     <w:p>
       <w:pPr>
         <w:pStyle w:val="CommentText"/>
@@ -18074,15 +17794,7 @@
         <w:annotationRef/>
       </w:r>
       <w:r>
-        <w:t xml:space="preserve">Ken had the comment that after reading the abstract he thought: “Hmmm…so it’s all drift”. Only after reading the discussion did he realize we discuss the lack of neutral clines that suggest </w:t>
-      </w:r>
-      <w:proofErr w:type="spellStart"/>
-      <w:r>
-        <w:t>cyanogenesis</w:t>
-      </w:r>
-      <w:proofErr w:type="spellEnd"/>
-      <w:r>
-        <w:t xml:space="preserve"> clines are likely adaptive. Any thoughts on how (or whether) we could revise the wording in the abstract to prevent misleading readers familiar with the system that drift </w:t>
+        <w:t xml:space="preserve">Ken had the comment that after reading the abstract he thought: “Hmmm…so it’s all drift”. Only after reading the discussion did he realize we discuss the lack of neutral clines that suggest cyanogenesis clines are likely adaptive. Any thoughts on how (or whether) we could revise the wording in the abstract to prevent misleading readers familiar with the system that drift </w:t>
       </w:r>
       <w:r>
         <w:rPr>
@@ -18101,41 +17813,6 @@
       </w:r>
       <w:r>
         <w:t>produce clines?</w:t>
-      </w:r>
-    </w:p>
-  </w:comment>
-  <w:comment w:id="9" w:author="James Santangelo" w:date="2018-03-21T12:31:00Z" w:initials="MOU">
-    <w:p>
-      <w:pPr>
-        <w:pStyle w:val="CommentText"/>
-      </w:pPr>
-      <w:r>
-        <w:rPr>
-          <w:rStyle w:val="CommentReference"/>
-        </w:rPr>
-        <w:annotationRef/>
-      </w:r>
-      <w:r>
-        <w:t xml:space="preserve">Rob: </w:t>
-      </w:r>
-      <w:r>
-        <w:t xml:space="preserve">We don’t get clines at neutral loci – you want to rule out </w:t>
-      </w:r>
-      <w:proofErr w:type="spellStart"/>
-      <w:r>
-        <w:t>nonadaptive</w:t>
-      </w:r>
-      <w:proofErr w:type="spellEnd"/>
-      <w:r>
-        <w:t xml:space="preserve"> explanations from </w:t>
-      </w:r>
-      <w:proofErr w:type="gramStart"/>
-      <w:r>
-        <w:t>drift  -</w:t>
-      </w:r>
-      <w:proofErr w:type="gramEnd"/>
-      <w:r>
-        <w:t xml:space="preserve"> maybe “ ..should generate null models of phenotypic change based on the genetic architecture underlying focal traits…” or something</w:t>
       </w:r>
     </w:p>
   </w:comment>
@@ -18151,35 +17828,11 @@
         <w:annotationRef/>
       </w:r>
       <w:r>
-        <w:t xml:space="preserve">After thinking on Ken’s </w:t>
-      </w:r>
-      <w:proofErr w:type="gramStart"/>
-      <w:r>
-        <w:t>comment</w:t>
-      </w:r>
-      <w:proofErr w:type="gramEnd"/>
-      <w:r>
-        <w:t xml:space="preserve"> a bit more I am not too concerned. He is approaching this paper as someone who knows the </w:t>
-      </w:r>
-      <w:proofErr w:type="spellStart"/>
-      <w:r>
-        <w:t>cyanogenesis</w:t>
-      </w:r>
-      <w:proofErr w:type="spellEnd"/>
-      <w:r>
-        <w:t xml:space="preserve"> story really </w:t>
-      </w:r>
-      <w:proofErr w:type="gramStart"/>
-      <w:r>
-        <w:t>well</w:t>
-      </w:r>
-      <w:proofErr w:type="gramEnd"/>
-      <w:r>
-        <w:t xml:space="preserve"> but this will not be true for most readers. Given that we are only using HCN as a model to test broader questions about the effects of drift on evolution of phenotypic clines and not necessarily trying the explain the presence of urban-rural clines in HCN (although this is part of it), I am OK with the drift vs. selection discussion occurring in the Discussion. Marc, what are your thoughts?</w:t>
+        <w:t>Rob: We don’t get clines at neutral loci – you want to rule out nonadaptive explanations from drift  - maybe “ ..should generate null models of phenotypic change based on the genetic architecture underlying focal traits…” or something</w:t>
       </w:r>
     </w:p>
   </w:comment>
-  <w:comment w:id="215" w:author="Rob Ness" w:date="2018-03-21T11:31:00Z" w:initials="RN">
+  <w:comment w:id="11" w:author="James Santangelo" w:date="2018-03-21T12:31:00Z" w:initials="MOU">
     <w:p>
       <w:pPr>
         <w:pStyle w:val="CommentText"/>
@@ -18191,19 +17844,43 @@
         <w:annotationRef/>
       </w:r>
       <w:r>
-        <w:t xml:space="preserve">Do you want to acknowledge Brian </w:t>
-      </w:r>
-      <w:proofErr w:type="spellStart"/>
-      <w:r>
-        <w:t>Novogradac</w:t>
-      </w:r>
-      <w:proofErr w:type="spellEnd"/>
-      <w:r>
-        <w:t>? You don’t have to but he went above and beyond his job to help you get early access to the server etc. It's a feather in the cap of a guy we want to keep on our side. Think about it – I will leave it to you.</w:t>
+        <w:t>After thinking on Ken’s comment a bit more I am not too concerned. He is approaching this paper as someone who knows the cyanogenesis story really well but this will not be true for most readers. Given that we are only using HCN as a model to test broader questions about the effects of drift on evolution of phenotypic clines and not necessarily trying the explain the presence of urban-rural clines in HCN (although this is part of it), I am OK with the drift vs. selection discussion occurring in the Discussion. Marc, what are your thoughts?</w:t>
       </w:r>
     </w:p>
   </w:comment>
-  <w:comment w:id="216" w:author="James Santangelo" w:date="2018-03-21T12:28:00Z" w:initials="MOU">
+  <w:comment w:id="12" w:author="Marc Johnson" w:date="2018-03-21T22:11:00Z" w:initials="MJ">
+    <w:p>
+      <w:pPr>
+        <w:pStyle w:val="CommentText"/>
+      </w:pPr>
+      <w:r>
+        <w:rPr>
+          <w:rStyle w:val="CommentReference"/>
+        </w:rPr>
+        <w:annotationRef/>
+      </w:r>
+      <w:r>
+        <w:t>Fine with it either way</w:t>
+      </w:r>
+    </w:p>
+  </w:comment>
+  <w:comment w:id="220" w:author="Rob Ness" w:date="2018-03-21T11:31:00Z" w:initials="RN">
+    <w:p>
+      <w:pPr>
+        <w:pStyle w:val="CommentText"/>
+      </w:pPr>
+      <w:r>
+        <w:rPr>
+          <w:rStyle w:val="CommentReference"/>
+        </w:rPr>
+        <w:annotationRef/>
+      </w:r>
+      <w:r>
+        <w:t>Do you want to acknowledge Brian Novogradac? You don’t have to but he went above and beyond his job to help you get early access to the server etc. It's a feather in the cap of a guy we want to keep on our side. Think about it – I will leave it to you.</w:t>
+      </w:r>
+    </w:p>
+  </w:comment>
+  <w:comment w:id="221" w:author="James Santangelo" w:date="2018-03-21T12:28:00Z" w:initials="MOU">
     <w:p>
       <w:pPr>
         <w:pStyle w:val="CommentText"/>
@@ -18228,6 +17905,7 @@
   <w15:commentEx w15:paraId="1BFC06A9" w15:done="0"/>
   <w15:commentEx w15:paraId="3B6436D6" w15:paraIdParent="1BFC06A9" w15:done="0"/>
   <w15:commentEx w15:paraId="08CC1931" w15:paraIdParent="1BFC06A9" w15:done="0"/>
+  <w15:commentEx w15:paraId="06B36DF1" w15:paraIdParent="1BFC06A9" w15:done="0"/>
   <w15:commentEx w15:paraId="5C2DED08" w15:done="0"/>
   <w15:commentEx w15:paraId="7E30F36E" w15:paraIdParent="5C2DED08" w15:done="0"/>
 </w15:commentsEx>
@@ -18239,6 +17917,7 @@
   <w16cid:commentId w16cid:paraId="1BFC06A9" w16cid:durableId="1E5CCEFA"/>
   <w16cid:commentId w16cid:paraId="3B6436D6" w16cid:durableId="1E5CCF0C"/>
   <w16cid:commentId w16cid:paraId="08CC1931" w16cid:durableId="1E5CCF22"/>
+  <w16cid:commentId w16cid:paraId="06B36DF1" w16cid:durableId="1E5DF40D"/>
   <w16cid:commentId w16cid:paraId="5C2DED08" w16cid:durableId="1E5CC107"/>
   <w16cid:commentId w16cid:paraId="7E30F36E" w16cid:durableId="1E5CCE52"/>
 </w16cid:commentsIds>
@@ -18333,7 +18012,7 @@
         <w:rStyle w:val="PageNumber"/>
         <w:noProof/>
       </w:rPr>
-      <w:t>2</w:t>
+      <w:t>30</w:t>
     </w:r>
     <w:r>
       <w:rPr>
@@ -18585,6 +18264,9 @@
 <w15:people xmlns:wpc="http://schemas.microsoft.com/office/word/2010/wordprocessingCanvas" xmlns:cx="http://schemas.microsoft.com/office/drawing/2014/chartex" xmlns:cx1="http://schemas.microsoft.com/office/drawing/2015/9/8/chartex" xmlns:cx2="http://schemas.microsoft.com/office/drawing/2015/10/21/chartex" xmlns:cx3="http://schemas.microsoft.com/office/drawing/2016/5/9/chartex" xmlns:cx4="http://schemas.microsoft.com/office/drawing/2016/5/10/chartex" xmlns:cx5="http://schemas.microsoft.com/office/drawing/2016/5/11/chartex" xmlns:cx6="http://schemas.microsoft.com/office/drawing/2016/5/12/chartex" xmlns:cx7="http://schemas.microsoft.com/office/drawing/2016/5/13/chartex" xmlns:cx8="http://schemas.microsoft.com/office/drawing/2016/5/14/chartex" xmlns:mc="http://schemas.openxmlformats.org/markup-compatibility/2006" xmlns:aink="http://schemas.microsoft.com/office/drawing/2016/ink" xmlns:am3d="http://schemas.microsoft.com/office/drawing/2017/model3d" xmlns:o="urn:schemas-microsoft-com:office:office" xmlns:r="http://schemas.openxmlformats.org/officeDocument/2006/relationships" xmlns:m="http://schemas.openxmlformats.org/officeDocument/2006/math" xmlns:v="urn:schemas-microsoft-com:vml" xmlns:wp14="http://schemas.microsoft.com/office/word/2010/wordprocessingDrawing" xmlns:wp="http://schemas.openxmlformats.org/drawingml/2006/wordprocessingDrawing" xmlns:w10="urn:schemas-microsoft-com:office:word" xmlns:w="http://schemas.openxmlformats.org/wordprocessingml/2006/main" xmlns:w14="http://schemas.microsoft.com/office/word/2010/wordml" xmlns:w15="http://schemas.microsoft.com/office/word/2012/wordml" xmlns:w16cid="http://schemas.microsoft.com/office/word/2016/wordml/cid" xmlns:w16se="http://schemas.microsoft.com/office/word/2015/wordml/symex" xmlns:wpg="http://schemas.microsoft.com/office/word/2010/wordprocessingGroup" xmlns:wpi="http://schemas.microsoft.com/office/word/2010/wordprocessingInk" xmlns:wne="http://schemas.microsoft.com/office/word/2006/wordml" xmlns:wps="http://schemas.microsoft.com/office/word/2010/wordprocessingShape" mc:Ignorable="w14 w15 w16se w16cid wp14">
   <w15:person w15:author="James Santangelo">
     <w15:presenceInfo w15:providerId="None" w15:userId="James Santangelo"/>
+  </w15:person>
+  <w15:person w15:author="Marc Johnson">
+    <w15:presenceInfo w15:providerId="None" w15:userId="Marc Johnson"/>
   </w15:person>
   <w15:person w15:author="Rob Ness">
     <w15:presenceInfo w15:providerId="None" w15:userId="Rob Ness"/>
@@ -19183,8 +18865,8 @@
     <w:basedOn w:val="DefaultParagraphFont"/>
     <w:rsid w:val="00465BB6"/>
   </w:style>
-  <w:style w:type="character" w:styleId="UnresolvedMention">
-    <w:name w:val="Unresolved Mention"/>
+  <w:style w:type="character" w:customStyle="1" w:styleId="UnresolvedMention1">
+    <w:name w:val="Unresolved Mention1"/>
     <w:basedOn w:val="DefaultParagraphFont"/>
     <w:uiPriority w:val="99"/>
     <w:rsid w:val="008F3750"/>
@@ -19462,7 +19144,7 @@
 </file>
 
 <file path=customXml/itemProps1.xml><?xml version="1.0" encoding="utf-8"?>
-<ds:datastoreItem xmlns:ds="http://schemas.openxmlformats.org/officeDocument/2006/customXml" ds:itemID="{9B83249B-1181-D34C-99C8-E5E49EC79065}">
+<ds:datastoreItem xmlns:ds="http://schemas.openxmlformats.org/officeDocument/2006/customXml" ds:itemID="{D663C6D5-41CB-5541-921A-2C58962F716E}">
   <ds:schemaRefs>
     <ds:schemaRef ds:uri="http://schemas.openxmlformats.org/officeDocument/2006/bibliography"/>
   </ds:schemaRefs>

</xml_diff>